<commit_message>
Addin chapter2 to ard.docx
</commit_message>
<xml_diff>
--- a/docs/ard.docx
+++ b/docs/ard.docx
@@ -73,6 +73,15 @@
     </w:p>
     <w:sdt>
       <w:sdtPr>
+        <w:rPr>
+          <w:rFonts w:asciiTheme="minorHAnsi" w:eastAsiaTheme="minorHAnsi" w:hAnsiTheme="minorHAnsi" w:cstheme="minorBidi"/>
+          <w:color w:val="auto"/>
+          <w:kern w:val="2"/>
+          <w:sz w:val="22"/>
+          <w:szCs w:val="22"/>
+          <w:lang w:val="en-IL" w:bidi="he-IL"/>
+          <w14:ligatures w14:val="standardContextual"/>
+        </w:rPr>
         <w:id w:val="-942762484"/>
         <w:docPartObj>
           <w:docPartGallery w:val="Table of Contents"/>
@@ -81,16 +90,9 @@
       </w:sdtPr>
       <w:sdtEndPr>
         <w:rPr>
-          <w:rFonts w:asciiTheme="minorHAnsi" w:eastAsiaTheme="minorHAnsi" w:hAnsiTheme="minorHAnsi" w:cstheme="minorBidi"/>
           <w:b/>
           <w:bCs/>
           <w:noProof/>
-          <w:color w:val="auto"/>
-          <w:kern w:val="2"/>
-          <w:sz w:val="22"/>
-          <w:szCs w:val="22"/>
-          <w:lang w:val="en-IL" w:bidi="he-IL"/>
-          <w14:ligatures w14:val="standardContextual"/>
         </w:rPr>
       </w:sdtEndPr>
       <w:sdtContent>
@@ -531,13 +533,7 @@
         </w:rPr>
       </w:pPr>
       <w:r>
-        <w:t xml:space="preserve">With the increase in the size of the student body, it has become difficult to manage grading within the given time constraints. This has led many courses to adopt a multiple-choice format, which is faster to grade, and easier to </w:t>
-      </w:r>
-      <w:r>
-        <w:t>analyse</w:t>
-      </w:r>
-      <w:r>
-        <w:t>.</w:t>
+        <w:t>With the increase in the size of the student body, it has become difficult to manage grading within the given time constraints. This has led many courses to adopt a multiple-choice format, which is faster to grade, and easier to analyse.</w:t>
       </w:r>
       <w:r>
         <w:rPr>
@@ -572,96 +568,118 @@
         <w:t>While trying to come up with a system of his own, Dr. Goldberg found that</w:t>
       </w:r>
       <w:r>
+        <w:t xml:space="preserve"> maintenance of a large and growing pool of questions is proving to be difficult</w:t>
+      </w:r>
+      <w:r>
+        <w:rPr>
+          <w:lang w:val="en-US"/>
+        </w:rPr>
+        <w:t xml:space="preserve">. </w:t>
+      </w:r>
+      <w:r>
+        <w:t xml:space="preserve">Division of </w:t>
+      </w:r>
+      <w:proofErr w:type="spellStart"/>
+      <w:r>
+        <w:t>labor</w:t>
+      </w:r>
+      <w:proofErr w:type="spellEnd"/>
+      <w:r>
+        <w:t xml:space="preserve"> between TAs and test examiners is done by hand and is hard to track</w:t>
+      </w:r>
+      <w:r>
+        <w:rPr>
+          <w:lang w:val="en-US"/>
+        </w:rPr>
+        <w:t xml:space="preserve"> and the </w:t>
+      </w:r>
+      <w:r>
+        <w:t>possibility of tracking quality of questions &amp; answers is crucially needed.</w:t>
+      </w:r>
+    </w:p>
+    <w:p>
+      <w:pPr>
+        <w:pStyle w:val="Heading2"/>
+        <w:rPr>
+          <w:lang w:val="en-US"/>
+        </w:rPr>
+      </w:pPr>
+      <w:bookmarkStart w:id="2" w:name="_Toc155859941"/>
+      <w:r>
+        <w:rPr>
+          <w:lang w:val="en-US"/>
+        </w:rPr>
+        <w:t>Context</w:t>
+      </w:r>
+      <w:bookmarkEnd w:id="2"/>
+    </w:p>
+    <w:p>
+      <w:pPr>
+        <w:rPr>
+          <w:lang w:val="en-US"/>
+        </w:rPr>
+      </w:pPr>
+      <w:r>
+        <w:rPr>
+          <w:lang w:val="en-US"/>
+        </w:rPr>
+        <w:t xml:space="preserve">The system is designed to manage work inside of an academic course between the lecturer(s) and the </w:t>
+      </w:r>
+      <w:proofErr w:type="spellStart"/>
+      <w:r>
+        <w:rPr>
+          <w:lang w:val="en-US"/>
+        </w:rPr>
+        <w:t>TAs.</w:t>
+      </w:r>
+      <w:proofErr w:type="spellEnd"/>
+      <w:r>
+        <w:rPr>
+          <w:lang w:val="en-US"/>
+        </w:rPr>
         <w:t xml:space="preserve"> </w:t>
       </w:r>
       <w:r>
-        <w:t>maintenance</w:t>
-      </w:r>
-      <w:r>
-        <w:t xml:space="preserve"> of a large and growing pool of questions is proving to be difficult</w:t>
-      </w:r>
-      <w:r>
-        <w:rPr>
-          <w:lang w:val="en-US"/>
-        </w:rPr>
-        <w:t xml:space="preserve">. </w:t>
-      </w:r>
-      <w:r>
-        <w:t xml:space="preserve">Division of </w:t>
-      </w:r>
-      <w:proofErr w:type="spellStart"/>
-      <w:r>
-        <w:t>labor</w:t>
-      </w:r>
-      <w:proofErr w:type="spellEnd"/>
-      <w:r>
-        <w:t xml:space="preserve"> between TAs and test examiners is done by hand and is hard to track</w:t>
-      </w:r>
-      <w:r>
-        <w:rPr>
-          <w:lang w:val="en-US"/>
-        </w:rPr>
-        <w:t xml:space="preserve"> and the </w:t>
-      </w:r>
-      <w:r>
-        <w:t>possibility of tracking quality of questions &amp; answers is crucially needed.</w:t>
-      </w:r>
-    </w:p>
-    <w:p>
-      <w:pPr>
-        <w:pStyle w:val="Heading2"/>
-        <w:rPr>
-          <w:lang w:val="en-US"/>
-        </w:rPr>
-      </w:pPr>
-      <w:bookmarkStart w:id="2" w:name="_Toc155859941"/>
-      <w:r>
-        <w:rPr>
-          <w:lang w:val="en-US"/>
-        </w:rPr>
-        <w:t>Context</w:t>
-      </w:r>
-      <w:bookmarkEnd w:id="2"/>
-    </w:p>
-    <w:p>
-      <w:pPr>
-        <w:rPr>
-          <w:lang w:val="en-US"/>
-        </w:rPr>
-      </w:pPr>
-      <w:r>
-        <w:rPr>
-          <w:lang w:val="en-US"/>
-        </w:rPr>
-        <w:t xml:space="preserve">The system is designed to manage work inside of an academic course between the lecturer(s) and the </w:t>
-      </w:r>
-      <w:proofErr w:type="spellStart"/>
-      <w:r>
-        <w:rPr>
-          <w:lang w:val="en-US"/>
-        </w:rPr>
-        <w:t>TAs.</w:t>
-      </w:r>
-      <w:proofErr w:type="spellEnd"/>
-      <w:r>
-        <w:rPr>
-          <w:lang w:val="en-US"/>
-        </w:rPr>
-        <w:t xml:space="preserve"> </w:t>
-      </w:r>
-      <w:r>
         <w:rPr>
           <w:lang w:val="en-US"/>
         </w:rPr>
         <w:br/>
-        <w:t xml:space="preserve">Through the system will the course administration develop, test and create multiple-choice questions and generate exams. </w:t>
+        <w:t xml:space="preserve">Through the system will the course administration develop, </w:t>
+      </w:r>
+      <w:proofErr w:type="gramStart"/>
+      <w:r>
+        <w:rPr>
+          <w:lang w:val="en-US"/>
+        </w:rPr>
+        <w:t>test</w:t>
+      </w:r>
+      <w:proofErr w:type="gramEnd"/>
+      <w:r>
+        <w:rPr>
+          <w:lang w:val="en-US"/>
+        </w:rPr>
+        <w:t xml:space="preserve"> and create multiple-choice questions and generate exams. </w:t>
       </w:r>
       <w:r>
         <w:rPr>
           <w:lang w:val="en-US"/>
         </w:rPr>
         <w:br/>
-        <w:t>The system will be installed remotely on university’s servers and be accessed through web applications, while the data will be stored on databases</w:t>
+        <w:t xml:space="preserve">The system will be installed remotely on </w:t>
+      </w:r>
+      <w:proofErr w:type="gramStart"/>
+      <w:r>
+        <w:rPr>
+          <w:lang w:val="en-US"/>
+        </w:rPr>
+        <w:t>university’s</w:t>
+      </w:r>
+      <w:proofErr w:type="gramEnd"/>
+      <w:r>
+        <w:rPr>
+          <w:lang w:val="en-US"/>
+        </w:rPr>
+        <w:t xml:space="preserve"> servers and be accessed through web applications, while the data will be stored on databases</w:t>
       </w:r>
       <w:r>
         <w:rPr>
@@ -1163,8 +1181,1847 @@
         <w:rPr>
           <w:lang w:val="en-US"/>
         </w:rPr>
-        <w:t xml:space="preserve">Inputting students answers will be used to further analyze questions/answers/distractors quality. </w:t>
-      </w:r>
+        <w:t xml:space="preserve">Inputting </w:t>
+      </w:r>
+      <w:proofErr w:type="gramStart"/>
+      <w:r>
+        <w:rPr>
+          <w:lang w:val="en-US"/>
+        </w:rPr>
+        <w:t>students</w:t>
+      </w:r>
+      <w:proofErr w:type="gramEnd"/>
+      <w:r>
+        <w:rPr>
+          <w:lang w:val="en-US"/>
+        </w:rPr>
+        <w:t xml:space="preserve"> answers will be used to further analyze questions/answers/distractors quality. </w:t>
+      </w:r>
+    </w:p>
+    <w:p>
+      <w:pPr>
+        <w:rPr>
+          <w:lang w:val="en-US"/>
+        </w:rPr>
+      </w:pPr>
+    </w:p>
+    <w:p>
+      <w:pPr>
+        <w:rPr>
+          <w:lang w:val="en-US"/>
+        </w:rPr>
+      </w:pPr>
+    </w:p>
+    <w:p>
+      <w:pPr>
+        <w:rPr>
+          <w:lang w:val="en-US"/>
+        </w:rPr>
+      </w:pPr>
+    </w:p>
+    <w:p>
+      <w:pPr>
+        <w:rPr>
+          <w:lang w:val="en-US"/>
+        </w:rPr>
+      </w:pPr>
+    </w:p>
+    <w:p>
+      <w:pPr>
+        <w:rPr>
+          <w:lang w:val="en-US"/>
+        </w:rPr>
+      </w:pPr>
+    </w:p>
+    <w:p>
+      <w:pPr>
+        <w:rPr>
+          <w:lang w:val="en-US"/>
+        </w:rPr>
+      </w:pPr>
+    </w:p>
+    <w:p>
+      <w:pPr>
+        <w:rPr>
+          <w:lang w:val="en-US"/>
+        </w:rPr>
+      </w:pPr>
+    </w:p>
+    <w:p>
+      <w:pPr>
+        <w:rPr>
+          <w:lang w:val="en-US"/>
+        </w:rPr>
+      </w:pPr>
+    </w:p>
+    <w:p>
+      <w:pPr>
+        <w:rPr>
+          <w:lang w:val="en-US"/>
+        </w:rPr>
+      </w:pPr>
+    </w:p>
+    <w:p>
+      <w:pPr>
+        <w:rPr>
+          <w:lang w:val="en-US"/>
+        </w:rPr>
+      </w:pPr>
+    </w:p>
+    <w:p>
+      <w:pPr>
+        <w:rPr>
+          <w:lang w:val="en-US"/>
+        </w:rPr>
+      </w:pPr>
+    </w:p>
+    <w:p>
+      <w:pPr>
+        <w:rPr>
+          <w:lang w:val="en-US"/>
+        </w:rPr>
+      </w:pPr>
+    </w:p>
+    <w:p>
+      <w:pPr>
+        <w:rPr>
+          <w:lang w:val="en-US"/>
+        </w:rPr>
+      </w:pPr>
+    </w:p>
+    <w:p>
+      <w:pPr>
+        <w:rPr>
+          <w:lang w:val="en-US"/>
+        </w:rPr>
+      </w:pPr>
+    </w:p>
+    <w:p>
+      <w:pPr>
+        <w:rPr>
+          <w:lang w:val="en-US"/>
+        </w:rPr>
+      </w:pPr>
+    </w:p>
+    <w:p>
+      <w:pPr>
+        <w:rPr>
+          <w:lang w:val="en-US"/>
+        </w:rPr>
+      </w:pPr>
+    </w:p>
+    <w:p>
+      <w:pPr>
+        <w:rPr>
+          <w:lang w:val="en-US"/>
+        </w:rPr>
+      </w:pPr>
+    </w:p>
+    <w:p>
+      <w:pPr>
+        <w:rPr>
+          <w:lang w:val="en-US"/>
+        </w:rPr>
+      </w:pPr>
+    </w:p>
+    <w:p>
+      <w:pPr>
+        <w:rPr>
+          <w:lang w:val="en-US"/>
+        </w:rPr>
+      </w:pPr>
+    </w:p>
+    <w:p>
+      <w:pPr>
+        <w:rPr>
+          <w:lang w:val="en-US"/>
+        </w:rPr>
+      </w:pPr>
+    </w:p>
+    <w:p>
+      <w:pPr>
+        <w:rPr>
+          <w:lang w:val="en-US"/>
+        </w:rPr>
+      </w:pPr>
+    </w:p>
+    <w:p>
+      <w:pPr>
+        <w:pStyle w:val="Heading1"/>
+        <w:rPr>
+          <w:lang w:val="en-US"/>
+        </w:rPr>
+      </w:pPr>
+      <w:r>
+        <w:rPr>
+          <w:lang w:val="en-US"/>
+        </w:rPr>
+        <w:lastRenderedPageBreak/>
+        <w:t xml:space="preserve">Chapter </w:t>
+      </w:r>
+      <w:r>
+        <w:rPr>
+          <w:lang w:val="en-US"/>
+        </w:rPr>
+        <w:t>2</w:t>
+      </w:r>
+      <w:r>
+        <w:rPr>
+          <w:lang w:val="en-US"/>
+        </w:rPr>
+        <w:t xml:space="preserve">– </w:t>
+      </w:r>
+      <w:r>
+        <w:rPr>
+          <w:lang w:val="en-US"/>
+        </w:rPr>
+        <w:t>Usage Scenarios</w:t>
+      </w:r>
+    </w:p>
+    <w:p>
+      <w:pPr>
+        <w:pStyle w:val="Heading2"/>
+        <w:rPr>
+          <w:lang w:val="en-US"/>
+        </w:rPr>
+      </w:pPr>
+      <w:r>
+        <w:rPr>
+          <w:lang w:val="en-US"/>
+        </w:rPr>
+        <w:t>User Profiles — The Actors</w:t>
+      </w:r>
+    </w:p>
+    <w:p>
+      <w:pPr>
+        <w:pBdr>
+          <w:top w:val="single" w:sz="2" w:space="0" w:color="D9D9E3"/>
+          <w:left w:val="single" w:sz="2" w:space="0" w:color="D9D9E3"/>
+          <w:bottom w:val="single" w:sz="2" w:space="0" w:color="D9D9E3"/>
+          <w:right w:val="single" w:sz="2" w:space="0" w:color="D9D9E3"/>
+        </w:pBdr>
+        <w:spacing w:after="300" w:line="240" w:lineRule="auto"/>
+        <w:rPr>
+          <w:rFonts w:ascii="Segoe UI" w:eastAsia="Times New Roman" w:hAnsi="Segoe UI" w:cs="Segoe UI"/>
+          <w:color w:val="374151"/>
+          <w:kern w:val="0"/>
+          <w:sz w:val="24"/>
+          <w:szCs w:val="24"/>
+          <w:lang w:val="en-IL" w:eastAsia="en-IL"/>
+          <w14:ligatures w14:val="none"/>
+        </w:rPr>
+      </w:pPr>
+      <w:r>
+        <w:rPr>
+          <w:rFonts w:ascii="Segoe UI" w:eastAsia="Times New Roman" w:hAnsi="Segoe UI" w:cs="Segoe UI"/>
+          <w:color w:val="374151"/>
+          <w:kern w:val="0"/>
+          <w:sz w:val="24"/>
+          <w:szCs w:val="24"/>
+          <w:lang w:val="en-IL" w:eastAsia="en-IL"/>
+          <w14:ligatures w14:val="none"/>
+        </w:rPr>
+        <w:t>Certainly! Let's describe the main user categories or profiles (actors) for the Exam Management System:</w:t>
+      </w:r>
+    </w:p>
+    <w:p>
+      <w:pPr>
+        <w:numPr>
+          <w:ilvl w:val="0"/>
+          <w:numId w:val="2"/>
+        </w:numPr>
+        <w:pBdr>
+          <w:top w:val="single" w:sz="2" w:space="0" w:color="D9D9E3"/>
+          <w:left w:val="single" w:sz="2" w:space="5" w:color="D9D9E3"/>
+          <w:bottom w:val="single" w:sz="2" w:space="0" w:color="D9D9E3"/>
+          <w:right w:val="single" w:sz="2" w:space="0" w:color="D9D9E3"/>
+        </w:pBdr>
+        <w:spacing w:after="0" w:line="240" w:lineRule="auto"/>
+        <w:rPr>
+          <w:lang w:val="en-US"/>
+        </w:rPr>
+      </w:pPr>
+      <w:r>
+        <w:rPr>
+          <w:lang w:val="en-US"/>
+        </w:rPr>
+        <w:t>System Administrator:</w:t>
+      </w:r>
+    </w:p>
+    <w:p>
+      <w:pPr>
+        <w:numPr>
+          <w:ilvl w:val="1"/>
+          <w:numId w:val="2"/>
+        </w:numPr>
+        <w:pBdr>
+          <w:top w:val="single" w:sz="2" w:space="0" w:color="D9D9E3"/>
+          <w:left w:val="single" w:sz="2" w:space="5" w:color="D9D9E3"/>
+          <w:bottom w:val="single" w:sz="2" w:space="0" w:color="D9D9E3"/>
+          <w:right w:val="single" w:sz="2" w:space="0" w:color="D9D9E3"/>
+        </w:pBdr>
+        <w:spacing w:after="0" w:line="240" w:lineRule="auto"/>
+        <w:rPr>
+          <w:lang w:val="en-US"/>
+        </w:rPr>
+      </w:pPr>
+      <w:r>
+        <w:rPr>
+          <w:lang w:val="en-US"/>
+        </w:rPr>
+        <w:t>Characteristics:</w:t>
+      </w:r>
+    </w:p>
+    <w:p>
+      <w:pPr>
+        <w:numPr>
+          <w:ilvl w:val="2"/>
+          <w:numId w:val="2"/>
+        </w:numPr>
+        <w:pBdr>
+          <w:top w:val="single" w:sz="2" w:space="0" w:color="D9D9E3"/>
+          <w:left w:val="single" w:sz="2" w:space="5" w:color="D9D9E3"/>
+          <w:bottom w:val="single" w:sz="2" w:space="0" w:color="D9D9E3"/>
+          <w:right w:val="single" w:sz="2" w:space="0" w:color="D9D9E3"/>
+        </w:pBdr>
+        <w:spacing w:after="0" w:line="240" w:lineRule="auto"/>
+        <w:rPr>
+          <w:lang w:val="en-US"/>
+        </w:rPr>
+      </w:pPr>
+      <w:r>
+        <w:rPr>
+          <w:lang w:val="en-US"/>
+        </w:rPr>
+        <w:t>Manages the overall WMS at the department/university level.</w:t>
+      </w:r>
+    </w:p>
+    <w:p>
+      <w:pPr>
+        <w:numPr>
+          <w:ilvl w:val="2"/>
+          <w:numId w:val="2"/>
+        </w:numPr>
+        <w:pBdr>
+          <w:top w:val="single" w:sz="2" w:space="0" w:color="D9D9E3"/>
+          <w:left w:val="single" w:sz="2" w:space="5" w:color="D9D9E3"/>
+          <w:bottom w:val="single" w:sz="2" w:space="0" w:color="D9D9E3"/>
+          <w:right w:val="single" w:sz="2" w:space="0" w:color="D9D9E3"/>
+        </w:pBdr>
+        <w:spacing w:after="0" w:line="240" w:lineRule="auto"/>
+        <w:rPr>
+          <w:lang w:val="en-US"/>
+        </w:rPr>
+      </w:pPr>
+      <w:r>
+        <w:rPr>
+          <w:lang w:val="en-US"/>
+        </w:rPr>
+        <w:t>Handles tasks like migration, installation, updates, and system management.</w:t>
+      </w:r>
+    </w:p>
+    <w:p>
+      <w:pPr>
+        <w:numPr>
+          <w:ilvl w:val="2"/>
+          <w:numId w:val="2"/>
+        </w:numPr>
+        <w:pBdr>
+          <w:top w:val="single" w:sz="2" w:space="0" w:color="D9D9E3"/>
+          <w:left w:val="single" w:sz="2" w:space="5" w:color="D9D9E3"/>
+          <w:bottom w:val="single" w:sz="2" w:space="0" w:color="D9D9E3"/>
+          <w:right w:val="single" w:sz="2" w:space="0" w:color="D9D9E3"/>
+        </w:pBdr>
+        <w:spacing w:after="0" w:line="240" w:lineRule="auto"/>
+        <w:rPr>
+          <w:lang w:val="en-US"/>
+        </w:rPr>
+      </w:pPr>
+      <w:r>
+        <w:rPr>
+          <w:lang w:val="en-US"/>
+        </w:rPr>
+        <w:t>Manages courses within the WMS.</w:t>
+      </w:r>
+    </w:p>
+    <w:p>
+      <w:pPr>
+        <w:numPr>
+          <w:ilvl w:val="1"/>
+          <w:numId w:val="2"/>
+        </w:numPr>
+        <w:pBdr>
+          <w:top w:val="single" w:sz="2" w:space="0" w:color="D9D9E3"/>
+          <w:left w:val="single" w:sz="2" w:space="5" w:color="D9D9E3"/>
+          <w:bottom w:val="single" w:sz="2" w:space="0" w:color="D9D9E3"/>
+          <w:right w:val="single" w:sz="2" w:space="0" w:color="D9D9E3"/>
+        </w:pBdr>
+        <w:spacing w:after="0" w:line="240" w:lineRule="auto"/>
+        <w:rPr>
+          <w:lang w:val="en-US"/>
+        </w:rPr>
+      </w:pPr>
+      <w:r>
+        <w:rPr>
+          <w:lang w:val="en-US"/>
+        </w:rPr>
+        <w:t>Data Exchange:</w:t>
+      </w:r>
+    </w:p>
+    <w:p>
+      <w:pPr>
+        <w:numPr>
+          <w:ilvl w:val="2"/>
+          <w:numId w:val="2"/>
+        </w:numPr>
+        <w:pBdr>
+          <w:top w:val="single" w:sz="2" w:space="0" w:color="D9D9E3"/>
+          <w:left w:val="single" w:sz="2" w:space="5" w:color="D9D9E3"/>
+          <w:bottom w:val="single" w:sz="2" w:space="0" w:color="D9D9E3"/>
+          <w:right w:val="single" w:sz="2" w:space="0" w:color="D9D9E3"/>
+        </w:pBdr>
+        <w:spacing w:after="0" w:line="240" w:lineRule="auto"/>
+        <w:rPr>
+          <w:lang w:val="en-US"/>
+        </w:rPr>
+      </w:pPr>
+      <w:r>
+        <w:rPr>
+          <w:lang w:val="en-US"/>
+        </w:rPr>
+        <w:t>Migrates, installs, and updates the WMS system.</w:t>
+      </w:r>
+    </w:p>
+    <w:p>
+      <w:pPr>
+        <w:numPr>
+          <w:ilvl w:val="2"/>
+          <w:numId w:val="2"/>
+        </w:numPr>
+        <w:pBdr>
+          <w:top w:val="single" w:sz="2" w:space="0" w:color="D9D9E3"/>
+          <w:left w:val="single" w:sz="2" w:space="5" w:color="D9D9E3"/>
+          <w:bottom w:val="single" w:sz="2" w:space="0" w:color="D9D9E3"/>
+          <w:right w:val="single" w:sz="2" w:space="0" w:color="D9D9E3"/>
+        </w:pBdr>
+        <w:spacing w:after="0" w:line="240" w:lineRule="auto"/>
+        <w:rPr>
+          <w:lang w:val="en-US"/>
+        </w:rPr>
+      </w:pPr>
+      <w:r>
+        <w:rPr>
+          <w:lang w:val="en-US"/>
+        </w:rPr>
+        <w:t>Manages courses, including creating, backing up, and removing course entries.</w:t>
+      </w:r>
+    </w:p>
+    <w:p>
+      <w:pPr>
+        <w:numPr>
+          <w:ilvl w:val="0"/>
+          <w:numId w:val="2"/>
+        </w:numPr>
+        <w:pBdr>
+          <w:top w:val="single" w:sz="2" w:space="0" w:color="D9D9E3"/>
+          <w:left w:val="single" w:sz="2" w:space="5" w:color="D9D9E3"/>
+          <w:bottom w:val="single" w:sz="2" w:space="0" w:color="D9D9E3"/>
+          <w:right w:val="single" w:sz="2" w:space="0" w:color="D9D9E3"/>
+        </w:pBdr>
+        <w:spacing w:after="0" w:line="240" w:lineRule="auto"/>
+        <w:rPr>
+          <w:lang w:val="en-US"/>
+        </w:rPr>
+      </w:pPr>
+      <w:r>
+        <w:rPr>
+          <w:lang w:val="en-US"/>
+        </w:rPr>
+        <w:t>Course Administrator:</w:t>
+      </w:r>
+    </w:p>
+    <w:p>
+      <w:pPr>
+        <w:numPr>
+          <w:ilvl w:val="1"/>
+          <w:numId w:val="2"/>
+        </w:numPr>
+        <w:pBdr>
+          <w:top w:val="single" w:sz="2" w:space="0" w:color="D9D9E3"/>
+          <w:left w:val="single" w:sz="2" w:space="5" w:color="D9D9E3"/>
+          <w:bottom w:val="single" w:sz="2" w:space="0" w:color="D9D9E3"/>
+          <w:right w:val="single" w:sz="2" w:space="0" w:color="D9D9E3"/>
+        </w:pBdr>
+        <w:spacing w:after="0" w:line="240" w:lineRule="auto"/>
+        <w:rPr>
+          <w:lang w:val="en-US"/>
+        </w:rPr>
+      </w:pPr>
+      <w:r>
+        <w:rPr>
+          <w:lang w:val="en-US"/>
+        </w:rPr>
+        <w:t>Characteristics:</w:t>
+      </w:r>
+    </w:p>
+    <w:p>
+      <w:pPr>
+        <w:numPr>
+          <w:ilvl w:val="2"/>
+          <w:numId w:val="2"/>
+        </w:numPr>
+        <w:pBdr>
+          <w:top w:val="single" w:sz="2" w:space="0" w:color="D9D9E3"/>
+          <w:left w:val="single" w:sz="2" w:space="5" w:color="D9D9E3"/>
+          <w:bottom w:val="single" w:sz="2" w:space="0" w:color="D9D9E3"/>
+          <w:right w:val="single" w:sz="2" w:space="0" w:color="D9D9E3"/>
+        </w:pBdr>
+        <w:spacing w:after="0" w:line="240" w:lineRule="auto"/>
+        <w:rPr>
+          <w:lang w:val="en-US"/>
+        </w:rPr>
+      </w:pPr>
+      <w:r>
+        <w:rPr>
+          <w:lang w:val="en-US"/>
+        </w:rPr>
+        <w:t>Responsible for managing courses, defining course staff, and overseeing exams.</w:t>
+      </w:r>
+    </w:p>
+    <w:p>
+      <w:pPr>
+        <w:numPr>
+          <w:ilvl w:val="2"/>
+          <w:numId w:val="2"/>
+        </w:numPr>
+        <w:pBdr>
+          <w:top w:val="single" w:sz="2" w:space="0" w:color="D9D9E3"/>
+          <w:left w:val="single" w:sz="2" w:space="5" w:color="D9D9E3"/>
+          <w:bottom w:val="single" w:sz="2" w:space="0" w:color="D9D9E3"/>
+          <w:right w:val="single" w:sz="2" w:space="0" w:color="D9D9E3"/>
+        </w:pBdr>
+        <w:spacing w:after="0" w:line="240" w:lineRule="auto"/>
+        <w:rPr>
+          <w:lang w:val="en-US"/>
+        </w:rPr>
+      </w:pPr>
+      <w:r>
+        <w:rPr>
+          <w:lang w:val="en-US"/>
+        </w:rPr>
+        <w:t>Assigns roles to course staff and defines exam parameters.</w:t>
+      </w:r>
+    </w:p>
+    <w:p>
+      <w:pPr>
+        <w:numPr>
+          <w:ilvl w:val="1"/>
+          <w:numId w:val="2"/>
+        </w:numPr>
+        <w:pBdr>
+          <w:top w:val="single" w:sz="2" w:space="0" w:color="D9D9E3"/>
+          <w:left w:val="single" w:sz="2" w:space="5" w:color="D9D9E3"/>
+          <w:bottom w:val="single" w:sz="2" w:space="0" w:color="D9D9E3"/>
+          <w:right w:val="single" w:sz="2" w:space="0" w:color="D9D9E3"/>
+        </w:pBdr>
+        <w:spacing w:after="0" w:line="240" w:lineRule="auto"/>
+        <w:rPr>
+          <w:lang w:val="en-US"/>
+        </w:rPr>
+      </w:pPr>
+      <w:r>
+        <w:rPr>
+          <w:lang w:val="en-US"/>
+        </w:rPr>
+        <w:t>Data Exchange:</w:t>
+      </w:r>
+    </w:p>
+    <w:p>
+      <w:pPr>
+        <w:numPr>
+          <w:ilvl w:val="2"/>
+          <w:numId w:val="2"/>
+        </w:numPr>
+        <w:pBdr>
+          <w:top w:val="single" w:sz="2" w:space="0" w:color="D9D9E3"/>
+          <w:left w:val="single" w:sz="2" w:space="5" w:color="D9D9E3"/>
+          <w:bottom w:val="single" w:sz="2" w:space="0" w:color="D9D9E3"/>
+          <w:right w:val="single" w:sz="2" w:space="0" w:color="D9D9E3"/>
+        </w:pBdr>
+        <w:spacing w:after="0" w:line="240" w:lineRule="auto"/>
+        <w:rPr>
+          <w:lang w:val="en-US"/>
+        </w:rPr>
+      </w:pPr>
+      <w:r>
+        <w:rPr>
+          <w:lang w:val="en-US"/>
+        </w:rPr>
+        <w:t>Defines course staff and assigns roles.</w:t>
+      </w:r>
+    </w:p>
+    <w:p>
+      <w:pPr>
+        <w:numPr>
+          <w:ilvl w:val="2"/>
+          <w:numId w:val="2"/>
+        </w:numPr>
+        <w:pBdr>
+          <w:top w:val="single" w:sz="2" w:space="0" w:color="D9D9E3"/>
+          <w:left w:val="single" w:sz="2" w:space="5" w:color="D9D9E3"/>
+          <w:bottom w:val="single" w:sz="2" w:space="0" w:color="D9D9E3"/>
+          <w:right w:val="single" w:sz="2" w:space="0" w:color="D9D9E3"/>
+        </w:pBdr>
+        <w:spacing w:after="0" w:line="240" w:lineRule="auto"/>
+        <w:rPr>
+          <w:lang w:val="en-US"/>
+        </w:rPr>
+      </w:pPr>
+      <w:r>
+        <w:rPr>
+          <w:lang w:val="en-US"/>
+        </w:rPr>
+        <w:t>Defines exam parameters, including type, direction, length, date, and stylistic elements.</w:t>
+      </w:r>
+    </w:p>
+    <w:p>
+      <w:pPr>
+        <w:numPr>
+          <w:ilvl w:val="2"/>
+          <w:numId w:val="2"/>
+        </w:numPr>
+        <w:pBdr>
+          <w:top w:val="single" w:sz="2" w:space="0" w:color="D9D9E3"/>
+          <w:left w:val="single" w:sz="2" w:space="5" w:color="D9D9E3"/>
+          <w:bottom w:val="single" w:sz="2" w:space="0" w:color="D9D9E3"/>
+          <w:right w:val="single" w:sz="2" w:space="0" w:color="D9D9E3"/>
+        </w:pBdr>
+        <w:spacing w:after="0" w:line="240" w:lineRule="auto"/>
+        <w:rPr>
+          <w:lang w:val="en-US"/>
+        </w:rPr>
+      </w:pPr>
+      <w:r>
+        <w:rPr>
+          <w:lang w:val="en-US"/>
+        </w:rPr>
+        <w:t xml:space="preserve">Generate exam </w:t>
+      </w:r>
+      <w:proofErr w:type="gramStart"/>
+      <w:r>
+        <w:rPr>
+          <w:lang w:val="en-US"/>
+        </w:rPr>
+        <w:t>documents</w:t>
+      </w:r>
+      <w:proofErr w:type="gramEnd"/>
+    </w:p>
+    <w:p>
+      <w:pPr>
+        <w:numPr>
+          <w:ilvl w:val="0"/>
+          <w:numId w:val="2"/>
+        </w:numPr>
+        <w:pBdr>
+          <w:top w:val="single" w:sz="2" w:space="0" w:color="D9D9E3"/>
+          <w:left w:val="single" w:sz="2" w:space="5" w:color="D9D9E3"/>
+          <w:bottom w:val="single" w:sz="2" w:space="0" w:color="D9D9E3"/>
+          <w:right w:val="single" w:sz="2" w:space="0" w:color="D9D9E3"/>
+        </w:pBdr>
+        <w:spacing w:after="0" w:line="240" w:lineRule="auto"/>
+        <w:rPr>
+          <w:lang w:val="en-US"/>
+        </w:rPr>
+      </w:pPr>
+      <w:r>
+        <w:rPr>
+          <w:lang w:val="en-US"/>
+        </w:rPr>
+        <w:t>Course Staff (Instructors, TAs, Graders):</w:t>
+      </w:r>
+    </w:p>
+    <w:p>
+      <w:pPr>
+        <w:numPr>
+          <w:ilvl w:val="1"/>
+          <w:numId w:val="2"/>
+        </w:numPr>
+        <w:pBdr>
+          <w:top w:val="single" w:sz="2" w:space="0" w:color="D9D9E3"/>
+          <w:left w:val="single" w:sz="2" w:space="5" w:color="D9D9E3"/>
+          <w:bottom w:val="single" w:sz="2" w:space="0" w:color="D9D9E3"/>
+          <w:right w:val="single" w:sz="2" w:space="0" w:color="D9D9E3"/>
+        </w:pBdr>
+        <w:spacing w:after="0" w:line="240" w:lineRule="auto"/>
+        <w:rPr>
+          <w:lang w:val="en-US"/>
+        </w:rPr>
+      </w:pPr>
+      <w:r>
+        <w:rPr>
+          <w:lang w:val="en-US"/>
+        </w:rPr>
+        <w:t>Characteristics:</w:t>
+      </w:r>
+    </w:p>
+    <w:p>
+      <w:pPr>
+        <w:numPr>
+          <w:ilvl w:val="2"/>
+          <w:numId w:val="2"/>
+        </w:numPr>
+        <w:pBdr>
+          <w:top w:val="single" w:sz="2" w:space="0" w:color="D9D9E3"/>
+          <w:left w:val="single" w:sz="2" w:space="5" w:color="D9D9E3"/>
+          <w:bottom w:val="single" w:sz="2" w:space="0" w:color="D9D9E3"/>
+          <w:right w:val="single" w:sz="2" w:space="0" w:color="D9D9E3"/>
+        </w:pBdr>
+        <w:spacing w:after="0" w:line="240" w:lineRule="auto"/>
+        <w:rPr>
+          <w:lang w:val="en-US"/>
+        </w:rPr>
+      </w:pPr>
+      <w:r>
+        <w:rPr>
+          <w:lang w:val="en-US"/>
+        </w:rPr>
+        <w:t>Involved in the creation and validation of questions, stems, keys, distractors, and solutions.</w:t>
+      </w:r>
+    </w:p>
+    <w:p>
+      <w:pPr>
+        <w:numPr>
+          <w:ilvl w:val="2"/>
+          <w:numId w:val="2"/>
+        </w:numPr>
+        <w:pBdr>
+          <w:top w:val="single" w:sz="2" w:space="0" w:color="D9D9E3"/>
+          <w:left w:val="single" w:sz="2" w:space="5" w:color="D9D9E3"/>
+          <w:bottom w:val="single" w:sz="2" w:space="0" w:color="D9D9E3"/>
+          <w:right w:val="single" w:sz="2" w:space="0" w:color="D9D9E3"/>
+        </w:pBdr>
+        <w:spacing w:after="0" w:line="240" w:lineRule="auto"/>
+        <w:rPr>
+          <w:lang w:val="en-US"/>
+        </w:rPr>
+      </w:pPr>
+      <w:r>
+        <w:rPr>
+          <w:lang w:val="en-US"/>
+        </w:rPr>
+        <w:t>Performs various activities based on assigned roles.</w:t>
+      </w:r>
+    </w:p>
+    <w:p>
+      <w:pPr>
+        <w:numPr>
+          <w:ilvl w:val="1"/>
+          <w:numId w:val="2"/>
+        </w:numPr>
+        <w:pBdr>
+          <w:top w:val="single" w:sz="2" w:space="0" w:color="D9D9E3"/>
+          <w:left w:val="single" w:sz="2" w:space="5" w:color="D9D9E3"/>
+          <w:bottom w:val="single" w:sz="2" w:space="0" w:color="D9D9E3"/>
+          <w:right w:val="single" w:sz="2" w:space="0" w:color="D9D9E3"/>
+        </w:pBdr>
+        <w:spacing w:after="0" w:line="240" w:lineRule="auto"/>
+        <w:rPr>
+          <w:lang w:val="en-US"/>
+        </w:rPr>
+      </w:pPr>
+      <w:r>
+        <w:rPr>
+          <w:lang w:val="en-US"/>
+        </w:rPr>
+        <w:t>Data Exchange:</w:t>
+      </w:r>
+    </w:p>
+    <w:p>
+      <w:pPr>
+        <w:numPr>
+          <w:ilvl w:val="2"/>
+          <w:numId w:val="2"/>
+        </w:numPr>
+        <w:pBdr>
+          <w:top w:val="single" w:sz="2" w:space="0" w:color="D9D9E3"/>
+          <w:left w:val="single" w:sz="2" w:space="5" w:color="D9D9E3"/>
+          <w:bottom w:val="single" w:sz="2" w:space="0" w:color="D9D9E3"/>
+          <w:right w:val="single" w:sz="2" w:space="0" w:color="D9D9E3"/>
+        </w:pBdr>
+        <w:spacing w:after="0" w:line="240" w:lineRule="auto"/>
+        <w:rPr>
+          <w:lang w:val="en-US"/>
+        </w:rPr>
+      </w:pPr>
+      <w:r>
+        <w:rPr>
+          <w:lang w:val="en-US"/>
+        </w:rPr>
+        <w:t>Works on existing questions, validates, edits, and adds new content.</w:t>
+      </w:r>
+    </w:p>
+    <w:p>
+      <w:pPr>
+        <w:numPr>
+          <w:ilvl w:val="0"/>
+          <w:numId w:val="2"/>
+        </w:numPr>
+        <w:pBdr>
+          <w:top w:val="single" w:sz="2" w:space="0" w:color="D9D9E3"/>
+          <w:left w:val="single" w:sz="2" w:space="5" w:color="D9D9E3"/>
+          <w:bottom w:val="single" w:sz="2" w:space="0" w:color="D9D9E3"/>
+          <w:right w:val="single" w:sz="2" w:space="0" w:color="D9D9E3"/>
+        </w:pBdr>
+        <w:spacing w:after="0" w:line="240" w:lineRule="auto"/>
+        <w:rPr>
+          <w:lang w:val="en-US"/>
+        </w:rPr>
+      </w:pPr>
+      <w:r>
+        <w:rPr>
+          <w:lang w:val="en-US"/>
+        </w:rPr>
+        <w:t>Students:</w:t>
+      </w:r>
+    </w:p>
+    <w:p>
+      <w:pPr>
+        <w:numPr>
+          <w:ilvl w:val="1"/>
+          <w:numId w:val="2"/>
+        </w:numPr>
+        <w:pBdr>
+          <w:top w:val="single" w:sz="2" w:space="0" w:color="D9D9E3"/>
+          <w:left w:val="single" w:sz="2" w:space="5" w:color="D9D9E3"/>
+          <w:bottom w:val="single" w:sz="2" w:space="0" w:color="D9D9E3"/>
+          <w:right w:val="single" w:sz="2" w:space="0" w:color="D9D9E3"/>
+        </w:pBdr>
+        <w:spacing w:after="0" w:line="240" w:lineRule="auto"/>
+        <w:rPr>
+          <w:lang w:val="en-US"/>
+        </w:rPr>
+      </w:pPr>
+      <w:r>
+        <w:rPr>
+          <w:lang w:val="en-US"/>
+        </w:rPr>
+        <w:t>Characteristics:</w:t>
+      </w:r>
+    </w:p>
+    <w:p>
+      <w:pPr>
+        <w:numPr>
+          <w:ilvl w:val="2"/>
+          <w:numId w:val="2"/>
+        </w:numPr>
+        <w:pBdr>
+          <w:top w:val="single" w:sz="2" w:space="0" w:color="D9D9E3"/>
+          <w:left w:val="single" w:sz="2" w:space="5" w:color="D9D9E3"/>
+          <w:bottom w:val="single" w:sz="2" w:space="0" w:color="D9D9E3"/>
+          <w:right w:val="single" w:sz="2" w:space="0" w:color="D9D9E3"/>
+        </w:pBdr>
+        <w:spacing w:after="0" w:line="240" w:lineRule="auto"/>
+        <w:rPr>
+          <w:lang w:val="en-US"/>
+        </w:rPr>
+      </w:pPr>
+      <w:r>
+        <w:rPr>
+          <w:lang w:val="en-US"/>
+        </w:rPr>
+        <w:t>S</w:t>
+      </w:r>
+      <w:r>
+        <w:rPr>
+          <w:lang w:val="en-US"/>
+        </w:rPr>
+        <w:t>olved exams generated by the system.</w:t>
+      </w:r>
+    </w:p>
+    <w:p>
+      <w:pPr>
+        <w:numPr>
+          <w:ilvl w:val="1"/>
+          <w:numId w:val="2"/>
+        </w:numPr>
+        <w:pBdr>
+          <w:top w:val="single" w:sz="2" w:space="0" w:color="D9D9E3"/>
+          <w:left w:val="single" w:sz="2" w:space="5" w:color="D9D9E3"/>
+          <w:bottom w:val="single" w:sz="2" w:space="0" w:color="D9D9E3"/>
+          <w:right w:val="single" w:sz="2" w:space="0" w:color="D9D9E3"/>
+        </w:pBdr>
+        <w:spacing w:after="0" w:line="240" w:lineRule="auto"/>
+        <w:rPr>
+          <w:lang w:val="en-US"/>
+        </w:rPr>
+      </w:pPr>
+      <w:r>
+        <w:rPr>
+          <w:lang w:val="en-US"/>
+        </w:rPr>
+        <w:t>Data Exchange:</w:t>
+      </w:r>
+    </w:p>
+    <w:p>
+      <w:pPr>
+        <w:numPr>
+          <w:ilvl w:val="2"/>
+          <w:numId w:val="2"/>
+        </w:numPr>
+        <w:pBdr>
+          <w:top w:val="single" w:sz="2" w:space="0" w:color="D9D9E3"/>
+          <w:left w:val="single" w:sz="2" w:space="5" w:color="D9D9E3"/>
+          <w:bottom w:val="single" w:sz="2" w:space="0" w:color="D9D9E3"/>
+          <w:right w:val="single" w:sz="2" w:space="0" w:color="D9D9E3"/>
+        </w:pBdr>
+        <w:spacing w:after="0" w:line="240" w:lineRule="auto"/>
+        <w:rPr>
+          <w:lang w:val="en-US"/>
+        </w:rPr>
+      </w:pPr>
+      <w:r>
+        <w:rPr>
+          <w:lang w:val="en-US"/>
+        </w:rPr>
+        <w:t xml:space="preserve">Use tests that has been complete by the student to get information and statistics about the quality of the </w:t>
+      </w:r>
+      <w:proofErr w:type="gramStart"/>
+      <w:r>
+        <w:rPr>
+          <w:lang w:val="en-US"/>
+        </w:rPr>
+        <w:t>exam</w:t>
+      </w:r>
+      <w:proofErr w:type="gramEnd"/>
+    </w:p>
+    <w:p>
+      <w:pPr>
+        <w:rPr>
+          <w:lang w:val="en-US"/>
+        </w:rPr>
+      </w:pPr>
+    </w:p>
+    <w:p>
+      <w:pPr>
+        <w:rPr>
+          <w:rtl/>
+          <w:lang w:val="en-US"/>
+        </w:rPr>
+      </w:pPr>
+    </w:p>
+    <w:p>
+      <w:pPr>
+        <w:rPr>
+          <w:rtl/>
+          <w:lang w:val="en-US"/>
+        </w:rPr>
+      </w:pPr>
+    </w:p>
+    <w:p>
+      <w:pPr>
+        <w:rPr>
+          <w:rtl/>
+          <w:lang w:val="en-US"/>
+        </w:rPr>
+      </w:pPr>
+    </w:p>
+    <w:p>
+      <w:pPr>
+        <w:rPr>
+          <w:rtl/>
+          <w:lang w:val="en-US"/>
+        </w:rPr>
+      </w:pPr>
+    </w:p>
+    <w:p>
+      <w:pPr>
+        <w:rPr>
+          <w:rtl/>
+          <w:lang w:val="en-US"/>
+        </w:rPr>
+      </w:pPr>
+    </w:p>
+    <w:p>
+      <w:pPr>
+        <w:rPr>
+          <w:rtl/>
+          <w:lang w:val="en-US"/>
+        </w:rPr>
+      </w:pPr>
+    </w:p>
+    <w:p>
+      <w:pPr>
+        <w:rPr>
+          <w:rtl/>
+          <w:lang w:val="en-US"/>
+        </w:rPr>
+      </w:pPr>
+    </w:p>
+    <w:p>
+      <w:pPr>
+        <w:pStyle w:val="Heading2"/>
+        <w:rPr>
+          <w:lang w:val="en-US"/>
+        </w:rPr>
+      </w:pPr>
+      <w:r>
+        <w:rPr>
+          <w:rFonts w:hint="cs"/>
+          <w:lang w:val="en-US"/>
+        </w:rPr>
+        <w:lastRenderedPageBreak/>
+        <w:t>U</w:t>
+      </w:r>
+      <w:r>
+        <w:rPr>
+          <w:lang w:val="en-US"/>
+        </w:rPr>
+        <w:t xml:space="preserve">se </w:t>
+      </w:r>
+      <w:proofErr w:type="gramStart"/>
+      <w:r>
+        <w:rPr>
+          <w:lang w:val="en-US"/>
+        </w:rPr>
+        <w:t>cases :</w:t>
+      </w:r>
+      <w:proofErr w:type="gramEnd"/>
+    </w:p>
+    <w:p>
+      <w:pPr>
+        <w:numPr>
+          <w:ilvl w:val="0"/>
+          <w:numId w:val="3"/>
+        </w:numPr>
+        <w:pBdr>
+          <w:top w:val="single" w:sz="2" w:space="0" w:color="D9D9E3"/>
+          <w:left w:val="single" w:sz="2" w:space="5" w:color="D9D9E3"/>
+          <w:bottom w:val="single" w:sz="2" w:space="0" w:color="D9D9E3"/>
+          <w:right w:val="single" w:sz="2" w:space="0" w:color="D9D9E3"/>
+        </w:pBdr>
+        <w:spacing w:after="0" w:line="240" w:lineRule="auto"/>
+        <w:rPr>
+          <w:lang w:val="en-US"/>
+        </w:rPr>
+      </w:pPr>
+      <w:r>
+        <w:rPr>
+          <w:lang w:val="en-US"/>
+        </w:rPr>
+        <w:t>Manage Courses:</w:t>
+      </w:r>
+    </w:p>
+    <w:p>
+      <w:pPr>
+        <w:numPr>
+          <w:ilvl w:val="1"/>
+          <w:numId w:val="3"/>
+        </w:numPr>
+        <w:pBdr>
+          <w:top w:val="single" w:sz="2" w:space="0" w:color="D9D9E3"/>
+          <w:left w:val="single" w:sz="2" w:space="5" w:color="D9D9E3"/>
+          <w:bottom w:val="single" w:sz="2" w:space="0" w:color="D9D9E3"/>
+          <w:right w:val="single" w:sz="2" w:space="0" w:color="D9D9E3"/>
+        </w:pBdr>
+        <w:spacing w:after="0" w:line="240" w:lineRule="auto"/>
+        <w:rPr>
+          <w:lang w:val="en-US"/>
+        </w:rPr>
+      </w:pPr>
+      <w:r>
+        <w:rPr>
+          <w:lang w:val="en-US"/>
+        </w:rPr>
+        <w:t>Actor: System Administrator</w:t>
+      </w:r>
+      <w:r>
+        <w:rPr>
+          <w:lang w:val="en-US"/>
+        </w:rPr>
+        <w:t xml:space="preserve"> and </w:t>
+      </w:r>
+      <w:r>
+        <w:rPr>
+          <w:lang w:val="en-US"/>
+        </w:rPr>
+        <w:t>Course Administrator</w:t>
+      </w:r>
+    </w:p>
+    <w:p>
+      <w:pPr>
+        <w:numPr>
+          <w:ilvl w:val="1"/>
+          <w:numId w:val="3"/>
+        </w:numPr>
+        <w:pBdr>
+          <w:top w:val="single" w:sz="2" w:space="0" w:color="D9D9E3"/>
+          <w:left w:val="single" w:sz="2" w:space="5" w:color="D9D9E3"/>
+          <w:bottom w:val="single" w:sz="2" w:space="0" w:color="D9D9E3"/>
+          <w:right w:val="single" w:sz="2" w:space="0" w:color="D9D9E3"/>
+        </w:pBdr>
+        <w:spacing w:after="0" w:line="240" w:lineRule="auto"/>
+        <w:rPr>
+          <w:lang w:val="en-US"/>
+        </w:rPr>
+      </w:pPr>
+      <w:r>
+        <w:rPr>
+          <w:lang w:val="en-US"/>
+        </w:rPr>
+        <w:t xml:space="preserve">Description: </w:t>
+      </w:r>
+      <w:r>
+        <w:rPr>
+          <w:lang w:val="en-US"/>
+        </w:rPr>
+        <w:t>M</w:t>
+      </w:r>
+      <w:r>
+        <w:rPr>
+          <w:lang w:val="en-US"/>
+        </w:rPr>
+        <w:t>anag</w:t>
+      </w:r>
+      <w:r>
+        <w:rPr>
+          <w:lang w:val="en-US"/>
+        </w:rPr>
+        <w:t>ing</w:t>
+      </w:r>
+      <w:r>
+        <w:rPr>
+          <w:lang w:val="en-US"/>
+        </w:rPr>
+        <w:t xml:space="preserve"> course</w:t>
+      </w:r>
+      <w:r>
+        <w:rPr>
+          <w:lang w:val="en-US"/>
+        </w:rPr>
+        <w:t>,</w:t>
+      </w:r>
+      <w:r>
+        <w:rPr>
+          <w:lang w:val="en-US"/>
+        </w:rPr>
+        <w:t xml:space="preserve"> </w:t>
+      </w:r>
+      <w:r>
+        <w:rPr>
+          <w:lang w:val="en-US"/>
+        </w:rPr>
+        <w:t>t</w:t>
+      </w:r>
+      <w:r>
+        <w:rPr>
+          <w:lang w:val="en-US"/>
+        </w:rPr>
+        <w:t>his includes tasks such as creating new courses, updating course information, and removing courses when necessary.</w:t>
+      </w:r>
+    </w:p>
+    <w:p>
+      <w:pPr>
+        <w:numPr>
+          <w:ilvl w:val="0"/>
+          <w:numId w:val="3"/>
+        </w:numPr>
+        <w:pBdr>
+          <w:top w:val="single" w:sz="2" w:space="0" w:color="D9D9E3"/>
+          <w:left w:val="single" w:sz="2" w:space="5" w:color="D9D9E3"/>
+          <w:bottom w:val="single" w:sz="2" w:space="0" w:color="D9D9E3"/>
+          <w:right w:val="single" w:sz="2" w:space="0" w:color="D9D9E3"/>
+        </w:pBdr>
+        <w:spacing w:after="0" w:line="240" w:lineRule="auto"/>
+        <w:rPr>
+          <w:lang w:val="en-US"/>
+        </w:rPr>
+      </w:pPr>
+      <w:r>
+        <w:rPr>
+          <w:lang w:val="en-US"/>
+        </w:rPr>
+        <w:t>Manage Exams:</w:t>
+      </w:r>
+    </w:p>
+    <w:p>
+      <w:pPr>
+        <w:numPr>
+          <w:ilvl w:val="1"/>
+          <w:numId w:val="3"/>
+        </w:numPr>
+        <w:pBdr>
+          <w:top w:val="single" w:sz="2" w:space="0" w:color="D9D9E3"/>
+          <w:left w:val="single" w:sz="2" w:space="5" w:color="D9D9E3"/>
+          <w:bottom w:val="single" w:sz="2" w:space="0" w:color="D9D9E3"/>
+          <w:right w:val="single" w:sz="2" w:space="0" w:color="D9D9E3"/>
+        </w:pBdr>
+        <w:spacing w:after="0" w:line="240" w:lineRule="auto"/>
+        <w:rPr>
+          <w:lang w:val="en-US"/>
+        </w:rPr>
+      </w:pPr>
+      <w:r>
+        <w:rPr>
+          <w:lang w:val="en-US"/>
+        </w:rPr>
+        <w:t>Actor: Course Administrator</w:t>
+      </w:r>
+    </w:p>
+    <w:p>
+      <w:pPr>
+        <w:numPr>
+          <w:ilvl w:val="1"/>
+          <w:numId w:val="3"/>
+        </w:numPr>
+        <w:pBdr>
+          <w:top w:val="single" w:sz="2" w:space="0" w:color="D9D9E3"/>
+          <w:left w:val="single" w:sz="2" w:space="5" w:color="D9D9E3"/>
+          <w:bottom w:val="single" w:sz="2" w:space="0" w:color="D9D9E3"/>
+          <w:right w:val="single" w:sz="2" w:space="0" w:color="D9D9E3"/>
+        </w:pBdr>
+        <w:spacing w:after="0" w:line="240" w:lineRule="auto"/>
+        <w:rPr>
+          <w:lang w:val="en-US"/>
+        </w:rPr>
+      </w:pPr>
+      <w:r>
+        <w:rPr>
+          <w:lang w:val="en-US"/>
+        </w:rPr>
+        <w:t>Description</w:t>
+      </w:r>
+      <w:r>
+        <w:rPr>
+          <w:lang w:val="en-US"/>
+        </w:rPr>
+        <w:t xml:space="preserve">: </w:t>
+      </w:r>
+      <w:r>
+        <w:rPr>
+          <w:lang w:val="en-US"/>
+        </w:rPr>
+        <w:t>D</w:t>
+      </w:r>
+      <w:r>
+        <w:rPr>
+          <w:lang w:val="en-US"/>
+        </w:rPr>
+        <w:t xml:space="preserve">efine and manage exams. This involves specifying exam type, direction, length, date, and </w:t>
+      </w:r>
+      <w:proofErr w:type="spellStart"/>
+      <w:r>
+        <w:rPr>
+          <w:lang w:val="en-US"/>
+        </w:rPr>
+        <w:t>ect</w:t>
+      </w:r>
+      <w:proofErr w:type="spellEnd"/>
+      <w:r>
+        <w:rPr>
+          <w:lang w:val="en-US"/>
+        </w:rPr>
+        <w:t>’</w:t>
+      </w:r>
+      <w:r>
+        <w:rPr>
+          <w:lang w:val="en-US"/>
+        </w:rPr>
+        <w:t xml:space="preserve">. They also </w:t>
+      </w:r>
+    </w:p>
+    <w:p>
+      <w:pPr>
+        <w:numPr>
+          <w:ilvl w:val="0"/>
+          <w:numId w:val="3"/>
+        </w:numPr>
+        <w:pBdr>
+          <w:top w:val="single" w:sz="2" w:space="0" w:color="D9D9E3"/>
+          <w:left w:val="single" w:sz="2" w:space="5" w:color="D9D9E3"/>
+          <w:bottom w:val="single" w:sz="2" w:space="0" w:color="D9D9E3"/>
+          <w:right w:val="single" w:sz="2" w:space="0" w:color="D9D9E3"/>
+        </w:pBdr>
+        <w:spacing w:after="0" w:line="240" w:lineRule="auto"/>
+        <w:rPr>
+          <w:lang w:val="en-US"/>
+        </w:rPr>
+      </w:pPr>
+      <w:r>
+        <w:rPr>
+          <w:lang w:val="en-US"/>
+        </w:rPr>
+        <w:t>Manage Course Staff:</w:t>
+      </w:r>
+    </w:p>
+    <w:p>
+      <w:pPr>
+        <w:numPr>
+          <w:ilvl w:val="1"/>
+          <w:numId w:val="3"/>
+        </w:numPr>
+        <w:pBdr>
+          <w:top w:val="single" w:sz="2" w:space="0" w:color="D9D9E3"/>
+          <w:left w:val="single" w:sz="2" w:space="5" w:color="D9D9E3"/>
+          <w:bottom w:val="single" w:sz="2" w:space="0" w:color="D9D9E3"/>
+          <w:right w:val="single" w:sz="2" w:space="0" w:color="D9D9E3"/>
+        </w:pBdr>
+        <w:spacing w:after="0" w:line="240" w:lineRule="auto"/>
+        <w:rPr>
+          <w:lang w:val="en-US"/>
+        </w:rPr>
+      </w:pPr>
+      <w:r>
+        <w:rPr>
+          <w:lang w:val="en-US"/>
+        </w:rPr>
+        <w:t>Actor: Course Administrator</w:t>
+      </w:r>
+    </w:p>
+    <w:p>
+      <w:pPr>
+        <w:numPr>
+          <w:ilvl w:val="1"/>
+          <w:numId w:val="3"/>
+        </w:numPr>
+        <w:pBdr>
+          <w:top w:val="single" w:sz="2" w:space="0" w:color="D9D9E3"/>
+          <w:left w:val="single" w:sz="2" w:space="5" w:color="D9D9E3"/>
+          <w:bottom w:val="single" w:sz="2" w:space="0" w:color="D9D9E3"/>
+          <w:right w:val="single" w:sz="2" w:space="0" w:color="D9D9E3"/>
+        </w:pBdr>
+        <w:spacing w:after="0" w:line="240" w:lineRule="auto"/>
+        <w:rPr>
+          <w:lang w:val="en-US"/>
+        </w:rPr>
+      </w:pPr>
+      <w:r>
+        <w:rPr>
+          <w:lang w:val="en-US"/>
+        </w:rPr>
+        <w:t xml:space="preserve">Description: </w:t>
+      </w:r>
+      <w:r>
+        <w:rPr>
+          <w:lang w:val="en-US"/>
+        </w:rPr>
+        <w:t>D</w:t>
+      </w:r>
+      <w:r>
+        <w:rPr>
+          <w:lang w:val="en-US"/>
+        </w:rPr>
+        <w:t>efine the course staff roles, including instructors, TAs, and graders. They assign roles to individuals, track their activities, and manage any changes in the course staff.</w:t>
+      </w:r>
+    </w:p>
+    <w:p>
+      <w:pPr>
+        <w:numPr>
+          <w:ilvl w:val="0"/>
+          <w:numId w:val="3"/>
+        </w:numPr>
+        <w:pBdr>
+          <w:top w:val="single" w:sz="2" w:space="0" w:color="D9D9E3"/>
+          <w:left w:val="single" w:sz="2" w:space="5" w:color="D9D9E3"/>
+          <w:bottom w:val="single" w:sz="2" w:space="0" w:color="D9D9E3"/>
+          <w:right w:val="single" w:sz="2" w:space="0" w:color="D9D9E3"/>
+        </w:pBdr>
+        <w:spacing w:after="0" w:line="240" w:lineRule="auto"/>
+        <w:rPr>
+          <w:lang w:val="en-US"/>
+        </w:rPr>
+      </w:pPr>
+      <w:r>
+        <w:rPr>
+          <w:lang w:val="en-US"/>
+        </w:rPr>
+        <w:t>Edit and Validate Questions:</w:t>
+      </w:r>
+    </w:p>
+    <w:p>
+      <w:pPr>
+        <w:numPr>
+          <w:ilvl w:val="1"/>
+          <w:numId w:val="3"/>
+        </w:numPr>
+        <w:pBdr>
+          <w:top w:val="single" w:sz="2" w:space="0" w:color="D9D9E3"/>
+          <w:left w:val="single" w:sz="2" w:space="5" w:color="D9D9E3"/>
+          <w:bottom w:val="single" w:sz="2" w:space="0" w:color="D9D9E3"/>
+          <w:right w:val="single" w:sz="2" w:space="0" w:color="D9D9E3"/>
+        </w:pBdr>
+        <w:spacing w:after="0" w:line="240" w:lineRule="auto"/>
+        <w:rPr>
+          <w:lang w:val="en-US"/>
+        </w:rPr>
+      </w:pPr>
+      <w:r>
+        <w:rPr>
+          <w:lang w:val="en-US"/>
+        </w:rPr>
+        <w:t>Actor: Course Staff (Instructors, TAs, Graders)</w:t>
+      </w:r>
+    </w:p>
+    <w:p>
+      <w:pPr>
+        <w:numPr>
+          <w:ilvl w:val="1"/>
+          <w:numId w:val="3"/>
+        </w:numPr>
+        <w:pBdr>
+          <w:top w:val="single" w:sz="2" w:space="0" w:color="D9D9E3"/>
+          <w:left w:val="single" w:sz="2" w:space="5" w:color="D9D9E3"/>
+          <w:bottom w:val="single" w:sz="2" w:space="0" w:color="D9D9E3"/>
+          <w:right w:val="single" w:sz="2" w:space="0" w:color="D9D9E3"/>
+        </w:pBdr>
+        <w:spacing w:after="0" w:line="240" w:lineRule="auto"/>
+        <w:rPr>
+          <w:lang w:val="en-US"/>
+        </w:rPr>
+      </w:pPr>
+      <w:r>
+        <w:rPr>
+          <w:lang w:val="en-US"/>
+        </w:rPr>
+        <w:t>Description: Course staff members edit, validate, and manage questions within the system. They can add, delete, or modify question elements, such as stems, keys, distractors, and solutions.</w:t>
+      </w:r>
+    </w:p>
+    <w:p>
+      <w:pPr>
+        <w:numPr>
+          <w:ilvl w:val="0"/>
+          <w:numId w:val="3"/>
+        </w:numPr>
+        <w:pBdr>
+          <w:top w:val="single" w:sz="2" w:space="0" w:color="D9D9E3"/>
+          <w:left w:val="single" w:sz="2" w:space="5" w:color="D9D9E3"/>
+          <w:bottom w:val="single" w:sz="2" w:space="0" w:color="D9D9E3"/>
+          <w:right w:val="single" w:sz="2" w:space="0" w:color="D9D9E3"/>
+        </w:pBdr>
+        <w:spacing w:after="0" w:line="240" w:lineRule="auto"/>
+        <w:rPr>
+          <w:lang w:val="en-US"/>
+        </w:rPr>
+      </w:pPr>
+      <w:r>
+        <w:rPr>
+          <w:lang w:val="en-US"/>
+        </w:rPr>
+        <w:t>Generate Exam Documents:</w:t>
+      </w:r>
+    </w:p>
+    <w:p>
+      <w:pPr>
+        <w:numPr>
+          <w:ilvl w:val="1"/>
+          <w:numId w:val="3"/>
+        </w:numPr>
+        <w:pBdr>
+          <w:top w:val="single" w:sz="2" w:space="0" w:color="D9D9E3"/>
+          <w:left w:val="single" w:sz="2" w:space="5" w:color="D9D9E3"/>
+          <w:bottom w:val="single" w:sz="2" w:space="0" w:color="D9D9E3"/>
+          <w:right w:val="single" w:sz="2" w:space="0" w:color="D9D9E3"/>
+        </w:pBdr>
+        <w:spacing w:after="0" w:line="240" w:lineRule="auto"/>
+        <w:rPr>
+          <w:lang w:val="en-US"/>
+        </w:rPr>
+      </w:pPr>
+      <w:r>
+        <w:rPr>
+          <w:lang w:val="en-US"/>
+        </w:rPr>
+        <w:t>Actor: Course Administrator</w:t>
+      </w:r>
+    </w:p>
+    <w:p>
+      <w:pPr>
+        <w:numPr>
+          <w:ilvl w:val="1"/>
+          <w:numId w:val="3"/>
+        </w:numPr>
+        <w:pBdr>
+          <w:top w:val="single" w:sz="2" w:space="0" w:color="D9D9E3"/>
+          <w:left w:val="single" w:sz="2" w:space="5" w:color="D9D9E3"/>
+          <w:bottom w:val="single" w:sz="2" w:space="0" w:color="D9D9E3"/>
+          <w:right w:val="single" w:sz="2" w:space="0" w:color="D9D9E3"/>
+        </w:pBdr>
+        <w:spacing w:after="0" w:line="240" w:lineRule="auto"/>
+        <w:rPr>
+          <w:lang w:val="en-US"/>
+        </w:rPr>
+      </w:pPr>
+      <w:r>
+        <w:rPr>
+          <w:lang w:val="en-US"/>
+        </w:rPr>
+        <w:t xml:space="preserve">Description: </w:t>
+      </w:r>
+      <w:r>
+        <w:rPr>
+          <w:lang w:val="en-US"/>
+        </w:rPr>
+        <w:t>G</w:t>
+      </w:r>
+      <w:r>
+        <w:rPr>
+          <w:lang w:val="en-US"/>
+        </w:rPr>
+        <w:t xml:space="preserve">enerate exam documents based on the defined parameters. This includes creating different versions of </w:t>
+      </w:r>
+      <w:proofErr w:type="gramStart"/>
+      <w:r>
+        <w:rPr>
+          <w:lang w:val="en-US"/>
+        </w:rPr>
+        <w:t>exams,.</w:t>
+      </w:r>
+      <w:proofErr w:type="gramEnd"/>
+    </w:p>
+    <w:p>
+      <w:pPr>
+        <w:numPr>
+          <w:ilvl w:val="0"/>
+          <w:numId w:val="3"/>
+        </w:numPr>
+        <w:pBdr>
+          <w:top w:val="single" w:sz="2" w:space="0" w:color="D9D9E3"/>
+          <w:left w:val="single" w:sz="2" w:space="5" w:color="D9D9E3"/>
+          <w:bottom w:val="single" w:sz="2" w:space="0" w:color="D9D9E3"/>
+          <w:right w:val="single" w:sz="2" w:space="0" w:color="D9D9E3"/>
+        </w:pBdr>
+        <w:spacing w:after="0" w:line="240" w:lineRule="auto"/>
+        <w:rPr>
+          <w:lang w:val="en-US"/>
+        </w:rPr>
+      </w:pPr>
+      <w:r>
+        <w:rPr>
+          <w:lang w:val="en-US"/>
+        </w:rPr>
+        <w:t>Inspect Changes by Course Staff:</w:t>
+      </w:r>
+    </w:p>
+    <w:p>
+      <w:pPr>
+        <w:numPr>
+          <w:ilvl w:val="1"/>
+          <w:numId w:val="3"/>
+        </w:numPr>
+        <w:pBdr>
+          <w:top w:val="single" w:sz="2" w:space="0" w:color="D9D9E3"/>
+          <w:left w:val="single" w:sz="2" w:space="5" w:color="D9D9E3"/>
+          <w:bottom w:val="single" w:sz="2" w:space="0" w:color="D9D9E3"/>
+          <w:right w:val="single" w:sz="2" w:space="0" w:color="D9D9E3"/>
+        </w:pBdr>
+        <w:spacing w:after="0" w:line="240" w:lineRule="auto"/>
+        <w:rPr>
+          <w:lang w:val="en-US"/>
+        </w:rPr>
+      </w:pPr>
+      <w:r>
+        <w:rPr>
+          <w:lang w:val="en-US"/>
+        </w:rPr>
+        <w:t>Actor: Course Administrator</w:t>
+      </w:r>
+    </w:p>
+    <w:p>
+      <w:pPr>
+        <w:numPr>
+          <w:ilvl w:val="1"/>
+          <w:numId w:val="3"/>
+        </w:numPr>
+        <w:pBdr>
+          <w:top w:val="single" w:sz="2" w:space="0" w:color="D9D9E3"/>
+          <w:left w:val="single" w:sz="2" w:space="5" w:color="D9D9E3"/>
+          <w:bottom w:val="single" w:sz="2" w:space="0" w:color="D9D9E3"/>
+          <w:right w:val="single" w:sz="2" w:space="0" w:color="D9D9E3"/>
+        </w:pBdr>
+        <w:spacing w:after="0" w:line="240" w:lineRule="auto"/>
+        <w:rPr>
+          <w:lang w:val="en-US"/>
+        </w:rPr>
+      </w:pPr>
+      <w:r>
+        <w:rPr>
+          <w:lang w:val="en-US"/>
+        </w:rPr>
+        <w:t>Description: Course administrators review and inspect changes made by course staff members. They can accept, reject, modify, or conditionally validate these changes based on the quality and relevance of the modifications.</w:t>
+      </w:r>
+    </w:p>
+    <w:p>
+      <w:pPr>
+        <w:numPr>
+          <w:ilvl w:val="0"/>
+          <w:numId w:val="3"/>
+        </w:numPr>
+        <w:pBdr>
+          <w:top w:val="single" w:sz="2" w:space="0" w:color="D9D9E3"/>
+          <w:left w:val="single" w:sz="2" w:space="5" w:color="D9D9E3"/>
+          <w:bottom w:val="single" w:sz="2" w:space="0" w:color="D9D9E3"/>
+          <w:right w:val="single" w:sz="2" w:space="0" w:color="D9D9E3"/>
+        </w:pBdr>
+        <w:spacing w:after="0" w:line="240" w:lineRule="auto"/>
+        <w:rPr>
+          <w:lang w:val="en-US"/>
+        </w:rPr>
+      </w:pPr>
+      <w:r>
+        <w:rPr>
+          <w:lang w:val="en-US"/>
+        </w:rPr>
+        <w:t>Search and Edit Questions:</w:t>
+      </w:r>
+    </w:p>
+    <w:p>
+      <w:pPr>
+        <w:numPr>
+          <w:ilvl w:val="1"/>
+          <w:numId w:val="3"/>
+        </w:numPr>
+        <w:pBdr>
+          <w:top w:val="single" w:sz="2" w:space="0" w:color="D9D9E3"/>
+          <w:left w:val="single" w:sz="2" w:space="5" w:color="D9D9E3"/>
+          <w:bottom w:val="single" w:sz="2" w:space="0" w:color="D9D9E3"/>
+          <w:right w:val="single" w:sz="2" w:space="0" w:color="D9D9E3"/>
+        </w:pBdr>
+        <w:spacing w:after="0" w:line="240" w:lineRule="auto"/>
+        <w:rPr>
+          <w:lang w:val="en-US"/>
+        </w:rPr>
+      </w:pPr>
+      <w:r>
+        <w:rPr>
+          <w:lang w:val="en-US"/>
+        </w:rPr>
+        <w:t>Actor: Course Staff (Instructors, TAs, Graders)</w:t>
+      </w:r>
+    </w:p>
+    <w:p>
+      <w:pPr>
+        <w:numPr>
+          <w:ilvl w:val="1"/>
+          <w:numId w:val="3"/>
+        </w:numPr>
+        <w:pBdr>
+          <w:top w:val="single" w:sz="2" w:space="0" w:color="D9D9E3"/>
+          <w:left w:val="single" w:sz="2" w:space="5" w:color="D9D9E3"/>
+          <w:bottom w:val="single" w:sz="2" w:space="0" w:color="D9D9E3"/>
+          <w:right w:val="single" w:sz="2" w:space="0" w:color="D9D9E3"/>
+        </w:pBdr>
+        <w:spacing w:after="0" w:line="240" w:lineRule="auto"/>
+        <w:rPr>
+          <w:lang w:val="en-US"/>
+        </w:rPr>
+      </w:pPr>
+      <w:r>
+        <w:rPr>
+          <w:lang w:val="en-US"/>
+        </w:rPr>
+        <w:t>Description: Course staff members can search for specific meta-questions and edit them. The system allows users to locate questions based on keywords and strings, facilitating efficient editing and validation processes.</w:t>
+      </w:r>
+    </w:p>
+    <w:p>
+      <w:pPr>
+        <w:numPr>
+          <w:ilvl w:val="0"/>
+          <w:numId w:val="3"/>
+        </w:numPr>
+        <w:pBdr>
+          <w:top w:val="single" w:sz="2" w:space="0" w:color="D9D9E3"/>
+          <w:left w:val="single" w:sz="2" w:space="5" w:color="D9D9E3"/>
+          <w:bottom w:val="single" w:sz="2" w:space="0" w:color="D9D9E3"/>
+          <w:right w:val="single" w:sz="2" w:space="0" w:color="D9D9E3"/>
+        </w:pBdr>
+        <w:spacing w:after="0" w:line="240" w:lineRule="auto"/>
+        <w:rPr>
+          <w:lang w:val="en-US"/>
+        </w:rPr>
+      </w:pPr>
+      <w:r>
+        <w:rPr>
+          <w:lang w:val="en-US"/>
+        </w:rPr>
+        <w:t>View Dashboard:</w:t>
+      </w:r>
+    </w:p>
+    <w:p>
+      <w:pPr>
+        <w:numPr>
+          <w:ilvl w:val="1"/>
+          <w:numId w:val="3"/>
+        </w:numPr>
+        <w:pBdr>
+          <w:top w:val="single" w:sz="2" w:space="0" w:color="D9D9E3"/>
+          <w:left w:val="single" w:sz="2" w:space="5" w:color="D9D9E3"/>
+          <w:bottom w:val="single" w:sz="2" w:space="0" w:color="D9D9E3"/>
+          <w:right w:val="single" w:sz="2" w:space="0" w:color="D9D9E3"/>
+        </w:pBdr>
+        <w:spacing w:after="0" w:line="240" w:lineRule="auto"/>
+        <w:rPr>
+          <w:lang w:val="en-US"/>
+        </w:rPr>
+      </w:pPr>
+      <w:r>
+        <w:rPr>
+          <w:lang w:val="en-US"/>
+        </w:rPr>
+        <w:t>Actor: All Users</w:t>
+      </w:r>
+    </w:p>
+    <w:p>
+      <w:pPr>
+        <w:numPr>
+          <w:ilvl w:val="1"/>
+          <w:numId w:val="3"/>
+        </w:numPr>
+        <w:pBdr>
+          <w:top w:val="single" w:sz="2" w:space="0" w:color="D9D9E3"/>
+          <w:left w:val="single" w:sz="2" w:space="5" w:color="D9D9E3"/>
+          <w:bottom w:val="single" w:sz="2" w:space="0" w:color="D9D9E3"/>
+          <w:right w:val="single" w:sz="2" w:space="0" w:color="D9D9E3"/>
+        </w:pBdr>
+        <w:spacing w:after="0" w:line="240" w:lineRule="auto"/>
+        <w:rPr>
+          <w:lang w:val="en-US"/>
+        </w:rPr>
+      </w:pPr>
+      <w:r>
+        <w:rPr>
+          <w:lang w:val="en-US"/>
+        </w:rPr>
+        <w:t>Description: Users view a personalized dashboard based on their roles in the current/given course. The dashboard provides an overview of relevant information and tasks for the user.</w:t>
+      </w:r>
+    </w:p>
+    <w:p>
+      <w:pPr>
+        <w:numPr>
+          <w:ilvl w:val="0"/>
+          <w:numId w:val="3"/>
+        </w:numPr>
+        <w:pBdr>
+          <w:top w:val="single" w:sz="2" w:space="0" w:color="D9D9E3"/>
+          <w:left w:val="single" w:sz="2" w:space="5" w:color="D9D9E3"/>
+          <w:bottom w:val="single" w:sz="2" w:space="0" w:color="D9D9E3"/>
+          <w:right w:val="single" w:sz="2" w:space="0" w:color="D9D9E3"/>
+        </w:pBdr>
+        <w:spacing w:after="0" w:line="240" w:lineRule="auto"/>
+        <w:rPr>
+          <w:lang w:val="en-US"/>
+        </w:rPr>
+      </w:pPr>
+      <w:r>
+        <w:rPr>
+          <w:lang w:val="en-US"/>
+        </w:rPr>
+        <w:t>Generate Solved Exam:</w:t>
+      </w:r>
+    </w:p>
+    <w:p>
+      <w:pPr>
+        <w:numPr>
+          <w:ilvl w:val="1"/>
+          <w:numId w:val="3"/>
+        </w:numPr>
+        <w:pBdr>
+          <w:top w:val="single" w:sz="2" w:space="0" w:color="D9D9E3"/>
+          <w:left w:val="single" w:sz="2" w:space="5" w:color="D9D9E3"/>
+          <w:bottom w:val="single" w:sz="2" w:space="0" w:color="D9D9E3"/>
+          <w:right w:val="single" w:sz="2" w:space="0" w:color="D9D9E3"/>
+        </w:pBdr>
+        <w:spacing w:after="0" w:line="240" w:lineRule="auto"/>
+        <w:rPr>
+          <w:lang w:val="en-US"/>
+        </w:rPr>
+      </w:pPr>
+      <w:r>
+        <w:rPr>
+          <w:lang w:val="en-US"/>
+        </w:rPr>
+        <w:t>Actor: Course Administrator</w:t>
+      </w:r>
+    </w:p>
+    <w:p>
+      <w:pPr>
+        <w:numPr>
+          <w:ilvl w:val="1"/>
+          <w:numId w:val="3"/>
+        </w:numPr>
+        <w:pBdr>
+          <w:top w:val="single" w:sz="2" w:space="0" w:color="D9D9E3"/>
+          <w:left w:val="single" w:sz="2" w:space="5" w:color="D9D9E3"/>
+          <w:bottom w:val="single" w:sz="2" w:space="0" w:color="D9D9E3"/>
+          <w:right w:val="single" w:sz="2" w:space="0" w:color="D9D9E3"/>
+        </w:pBdr>
+        <w:spacing w:after="0" w:line="240" w:lineRule="auto"/>
+        <w:rPr>
+          <w:lang w:val="en-US"/>
+        </w:rPr>
+      </w:pPr>
+      <w:r>
+        <w:rPr>
+          <w:lang w:val="en-US"/>
+        </w:rPr>
+        <w:t>Description: Course administrators generate solved exams for distribution to students after an exam is completed. This document includes correct answers and explanations.</w:t>
+      </w:r>
+    </w:p>
+    <w:p>
+      <w:pPr>
+        <w:rPr>
+          <w:lang w:val="en-US"/>
+        </w:rPr>
+      </w:pPr>
+    </w:p>
+    <w:p>
+      <w:pPr>
+        <w:pStyle w:val="Heading2"/>
+        <w:rPr>
+          <w:lang w:val="en-US"/>
+        </w:rPr>
+      </w:pPr>
+      <w:r>
+        <w:rPr>
+          <w:lang w:val="en-US"/>
+        </w:rPr>
+        <w:t>Special Usage considerations</w:t>
+      </w:r>
+      <w:r>
+        <w:rPr>
+          <w:lang w:val="en-US"/>
+        </w:rPr>
+        <w:t>:</w:t>
+      </w:r>
+    </w:p>
+    <w:p>
+      <w:pPr>
+        <w:rPr>
+          <w:lang w:val="en-US"/>
+        </w:rPr>
+      </w:pPr>
+      <w:r>
+        <w:rPr>
+          <w:lang w:val="en-US"/>
+        </w:rPr>
+        <w:t>The system should be tangible and attractive, due to the high need of user cooperation for the system to be beneficial.</w:t>
+      </w:r>
+    </w:p>
+    <w:p>
+      <w:pPr>
+        <w:rPr>
+          <w:rFonts w:asciiTheme="majorHAnsi" w:eastAsiaTheme="majorEastAsia" w:hAnsiTheme="majorHAnsi" w:cstheme="majorBidi"/>
+          <w:color w:val="2F5496" w:themeColor="accent1" w:themeShade="BF"/>
+          <w:sz w:val="26"/>
+          <w:szCs w:val="26"/>
+          <w:lang w:val="en-US"/>
+        </w:rPr>
+      </w:pPr>
+    </w:p>
+    <w:p>
+      <w:pPr>
+        <w:rPr>
+          <w:lang w:val="en-US"/>
+        </w:rPr>
+      </w:pPr>
     </w:p>
     <w:sectPr>
       <w:pgSz w:w="11906" w:h="16838"/>
@@ -1229,6 +3086,333 @@
 <file path=word/numbering.xml><?xml version="1.0" encoding="utf-8"?>
 <w:numbering xmlns:wpc="http://schemas.microsoft.com/office/word/2010/wordprocessingCanvas" xmlns:cx="http://schemas.microsoft.com/office/drawing/2014/chartex" xmlns:cx1="http://schemas.microsoft.com/office/drawing/2015/9/8/chartex" xmlns:cx2="http://schemas.microsoft.com/office/drawing/2015/10/21/chartex" xmlns:cx3="http://schemas.microsoft.com/office/drawing/2016/5/9/chartex" xmlns:cx4="http://schemas.microsoft.com/office/drawing/2016/5/10/chartex" xmlns:cx5="http://schemas.microsoft.com/office/drawing/2016/5/11/chartex" xmlns:cx6="http://schemas.microsoft.com/office/drawing/2016/5/12/chartex" xmlns:cx7="http://schemas.microsoft.com/office/drawing/2016/5/13/chartex" xmlns:cx8="http://schemas.microsoft.com/office/drawing/2016/5/14/chartex" xmlns:mc="http://schemas.openxmlformats.org/markup-compatibility/2006" xmlns:aink="http://schemas.microsoft.com/office/drawing/2016/ink" xmlns:am3d="http://schemas.microsoft.com/office/drawing/2017/model3d" xmlns:o="urn:schemas-microsoft-com:office:office" xmlns:oel="http://schemas.microsoft.com/office/2019/extlst" xmlns:r="http://schemas.openxmlformats.org/officeDocument/2006/relationships" xmlns:m="http://schemas.openxmlformats.org/officeDocument/2006/math" xmlns:v="urn:schemas-microsoft-com:vml" xmlns:wp14="http://schemas.microsoft.com/office/word/2010/wordprocessingDrawing" xmlns:wp="http://schemas.openxmlformats.org/drawingml/2006/wordprocessingDrawing" xmlns:w10="urn:schemas-microsoft-com:office:word" xmlns:w="http://schemas.openxmlformats.org/wordprocessingml/2006/main" xmlns:w14="http://schemas.microsoft.com/office/word/2010/wordml" xmlns:w15="http://schemas.microsoft.com/office/word/2012/wordml" xmlns:w16cex="http://schemas.microsoft.com/office/word/2018/wordml/cex" xmlns:w16cid="http://schemas.microsoft.com/office/word/2016/wordml/cid" xmlns:w16="http://schemas.microsoft.com/office/word/2018/wordml" xmlns:w16sdtdh="http://schemas.microsoft.com/office/word/2020/wordml/sdtdatahash" xmlns:w16se="http://schemas.microsoft.com/office/word/2015/wordml/symex" xmlns:wpg="http://schemas.microsoft.com/office/word/2010/wordprocessingGroup" xmlns:wpi="http://schemas.microsoft.com/office/word/2010/wordprocessingInk" xmlns:wne="http://schemas.microsoft.com/office/word/2006/wordml" xmlns:wps="http://schemas.microsoft.com/office/word/2010/wordprocessingShape" mc:Ignorable="w14 w15 w16se w16cid w16 w16cex w16sdtdh wp14">
   <w:abstractNum w:abstractNumId="0" w15:restartNumberingAfterBreak="0">
+    <w:nsid w:val="209B0D12"/>
+    <w:multiLevelType w:val="hybridMultilevel"/>
+    <w:tmpl w:val="E4924F4A"/>
+    <w:lvl w:ilvl="0" w:tplc="2000000F">
+      <w:start w:val="1"/>
+      <w:numFmt w:val="decimal"/>
+      <w:lvlText w:val="%1."/>
+      <w:lvlJc w:val="left"/>
+      <w:pPr>
+        <w:ind w:left="720" w:hanging="360"/>
+      </w:pPr>
+      <w:rPr>
+        <w:rFonts w:hint="default"/>
+      </w:rPr>
+    </w:lvl>
+    <w:lvl w:ilvl="1" w:tplc="20000019" w:tentative="1">
+      <w:start w:val="1"/>
+      <w:numFmt w:val="lowerLetter"/>
+      <w:lvlText w:val="%2."/>
+      <w:lvlJc w:val="left"/>
+      <w:pPr>
+        <w:ind w:left="1440" w:hanging="360"/>
+      </w:pPr>
+    </w:lvl>
+    <w:lvl w:ilvl="2" w:tplc="2000001B" w:tentative="1">
+      <w:start w:val="1"/>
+      <w:numFmt w:val="lowerRoman"/>
+      <w:lvlText w:val="%3."/>
+      <w:lvlJc w:val="right"/>
+      <w:pPr>
+        <w:ind w:left="2160" w:hanging="180"/>
+      </w:pPr>
+    </w:lvl>
+    <w:lvl w:ilvl="3" w:tplc="2000000F" w:tentative="1">
+      <w:start w:val="1"/>
+      <w:numFmt w:val="decimal"/>
+      <w:lvlText w:val="%4."/>
+      <w:lvlJc w:val="left"/>
+      <w:pPr>
+        <w:ind w:left="2880" w:hanging="360"/>
+      </w:pPr>
+    </w:lvl>
+    <w:lvl w:ilvl="4" w:tplc="20000019" w:tentative="1">
+      <w:start w:val="1"/>
+      <w:numFmt w:val="lowerLetter"/>
+      <w:lvlText w:val="%5."/>
+      <w:lvlJc w:val="left"/>
+      <w:pPr>
+        <w:ind w:left="3600" w:hanging="360"/>
+      </w:pPr>
+    </w:lvl>
+    <w:lvl w:ilvl="5" w:tplc="2000001B" w:tentative="1">
+      <w:start w:val="1"/>
+      <w:numFmt w:val="lowerRoman"/>
+      <w:lvlText w:val="%6."/>
+      <w:lvlJc w:val="right"/>
+      <w:pPr>
+        <w:ind w:left="4320" w:hanging="180"/>
+      </w:pPr>
+    </w:lvl>
+    <w:lvl w:ilvl="6" w:tplc="2000000F" w:tentative="1">
+      <w:start w:val="1"/>
+      <w:numFmt w:val="decimal"/>
+      <w:lvlText w:val="%7."/>
+      <w:lvlJc w:val="left"/>
+      <w:pPr>
+        <w:ind w:left="5040" w:hanging="360"/>
+      </w:pPr>
+    </w:lvl>
+    <w:lvl w:ilvl="7" w:tplc="20000019" w:tentative="1">
+      <w:start w:val="1"/>
+      <w:numFmt w:val="lowerLetter"/>
+      <w:lvlText w:val="%8."/>
+      <w:lvlJc w:val="left"/>
+      <w:pPr>
+        <w:ind w:left="5760" w:hanging="360"/>
+      </w:pPr>
+    </w:lvl>
+    <w:lvl w:ilvl="8" w:tplc="2000001B" w:tentative="1">
+      <w:start w:val="1"/>
+      <w:numFmt w:val="lowerRoman"/>
+      <w:lvlText w:val="%9."/>
+      <w:lvlJc w:val="right"/>
+      <w:pPr>
+        <w:ind w:left="6480" w:hanging="180"/>
+      </w:pPr>
+    </w:lvl>
+  </w:abstractNum>
+  <w:abstractNum w:abstractNumId="1" w15:restartNumberingAfterBreak="0">
+    <w:nsid w:val="2EED695F"/>
+    <w:multiLevelType w:val="multilevel"/>
+    <w:tmpl w:val="393AD156"/>
+    <w:lvl w:ilvl="0">
+      <w:start w:val="1"/>
+      <w:numFmt w:val="decimal"/>
+      <w:lvlText w:val="%1."/>
+      <w:lvlJc w:val="left"/>
+      <w:pPr>
+        <w:tabs>
+          <w:tab w:val="num" w:pos="720"/>
+        </w:tabs>
+        <w:ind w:left="720" w:hanging="360"/>
+      </w:pPr>
+    </w:lvl>
+    <w:lvl w:ilvl="1">
+      <w:start w:val="1"/>
+      <w:numFmt w:val="bullet"/>
+      <w:lvlText w:val=""/>
+      <w:lvlJc w:val="left"/>
+      <w:pPr>
+        <w:tabs>
+          <w:tab w:val="num" w:pos="1440"/>
+        </w:tabs>
+        <w:ind w:left="1440" w:hanging="360"/>
+      </w:pPr>
+      <w:rPr>
+        <w:rFonts w:ascii="Symbol" w:hAnsi="Symbol" w:hint="default"/>
+        <w:sz w:val="20"/>
+      </w:rPr>
+    </w:lvl>
+    <w:lvl w:ilvl="2" w:tentative="1">
+      <w:start w:val="1"/>
+      <w:numFmt w:val="decimal"/>
+      <w:lvlText w:val="%3."/>
+      <w:lvlJc w:val="left"/>
+      <w:pPr>
+        <w:tabs>
+          <w:tab w:val="num" w:pos="2160"/>
+        </w:tabs>
+        <w:ind w:left="2160" w:hanging="360"/>
+      </w:pPr>
+    </w:lvl>
+    <w:lvl w:ilvl="3" w:tentative="1">
+      <w:start w:val="1"/>
+      <w:numFmt w:val="decimal"/>
+      <w:lvlText w:val="%4."/>
+      <w:lvlJc w:val="left"/>
+      <w:pPr>
+        <w:tabs>
+          <w:tab w:val="num" w:pos="2880"/>
+        </w:tabs>
+        <w:ind w:left="2880" w:hanging="360"/>
+      </w:pPr>
+    </w:lvl>
+    <w:lvl w:ilvl="4" w:tentative="1">
+      <w:start w:val="1"/>
+      <w:numFmt w:val="decimal"/>
+      <w:lvlText w:val="%5."/>
+      <w:lvlJc w:val="left"/>
+      <w:pPr>
+        <w:tabs>
+          <w:tab w:val="num" w:pos="3600"/>
+        </w:tabs>
+        <w:ind w:left="3600" w:hanging="360"/>
+      </w:pPr>
+    </w:lvl>
+    <w:lvl w:ilvl="5" w:tentative="1">
+      <w:start w:val="1"/>
+      <w:numFmt w:val="decimal"/>
+      <w:lvlText w:val="%6."/>
+      <w:lvlJc w:val="left"/>
+      <w:pPr>
+        <w:tabs>
+          <w:tab w:val="num" w:pos="4320"/>
+        </w:tabs>
+        <w:ind w:left="4320" w:hanging="360"/>
+      </w:pPr>
+    </w:lvl>
+    <w:lvl w:ilvl="6" w:tentative="1">
+      <w:start w:val="1"/>
+      <w:numFmt w:val="decimal"/>
+      <w:lvlText w:val="%7."/>
+      <w:lvlJc w:val="left"/>
+      <w:pPr>
+        <w:tabs>
+          <w:tab w:val="num" w:pos="5040"/>
+        </w:tabs>
+        <w:ind w:left="5040" w:hanging="360"/>
+      </w:pPr>
+    </w:lvl>
+    <w:lvl w:ilvl="7" w:tentative="1">
+      <w:start w:val="1"/>
+      <w:numFmt w:val="decimal"/>
+      <w:lvlText w:val="%8."/>
+      <w:lvlJc w:val="left"/>
+      <w:pPr>
+        <w:tabs>
+          <w:tab w:val="num" w:pos="5760"/>
+        </w:tabs>
+        <w:ind w:left="5760" w:hanging="360"/>
+      </w:pPr>
+    </w:lvl>
+    <w:lvl w:ilvl="8" w:tentative="1">
+      <w:start w:val="1"/>
+      <w:numFmt w:val="decimal"/>
+      <w:lvlText w:val="%9."/>
+      <w:lvlJc w:val="left"/>
+      <w:pPr>
+        <w:tabs>
+          <w:tab w:val="num" w:pos="6480"/>
+        </w:tabs>
+        <w:ind w:left="6480" w:hanging="360"/>
+      </w:pPr>
+    </w:lvl>
+  </w:abstractNum>
+  <w:abstractNum w:abstractNumId="2" w15:restartNumberingAfterBreak="0">
+    <w:nsid w:val="61814DA6"/>
+    <w:multiLevelType w:val="multilevel"/>
+    <w:tmpl w:val="19D69002"/>
+    <w:lvl w:ilvl="0">
+      <w:start w:val="1"/>
+      <w:numFmt w:val="decimal"/>
+      <w:lvlText w:val="%1."/>
+      <w:lvlJc w:val="left"/>
+      <w:pPr>
+        <w:tabs>
+          <w:tab w:val="num" w:pos="720"/>
+        </w:tabs>
+        <w:ind w:left="720" w:hanging="360"/>
+      </w:pPr>
+    </w:lvl>
+    <w:lvl w:ilvl="1">
+      <w:start w:val="1"/>
+      <w:numFmt w:val="bullet"/>
+      <w:lvlText w:val=""/>
+      <w:lvlJc w:val="left"/>
+      <w:pPr>
+        <w:tabs>
+          <w:tab w:val="num" w:pos="1440"/>
+        </w:tabs>
+        <w:ind w:left="1440" w:hanging="360"/>
+      </w:pPr>
+      <w:rPr>
+        <w:rFonts w:ascii="Symbol" w:hAnsi="Symbol" w:hint="default"/>
+        <w:sz w:val="20"/>
+      </w:rPr>
+    </w:lvl>
+    <w:lvl w:ilvl="2">
+      <w:start w:val="1"/>
+      <w:numFmt w:val="bullet"/>
+      <w:lvlText w:val=""/>
+      <w:lvlJc w:val="left"/>
+      <w:pPr>
+        <w:tabs>
+          <w:tab w:val="num" w:pos="2160"/>
+        </w:tabs>
+        <w:ind w:left="2160" w:hanging="360"/>
+      </w:pPr>
+      <w:rPr>
+        <w:rFonts w:ascii="Symbol" w:hAnsi="Symbol" w:hint="default"/>
+        <w:sz w:val="20"/>
+      </w:rPr>
+    </w:lvl>
+    <w:lvl w:ilvl="3" w:tentative="1">
+      <w:start w:val="1"/>
+      <w:numFmt w:val="decimal"/>
+      <w:lvlText w:val="%4."/>
+      <w:lvlJc w:val="left"/>
+      <w:pPr>
+        <w:tabs>
+          <w:tab w:val="num" w:pos="2880"/>
+        </w:tabs>
+        <w:ind w:left="2880" w:hanging="360"/>
+      </w:pPr>
+    </w:lvl>
+    <w:lvl w:ilvl="4" w:tentative="1">
+      <w:start w:val="1"/>
+      <w:numFmt w:val="decimal"/>
+      <w:lvlText w:val="%5."/>
+      <w:lvlJc w:val="left"/>
+      <w:pPr>
+        <w:tabs>
+          <w:tab w:val="num" w:pos="3600"/>
+        </w:tabs>
+        <w:ind w:left="3600" w:hanging="360"/>
+      </w:pPr>
+    </w:lvl>
+    <w:lvl w:ilvl="5" w:tentative="1">
+      <w:start w:val="1"/>
+      <w:numFmt w:val="decimal"/>
+      <w:lvlText w:val="%6."/>
+      <w:lvlJc w:val="left"/>
+      <w:pPr>
+        <w:tabs>
+          <w:tab w:val="num" w:pos="4320"/>
+        </w:tabs>
+        <w:ind w:left="4320" w:hanging="360"/>
+      </w:pPr>
+    </w:lvl>
+    <w:lvl w:ilvl="6" w:tentative="1">
+      <w:start w:val="1"/>
+      <w:numFmt w:val="decimal"/>
+      <w:lvlText w:val="%7."/>
+      <w:lvlJc w:val="left"/>
+      <w:pPr>
+        <w:tabs>
+          <w:tab w:val="num" w:pos="5040"/>
+        </w:tabs>
+        <w:ind w:left="5040" w:hanging="360"/>
+      </w:pPr>
+    </w:lvl>
+    <w:lvl w:ilvl="7" w:tentative="1">
+      <w:start w:val="1"/>
+      <w:numFmt w:val="decimal"/>
+      <w:lvlText w:val="%8."/>
+      <w:lvlJc w:val="left"/>
+      <w:pPr>
+        <w:tabs>
+          <w:tab w:val="num" w:pos="5760"/>
+        </w:tabs>
+        <w:ind w:left="5760" w:hanging="360"/>
+      </w:pPr>
+    </w:lvl>
+    <w:lvl w:ilvl="8" w:tentative="1">
+      <w:start w:val="1"/>
+      <w:numFmt w:val="decimal"/>
+      <w:lvlText w:val="%9."/>
+      <w:lvlJc w:val="left"/>
+      <w:pPr>
+        <w:tabs>
+          <w:tab w:val="num" w:pos="6480"/>
+        </w:tabs>
+        <w:ind w:left="6480" w:hanging="360"/>
+      </w:pPr>
+    </w:lvl>
+  </w:abstractNum>
+  <w:abstractNum w:abstractNumId="3" w15:restartNumberingAfterBreak="0">
     <w:nsid w:val="7940550B"/>
     <w:multiLevelType w:val="hybridMultilevel"/>
     <w:tmpl w:val="BCD49336"/>
@@ -1342,6 +3526,15 @@
     </w:lvl>
   </w:abstractNum>
   <w:num w:numId="1" w16cid:durableId="1149592525">
+    <w:abstractNumId w:val="3"/>
+  </w:num>
+  <w:num w:numId="2" w16cid:durableId="282813617">
+    <w:abstractNumId w:val="2"/>
+  </w:num>
+  <w:num w:numId="3" w16cid:durableId="857813759">
+    <w:abstractNumId w:val="1"/>
+  </w:num>
+  <w:num w:numId="4" w16cid:durableId="107283425">
     <w:abstractNumId w:val="0"/>
   </w:num>
 </w:numbering>
@@ -1747,6 +3940,7 @@
   <w:style w:type="paragraph" w:default="1" w:styleId="Normal">
     <w:name w:val="Normal"/>
     <w:qFormat/>
+    <w:rsid w:val="0076671B"/>
   </w:style>
   <w:style w:type="paragraph" w:styleId="Heading1">
     <w:name w:val="heading 1"/>
@@ -1816,7 +4010,6 @@
   <w:style w:type="character" w:default="1" w:styleId="DefaultParagraphFont">
     <w:name w:val="Default Paragraph Font"/>
     <w:uiPriority w:val="1"/>
-    <w:semiHidden/>
     <w:unhideWhenUsed/>
   </w:style>
   <w:style w:type="table" w:default="1" w:styleId="TableNormal">
@@ -1985,6 +4178,36 @@
       <w:color w:val="1F3763" w:themeColor="accent1" w:themeShade="7F"/>
       <w:sz w:val="24"/>
       <w:szCs w:val="24"/>
+    </w:rPr>
+  </w:style>
+  <w:style w:type="paragraph" w:styleId="NormalWeb">
+    <w:name w:val="Normal (Web)"/>
+    <w:basedOn w:val="Normal"/>
+    <w:uiPriority w:val="99"/>
+    <w:semiHidden/>
+    <w:unhideWhenUsed/>
+    <w:rsid w:val="00673600"/>
+    <w:pPr>
+      <w:spacing w:before="100" w:beforeAutospacing="1" w:after="100" w:afterAutospacing="1" w:line="240" w:lineRule="auto"/>
+    </w:pPr>
+    <w:rPr>
+      <w:rFonts w:ascii="Times New Roman" w:eastAsia="Times New Roman" w:hAnsi="Times New Roman" w:cs="Times New Roman"/>
+      <w:kern w:val="0"/>
+      <w:sz w:val="24"/>
+      <w:szCs w:val="24"/>
+      <w:lang w:val="en-IL" w:eastAsia="en-IL"/>
+      <w14:ligatures w14:val="none"/>
+    </w:rPr>
+  </w:style>
+  <w:style w:type="character" w:styleId="Strong">
+    <w:name w:val="Strong"/>
+    <w:basedOn w:val="DefaultParagraphFont"/>
+    <w:uiPriority w:val="22"/>
+    <w:qFormat/>
+    <w:rsid w:val="00673600"/>
+    <w:rPr>
+      <w:b/>
+      <w:bCs/>
     </w:rPr>
   </w:style>
 </w:styles>

</xml_diff>

<commit_message>
[ard] added section 3
Branch: [ard]
</commit_message>
<xml_diff>
--- a/docs/ard.docx
+++ b/docs/ard.docx
@@ -61,6 +61,8 @@
     <w:p>
       <w:pPr>
         <w:rPr>
+          <w:rFonts w:hint="cs"/>
+          <w:rtl/>
           <w:lang w:val="en-US"/>
         </w:rPr>
       </w:pPr>
@@ -79,7 +81,7 @@
           <w:kern w:val="2"/>
           <w:sz w:val="22"/>
           <w:szCs w:val="22"/>
-          <w:lang w:val="en-IL" w:bidi="he-IL"/>
+          <w:lang w:bidi="he-IL"/>
           <w14:ligatures w14:val="standardContextual"/>
         </w:rPr>
         <w:id w:val="-942762484"/>
@@ -113,7 +115,7 @@
             <w:rPr>
               <w:rFonts w:eastAsiaTheme="minorEastAsia"/>
               <w:noProof/>
-              <w:lang w:eastAsia="en-IL"/>
+              <w:lang/>
             </w:rPr>
           </w:pPr>
           <w:r>
@@ -193,7 +195,7 @@
             <w:rPr>
               <w:rFonts w:eastAsiaTheme="minorEastAsia"/>
               <w:noProof/>
-              <w:lang w:eastAsia="en-IL"/>
+              <w:lang/>
             </w:rPr>
           </w:pPr>
           <w:hyperlink w:anchor="_Toc155859940" w:history="1">
@@ -264,7 +266,7 @@
             <w:rPr>
               <w:rFonts w:eastAsiaTheme="minorEastAsia"/>
               <w:noProof/>
-              <w:lang w:eastAsia="en-IL"/>
+              <w:lang/>
             </w:rPr>
           </w:pPr>
           <w:hyperlink w:anchor="_Toc155859941" w:history="1">
@@ -335,7 +337,7 @@
             <w:rPr>
               <w:rFonts w:eastAsiaTheme="minorEastAsia"/>
               <w:noProof/>
-              <w:lang w:eastAsia="en-IL"/>
+              <w:lang/>
             </w:rPr>
           </w:pPr>
           <w:hyperlink w:anchor="_Toc155859942" w:history="1">
@@ -406,7 +408,7 @@
             <w:rPr>
               <w:rFonts w:eastAsiaTheme="minorEastAsia"/>
               <w:noProof/>
-              <w:lang w:eastAsia="en-IL"/>
+              <w:lang/>
             </w:rPr>
           </w:pPr>
           <w:hyperlink w:anchor="_Toc155859943" w:history="1">
@@ -577,15 +579,7 @@
         <w:t xml:space="preserve">. </w:t>
       </w:r>
       <w:r>
-        <w:t xml:space="preserve">Division of </w:t>
-      </w:r>
-      <w:proofErr w:type="spellStart"/>
-      <w:r>
-        <w:t>labor</w:t>
-      </w:r>
-      <w:proofErr w:type="spellEnd"/>
-      <w:r>
-        <w:t xml:space="preserve"> between TAs and test examiners is done by hand and is hard to track</w:t>
+        <w:t>Division of labor between TAs and test examiners is done by hand and is hard to track</w:t>
       </w:r>
       <w:r>
         <w:rPr>
@@ -623,63 +617,21 @@
         <w:rPr>
           <w:lang w:val="en-US"/>
         </w:rPr>
-        <w:t xml:space="preserve">The system is designed to manage work inside of an academic course between the lecturer(s) and the </w:t>
-      </w:r>
-      <w:proofErr w:type="spellStart"/>
-      <w:r>
-        <w:rPr>
-          <w:lang w:val="en-US"/>
-        </w:rPr>
-        <w:t>TAs.</w:t>
-      </w:r>
-      <w:proofErr w:type="spellEnd"/>
-      <w:r>
-        <w:rPr>
-          <w:lang w:val="en-US"/>
-        </w:rPr>
-        <w:t xml:space="preserve"> </w:t>
+        <w:t xml:space="preserve">The system is designed to manage work inside of an academic course between the lecturer(s) and the TAs. </w:t>
       </w:r>
       <w:r>
         <w:rPr>
           <w:lang w:val="en-US"/>
         </w:rPr>
         <w:br/>
-        <w:t xml:space="preserve">Through the system will the course administration develop, </w:t>
-      </w:r>
-      <w:proofErr w:type="gramStart"/>
-      <w:r>
-        <w:rPr>
-          <w:lang w:val="en-US"/>
-        </w:rPr>
-        <w:t>test</w:t>
-      </w:r>
-      <w:proofErr w:type="gramEnd"/>
-      <w:r>
-        <w:rPr>
-          <w:lang w:val="en-US"/>
-        </w:rPr>
-        <w:t xml:space="preserve"> and create multiple-choice questions and generate exams. </w:t>
+        <w:t xml:space="preserve">Through the system will the course administration develop, test and create multiple-choice questions and generate exams. </w:t>
       </w:r>
       <w:r>
         <w:rPr>
           <w:lang w:val="en-US"/>
         </w:rPr>
         <w:br/>
-        <w:t xml:space="preserve">The system will be installed remotely on </w:t>
-      </w:r>
-      <w:proofErr w:type="gramStart"/>
-      <w:r>
-        <w:rPr>
-          <w:lang w:val="en-US"/>
-        </w:rPr>
-        <w:t>university’s</w:t>
-      </w:r>
-      <w:proofErr w:type="gramEnd"/>
-      <w:r>
-        <w:rPr>
-          <w:lang w:val="en-US"/>
-        </w:rPr>
-        <w:t xml:space="preserve"> servers and be accessed through web applications, while the data will be stored on databases</w:t>
+        <w:t>The system will be installed remotely on university’s servers and be accessed through web applications, while the data will be stored on databases</w:t>
       </w:r>
       <w:r>
         <w:rPr>
@@ -745,13 +697,8 @@
           <w:lang w:val="en-US"/>
         </w:rPr>
       </w:pPr>
-      <w:proofErr w:type="spellStart"/>
-      <w:r>
-        <w:t>Manual+Algorithmical</w:t>
-      </w:r>
-      <w:proofErr w:type="spellEnd"/>
-      <w:r>
-        <w:t xml:space="preserve"> generation of tasks based on priority and needs. </w:t>
+      <w:r>
+        <w:t xml:space="preserve">Manual+Algorithmical generation of tasks based on priority and needs. </w:t>
       </w:r>
     </w:p>
     <w:p>
@@ -765,19 +712,11 @@
           <w:lang w:val="en-US"/>
         </w:rPr>
       </w:pPr>
-      <w:proofErr w:type="spellStart"/>
-      <w:r>
-        <w:rPr>
-          <w:lang w:val="en-US"/>
-        </w:rPr>
-        <w:t>Manual+Algorithmical</w:t>
-      </w:r>
-      <w:proofErr w:type="spellEnd"/>
-      <w:r>
-        <w:rPr>
-          <w:lang w:val="en-US"/>
-        </w:rPr>
-        <w:t xml:space="preserve"> </w:t>
+      <w:r>
+        <w:rPr>
+          <w:lang w:val="en-US"/>
+        </w:rPr>
+        <w:t xml:space="preserve">Manual+Algorithmical </w:t>
       </w:r>
       <w:r>
         <w:t xml:space="preserve">spread of tasks throughout configured workforce. </w:t>
@@ -1065,48 +1004,48 @@
         <w:rPr>
           <w:lang w:val="en-US"/>
         </w:rPr>
+        <w:t xml:space="preserve">Software Context </w:t>
+      </w:r>
+    </w:p>
+    <w:p>
+      <w:pPr>
+        <w:pStyle w:val="Heading3"/>
+        <w:rPr>
+          <w:lang w:val="en-US"/>
+        </w:rPr>
+      </w:pPr>
+      <w:r>
+        <w:rPr>
+          <w:lang w:val="en-US"/>
+        </w:rPr>
+        <w:t>Access</w:t>
+      </w:r>
+    </w:p>
+    <w:p>
+      <w:pPr>
+        <w:rPr>
+          <w:lang w:val="en-US"/>
+        </w:rPr>
+      </w:pPr>
+      <w:r>
+        <w:rPr>
+          <w:lang w:val="en-US"/>
+        </w:rPr>
+        <w:t xml:space="preserve">Access to the system will be through browsers and only while connected to the university’s network. </w:t>
+      </w:r>
+    </w:p>
+    <w:p>
+      <w:pPr>
+        <w:pStyle w:val="Heading3"/>
+        <w:rPr>
+          <w:lang w:val="en-US"/>
+        </w:rPr>
+      </w:pPr>
+      <w:r>
+        <w:rPr>
+          <w:lang w:val="en-US"/>
+        </w:rPr>
         <w:lastRenderedPageBreak/>
-        <w:t xml:space="preserve">Software Context </w:t>
-      </w:r>
-    </w:p>
-    <w:p>
-      <w:pPr>
-        <w:pStyle w:val="Heading3"/>
-        <w:rPr>
-          <w:lang w:val="en-US"/>
-        </w:rPr>
-      </w:pPr>
-      <w:r>
-        <w:rPr>
-          <w:lang w:val="en-US"/>
-        </w:rPr>
-        <w:t>Access</w:t>
-      </w:r>
-    </w:p>
-    <w:p>
-      <w:pPr>
-        <w:rPr>
-          <w:lang w:val="en-US"/>
-        </w:rPr>
-      </w:pPr>
-      <w:r>
-        <w:rPr>
-          <w:lang w:val="en-US"/>
-        </w:rPr>
-        <w:t xml:space="preserve">Access to the system will be through browsers and only while connected to the university’s network. </w:t>
-      </w:r>
-    </w:p>
-    <w:p>
-      <w:pPr>
-        <w:pStyle w:val="Heading3"/>
-        <w:rPr>
-          <w:lang w:val="en-US"/>
-        </w:rPr>
-      </w:pPr>
-      <w:r>
-        <w:rPr>
-          <w:lang w:val="en-US"/>
-        </w:rPr>
         <w:t>Regular Use (Course downtime)</w:t>
       </w:r>
     </w:p>
@@ -1181,21 +1120,7 @@
         <w:rPr>
           <w:lang w:val="en-US"/>
         </w:rPr>
-        <w:t xml:space="preserve">Inputting </w:t>
-      </w:r>
-      <w:proofErr w:type="gramStart"/>
-      <w:r>
-        <w:rPr>
-          <w:lang w:val="en-US"/>
-        </w:rPr>
-        <w:t>students</w:t>
-      </w:r>
-      <w:proofErr w:type="gramEnd"/>
-      <w:r>
-        <w:rPr>
-          <w:lang w:val="en-US"/>
-        </w:rPr>
-        <w:t xml:space="preserve"> answers will be used to further analyze questions/answers/distractors quality. </w:t>
+        <w:t xml:space="preserve">Inputting students answers will be used to further analyze questions/answers/distractors quality. </w:t>
       </w:r>
     </w:p>
     <w:p>
@@ -1356,26 +1281,7 @@
         <w:rPr>
           <w:lang w:val="en-US"/>
         </w:rPr>
-        <w:lastRenderedPageBreak/>
-        <w:t xml:space="preserve">Chapter </w:t>
-      </w:r>
-      <w:r>
-        <w:rPr>
-          <w:lang w:val="en-US"/>
-        </w:rPr>
-        <w:t>2</w:t>
-      </w:r>
-      <w:r>
-        <w:rPr>
-          <w:lang w:val="en-US"/>
-        </w:rPr>
-        <w:t xml:space="preserve">– </w:t>
-      </w:r>
-      <w:r>
-        <w:rPr>
-          <w:lang w:val="en-US"/>
-        </w:rPr>
-        <w:t>Usage Scenarios</w:t>
+        <w:t>Chapter 2– Usage Scenarios</w:t>
       </w:r>
     </w:p>
     <w:p>
@@ -1407,7 +1313,7 @@
           <w:kern w:val="0"/>
           <w:sz w:val="24"/>
           <w:szCs w:val="24"/>
-          <w:lang w:val="en-IL" w:eastAsia="en-IL"/>
+          <w:lang/>
           <w14:ligatures w14:val="none"/>
         </w:rPr>
       </w:pPr>
@@ -1418,7 +1324,7 @@
           <w:kern w:val="0"/>
           <w:sz w:val="24"/>
           <w:szCs w:val="24"/>
-          <w:lang w:val="en-IL" w:eastAsia="en-IL"/>
+          <w:lang/>
           <w14:ligatures w14:val="none"/>
         </w:rPr>
         <w:t>Certainly! Let's describe the main user categories or profiles (actors) for the Exam Management System:</w:t>
@@ -1445,6 +1351,7 @@
         <w:rPr>
           <w:lang w:val="en-US"/>
         </w:rPr>
+        <w:lastRenderedPageBreak/>
         <w:t>System Administrator:</w:t>
       </w:r>
     </w:p>
@@ -1805,16 +1712,8 @@
         <w:rPr>
           <w:lang w:val="en-US"/>
         </w:rPr>
-        <w:t xml:space="preserve">Generate exam </w:t>
-      </w:r>
-      <w:proofErr w:type="gramStart"/>
-      <w:r>
-        <w:rPr>
-          <w:lang w:val="en-US"/>
-        </w:rPr>
-        <w:t>documents</w:t>
-      </w:r>
-      <w:proofErr w:type="gramEnd"/>
+        <w:t>Generate exam documents</w:t>
+      </w:r>
     </w:p>
     <w:p>
       <w:pPr>
@@ -2083,16 +1982,8 @@
         <w:rPr>
           <w:lang w:val="en-US"/>
         </w:rPr>
-        <w:t xml:space="preserve">Use tests that has been complete by the student to get information and statistics about the quality of the </w:t>
-      </w:r>
-      <w:proofErr w:type="gramStart"/>
-      <w:r>
-        <w:rPr>
-          <w:lang w:val="en-US"/>
-        </w:rPr>
-        <w:t>exam</w:t>
-      </w:r>
-      <w:proofErr w:type="gramEnd"/>
+        <w:t>Use tests that has been complete by the student to get information and statistics about the quality of the exam</w:t>
+      </w:r>
     </w:p>
     <w:p>
       <w:pPr>
@@ -2169,23 +2060,14 @@
           <w:rFonts w:hint="cs"/>
           <w:lang w:val="en-US"/>
         </w:rPr>
-        <w:lastRenderedPageBreak/>
         <w:t>U</w:t>
       </w:r>
       <w:r>
         <w:rPr>
           <w:lang w:val="en-US"/>
         </w:rPr>
-        <w:t xml:space="preserve">se </w:t>
-      </w:r>
-      <w:proofErr w:type="gramStart"/>
-      <w:r>
-        <w:rPr>
-          <w:lang w:val="en-US"/>
-        </w:rPr>
-        <w:t>cases :</w:t>
-      </w:r>
-      <w:proofErr w:type="gramEnd"/>
+        <w:t>se cases :</w:t>
+      </w:r>
     </w:p>
     <w:p>
       <w:pPr>
@@ -2232,13 +2114,7 @@
         <w:rPr>
           <w:lang w:val="en-US"/>
         </w:rPr>
-        <w:t>Actor: System Administrator</w:t>
-      </w:r>
-      <w:r>
-        <w:rPr>
-          <w:lang w:val="en-US"/>
-        </w:rPr>
-        <w:t xml:space="preserve"> and </w:t>
+        <w:t xml:space="preserve">Actor: System Administrator and </w:t>
       </w:r>
       <w:r>
         <w:rPr>
@@ -2364,6 +2240,7 @@
         <w:rPr>
           <w:lang w:val="en-US"/>
         </w:rPr>
+        <w:lastRenderedPageBreak/>
         <w:t>Actor: Course Administrator</w:t>
       </w:r>
     </w:p>
@@ -2408,19 +2285,11 @@
         </w:rPr>
         <w:t xml:space="preserve">efine and manage exams. This involves specifying exam type, direction, length, date, and </w:t>
       </w:r>
-      <w:proofErr w:type="spellStart"/>
-      <w:r>
-        <w:rPr>
-          <w:lang w:val="en-US"/>
-        </w:rPr>
-        <w:t>ect</w:t>
-      </w:r>
-      <w:proofErr w:type="spellEnd"/>
-      <w:r>
-        <w:rPr>
-          <w:lang w:val="en-US"/>
-        </w:rPr>
-        <w:t>’</w:t>
+      <w:r>
+        <w:rPr>
+          <w:lang w:val="en-US"/>
+        </w:rPr>
+        <w:t>ect’</w:t>
       </w:r>
       <w:r>
         <w:rPr>
@@ -2666,16 +2535,8 @@
         <w:rPr>
           <w:lang w:val="en-US"/>
         </w:rPr>
-        <w:t xml:space="preserve">enerate exam documents based on the defined parameters. This includes creating different versions of </w:t>
-      </w:r>
-      <w:proofErr w:type="gramStart"/>
-      <w:r>
-        <w:rPr>
-          <w:lang w:val="en-US"/>
-        </w:rPr>
-        <w:t>exams,.</w:t>
-      </w:r>
-      <w:proofErr w:type="gramEnd"/>
+        <w:t>enerate exam documents based on the defined parameters. This includes creating different versions of exams,.</w:t>
+      </w:r>
     </w:p>
     <w:p>
       <w:pPr>
@@ -2983,13 +2844,7 @@
         <w:rPr>
           <w:lang w:val="en-US"/>
         </w:rPr>
-        <w:t>Special Usage considerations</w:t>
-      </w:r>
-      <w:r>
-        <w:rPr>
-          <w:lang w:val="en-US"/>
-        </w:rPr>
-        <w:t>:</w:t>
+        <w:t>Special Usage considerations:</w:t>
       </w:r>
     </w:p>
     <w:p>
@@ -3016,6 +2871,1635 @@
         </w:rPr>
       </w:pPr>
     </w:p>
+    <w:p>
+      <w:pPr>
+        <w:rPr>
+          <w:lang w:val="en-US"/>
+        </w:rPr>
+      </w:pPr>
+    </w:p>
+    <w:p>
+      <w:pPr>
+        <w:rPr>
+          <w:lang w:val="en-US"/>
+        </w:rPr>
+      </w:pPr>
+    </w:p>
+    <w:p>
+      <w:pPr>
+        <w:rPr>
+          <w:lang w:val="en-US"/>
+        </w:rPr>
+      </w:pPr>
+    </w:p>
+    <w:p>
+      <w:pPr>
+        <w:rPr>
+          <w:lang w:val="en-US"/>
+        </w:rPr>
+      </w:pPr>
+    </w:p>
+    <w:p>
+      <w:pPr>
+        <w:rPr>
+          <w:lang w:val="en-US"/>
+        </w:rPr>
+      </w:pPr>
+    </w:p>
+    <w:p>
+      <w:pPr>
+        <w:pStyle w:val="Heading1"/>
+        <w:rPr>
+          <w:lang w:val="en-US"/>
+        </w:rPr>
+      </w:pPr>
+      <w:r>
+        <w:rPr>
+          <w:lang w:val="en-US"/>
+        </w:rPr>
+        <w:lastRenderedPageBreak/>
+        <w:t xml:space="preserve">Chapter </w:t>
+      </w:r>
+      <w:r>
+        <w:rPr>
+          <w:lang w:val="en-US"/>
+        </w:rPr>
+        <w:t>3</w:t>
+      </w:r>
+      <w:r>
+        <w:rPr>
+          <w:lang w:val="en-US"/>
+        </w:rPr>
+        <w:t xml:space="preserve">– </w:t>
+      </w:r>
+      <w:r>
+        <w:rPr>
+          <w:lang w:val="en-US"/>
+        </w:rPr>
+        <w:t xml:space="preserve">Functional </w:t>
+      </w:r>
+      <w:r>
+        <w:rPr>
+          <w:lang w:val="en-US"/>
+        </w:rPr>
+        <w:t>Requirements</w:t>
+      </w:r>
+    </w:p>
+    <w:p>
+      <w:pPr>
+        <w:pStyle w:val="Heading2"/>
+        <w:rPr>
+          <w:lang w:val="en-US"/>
+        </w:rPr>
+      </w:pPr>
+      <w:r>
+        <w:rPr>
+          <w:lang w:val="en-US"/>
+        </w:rPr>
+        <w:t>Workflow Management System</w:t>
+      </w:r>
+    </w:p>
+    <w:tbl>
+      <w:tblPr>
+        <w:tblStyle w:val="TableGrid"/>
+        <w:tblW w:w="0" w:type="auto"/>
+        <w:tblLook w:val="04A0" w:firstRow="1" w:lastRow="0" w:firstColumn="1" w:lastColumn="0" w:noHBand="0" w:noVBand="1"/>
+      </w:tblPr>
+      <w:tblGrid>
+        <w:gridCol w:w="846"/>
+        <w:gridCol w:w="5670"/>
+        <w:gridCol w:w="1276"/>
+        <w:gridCol w:w="1224"/>
+      </w:tblGrid>
+      <w:tr>
+        <w:tc>
+          <w:tcPr>
+            <w:tcW w:w="846" w:type="dxa"/>
+          </w:tcPr>
+          <w:p>
+            <w:pPr>
+              <w:rPr>
+                <w:b/>
+                <w:bCs/>
+                <w:lang w:val="en-US"/>
+              </w:rPr>
+            </w:pPr>
+            <w:r>
+              <w:rPr>
+                <w:b/>
+                <w:bCs/>
+                <w:lang w:val="en-US"/>
+              </w:rPr>
+              <w:t>No.</w:t>
+            </w:r>
+          </w:p>
+        </w:tc>
+        <w:tc>
+          <w:tcPr>
+            <w:tcW w:w="5670" w:type="dxa"/>
+          </w:tcPr>
+          <w:p>
+            <w:pPr>
+              <w:rPr>
+                <w:b/>
+                <w:bCs/>
+                <w:lang w:val="en-US"/>
+              </w:rPr>
+            </w:pPr>
+            <w:r>
+              <w:rPr>
+                <w:b/>
+                <w:bCs/>
+                <w:lang w:val="en-US"/>
+              </w:rPr>
+              <w:t>Description</w:t>
+            </w:r>
+          </w:p>
+        </w:tc>
+        <w:tc>
+          <w:tcPr>
+            <w:tcW w:w="1276" w:type="dxa"/>
+          </w:tcPr>
+          <w:p>
+            <w:pPr>
+              <w:rPr>
+                <w:b/>
+                <w:bCs/>
+                <w:lang w:val="en-US"/>
+              </w:rPr>
+            </w:pPr>
+            <w:r>
+              <w:rPr>
+                <w:b/>
+                <w:bCs/>
+                <w:lang w:val="en-US"/>
+              </w:rPr>
+              <w:t>Priority</w:t>
+            </w:r>
+          </w:p>
+        </w:tc>
+        <w:tc>
+          <w:tcPr>
+            <w:tcW w:w="1224" w:type="dxa"/>
+          </w:tcPr>
+          <w:p>
+            <w:pPr>
+              <w:rPr>
+                <w:b/>
+                <w:bCs/>
+                <w:lang w:val="en-US"/>
+              </w:rPr>
+            </w:pPr>
+            <w:r>
+              <w:rPr>
+                <w:b/>
+                <w:bCs/>
+                <w:lang w:val="en-US"/>
+              </w:rPr>
+              <w:t>Risk</w:t>
+            </w:r>
+          </w:p>
+        </w:tc>
+      </w:tr>
+      <w:tr>
+        <w:tc>
+          <w:tcPr>
+            <w:tcW w:w="846" w:type="dxa"/>
+          </w:tcPr>
+          <w:p>
+            <w:pPr>
+              <w:rPr>
+                <w:lang w:val="en-US"/>
+              </w:rPr>
+            </w:pPr>
+            <w:r>
+              <w:rPr>
+                <w:lang w:val="en-US"/>
+              </w:rPr>
+              <w:t>1.1</w:t>
+            </w:r>
+          </w:p>
+        </w:tc>
+        <w:tc>
+          <w:tcPr>
+            <w:tcW w:w="5670" w:type="dxa"/>
+          </w:tcPr>
+          <w:p>
+            <w:pPr>
+              <w:rPr>
+                <w:lang w:val="en-US"/>
+              </w:rPr>
+            </w:pPr>
+            <w:r>
+              <w:t>The system shall support multiple user roles, including but not limited to TAs, graders, and instructors</w:t>
+            </w:r>
+          </w:p>
+        </w:tc>
+        <w:tc>
+          <w:tcPr>
+            <w:tcW w:w="1276" w:type="dxa"/>
+          </w:tcPr>
+          <w:p>
+            <w:pPr>
+              <w:rPr>
+                <w:lang w:val="en-US"/>
+              </w:rPr>
+            </w:pPr>
+            <w:r>
+              <w:rPr>
+                <w:lang w:val="en-US"/>
+              </w:rPr>
+              <w:t>MH</w:t>
+            </w:r>
+          </w:p>
+        </w:tc>
+        <w:tc>
+          <w:tcPr>
+            <w:tcW w:w="1224" w:type="dxa"/>
+          </w:tcPr>
+          <w:p>
+            <w:pPr>
+              <w:rPr>
+                <w:lang w:val="en-US"/>
+              </w:rPr>
+            </w:pPr>
+            <w:r>
+              <w:rPr>
+                <w:lang w:val="en-US"/>
+              </w:rPr>
+              <w:t>Low</w:t>
+            </w:r>
+          </w:p>
+        </w:tc>
+      </w:tr>
+      <w:tr>
+        <w:tc>
+          <w:tcPr>
+            <w:tcW w:w="846" w:type="dxa"/>
+          </w:tcPr>
+          <w:p>
+            <w:pPr>
+              <w:rPr>
+                <w:lang w:val="en-US"/>
+              </w:rPr>
+            </w:pPr>
+            <w:r>
+              <w:rPr>
+                <w:lang w:val="en-US"/>
+              </w:rPr>
+              <w:t>1.2</w:t>
+            </w:r>
+          </w:p>
+        </w:tc>
+        <w:tc>
+          <w:tcPr>
+            <w:tcW w:w="5670" w:type="dxa"/>
+          </w:tcPr>
+          <w:p>
+            <w:pPr>
+              <w:rPr>
+                <w:lang w:val="en-US"/>
+              </w:rPr>
+            </w:pPr>
+            <w:r>
+              <w:t>Each user role shall have specific permissions to access and perform actions within the system</w:t>
+            </w:r>
+          </w:p>
+        </w:tc>
+        <w:tc>
+          <w:tcPr>
+            <w:tcW w:w="1276" w:type="dxa"/>
+          </w:tcPr>
+          <w:p>
+            <w:pPr>
+              <w:rPr>
+                <w:lang w:val="en-US"/>
+              </w:rPr>
+            </w:pPr>
+            <w:r>
+              <w:rPr>
+                <w:lang w:val="en-US"/>
+              </w:rPr>
+              <w:t>MH</w:t>
+            </w:r>
+          </w:p>
+        </w:tc>
+        <w:tc>
+          <w:tcPr>
+            <w:tcW w:w="1224" w:type="dxa"/>
+          </w:tcPr>
+          <w:p>
+            <w:pPr>
+              <w:rPr>
+                <w:lang w:val="en-US"/>
+              </w:rPr>
+            </w:pPr>
+            <w:r>
+              <w:rPr>
+                <w:lang w:val="en-US"/>
+              </w:rPr>
+              <w:t>Low</w:t>
+            </w:r>
+          </w:p>
+        </w:tc>
+      </w:tr>
+      <w:tr>
+        <w:tc>
+          <w:tcPr>
+            <w:tcW w:w="846" w:type="dxa"/>
+          </w:tcPr>
+          <w:p>
+            <w:pPr>
+              <w:rPr>
+                <w:lang w:val="en-US"/>
+              </w:rPr>
+            </w:pPr>
+            <w:r>
+              <w:rPr>
+                <w:lang w:val="en-US"/>
+              </w:rPr>
+              <w:t>2.1</w:t>
+            </w:r>
+          </w:p>
+        </w:tc>
+        <w:tc>
+          <w:tcPr>
+            <w:tcW w:w="5670" w:type="dxa"/>
+          </w:tcPr>
+          <w:p>
+            <w:pPr>
+              <w:rPr>
+                <w:lang w:val="en-US"/>
+              </w:rPr>
+            </w:pPr>
+            <w:r>
+              <w:t>Users with appropriate permissions shall be able to manually input tasks, providing details such as description, priority, and due date</w:t>
+            </w:r>
+          </w:p>
+        </w:tc>
+        <w:tc>
+          <w:tcPr>
+            <w:tcW w:w="1276" w:type="dxa"/>
+          </w:tcPr>
+          <w:p>
+            <w:pPr>
+              <w:rPr>
+                <w:lang w:val="en-US"/>
+              </w:rPr>
+            </w:pPr>
+            <w:r>
+              <w:rPr>
+                <w:lang w:val="en-US"/>
+              </w:rPr>
+              <w:t>MH</w:t>
+            </w:r>
+          </w:p>
+        </w:tc>
+        <w:tc>
+          <w:tcPr>
+            <w:tcW w:w="1224" w:type="dxa"/>
+          </w:tcPr>
+          <w:p>
+            <w:pPr>
+              <w:rPr>
+                <w:lang w:val="en-US"/>
+              </w:rPr>
+            </w:pPr>
+            <w:r>
+              <w:rPr>
+                <w:lang w:val="en-US"/>
+              </w:rPr>
+              <w:t>Low</w:t>
+            </w:r>
+          </w:p>
+        </w:tc>
+      </w:tr>
+      <w:tr>
+        <w:tc>
+          <w:tcPr>
+            <w:tcW w:w="846" w:type="dxa"/>
+          </w:tcPr>
+          <w:p>
+            <w:pPr>
+              <w:rPr>
+                <w:lang w:val="en-US"/>
+              </w:rPr>
+            </w:pPr>
+            <w:r>
+              <w:rPr>
+                <w:lang w:val="en-US"/>
+              </w:rPr>
+              <w:t>2.2</w:t>
+            </w:r>
+          </w:p>
+        </w:tc>
+        <w:tc>
+          <w:tcPr>
+            <w:tcW w:w="5670" w:type="dxa"/>
+          </w:tcPr>
+          <w:p>
+            <w:pPr>
+              <w:rPr>
+                <w:lang w:val="en-US"/>
+              </w:rPr>
+            </w:pPr>
+            <w:r>
+              <w:t>The system shall have an algorithmic task generation feature that considers priority and educational needs</w:t>
+            </w:r>
+          </w:p>
+        </w:tc>
+        <w:tc>
+          <w:tcPr>
+            <w:tcW w:w="1276" w:type="dxa"/>
+          </w:tcPr>
+          <w:p>
+            <w:pPr>
+              <w:rPr>
+                <w:lang w:val="en-US"/>
+              </w:rPr>
+            </w:pPr>
+            <w:r>
+              <w:rPr>
+                <w:lang w:val="en-US"/>
+              </w:rPr>
+              <w:t>MH</w:t>
+            </w:r>
+          </w:p>
+        </w:tc>
+        <w:tc>
+          <w:tcPr>
+            <w:tcW w:w="1224" w:type="dxa"/>
+          </w:tcPr>
+          <w:p>
+            <w:pPr>
+              <w:rPr>
+                <w:lang w:val="en-US"/>
+              </w:rPr>
+            </w:pPr>
+            <w:r>
+              <w:rPr>
+                <w:lang w:val="en-US"/>
+              </w:rPr>
+              <w:t>Medium</w:t>
+            </w:r>
+          </w:p>
+        </w:tc>
+      </w:tr>
+      <w:tr>
+        <w:tc>
+          <w:tcPr>
+            <w:tcW w:w="846" w:type="dxa"/>
+          </w:tcPr>
+          <w:p>
+            <w:pPr>
+              <w:rPr>
+                <w:lang w:val="en-US"/>
+              </w:rPr>
+            </w:pPr>
+            <w:r>
+              <w:rPr>
+                <w:lang w:val="en-US"/>
+              </w:rPr>
+              <w:t>3.1</w:t>
+            </w:r>
+          </w:p>
+        </w:tc>
+        <w:tc>
+          <w:tcPr>
+            <w:tcW w:w="5670" w:type="dxa"/>
+          </w:tcPr>
+          <w:p>
+            <w:pPr>
+              <w:rPr>
+                <w:lang w:val="en-US"/>
+              </w:rPr>
+            </w:pPr>
+            <w:r>
+              <w:t>The system shall automatically distribute tasks among configured workforce based on workload and expertise</w:t>
+            </w:r>
+          </w:p>
+        </w:tc>
+        <w:tc>
+          <w:tcPr>
+            <w:tcW w:w="1276" w:type="dxa"/>
+          </w:tcPr>
+          <w:p>
+            <w:pPr>
+              <w:rPr>
+                <w:lang w:val="en-US"/>
+              </w:rPr>
+            </w:pPr>
+            <w:r>
+              <w:rPr>
+                <w:lang w:val="en-US"/>
+              </w:rPr>
+              <w:t>MH</w:t>
+            </w:r>
+          </w:p>
+        </w:tc>
+        <w:tc>
+          <w:tcPr>
+            <w:tcW w:w="1224" w:type="dxa"/>
+          </w:tcPr>
+          <w:p>
+            <w:pPr>
+              <w:rPr>
+                <w:lang w:val="en-US"/>
+              </w:rPr>
+            </w:pPr>
+            <w:r>
+              <w:rPr>
+                <w:lang w:val="en-US"/>
+              </w:rPr>
+              <w:t>Medium</w:t>
+            </w:r>
+          </w:p>
+        </w:tc>
+      </w:tr>
+      <w:tr>
+        <w:tc>
+          <w:tcPr>
+            <w:tcW w:w="846" w:type="dxa"/>
+          </w:tcPr>
+          <w:p>
+            <w:pPr>
+              <w:rPr>
+                <w:lang w:val="en-US"/>
+              </w:rPr>
+            </w:pPr>
+            <w:r>
+              <w:rPr>
+                <w:lang w:val="en-US"/>
+              </w:rPr>
+              <w:t>3.2</w:t>
+            </w:r>
+          </w:p>
+        </w:tc>
+        <w:tc>
+          <w:tcPr>
+            <w:tcW w:w="5670" w:type="dxa"/>
+          </w:tcPr>
+          <w:p>
+            <w:pPr>
+              <w:rPr>
+                <w:lang w:val="en-US"/>
+              </w:rPr>
+            </w:pPr>
+            <w:r>
+              <w:t>Users with sufficient permissions shall be able to manually assign tasks to specific roles or individuals</w:t>
+            </w:r>
+          </w:p>
+        </w:tc>
+        <w:tc>
+          <w:tcPr>
+            <w:tcW w:w="1276" w:type="dxa"/>
+          </w:tcPr>
+          <w:p>
+            <w:pPr>
+              <w:rPr>
+                <w:lang w:val="en-US"/>
+              </w:rPr>
+            </w:pPr>
+            <w:r>
+              <w:rPr>
+                <w:lang w:val="en-US"/>
+              </w:rPr>
+              <w:t>MH</w:t>
+            </w:r>
+          </w:p>
+        </w:tc>
+        <w:tc>
+          <w:tcPr>
+            <w:tcW w:w="1224" w:type="dxa"/>
+          </w:tcPr>
+          <w:p>
+            <w:pPr>
+              <w:rPr>
+                <w:lang w:val="en-US"/>
+              </w:rPr>
+            </w:pPr>
+            <w:r>
+              <w:rPr>
+                <w:lang w:val="en-US"/>
+              </w:rPr>
+              <w:t>Low</w:t>
+            </w:r>
+          </w:p>
+        </w:tc>
+      </w:tr>
+      <w:tr>
+        <w:tc>
+          <w:tcPr>
+            <w:tcW w:w="846" w:type="dxa"/>
+          </w:tcPr>
+          <w:p>
+            <w:pPr>
+              <w:rPr>
+                <w:lang w:val="en-US"/>
+              </w:rPr>
+            </w:pPr>
+            <w:r>
+              <w:rPr>
+                <w:lang w:val="en-US"/>
+              </w:rPr>
+              <w:t>4.1</w:t>
+            </w:r>
+          </w:p>
+        </w:tc>
+        <w:tc>
+          <w:tcPr>
+            <w:tcW w:w="5670" w:type="dxa"/>
+          </w:tcPr>
+          <w:p>
+            <w:pPr>
+              <w:rPr>
+                <w:lang w:val="en-US"/>
+              </w:rPr>
+            </w:pPr>
+            <w:r>
+              <w:t>The system shall be accessible through a web-based interface</w:t>
+            </w:r>
+          </w:p>
+        </w:tc>
+        <w:tc>
+          <w:tcPr>
+            <w:tcW w:w="1276" w:type="dxa"/>
+          </w:tcPr>
+          <w:p>
+            <w:pPr>
+              <w:rPr>
+                <w:lang w:val="en-US"/>
+              </w:rPr>
+            </w:pPr>
+            <w:r>
+              <w:rPr>
+                <w:lang w:val="en-US"/>
+              </w:rPr>
+              <w:t>MH</w:t>
+            </w:r>
+          </w:p>
+        </w:tc>
+        <w:tc>
+          <w:tcPr>
+            <w:tcW w:w="1224" w:type="dxa"/>
+          </w:tcPr>
+          <w:p>
+            <w:pPr>
+              <w:rPr>
+                <w:lang w:val="en-US"/>
+              </w:rPr>
+            </w:pPr>
+            <w:r>
+              <w:rPr>
+                <w:lang w:val="en-US"/>
+              </w:rPr>
+              <w:t>Low</w:t>
+            </w:r>
+          </w:p>
+        </w:tc>
+      </w:tr>
+      <w:tr>
+        <w:tc>
+          <w:tcPr>
+            <w:tcW w:w="846" w:type="dxa"/>
+          </w:tcPr>
+          <w:p>
+            <w:pPr>
+              <w:rPr>
+                <w:lang w:val="en-US"/>
+              </w:rPr>
+            </w:pPr>
+            <w:r>
+              <w:rPr>
+                <w:lang w:val="en-US"/>
+              </w:rPr>
+              <w:t>4.2</w:t>
+            </w:r>
+          </w:p>
+        </w:tc>
+        <w:tc>
+          <w:tcPr>
+            <w:tcW w:w="5670" w:type="dxa"/>
+          </w:tcPr>
+          <w:p>
+            <w:pPr>
+              <w:rPr>
+                <w:lang w:val="en-US"/>
+              </w:rPr>
+            </w:pPr>
+            <w:r>
+              <w:t>Role-based dashboards shall be provided, displaying relevant information for each user role</w:t>
+            </w:r>
+          </w:p>
+        </w:tc>
+        <w:tc>
+          <w:tcPr>
+            <w:tcW w:w="1276" w:type="dxa"/>
+          </w:tcPr>
+          <w:p>
+            <w:pPr>
+              <w:rPr>
+                <w:lang w:val="en-US"/>
+              </w:rPr>
+            </w:pPr>
+            <w:r>
+              <w:rPr>
+                <w:lang w:val="en-US"/>
+              </w:rPr>
+              <w:t>MH</w:t>
+            </w:r>
+          </w:p>
+        </w:tc>
+        <w:tc>
+          <w:tcPr>
+            <w:tcW w:w="1224" w:type="dxa"/>
+          </w:tcPr>
+          <w:p>
+            <w:pPr>
+              <w:rPr>
+                <w:lang w:val="en-US"/>
+              </w:rPr>
+            </w:pPr>
+            <w:r>
+              <w:rPr>
+                <w:lang w:val="en-US"/>
+              </w:rPr>
+              <w:t>Low</w:t>
+            </w:r>
+          </w:p>
+        </w:tc>
+      </w:tr>
+      <w:tr>
+        <w:tc>
+          <w:tcPr>
+            <w:tcW w:w="846" w:type="dxa"/>
+          </w:tcPr>
+          <w:p>
+            <w:pPr>
+              <w:rPr>
+                <w:lang w:val="en-US"/>
+              </w:rPr>
+            </w:pPr>
+            <w:r>
+              <w:rPr>
+                <w:lang w:val="en-US"/>
+              </w:rPr>
+              <w:t>5.1</w:t>
+            </w:r>
+          </w:p>
+        </w:tc>
+        <w:tc>
+          <w:tcPr>
+            <w:tcW w:w="5670" w:type="dxa"/>
+          </w:tcPr>
+          <w:p>
+            <w:pPr>
+              <w:rPr>
+                <w:lang w:val="en-US"/>
+              </w:rPr>
+            </w:pPr>
+            <w:r>
+              <w:t>The system shall include a notification system to inform users of task assignments, updates, and relevant events</w:t>
+            </w:r>
+          </w:p>
+        </w:tc>
+        <w:tc>
+          <w:tcPr>
+            <w:tcW w:w="1276" w:type="dxa"/>
+          </w:tcPr>
+          <w:p>
+            <w:pPr>
+              <w:rPr>
+                <w:lang w:val="en-US"/>
+              </w:rPr>
+            </w:pPr>
+            <w:r>
+              <w:rPr>
+                <w:lang w:val="en-US"/>
+              </w:rPr>
+              <w:t>NTH</w:t>
+            </w:r>
+          </w:p>
+        </w:tc>
+        <w:tc>
+          <w:tcPr>
+            <w:tcW w:w="1224" w:type="dxa"/>
+          </w:tcPr>
+          <w:p>
+            <w:pPr>
+              <w:rPr>
+                <w:lang w:val="en-US"/>
+              </w:rPr>
+            </w:pPr>
+            <w:r>
+              <w:rPr>
+                <w:lang w:val="en-US"/>
+              </w:rPr>
+              <w:t>High</w:t>
+            </w:r>
+          </w:p>
+        </w:tc>
+      </w:tr>
+      <w:tr>
+        <w:tc>
+          <w:tcPr>
+            <w:tcW w:w="846" w:type="dxa"/>
+          </w:tcPr>
+          <w:p>
+            <w:pPr>
+              <w:rPr>
+                <w:lang w:val="en-US"/>
+              </w:rPr>
+            </w:pPr>
+            <w:r>
+              <w:rPr>
+                <w:lang w:val="en-US"/>
+              </w:rPr>
+              <w:t>6.1</w:t>
+            </w:r>
+          </w:p>
+        </w:tc>
+        <w:tc>
+          <w:tcPr>
+            <w:tcW w:w="5670" w:type="dxa"/>
+          </w:tcPr>
+          <w:p>
+            <w:pPr>
+              <w:rPr>
+                <w:lang w:val="en-US"/>
+              </w:rPr>
+            </w:pPr>
+            <w:r>
+              <w:t>Administrative tools shall be available for system maintenance and updates</w:t>
+            </w:r>
+          </w:p>
+        </w:tc>
+        <w:tc>
+          <w:tcPr>
+            <w:tcW w:w="1276" w:type="dxa"/>
+          </w:tcPr>
+          <w:p>
+            <w:pPr>
+              <w:rPr>
+                <w:lang w:val="en-US"/>
+              </w:rPr>
+            </w:pPr>
+            <w:r>
+              <w:rPr>
+                <w:lang w:val="en-US"/>
+              </w:rPr>
+              <w:t>MH</w:t>
+            </w:r>
+          </w:p>
+        </w:tc>
+        <w:tc>
+          <w:tcPr>
+            <w:tcW w:w="1224" w:type="dxa"/>
+          </w:tcPr>
+          <w:p>
+            <w:pPr>
+              <w:rPr>
+                <w:lang w:val="en-US"/>
+              </w:rPr>
+            </w:pPr>
+            <w:r>
+              <w:rPr>
+                <w:lang w:val="en-US"/>
+              </w:rPr>
+              <w:t>Low</w:t>
+            </w:r>
+          </w:p>
+        </w:tc>
+      </w:tr>
+      <w:tr>
+        <w:tc>
+          <w:tcPr>
+            <w:tcW w:w="846" w:type="dxa"/>
+          </w:tcPr>
+          <w:p>
+            <w:pPr>
+              <w:rPr>
+                <w:lang w:val="en-US"/>
+              </w:rPr>
+            </w:pPr>
+            <w:r>
+              <w:rPr>
+                <w:lang w:val="en-US"/>
+              </w:rPr>
+              <w:t>7.1</w:t>
+            </w:r>
+          </w:p>
+        </w:tc>
+        <w:tc>
+          <w:tcPr>
+            <w:tcW w:w="5670" w:type="dxa"/>
+          </w:tcPr>
+          <w:p>
+            <w:pPr>
+              <w:rPr>
+                <w:lang w:val="en-US"/>
+              </w:rPr>
+            </w:pPr>
+            <w:r>
+              <w:t>The system shall include features for users to provide feedback on tasks and overall system usability</w:t>
+            </w:r>
+          </w:p>
+        </w:tc>
+        <w:tc>
+          <w:tcPr>
+            <w:tcW w:w="1276" w:type="dxa"/>
+          </w:tcPr>
+          <w:p>
+            <w:pPr>
+              <w:rPr>
+                <w:lang w:val="en-US"/>
+              </w:rPr>
+            </w:pPr>
+            <w:r>
+              <w:rPr>
+                <w:lang w:val="en-US"/>
+              </w:rPr>
+              <w:t>NTH</w:t>
+            </w:r>
+          </w:p>
+        </w:tc>
+        <w:tc>
+          <w:tcPr>
+            <w:tcW w:w="1224" w:type="dxa"/>
+          </w:tcPr>
+          <w:p>
+            <w:pPr>
+              <w:rPr>
+                <w:lang w:val="en-US"/>
+              </w:rPr>
+            </w:pPr>
+            <w:r>
+              <w:rPr>
+                <w:lang w:val="en-US"/>
+              </w:rPr>
+              <w:t>Medium</w:t>
+            </w:r>
+          </w:p>
+        </w:tc>
+      </w:tr>
+      <w:tr>
+        <w:tc>
+          <w:tcPr>
+            <w:tcW w:w="846" w:type="dxa"/>
+          </w:tcPr>
+          <w:p>
+            <w:pPr>
+              <w:rPr>
+                <w:lang w:val="en-US"/>
+              </w:rPr>
+            </w:pPr>
+            <w:r>
+              <w:rPr>
+                <w:lang w:val="en-US"/>
+              </w:rPr>
+              <w:t>8.1</w:t>
+            </w:r>
+          </w:p>
+        </w:tc>
+        <w:tc>
+          <w:tcPr>
+            <w:tcW w:w="5670" w:type="dxa"/>
+          </w:tcPr>
+          <w:p>
+            <w:pPr>
+              <w:rPr>
+                <w:lang w:val="en-US"/>
+              </w:rPr>
+            </w:pPr>
+            <w:r>
+              <w:t>The system shall implement secure authentication and authorization mechanisms</w:t>
+            </w:r>
+          </w:p>
+        </w:tc>
+        <w:tc>
+          <w:tcPr>
+            <w:tcW w:w="1276" w:type="dxa"/>
+          </w:tcPr>
+          <w:p>
+            <w:pPr>
+              <w:rPr>
+                <w:lang w:val="en-US"/>
+              </w:rPr>
+            </w:pPr>
+            <w:r>
+              <w:rPr>
+                <w:lang w:val="en-US"/>
+              </w:rPr>
+              <w:t>MH</w:t>
+            </w:r>
+          </w:p>
+        </w:tc>
+        <w:tc>
+          <w:tcPr>
+            <w:tcW w:w="1224" w:type="dxa"/>
+          </w:tcPr>
+          <w:p>
+            <w:pPr>
+              <w:rPr>
+                <w:lang w:val="en-US"/>
+              </w:rPr>
+            </w:pPr>
+            <w:r>
+              <w:rPr>
+                <w:lang w:val="en-US"/>
+              </w:rPr>
+              <w:t>Low</w:t>
+            </w:r>
+          </w:p>
+        </w:tc>
+      </w:tr>
+    </w:tbl>
+    <w:p>
+      <w:pPr>
+        <w:rPr>
+          <w:lang w:val="en-US"/>
+        </w:rPr>
+      </w:pPr>
+    </w:p>
+    <w:p>
+      <w:pPr>
+        <w:pStyle w:val="Heading2"/>
+        <w:rPr>
+          <w:lang w:val="en-US"/>
+        </w:rPr>
+      </w:pPr>
+      <w:r>
+        <w:rPr>
+          <w:lang w:val="en-US"/>
+        </w:rPr>
+        <w:t>Content Management</w:t>
+      </w:r>
+    </w:p>
+    <w:tbl>
+      <w:tblPr>
+        <w:tblStyle w:val="TableGrid"/>
+        <w:tblW w:w="0" w:type="auto"/>
+        <w:tblLook w:val="04A0" w:firstRow="1" w:lastRow="0" w:firstColumn="1" w:lastColumn="0" w:noHBand="0" w:noVBand="1"/>
+      </w:tblPr>
+      <w:tblGrid>
+        <w:gridCol w:w="846"/>
+        <w:gridCol w:w="5670"/>
+        <w:gridCol w:w="1276"/>
+        <w:gridCol w:w="1224"/>
+      </w:tblGrid>
+      <w:tr>
+        <w:tc>
+          <w:tcPr>
+            <w:tcW w:w="846" w:type="dxa"/>
+          </w:tcPr>
+          <w:p>
+            <w:pPr>
+              <w:rPr>
+                <w:b/>
+                <w:bCs/>
+                <w:lang w:val="en-US"/>
+              </w:rPr>
+            </w:pPr>
+            <w:r>
+              <w:rPr>
+                <w:b/>
+                <w:bCs/>
+                <w:lang w:val="en-US"/>
+              </w:rPr>
+              <w:t>No.</w:t>
+            </w:r>
+          </w:p>
+        </w:tc>
+        <w:tc>
+          <w:tcPr>
+            <w:tcW w:w="5670" w:type="dxa"/>
+          </w:tcPr>
+          <w:p>
+            <w:pPr>
+              <w:rPr>
+                <w:b/>
+                <w:bCs/>
+                <w:lang w:val="en-US"/>
+              </w:rPr>
+            </w:pPr>
+            <w:r>
+              <w:rPr>
+                <w:b/>
+                <w:bCs/>
+                <w:lang w:val="en-US"/>
+              </w:rPr>
+              <w:t>Description</w:t>
+            </w:r>
+          </w:p>
+        </w:tc>
+        <w:tc>
+          <w:tcPr>
+            <w:tcW w:w="1276" w:type="dxa"/>
+          </w:tcPr>
+          <w:p>
+            <w:pPr>
+              <w:rPr>
+                <w:b/>
+                <w:bCs/>
+                <w:lang w:val="en-US"/>
+              </w:rPr>
+            </w:pPr>
+            <w:r>
+              <w:rPr>
+                <w:b/>
+                <w:bCs/>
+                <w:lang w:val="en-US"/>
+              </w:rPr>
+              <w:t>Priority</w:t>
+            </w:r>
+          </w:p>
+        </w:tc>
+        <w:tc>
+          <w:tcPr>
+            <w:tcW w:w="1224" w:type="dxa"/>
+          </w:tcPr>
+          <w:p>
+            <w:pPr>
+              <w:rPr>
+                <w:b/>
+                <w:bCs/>
+                <w:lang w:val="en-US"/>
+              </w:rPr>
+            </w:pPr>
+            <w:r>
+              <w:rPr>
+                <w:b/>
+                <w:bCs/>
+                <w:lang w:val="en-US"/>
+              </w:rPr>
+              <w:t>Risk</w:t>
+            </w:r>
+          </w:p>
+        </w:tc>
+      </w:tr>
+      <w:tr>
+        <w:tc>
+          <w:tcPr>
+            <w:tcW w:w="846" w:type="dxa"/>
+          </w:tcPr>
+          <w:p>
+            <w:pPr>
+              <w:rPr>
+                <w:lang w:val="en-US"/>
+              </w:rPr>
+            </w:pPr>
+            <w:r>
+              <w:rPr>
+                <w:lang w:val="en-US"/>
+              </w:rPr>
+              <w:t>9.1</w:t>
+            </w:r>
+          </w:p>
+        </w:tc>
+        <w:tc>
+          <w:tcPr>
+            <w:tcW w:w="5670" w:type="dxa"/>
+          </w:tcPr>
+          <w:p>
+            <w:pPr>
+              <w:rPr>
+                <w:lang w:val="en-US"/>
+              </w:rPr>
+            </w:pPr>
+            <w:r>
+              <w:t>Content shall be organized by subjects, keywords, and classes</w:t>
+            </w:r>
+          </w:p>
+        </w:tc>
+        <w:tc>
+          <w:tcPr>
+            <w:tcW w:w="1276" w:type="dxa"/>
+          </w:tcPr>
+          <w:p>
+            <w:pPr>
+              <w:rPr>
+                <w:lang w:val="en-US"/>
+              </w:rPr>
+            </w:pPr>
+            <w:r>
+              <w:rPr>
+                <w:lang w:val="en-US"/>
+              </w:rPr>
+              <w:t>MH</w:t>
+            </w:r>
+          </w:p>
+        </w:tc>
+        <w:tc>
+          <w:tcPr>
+            <w:tcW w:w="1224" w:type="dxa"/>
+          </w:tcPr>
+          <w:p>
+            <w:pPr>
+              <w:rPr>
+                <w:lang w:val="en-US"/>
+              </w:rPr>
+            </w:pPr>
+            <w:r>
+              <w:rPr>
+                <w:lang w:val="en-US"/>
+              </w:rPr>
+              <w:t>Low</w:t>
+            </w:r>
+          </w:p>
+        </w:tc>
+      </w:tr>
+      <w:tr>
+        <w:tc>
+          <w:tcPr>
+            <w:tcW w:w="846" w:type="dxa"/>
+          </w:tcPr>
+          <w:p>
+            <w:pPr>
+              <w:rPr>
+                <w:lang w:val="en-US"/>
+              </w:rPr>
+            </w:pPr>
+            <w:r>
+              <w:rPr>
+                <w:lang w:val="en-US"/>
+              </w:rPr>
+              <w:t>10.1</w:t>
+            </w:r>
+          </w:p>
+        </w:tc>
+        <w:tc>
+          <w:tcPr>
+            <w:tcW w:w="5670" w:type="dxa"/>
+          </w:tcPr>
+          <w:p>
+            <w:pPr>
+              <w:rPr>
+                <w:lang w:val="en-US"/>
+              </w:rPr>
+            </w:pPr>
+            <w:r>
+              <w:t>Users shall be able to create, edit, and manage stems, meta-questions, questions, and appendices</w:t>
+            </w:r>
+          </w:p>
+        </w:tc>
+        <w:tc>
+          <w:tcPr>
+            <w:tcW w:w="1276" w:type="dxa"/>
+          </w:tcPr>
+          <w:p>
+            <w:pPr>
+              <w:rPr>
+                <w:lang w:val="en-US"/>
+              </w:rPr>
+            </w:pPr>
+            <w:r>
+              <w:rPr>
+                <w:lang w:val="en-US"/>
+              </w:rPr>
+              <w:t>MH</w:t>
+            </w:r>
+          </w:p>
+        </w:tc>
+        <w:tc>
+          <w:tcPr>
+            <w:tcW w:w="1224" w:type="dxa"/>
+          </w:tcPr>
+          <w:p>
+            <w:pPr>
+              <w:rPr>
+                <w:lang w:val="en-US"/>
+              </w:rPr>
+            </w:pPr>
+            <w:r>
+              <w:rPr>
+                <w:lang w:val="en-US"/>
+              </w:rPr>
+              <w:t>Low</w:t>
+            </w:r>
+          </w:p>
+        </w:tc>
+      </w:tr>
+      <w:tr>
+        <w:tc>
+          <w:tcPr>
+            <w:tcW w:w="846" w:type="dxa"/>
+          </w:tcPr>
+          <w:p>
+            <w:pPr>
+              <w:rPr>
+                <w:lang w:val="en-US"/>
+              </w:rPr>
+            </w:pPr>
+            <w:r>
+              <w:rPr>
+                <w:lang w:val="en-US"/>
+              </w:rPr>
+              <w:t>10.2</w:t>
+            </w:r>
+          </w:p>
+        </w:tc>
+        <w:tc>
+          <w:tcPr>
+            <w:tcW w:w="5670" w:type="dxa"/>
+          </w:tcPr>
+          <w:p>
+            <w:pPr>
+              <w:rPr>
+                <w:lang w:val="en-US"/>
+              </w:rPr>
+            </w:pPr>
+            <w:r>
+              <w:t>The system shall allow users to create and manage possible solutions and distractors per question</w:t>
+            </w:r>
+          </w:p>
+        </w:tc>
+        <w:tc>
+          <w:tcPr>
+            <w:tcW w:w="1276" w:type="dxa"/>
+          </w:tcPr>
+          <w:p>
+            <w:pPr>
+              <w:rPr>
+                <w:lang w:val="en-US"/>
+              </w:rPr>
+            </w:pPr>
+            <w:r>
+              <w:rPr>
+                <w:lang w:val="en-US"/>
+              </w:rPr>
+              <w:t>MH</w:t>
+            </w:r>
+          </w:p>
+        </w:tc>
+        <w:tc>
+          <w:tcPr>
+            <w:tcW w:w="1224" w:type="dxa"/>
+          </w:tcPr>
+          <w:p>
+            <w:pPr>
+              <w:rPr>
+                <w:lang w:val="en-US"/>
+              </w:rPr>
+            </w:pPr>
+            <w:r>
+              <w:rPr>
+                <w:lang w:val="en-US"/>
+              </w:rPr>
+              <w:t>Low</w:t>
+            </w:r>
+          </w:p>
+        </w:tc>
+      </w:tr>
+      <w:tr>
+        <w:tc>
+          <w:tcPr>
+            <w:tcW w:w="846" w:type="dxa"/>
+          </w:tcPr>
+          <w:p>
+            <w:pPr>
+              <w:rPr>
+                <w:lang w:val="en-US"/>
+              </w:rPr>
+            </w:pPr>
+            <w:r>
+              <w:rPr>
+                <w:lang w:val="en-US"/>
+              </w:rPr>
+              <w:t>1</w:t>
+            </w:r>
+            <w:r>
+              <w:rPr>
+                <w:lang w:val="en-US"/>
+              </w:rPr>
+              <w:t>1</w:t>
+            </w:r>
+            <w:r>
+              <w:rPr>
+                <w:lang w:val="en-US"/>
+              </w:rPr>
+              <w:t>.</w:t>
+            </w:r>
+            <w:r>
+              <w:rPr>
+                <w:lang w:val="en-US"/>
+              </w:rPr>
+              <w:t>1</w:t>
+            </w:r>
+          </w:p>
+        </w:tc>
+        <w:tc>
+          <w:tcPr>
+            <w:tcW w:w="5670" w:type="dxa"/>
+          </w:tcPr>
+          <w:p>
+            <w:pPr>
+              <w:rPr>
+                <w:lang w:val="en-US"/>
+              </w:rPr>
+            </w:pPr>
+            <w:r>
+              <w:t>Users shall be able to create exams, keys, and solutions using a flexible LaTeX-based system</w:t>
+            </w:r>
+          </w:p>
+        </w:tc>
+        <w:tc>
+          <w:tcPr>
+            <w:tcW w:w="1276" w:type="dxa"/>
+          </w:tcPr>
+          <w:p>
+            <w:pPr>
+              <w:rPr>
+                <w:lang w:val="en-US"/>
+              </w:rPr>
+            </w:pPr>
+            <w:r>
+              <w:rPr>
+                <w:lang w:val="en-US"/>
+              </w:rPr>
+              <w:t>MH</w:t>
+            </w:r>
+          </w:p>
+        </w:tc>
+        <w:tc>
+          <w:tcPr>
+            <w:tcW w:w="1224" w:type="dxa"/>
+          </w:tcPr>
+          <w:p>
+            <w:pPr>
+              <w:rPr>
+                <w:lang w:val="en-US"/>
+              </w:rPr>
+            </w:pPr>
+            <w:r>
+              <w:rPr>
+                <w:lang w:val="en-US"/>
+              </w:rPr>
+              <w:t>Low</w:t>
+            </w:r>
+          </w:p>
+        </w:tc>
+      </w:tr>
+      <w:tr>
+        <w:tc>
+          <w:tcPr>
+            <w:tcW w:w="846" w:type="dxa"/>
+          </w:tcPr>
+          <w:p>
+            <w:pPr>
+              <w:rPr>
+                <w:lang w:val="en-US"/>
+              </w:rPr>
+            </w:pPr>
+            <w:r>
+              <w:rPr>
+                <w:lang w:val="en-US"/>
+              </w:rPr>
+              <w:t>1</w:t>
+            </w:r>
+            <w:r>
+              <w:rPr>
+                <w:lang w:val="en-US"/>
+              </w:rPr>
+              <w:t>2</w:t>
+            </w:r>
+            <w:r>
+              <w:rPr>
+                <w:lang w:val="en-US"/>
+              </w:rPr>
+              <w:t>.</w:t>
+            </w:r>
+            <w:r>
+              <w:rPr>
+                <w:lang w:val="en-US"/>
+              </w:rPr>
+              <w:t>1</w:t>
+            </w:r>
+          </w:p>
+        </w:tc>
+        <w:tc>
+          <w:tcPr>
+            <w:tcW w:w="5670" w:type="dxa"/>
+          </w:tcPr>
+          <w:p>
+            <w:pPr>
+              <w:rPr>
+                <w:lang w:val="en-US"/>
+              </w:rPr>
+            </w:pPr>
+            <w:r>
+              <w:t>The system shall store both WMS and content in a centralized database</w:t>
+            </w:r>
+          </w:p>
+        </w:tc>
+        <w:tc>
+          <w:tcPr>
+            <w:tcW w:w="1276" w:type="dxa"/>
+          </w:tcPr>
+          <w:p>
+            <w:pPr>
+              <w:rPr>
+                <w:lang w:val="en-US"/>
+              </w:rPr>
+            </w:pPr>
+            <w:r>
+              <w:rPr>
+                <w:lang w:val="en-US"/>
+              </w:rPr>
+              <w:t>MH</w:t>
+            </w:r>
+          </w:p>
+        </w:tc>
+        <w:tc>
+          <w:tcPr>
+            <w:tcW w:w="1224" w:type="dxa"/>
+          </w:tcPr>
+          <w:p>
+            <w:pPr>
+              <w:rPr>
+                <w:lang w:val="en-US"/>
+              </w:rPr>
+            </w:pPr>
+            <w:r>
+              <w:rPr>
+                <w:lang w:val="en-US"/>
+              </w:rPr>
+              <w:t>Low</w:t>
+            </w:r>
+          </w:p>
+        </w:tc>
+      </w:tr>
+      <w:tr>
+        <w:tc>
+          <w:tcPr>
+            <w:tcW w:w="846" w:type="dxa"/>
+          </w:tcPr>
+          <w:p>
+            <w:pPr>
+              <w:rPr>
+                <w:lang w:val="en-US"/>
+              </w:rPr>
+            </w:pPr>
+            <w:r>
+              <w:rPr>
+                <w:lang w:val="en-US"/>
+              </w:rPr>
+              <w:t>12.2</w:t>
+            </w:r>
+          </w:p>
+        </w:tc>
+        <w:tc>
+          <w:tcPr>
+            <w:tcW w:w="5670" w:type="dxa"/>
+          </w:tcPr>
+          <w:p>
+            <w:pPr>
+              <w:rPr>
+                <w:lang w:val="en-US"/>
+              </w:rPr>
+            </w:pPr>
+            <w:r>
+              <w:t>Version control shall be implemented for questions and other relevant content</w:t>
+            </w:r>
+          </w:p>
+        </w:tc>
+        <w:tc>
+          <w:tcPr>
+            <w:tcW w:w="1276" w:type="dxa"/>
+          </w:tcPr>
+          <w:p>
+            <w:pPr>
+              <w:rPr>
+                <w:lang w:val="en-US"/>
+              </w:rPr>
+            </w:pPr>
+            <w:r>
+              <w:rPr>
+                <w:lang w:val="en-US"/>
+              </w:rPr>
+              <w:t>MH</w:t>
+            </w:r>
+          </w:p>
+        </w:tc>
+        <w:tc>
+          <w:tcPr>
+            <w:tcW w:w="1224" w:type="dxa"/>
+          </w:tcPr>
+          <w:p>
+            <w:pPr>
+              <w:rPr>
+                <w:lang w:val="en-US"/>
+              </w:rPr>
+            </w:pPr>
+            <w:r>
+              <w:rPr>
+                <w:lang w:val="en-US"/>
+              </w:rPr>
+              <w:t>Medium</w:t>
+            </w:r>
+          </w:p>
+        </w:tc>
+      </w:tr>
+    </w:tbl>
     <w:p>
       <w:pPr>
         <w:rPr>
@@ -3549,7 +5033,7 @@
         <w:kern w:val="2"/>
         <w:sz w:val="22"/>
         <w:szCs w:val="22"/>
-        <w:lang w:val="en-IL" w:eastAsia="en-US" w:bidi="he-IL"/>
+        <w:lang w:eastAsia="en-US" w:bidi="he-IL"/>
         <w14:ligatures w14:val="standardContextual"/>
       </w:rPr>
     </w:rPrDefault>
@@ -3940,7 +5424,7 @@
   <w:style w:type="paragraph" w:default="1" w:styleId="Normal">
     <w:name w:val="Normal"/>
     <w:qFormat/>
-    <w:rsid w:val="0076671B"/>
+    <w:rsid w:val="00C90F4C"/>
   </w:style>
   <w:style w:type="paragraph" w:styleId="Heading1">
     <w:name w:val="heading 1"/>
@@ -4195,7 +5679,7 @@
       <w:kern w:val="0"/>
       <w:sz w:val="24"/>
       <w:szCs w:val="24"/>
-      <w:lang w:val="en-IL" w:eastAsia="en-IL"/>
+      <w:lang/>
       <w14:ligatures w14:val="none"/>
     </w:rPr>
   </w:style>
@@ -4209,6 +5693,25 @@
       <w:b/>
       <w:bCs/>
     </w:rPr>
+  </w:style>
+  <w:style w:type="table" w:styleId="TableGrid">
+    <w:name w:val="Table Grid"/>
+    <w:basedOn w:val="TableNormal"/>
+    <w:uiPriority w:val="39"/>
+    <w:rsid w:val="003A7E60"/>
+    <w:pPr>
+      <w:spacing w:after="0" w:line="240" w:lineRule="auto"/>
+    </w:pPr>
+    <w:tblPr>
+      <w:tblBorders>
+        <w:top w:val="single" w:sz="4" w:space="0" w:color="auto"/>
+        <w:left w:val="single" w:sz="4" w:space="0" w:color="auto"/>
+        <w:bottom w:val="single" w:sz="4" w:space="0" w:color="auto"/>
+        <w:right w:val="single" w:sz="4" w:space="0" w:color="auto"/>
+        <w:insideH w:val="single" w:sz="4" w:space="0" w:color="auto"/>
+        <w:insideV w:val="single" w:sz="4" w:space="0" w:color="auto"/>
+      </w:tblBorders>
+    </w:tblPr>
   </w:style>
 </w:styles>
 </file>

</xml_diff>

<commit_message>
adding chapter 4 - nonfunctional requirents to documentation
</commit_message>
<xml_diff>
--- a/docs/ard.docx
+++ b/docs/ard.docx
@@ -41,7 +41,21 @@
         <w:rPr>
           <w:lang w:val="en-US"/>
         </w:rPr>
-        <w:t>Students: Roi Tiefenbrunn, Ofek Nov, Idan Aharoni</w:t>
+        <w:t xml:space="preserve">Students: Roi </w:t>
+      </w:r>
+      <w:proofErr w:type="spellStart"/>
+      <w:r>
+        <w:rPr>
+          <w:lang w:val="en-US"/>
+        </w:rPr>
+        <w:t>Tiefenbrunn</w:t>
+      </w:r>
+      <w:proofErr w:type="spellEnd"/>
+      <w:r>
+        <w:rPr>
+          <w:lang w:val="en-US"/>
+        </w:rPr>
+        <w:t>, Ofek Nov, Idan Aharoni</w:t>
       </w:r>
     </w:p>
     <w:p>
@@ -61,7 +75,6 @@
     <w:p>
       <w:pPr>
         <w:rPr>
-          <w:rFonts w:hint="cs"/>
           <w:rtl/>
           <w:lang w:val="en-US"/>
         </w:rPr>
@@ -81,7 +94,7 @@
           <w:kern w:val="2"/>
           <w:sz w:val="22"/>
           <w:szCs w:val="22"/>
-          <w:lang w:bidi="he-IL"/>
+          <w:lang w:val="en-IL" w:bidi="he-IL"/>
           <w14:ligatures w14:val="standardContextual"/>
         </w:rPr>
         <w:id w:val="-942762484"/>
@@ -115,7 +128,9 @@
             <w:rPr>
               <w:rFonts w:eastAsiaTheme="minorEastAsia"/>
               <w:noProof/>
-              <w:lang/>
+              <w:sz w:val="24"/>
+              <w:szCs w:val="24"/>
+              <w:lang w:eastAsia="en-IL"/>
             </w:rPr>
           </w:pPr>
           <w:r>
@@ -127,7 +142,7 @@
           <w:r>
             <w:fldChar w:fldCharType="separate"/>
           </w:r>
-          <w:hyperlink w:anchor="_Toc155859939" w:history="1">
+          <w:hyperlink w:anchor="_Toc156131055" w:history="1">
             <w:r>
               <w:rPr>
                 <w:rStyle w:val="Hyperlink"/>
@@ -155,7 +170,7 @@
                 <w:noProof/>
                 <w:webHidden/>
               </w:rPr>
-              <w:instrText xml:space="preserve"> PAGEREF _Toc155859939 \h </w:instrText>
+              <w:instrText xml:space="preserve"> PAGEREF _Toc156131055 \h </w:instrText>
             </w:r>
             <w:r>
               <w:rPr>
@@ -195,10 +210,12 @@
             <w:rPr>
               <w:rFonts w:eastAsiaTheme="minorEastAsia"/>
               <w:noProof/>
-              <w:lang/>
+              <w:sz w:val="24"/>
+              <w:szCs w:val="24"/>
+              <w:lang w:eastAsia="en-IL"/>
             </w:rPr>
           </w:pPr>
-          <w:hyperlink w:anchor="_Toc155859940" w:history="1">
+          <w:hyperlink w:anchor="_Toc156131056" w:history="1">
             <w:r>
               <w:rPr>
                 <w:rStyle w:val="Hyperlink"/>
@@ -226,7 +243,7 @@
                 <w:noProof/>
                 <w:webHidden/>
               </w:rPr>
-              <w:instrText xml:space="preserve"> PAGEREF _Toc155859940 \h </w:instrText>
+              <w:instrText xml:space="preserve"> PAGEREF _Toc156131056 \h </w:instrText>
             </w:r>
             <w:r>
               <w:rPr>
@@ -266,10 +283,12 @@
             <w:rPr>
               <w:rFonts w:eastAsiaTheme="minorEastAsia"/>
               <w:noProof/>
-              <w:lang/>
+              <w:sz w:val="24"/>
+              <w:szCs w:val="24"/>
+              <w:lang w:eastAsia="en-IL"/>
             </w:rPr>
           </w:pPr>
-          <w:hyperlink w:anchor="_Toc155859941" w:history="1">
+          <w:hyperlink w:anchor="_Toc156131057" w:history="1">
             <w:r>
               <w:rPr>
                 <w:rStyle w:val="Hyperlink"/>
@@ -297,7 +316,7 @@
                 <w:noProof/>
                 <w:webHidden/>
               </w:rPr>
-              <w:instrText xml:space="preserve"> PAGEREF _Toc155859941 \h </w:instrText>
+              <w:instrText xml:space="preserve"> PAGEREF _Toc156131057 \h </w:instrText>
             </w:r>
             <w:r>
               <w:rPr>
@@ -337,10 +356,12 @@
             <w:rPr>
               <w:rFonts w:eastAsiaTheme="minorEastAsia"/>
               <w:noProof/>
-              <w:lang/>
+              <w:sz w:val="24"/>
+              <w:szCs w:val="24"/>
+              <w:lang w:eastAsia="en-IL"/>
             </w:rPr>
           </w:pPr>
-          <w:hyperlink w:anchor="_Toc155859942" w:history="1">
+          <w:hyperlink w:anchor="_Toc156131058" w:history="1">
             <w:r>
               <w:rPr>
                 <w:rStyle w:val="Hyperlink"/>
@@ -368,7 +389,7 @@
                 <w:noProof/>
                 <w:webHidden/>
               </w:rPr>
-              <w:instrText xml:space="preserve"> PAGEREF _Toc155859942 \h </w:instrText>
+              <w:instrText xml:space="preserve"> PAGEREF _Toc156131058 \h </w:instrText>
             </w:r>
             <w:r>
               <w:rPr>
@@ -408,10 +429,12 @@
             <w:rPr>
               <w:rFonts w:eastAsiaTheme="minorEastAsia"/>
               <w:noProof/>
-              <w:lang/>
+              <w:sz w:val="24"/>
+              <w:szCs w:val="24"/>
+              <w:lang w:eastAsia="en-IL"/>
             </w:rPr>
           </w:pPr>
-          <w:hyperlink w:anchor="_Toc155859943" w:history="1">
+          <w:hyperlink w:anchor="_Toc156131059" w:history="1">
             <w:r>
               <w:rPr>
                 <w:rStyle w:val="Hyperlink"/>
@@ -439,7 +462,7 @@
                 <w:noProof/>
                 <w:webHidden/>
               </w:rPr>
-              <w:instrText xml:space="preserve"> PAGEREF _Toc155859943 \h </w:instrText>
+              <w:instrText xml:space="preserve"> PAGEREF _Toc156131059 \h </w:instrText>
             </w:r>
             <w:r>
               <w:rPr>
@@ -460,6 +483,1158 @@
                 <w:webHidden/>
               </w:rPr>
               <w:t>3</w:t>
+            </w:r>
+            <w:r>
+              <w:rPr>
+                <w:noProof/>
+                <w:webHidden/>
+              </w:rPr>
+              <w:fldChar w:fldCharType="end"/>
+            </w:r>
+          </w:hyperlink>
+        </w:p>
+        <w:p>
+          <w:pPr>
+            <w:pStyle w:val="TOC2"/>
+            <w:tabs>
+              <w:tab w:val="right" w:leader="dot" w:pos="9016"/>
+            </w:tabs>
+            <w:rPr>
+              <w:rFonts w:eastAsiaTheme="minorEastAsia"/>
+              <w:noProof/>
+              <w:sz w:val="24"/>
+              <w:szCs w:val="24"/>
+              <w:lang w:eastAsia="en-IL"/>
+            </w:rPr>
+          </w:pPr>
+          <w:hyperlink w:anchor="_Toc156131060" w:history="1">
+            <w:r>
+              <w:rPr>
+                <w:rStyle w:val="Hyperlink"/>
+                <w:noProof/>
+                <w:lang w:val="en-US"/>
+              </w:rPr>
+              <w:t>Software Context</w:t>
+            </w:r>
+            <w:r>
+              <w:rPr>
+                <w:noProof/>
+                <w:webHidden/>
+              </w:rPr>
+              <w:tab/>
+            </w:r>
+            <w:r>
+              <w:rPr>
+                <w:noProof/>
+                <w:webHidden/>
+              </w:rPr>
+              <w:fldChar w:fldCharType="begin"/>
+            </w:r>
+            <w:r>
+              <w:rPr>
+                <w:noProof/>
+                <w:webHidden/>
+              </w:rPr>
+              <w:instrText xml:space="preserve"> PAGEREF _Toc156131060 \h </w:instrText>
+            </w:r>
+            <w:r>
+              <w:rPr>
+                <w:noProof/>
+                <w:webHidden/>
+              </w:rPr>
+            </w:r>
+            <w:r>
+              <w:rPr>
+                <w:noProof/>
+                <w:webHidden/>
+              </w:rPr>
+              <w:fldChar w:fldCharType="separate"/>
+            </w:r>
+            <w:r>
+              <w:rPr>
+                <w:noProof/>
+                <w:webHidden/>
+              </w:rPr>
+              <w:t>4</w:t>
+            </w:r>
+            <w:r>
+              <w:rPr>
+                <w:noProof/>
+                <w:webHidden/>
+              </w:rPr>
+              <w:fldChar w:fldCharType="end"/>
+            </w:r>
+          </w:hyperlink>
+        </w:p>
+        <w:p>
+          <w:pPr>
+            <w:pStyle w:val="TOC3"/>
+            <w:tabs>
+              <w:tab w:val="right" w:leader="dot" w:pos="9016"/>
+            </w:tabs>
+            <w:rPr>
+              <w:noProof/>
+            </w:rPr>
+          </w:pPr>
+          <w:hyperlink w:anchor="_Toc156131061" w:history="1">
+            <w:r>
+              <w:rPr>
+                <w:rStyle w:val="Hyperlink"/>
+                <w:noProof/>
+                <w:lang w:val="en-US"/>
+              </w:rPr>
+              <w:t>Access</w:t>
+            </w:r>
+            <w:r>
+              <w:rPr>
+                <w:noProof/>
+                <w:webHidden/>
+              </w:rPr>
+              <w:tab/>
+            </w:r>
+            <w:r>
+              <w:rPr>
+                <w:noProof/>
+                <w:webHidden/>
+              </w:rPr>
+              <w:fldChar w:fldCharType="begin"/>
+            </w:r>
+            <w:r>
+              <w:rPr>
+                <w:noProof/>
+                <w:webHidden/>
+              </w:rPr>
+              <w:instrText xml:space="preserve"> PAGEREF _Toc156131061 \h </w:instrText>
+            </w:r>
+            <w:r>
+              <w:rPr>
+                <w:noProof/>
+                <w:webHidden/>
+              </w:rPr>
+            </w:r>
+            <w:r>
+              <w:rPr>
+                <w:noProof/>
+                <w:webHidden/>
+              </w:rPr>
+              <w:fldChar w:fldCharType="separate"/>
+            </w:r>
+            <w:r>
+              <w:rPr>
+                <w:noProof/>
+                <w:webHidden/>
+              </w:rPr>
+              <w:t>4</w:t>
+            </w:r>
+            <w:r>
+              <w:rPr>
+                <w:noProof/>
+                <w:webHidden/>
+              </w:rPr>
+              <w:fldChar w:fldCharType="end"/>
+            </w:r>
+          </w:hyperlink>
+        </w:p>
+        <w:p>
+          <w:pPr>
+            <w:pStyle w:val="TOC3"/>
+            <w:tabs>
+              <w:tab w:val="right" w:leader="dot" w:pos="9016"/>
+            </w:tabs>
+            <w:rPr>
+              <w:noProof/>
+            </w:rPr>
+          </w:pPr>
+          <w:hyperlink w:anchor="_Toc156131062" w:history="1">
+            <w:r>
+              <w:rPr>
+                <w:rStyle w:val="Hyperlink"/>
+                <w:noProof/>
+                <w:lang w:val="en-US"/>
+              </w:rPr>
+              <w:t>Regular Use (Course downtime)</w:t>
+            </w:r>
+            <w:r>
+              <w:rPr>
+                <w:noProof/>
+                <w:webHidden/>
+              </w:rPr>
+              <w:tab/>
+            </w:r>
+            <w:r>
+              <w:rPr>
+                <w:noProof/>
+                <w:webHidden/>
+              </w:rPr>
+              <w:fldChar w:fldCharType="begin"/>
+            </w:r>
+            <w:r>
+              <w:rPr>
+                <w:noProof/>
+                <w:webHidden/>
+              </w:rPr>
+              <w:instrText xml:space="preserve"> PAGEREF _Toc156131062 \h </w:instrText>
+            </w:r>
+            <w:r>
+              <w:rPr>
+                <w:noProof/>
+                <w:webHidden/>
+              </w:rPr>
+            </w:r>
+            <w:r>
+              <w:rPr>
+                <w:noProof/>
+                <w:webHidden/>
+              </w:rPr>
+              <w:fldChar w:fldCharType="separate"/>
+            </w:r>
+            <w:r>
+              <w:rPr>
+                <w:noProof/>
+                <w:webHidden/>
+              </w:rPr>
+              <w:t>4</w:t>
+            </w:r>
+            <w:r>
+              <w:rPr>
+                <w:noProof/>
+                <w:webHidden/>
+              </w:rPr>
+              <w:fldChar w:fldCharType="end"/>
+            </w:r>
+          </w:hyperlink>
+        </w:p>
+        <w:p>
+          <w:pPr>
+            <w:pStyle w:val="TOC3"/>
+            <w:tabs>
+              <w:tab w:val="right" w:leader="dot" w:pos="9016"/>
+            </w:tabs>
+            <w:rPr>
+              <w:noProof/>
+            </w:rPr>
+          </w:pPr>
+          <w:hyperlink w:anchor="_Toc156131063" w:history="1">
+            <w:r>
+              <w:rPr>
+                <w:rStyle w:val="Hyperlink"/>
+                <w:noProof/>
+                <w:lang w:val="en-US"/>
+              </w:rPr>
+              <w:t>Pre-Exam</w:t>
+            </w:r>
+            <w:r>
+              <w:rPr>
+                <w:noProof/>
+                <w:webHidden/>
+              </w:rPr>
+              <w:tab/>
+            </w:r>
+            <w:r>
+              <w:rPr>
+                <w:noProof/>
+                <w:webHidden/>
+              </w:rPr>
+              <w:fldChar w:fldCharType="begin"/>
+            </w:r>
+            <w:r>
+              <w:rPr>
+                <w:noProof/>
+                <w:webHidden/>
+              </w:rPr>
+              <w:instrText xml:space="preserve"> PAGEREF _Toc156131063 \h </w:instrText>
+            </w:r>
+            <w:r>
+              <w:rPr>
+                <w:noProof/>
+                <w:webHidden/>
+              </w:rPr>
+            </w:r>
+            <w:r>
+              <w:rPr>
+                <w:noProof/>
+                <w:webHidden/>
+              </w:rPr>
+              <w:fldChar w:fldCharType="separate"/>
+            </w:r>
+            <w:r>
+              <w:rPr>
+                <w:noProof/>
+                <w:webHidden/>
+              </w:rPr>
+              <w:t>4</w:t>
+            </w:r>
+            <w:r>
+              <w:rPr>
+                <w:noProof/>
+                <w:webHidden/>
+              </w:rPr>
+              <w:fldChar w:fldCharType="end"/>
+            </w:r>
+          </w:hyperlink>
+        </w:p>
+        <w:p>
+          <w:pPr>
+            <w:pStyle w:val="TOC3"/>
+            <w:tabs>
+              <w:tab w:val="right" w:leader="dot" w:pos="9016"/>
+            </w:tabs>
+            <w:rPr>
+              <w:noProof/>
+            </w:rPr>
+          </w:pPr>
+          <w:hyperlink w:anchor="_Toc156131064" w:history="1">
+            <w:r>
+              <w:rPr>
+                <w:rStyle w:val="Hyperlink"/>
+                <w:noProof/>
+                <w:lang w:val="en-US"/>
+              </w:rPr>
+              <w:t>Post-Exam</w:t>
+            </w:r>
+            <w:r>
+              <w:rPr>
+                <w:noProof/>
+                <w:webHidden/>
+              </w:rPr>
+              <w:tab/>
+            </w:r>
+            <w:r>
+              <w:rPr>
+                <w:noProof/>
+                <w:webHidden/>
+              </w:rPr>
+              <w:fldChar w:fldCharType="begin"/>
+            </w:r>
+            <w:r>
+              <w:rPr>
+                <w:noProof/>
+                <w:webHidden/>
+              </w:rPr>
+              <w:instrText xml:space="preserve"> PAGEREF _Toc156131064 \h </w:instrText>
+            </w:r>
+            <w:r>
+              <w:rPr>
+                <w:noProof/>
+                <w:webHidden/>
+              </w:rPr>
+            </w:r>
+            <w:r>
+              <w:rPr>
+                <w:noProof/>
+                <w:webHidden/>
+              </w:rPr>
+              <w:fldChar w:fldCharType="separate"/>
+            </w:r>
+            <w:r>
+              <w:rPr>
+                <w:noProof/>
+                <w:webHidden/>
+              </w:rPr>
+              <w:t>4</w:t>
+            </w:r>
+            <w:r>
+              <w:rPr>
+                <w:noProof/>
+                <w:webHidden/>
+              </w:rPr>
+              <w:fldChar w:fldCharType="end"/>
+            </w:r>
+          </w:hyperlink>
+        </w:p>
+        <w:p>
+          <w:pPr>
+            <w:pStyle w:val="TOC1"/>
+            <w:tabs>
+              <w:tab w:val="right" w:leader="dot" w:pos="9016"/>
+            </w:tabs>
+            <w:rPr>
+              <w:rFonts w:eastAsiaTheme="minorEastAsia"/>
+              <w:noProof/>
+              <w:sz w:val="24"/>
+              <w:szCs w:val="24"/>
+              <w:lang w:eastAsia="en-IL"/>
+            </w:rPr>
+          </w:pPr>
+          <w:hyperlink w:anchor="_Toc156131065" w:history="1">
+            <w:r>
+              <w:rPr>
+                <w:rStyle w:val="Hyperlink"/>
+                <w:noProof/>
+                <w:lang w:val="en-US"/>
+              </w:rPr>
+              <w:t>Chapter 2– Usage Scenarios</w:t>
+            </w:r>
+            <w:r>
+              <w:rPr>
+                <w:noProof/>
+                <w:webHidden/>
+              </w:rPr>
+              <w:tab/>
+            </w:r>
+            <w:r>
+              <w:rPr>
+                <w:noProof/>
+                <w:webHidden/>
+              </w:rPr>
+              <w:fldChar w:fldCharType="begin"/>
+            </w:r>
+            <w:r>
+              <w:rPr>
+                <w:noProof/>
+                <w:webHidden/>
+              </w:rPr>
+              <w:instrText xml:space="preserve"> PAGEREF _Toc156131065 \h </w:instrText>
+            </w:r>
+            <w:r>
+              <w:rPr>
+                <w:noProof/>
+                <w:webHidden/>
+              </w:rPr>
+            </w:r>
+            <w:r>
+              <w:rPr>
+                <w:noProof/>
+                <w:webHidden/>
+              </w:rPr>
+              <w:fldChar w:fldCharType="separate"/>
+            </w:r>
+            <w:r>
+              <w:rPr>
+                <w:noProof/>
+                <w:webHidden/>
+              </w:rPr>
+              <w:t>5</w:t>
+            </w:r>
+            <w:r>
+              <w:rPr>
+                <w:noProof/>
+                <w:webHidden/>
+              </w:rPr>
+              <w:fldChar w:fldCharType="end"/>
+            </w:r>
+          </w:hyperlink>
+        </w:p>
+        <w:p>
+          <w:pPr>
+            <w:pStyle w:val="TOC2"/>
+            <w:tabs>
+              <w:tab w:val="right" w:leader="dot" w:pos="9016"/>
+            </w:tabs>
+            <w:rPr>
+              <w:rFonts w:eastAsiaTheme="minorEastAsia"/>
+              <w:noProof/>
+              <w:sz w:val="24"/>
+              <w:szCs w:val="24"/>
+              <w:lang w:eastAsia="en-IL"/>
+            </w:rPr>
+          </w:pPr>
+          <w:hyperlink w:anchor="_Toc156131066" w:history="1">
+            <w:r>
+              <w:rPr>
+                <w:rStyle w:val="Hyperlink"/>
+                <w:noProof/>
+                <w:lang w:val="en-US"/>
+              </w:rPr>
+              <w:t>User Profiles — The Actors</w:t>
+            </w:r>
+            <w:r>
+              <w:rPr>
+                <w:noProof/>
+                <w:webHidden/>
+              </w:rPr>
+              <w:tab/>
+            </w:r>
+            <w:r>
+              <w:rPr>
+                <w:noProof/>
+                <w:webHidden/>
+              </w:rPr>
+              <w:fldChar w:fldCharType="begin"/>
+            </w:r>
+            <w:r>
+              <w:rPr>
+                <w:noProof/>
+                <w:webHidden/>
+              </w:rPr>
+              <w:instrText xml:space="preserve"> PAGEREF _Toc156131066 \h </w:instrText>
+            </w:r>
+            <w:r>
+              <w:rPr>
+                <w:noProof/>
+                <w:webHidden/>
+              </w:rPr>
+            </w:r>
+            <w:r>
+              <w:rPr>
+                <w:noProof/>
+                <w:webHidden/>
+              </w:rPr>
+              <w:fldChar w:fldCharType="separate"/>
+            </w:r>
+            <w:r>
+              <w:rPr>
+                <w:noProof/>
+                <w:webHidden/>
+              </w:rPr>
+              <w:t>5</w:t>
+            </w:r>
+            <w:r>
+              <w:rPr>
+                <w:noProof/>
+                <w:webHidden/>
+              </w:rPr>
+              <w:fldChar w:fldCharType="end"/>
+            </w:r>
+          </w:hyperlink>
+        </w:p>
+        <w:p>
+          <w:pPr>
+            <w:pStyle w:val="TOC2"/>
+            <w:tabs>
+              <w:tab w:val="right" w:leader="dot" w:pos="9016"/>
+            </w:tabs>
+            <w:rPr>
+              <w:rFonts w:eastAsiaTheme="minorEastAsia"/>
+              <w:noProof/>
+              <w:sz w:val="24"/>
+              <w:szCs w:val="24"/>
+              <w:lang w:eastAsia="en-IL"/>
+            </w:rPr>
+          </w:pPr>
+          <w:hyperlink w:anchor="_Toc156131067" w:history="1">
+            <w:r>
+              <w:rPr>
+                <w:rStyle w:val="Hyperlink"/>
+                <w:noProof/>
+                <w:lang w:val="en-US"/>
+              </w:rPr>
+              <w:t>Use cases :</w:t>
+            </w:r>
+            <w:r>
+              <w:rPr>
+                <w:noProof/>
+                <w:webHidden/>
+              </w:rPr>
+              <w:tab/>
+            </w:r>
+            <w:r>
+              <w:rPr>
+                <w:noProof/>
+                <w:webHidden/>
+              </w:rPr>
+              <w:fldChar w:fldCharType="begin"/>
+            </w:r>
+            <w:r>
+              <w:rPr>
+                <w:noProof/>
+                <w:webHidden/>
+              </w:rPr>
+              <w:instrText xml:space="preserve"> PAGEREF _Toc156131067 \h </w:instrText>
+            </w:r>
+            <w:r>
+              <w:rPr>
+                <w:noProof/>
+                <w:webHidden/>
+              </w:rPr>
+            </w:r>
+            <w:r>
+              <w:rPr>
+                <w:noProof/>
+                <w:webHidden/>
+              </w:rPr>
+              <w:fldChar w:fldCharType="separate"/>
+            </w:r>
+            <w:r>
+              <w:rPr>
+                <w:noProof/>
+                <w:webHidden/>
+              </w:rPr>
+              <w:t>6</w:t>
+            </w:r>
+            <w:r>
+              <w:rPr>
+                <w:noProof/>
+                <w:webHidden/>
+              </w:rPr>
+              <w:fldChar w:fldCharType="end"/>
+            </w:r>
+          </w:hyperlink>
+        </w:p>
+        <w:p>
+          <w:pPr>
+            <w:pStyle w:val="TOC2"/>
+            <w:tabs>
+              <w:tab w:val="right" w:leader="dot" w:pos="9016"/>
+            </w:tabs>
+            <w:rPr>
+              <w:rFonts w:eastAsiaTheme="minorEastAsia"/>
+              <w:noProof/>
+              <w:sz w:val="24"/>
+              <w:szCs w:val="24"/>
+              <w:lang w:eastAsia="en-IL"/>
+            </w:rPr>
+          </w:pPr>
+          <w:hyperlink w:anchor="_Toc156131068" w:history="1">
+            <w:r>
+              <w:rPr>
+                <w:rStyle w:val="Hyperlink"/>
+                <w:noProof/>
+                <w:lang w:val="en-US"/>
+              </w:rPr>
+              <w:t>Special Usage considerations:</w:t>
+            </w:r>
+            <w:r>
+              <w:rPr>
+                <w:noProof/>
+                <w:webHidden/>
+              </w:rPr>
+              <w:tab/>
+            </w:r>
+            <w:r>
+              <w:rPr>
+                <w:noProof/>
+                <w:webHidden/>
+              </w:rPr>
+              <w:fldChar w:fldCharType="begin"/>
+            </w:r>
+            <w:r>
+              <w:rPr>
+                <w:noProof/>
+                <w:webHidden/>
+              </w:rPr>
+              <w:instrText xml:space="preserve"> PAGEREF _Toc156131068 \h </w:instrText>
+            </w:r>
+            <w:r>
+              <w:rPr>
+                <w:noProof/>
+                <w:webHidden/>
+              </w:rPr>
+            </w:r>
+            <w:r>
+              <w:rPr>
+                <w:noProof/>
+                <w:webHidden/>
+              </w:rPr>
+              <w:fldChar w:fldCharType="separate"/>
+            </w:r>
+            <w:r>
+              <w:rPr>
+                <w:noProof/>
+                <w:webHidden/>
+              </w:rPr>
+              <w:t>6</w:t>
+            </w:r>
+            <w:r>
+              <w:rPr>
+                <w:noProof/>
+                <w:webHidden/>
+              </w:rPr>
+              <w:fldChar w:fldCharType="end"/>
+            </w:r>
+          </w:hyperlink>
+        </w:p>
+        <w:p>
+          <w:pPr>
+            <w:pStyle w:val="TOC1"/>
+            <w:tabs>
+              <w:tab w:val="right" w:leader="dot" w:pos="9016"/>
+            </w:tabs>
+            <w:rPr>
+              <w:rFonts w:eastAsiaTheme="minorEastAsia"/>
+              <w:noProof/>
+              <w:sz w:val="24"/>
+              <w:szCs w:val="24"/>
+              <w:lang w:eastAsia="en-IL"/>
+            </w:rPr>
+          </w:pPr>
+          <w:hyperlink w:anchor="_Toc156131069" w:history="1">
+            <w:r>
+              <w:rPr>
+                <w:rStyle w:val="Hyperlink"/>
+                <w:noProof/>
+                <w:lang w:val="en-US"/>
+              </w:rPr>
+              <w:t>Chapter 3– Functional Requirements</w:t>
+            </w:r>
+            <w:r>
+              <w:rPr>
+                <w:noProof/>
+                <w:webHidden/>
+              </w:rPr>
+              <w:tab/>
+            </w:r>
+            <w:r>
+              <w:rPr>
+                <w:noProof/>
+                <w:webHidden/>
+              </w:rPr>
+              <w:fldChar w:fldCharType="begin"/>
+            </w:r>
+            <w:r>
+              <w:rPr>
+                <w:noProof/>
+                <w:webHidden/>
+              </w:rPr>
+              <w:instrText xml:space="preserve"> PAGEREF _Toc156131069 \h </w:instrText>
+            </w:r>
+            <w:r>
+              <w:rPr>
+                <w:noProof/>
+                <w:webHidden/>
+              </w:rPr>
+            </w:r>
+            <w:r>
+              <w:rPr>
+                <w:noProof/>
+                <w:webHidden/>
+              </w:rPr>
+              <w:fldChar w:fldCharType="separate"/>
+            </w:r>
+            <w:r>
+              <w:rPr>
+                <w:noProof/>
+                <w:webHidden/>
+              </w:rPr>
+              <w:t>7</w:t>
+            </w:r>
+            <w:r>
+              <w:rPr>
+                <w:noProof/>
+                <w:webHidden/>
+              </w:rPr>
+              <w:fldChar w:fldCharType="end"/>
+            </w:r>
+          </w:hyperlink>
+        </w:p>
+        <w:p>
+          <w:pPr>
+            <w:pStyle w:val="TOC2"/>
+            <w:tabs>
+              <w:tab w:val="right" w:leader="dot" w:pos="9016"/>
+            </w:tabs>
+            <w:rPr>
+              <w:rFonts w:eastAsiaTheme="minorEastAsia"/>
+              <w:noProof/>
+              <w:sz w:val="24"/>
+              <w:szCs w:val="24"/>
+              <w:lang w:eastAsia="en-IL"/>
+            </w:rPr>
+          </w:pPr>
+          <w:hyperlink w:anchor="_Toc156131070" w:history="1">
+            <w:r>
+              <w:rPr>
+                <w:rStyle w:val="Hyperlink"/>
+                <w:noProof/>
+                <w:lang w:val="en-US"/>
+              </w:rPr>
+              <w:t>Workflow Management System</w:t>
+            </w:r>
+            <w:r>
+              <w:rPr>
+                <w:noProof/>
+                <w:webHidden/>
+              </w:rPr>
+              <w:tab/>
+            </w:r>
+            <w:r>
+              <w:rPr>
+                <w:noProof/>
+                <w:webHidden/>
+              </w:rPr>
+              <w:fldChar w:fldCharType="begin"/>
+            </w:r>
+            <w:r>
+              <w:rPr>
+                <w:noProof/>
+                <w:webHidden/>
+              </w:rPr>
+              <w:instrText xml:space="preserve"> PAGEREF _Toc156131070 \h </w:instrText>
+            </w:r>
+            <w:r>
+              <w:rPr>
+                <w:noProof/>
+                <w:webHidden/>
+              </w:rPr>
+            </w:r>
+            <w:r>
+              <w:rPr>
+                <w:noProof/>
+                <w:webHidden/>
+              </w:rPr>
+              <w:fldChar w:fldCharType="separate"/>
+            </w:r>
+            <w:r>
+              <w:rPr>
+                <w:noProof/>
+                <w:webHidden/>
+              </w:rPr>
+              <w:t>7</w:t>
+            </w:r>
+            <w:r>
+              <w:rPr>
+                <w:noProof/>
+                <w:webHidden/>
+              </w:rPr>
+              <w:fldChar w:fldCharType="end"/>
+            </w:r>
+          </w:hyperlink>
+        </w:p>
+        <w:p>
+          <w:pPr>
+            <w:pStyle w:val="TOC2"/>
+            <w:tabs>
+              <w:tab w:val="right" w:leader="dot" w:pos="9016"/>
+            </w:tabs>
+            <w:rPr>
+              <w:rFonts w:eastAsiaTheme="minorEastAsia"/>
+              <w:noProof/>
+              <w:sz w:val="24"/>
+              <w:szCs w:val="24"/>
+              <w:lang w:eastAsia="en-IL"/>
+            </w:rPr>
+          </w:pPr>
+          <w:hyperlink w:anchor="_Toc156131071" w:history="1">
+            <w:r>
+              <w:rPr>
+                <w:rStyle w:val="Hyperlink"/>
+                <w:noProof/>
+                <w:lang w:val="en-US"/>
+              </w:rPr>
+              <w:t>Content Management</w:t>
+            </w:r>
+            <w:r>
+              <w:rPr>
+                <w:noProof/>
+                <w:webHidden/>
+              </w:rPr>
+              <w:tab/>
+            </w:r>
+            <w:r>
+              <w:rPr>
+                <w:noProof/>
+                <w:webHidden/>
+              </w:rPr>
+              <w:fldChar w:fldCharType="begin"/>
+            </w:r>
+            <w:r>
+              <w:rPr>
+                <w:noProof/>
+                <w:webHidden/>
+              </w:rPr>
+              <w:instrText xml:space="preserve"> PAGEREF _Toc156131071 \h </w:instrText>
+            </w:r>
+            <w:r>
+              <w:rPr>
+                <w:noProof/>
+                <w:webHidden/>
+              </w:rPr>
+            </w:r>
+            <w:r>
+              <w:rPr>
+                <w:noProof/>
+                <w:webHidden/>
+              </w:rPr>
+              <w:fldChar w:fldCharType="separate"/>
+            </w:r>
+            <w:r>
+              <w:rPr>
+                <w:noProof/>
+                <w:webHidden/>
+              </w:rPr>
+              <w:t>7</w:t>
+            </w:r>
+            <w:r>
+              <w:rPr>
+                <w:noProof/>
+                <w:webHidden/>
+              </w:rPr>
+              <w:fldChar w:fldCharType="end"/>
+            </w:r>
+          </w:hyperlink>
+        </w:p>
+        <w:p>
+          <w:pPr>
+            <w:pStyle w:val="TOC1"/>
+            <w:tabs>
+              <w:tab w:val="right" w:leader="dot" w:pos="9016"/>
+            </w:tabs>
+            <w:rPr>
+              <w:rFonts w:eastAsiaTheme="minorEastAsia"/>
+              <w:noProof/>
+              <w:sz w:val="24"/>
+              <w:szCs w:val="24"/>
+              <w:lang w:eastAsia="en-IL"/>
+            </w:rPr>
+          </w:pPr>
+          <w:hyperlink w:anchor="_Toc156131072" w:history="1">
+            <w:r>
+              <w:rPr>
+                <w:rStyle w:val="Hyperlink"/>
+                <w:noProof/>
+                <w:lang w:val="en-US"/>
+              </w:rPr>
+              <w:t>Chapter 4 – Non-functional requirements</w:t>
+            </w:r>
+            <w:r>
+              <w:rPr>
+                <w:noProof/>
+                <w:webHidden/>
+              </w:rPr>
+              <w:tab/>
+            </w:r>
+            <w:r>
+              <w:rPr>
+                <w:noProof/>
+                <w:webHidden/>
+              </w:rPr>
+              <w:fldChar w:fldCharType="begin"/>
+            </w:r>
+            <w:r>
+              <w:rPr>
+                <w:noProof/>
+                <w:webHidden/>
+              </w:rPr>
+              <w:instrText xml:space="preserve"> PAGEREF _Toc156131072 \h </w:instrText>
+            </w:r>
+            <w:r>
+              <w:rPr>
+                <w:noProof/>
+                <w:webHidden/>
+              </w:rPr>
+            </w:r>
+            <w:r>
+              <w:rPr>
+                <w:noProof/>
+                <w:webHidden/>
+              </w:rPr>
+              <w:fldChar w:fldCharType="separate"/>
+            </w:r>
+            <w:r>
+              <w:rPr>
+                <w:noProof/>
+                <w:webHidden/>
+              </w:rPr>
+              <w:t>8</w:t>
+            </w:r>
+            <w:r>
+              <w:rPr>
+                <w:noProof/>
+                <w:webHidden/>
+              </w:rPr>
+              <w:fldChar w:fldCharType="end"/>
+            </w:r>
+          </w:hyperlink>
+        </w:p>
+        <w:p>
+          <w:pPr>
+            <w:pStyle w:val="TOC2"/>
+            <w:tabs>
+              <w:tab w:val="right" w:leader="dot" w:pos="9016"/>
+            </w:tabs>
+            <w:rPr>
+              <w:rFonts w:eastAsiaTheme="minorEastAsia"/>
+              <w:noProof/>
+              <w:sz w:val="24"/>
+              <w:szCs w:val="24"/>
+              <w:lang w:eastAsia="en-IL"/>
+            </w:rPr>
+          </w:pPr>
+          <w:hyperlink w:anchor="_Toc156131073" w:history="1">
+            <w:r>
+              <w:rPr>
+                <w:rStyle w:val="Hyperlink"/>
+                <w:noProof/>
+                <w:lang w:val="en-US"/>
+              </w:rPr>
+              <w:t>Implementation constraints</w:t>
+            </w:r>
+            <w:r>
+              <w:rPr>
+                <w:noProof/>
+                <w:webHidden/>
+              </w:rPr>
+              <w:tab/>
+            </w:r>
+            <w:r>
+              <w:rPr>
+                <w:noProof/>
+                <w:webHidden/>
+              </w:rPr>
+              <w:fldChar w:fldCharType="begin"/>
+            </w:r>
+            <w:r>
+              <w:rPr>
+                <w:noProof/>
+                <w:webHidden/>
+              </w:rPr>
+              <w:instrText xml:space="preserve"> PAGEREF _Toc156131073 \h </w:instrText>
+            </w:r>
+            <w:r>
+              <w:rPr>
+                <w:noProof/>
+                <w:webHidden/>
+              </w:rPr>
+            </w:r>
+            <w:r>
+              <w:rPr>
+                <w:noProof/>
+                <w:webHidden/>
+              </w:rPr>
+              <w:fldChar w:fldCharType="separate"/>
+            </w:r>
+            <w:r>
+              <w:rPr>
+                <w:noProof/>
+                <w:webHidden/>
+              </w:rPr>
+              <w:t>8</w:t>
+            </w:r>
+            <w:r>
+              <w:rPr>
+                <w:noProof/>
+                <w:webHidden/>
+              </w:rPr>
+              <w:fldChar w:fldCharType="end"/>
+            </w:r>
+          </w:hyperlink>
+        </w:p>
+        <w:p>
+          <w:pPr>
+            <w:pStyle w:val="TOC2"/>
+            <w:tabs>
+              <w:tab w:val="right" w:leader="dot" w:pos="9016"/>
+            </w:tabs>
+            <w:rPr>
+              <w:rFonts w:eastAsiaTheme="minorEastAsia"/>
+              <w:noProof/>
+              <w:sz w:val="24"/>
+              <w:szCs w:val="24"/>
+              <w:lang w:eastAsia="en-IL"/>
+            </w:rPr>
+          </w:pPr>
+          <w:hyperlink w:anchor="_Toc156131074" w:history="1">
+            <w:r>
+              <w:rPr>
+                <w:rStyle w:val="Hyperlink"/>
+                <w:noProof/>
+                <w:lang w:val="en-US"/>
+              </w:rPr>
+              <w:t>Platform constraints</w:t>
+            </w:r>
+            <w:r>
+              <w:rPr>
+                <w:noProof/>
+                <w:webHidden/>
+              </w:rPr>
+              <w:tab/>
+            </w:r>
+            <w:r>
+              <w:rPr>
+                <w:noProof/>
+                <w:webHidden/>
+              </w:rPr>
+              <w:fldChar w:fldCharType="begin"/>
+            </w:r>
+            <w:r>
+              <w:rPr>
+                <w:noProof/>
+                <w:webHidden/>
+              </w:rPr>
+              <w:instrText xml:space="preserve"> PAGEREF _Toc156131074 \h </w:instrText>
+            </w:r>
+            <w:r>
+              <w:rPr>
+                <w:noProof/>
+                <w:webHidden/>
+              </w:rPr>
+            </w:r>
+            <w:r>
+              <w:rPr>
+                <w:noProof/>
+                <w:webHidden/>
+              </w:rPr>
+              <w:fldChar w:fldCharType="separate"/>
+            </w:r>
+            <w:r>
+              <w:rPr>
+                <w:noProof/>
+                <w:webHidden/>
+              </w:rPr>
+              <w:t>8</w:t>
+            </w:r>
+            <w:r>
+              <w:rPr>
+                <w:noProof/>
+                <w:webHidden/>
+              </w:rPr>
+              <w:fldChar w:fldCharType="end"/>
+            </w:r>
+          </w:hyperlink>
+        </w:p>
+        <w:p>
+          <w:pPr>
+            <w:pStyle w:val="TOC2"/>
+            <w:tabs>
+              <w:tab w:val="right" w:leader="dot" w:pos="9016"/>
+            </w:tabs>
+            <w:rPr>
+              <w:rFonts w:eastAsiaTheme="minorEastAsia"/>
+              <w:noProof/>
+              <w:sz w:val="24"/>
+              <w:szCs w:val="24"/>
+              <w:lang w:eastAsia="en-IL"/>
+            </w:rPr>
+          </w:pPr>
+          <w:hyperlink w:anchor="_Toc156131075" w:history="1">
+            <w:r>
+              <w:rPr>
+                <w:rStyle w:val="Hyperlink"/>
+                <w:noProof/>
+                <w:lang w:val="en-US"/>
+              </w:rPr>
+              <w:t>Special restrictions &amp; limitations</w:t>
+            </w:r>
+            <w:r>
+              <w:rPr>
+                <w:noProof/>
+                <w:webHidden/>
+              </w:rPr>
+              <w:tab/>
+            </w:r>
+            <w:r>
+              <w:rPr>
+                <w:noProof/>
+                <w:webHidden/>
+              </w:rPr>
+              <w:fldChar w:fldCharType="begin"/>
+            </w:r>
+            <w:r>
+              <w:rPr>
+                <w:noProof/>
+                <w:webHidden/>
+              </w:rPr>
+              <w:instrText xml:space="preserve"> PAGEREF _Toc156131075 \h </w:instrText>
+            </w:r>
+            <w:r>
+              <w:rPr>
+                <w:noProof/>
+                <w:webHidden/>
+              </w:rPr>
+            </w:r>
+            <w:r>
+              <w:rPr>
+                <w:noProof/>
+                <w:webHidden/>
+              </w:rPr>
+              <w:fldChar w:fldCharType="separate"/>
+            </w:r>
+            <w:r>
+              <w:rPr>
+                <w:noProof/>
+                <w:webHidden/>
+              </w:rPr>
+              <w:t>8</w:t>
             </w:r>
             <w:r>
               <w:rPr>
@@ -502,7 +1677,7 @@
           <w:lang w:val="en-US"/>
         </w:rPr>
       </w:pPr>
-      <w:bookmarkStart w:id="0" w:name="_Toc155859939"/>
+      <w:bookmarkStart w:id="0" w:name="_Toc156131055"/>
       <w:r>
         <w:rPr>
           <w:lang w:val="en-US"/>
@@ -519,7 +1694,7 @@
           <w:lang w:val="en-US"/>
         </w:rPr>
       </w:pPr>
-      <w:bookmarkStart w:id="1" w:name="_Toc155859940"/>
+      <w:bookmarkStart w:id="1" w:name="_Toc156131056"/>
       <w:r>
         <w:rPr>
           <w:lang w:val="en-US"/>
@@ -579,7 +1754,15 @@
         <w:t xml:space="preserve">. </w:t>
       </w:r>
       <w:r>
-        <w:t>Division of labor between TAs and test examiners is done by hand and is hard to track</w:t>
+        <w:t xml:space="preserve">Division of </w:t>
+      </w:r>
+      <w:proofErr w:type="spellStart"/>
+      <w:r>
+        <w:t>labor</w:t>
+      </w:r>
+      <w:proofErr w:type="spellEnd"/>
+      <w:r>
+        <w:t xml:space="preserve"> between TAs and test examiners is done by hand and is hard to track</w:t>
       </w:r>
       <w:r>
         <w:rPr>
@@ -598,7 +1781,7 @@
           <w:lang w:val="en-US"/>
         </w:rPr>
       </w:pPr>
-      <w:bookmarkStart w:id="2" w:name="_Toc155859941"/>
+      <w:bookmarkStart w:id="2" w:name="_Toc156131057"/>
       <w:r>
         <w:rPr>
           <w:lang w:val="en-US"/>
@@ -617,21 +1800,63 @@
         <w:rPr>
           <w:lang w:val="en-US"/>
         </w:rPr>
-        <w:t xml:space="preserve">The system is designed to manage work inside of an academic course between the lecturer(s) and the TAs. </w:t>
+        <w:t xml:space="preserve">The system is designed to manage work inside of an academic course between the lecturer(s) and the </w:t>
+      </w:r>
+      <w:proofErr w:type="spellStart"/>
+      <w:r>
+        <w:rPr>
+          <w:lang w:val="en-US"/>
+        </w:rPr>
+        <w:t>TAs.</w:t>
+      </w:r>
+      <w:proofErr w:type="spellEnd"/>
+      <w:r>
+        <w:rPr>
+          <w:lang w:val="en-US"/>
+        </w:rPr>
+        <w:t xml:space="preserve"> </w:t>
       </w:r>
       <w:r>
         <w:rPr>
           <w:lang w:val="en-US"/>
         </w:rPr>
         <w:br/>
-        <w:t xml:space="preserve">Through the system will the course administration develop, test and create multiple-choice questions and generate exams. </w:t>
+        <w:t xml:space="preserve">Through the system will the course administration develop, </w:t>
+      </w:r>
+      <w:proofErr w:type="gramStart"/>
+      <w:r>
+        <w:rPr>
+          <w:lang w:val="en-US"/>
+        </w:rPr>
+        <w:t>test</w:t>
+      </w:r>
+      <w:proofErr w:type="gramEnd"/>
+      <w:r>
+        <w:rPr>
+          <w:lang w:val="en-US"/>
+        </w:rPr>
+        <w:t xml:space="preserve"> and create multiple-choice questions and generate exams. </w:t>
       </w:r>
       <w:r>
         <w:rPr>
           <w:lang w:val="en-US"/>
         </w:rPr>
         <w:br/>
-        <w:t>The system will be installed remotely on university’s servers and be accessed through web applications, while the data will be stored on databases</w:t>
+        <w:t xml:space="preserve">The system will be installed remotely on </w:t>
+      </w:r>
+      <w:proofErr w:type="gramStart"/>
+      <w:r>
+        <w:rPr>
+          <w:lang w:val="en-US"/>
+        </w:rPr>
+        <w:t>university’s</w:t>
+      </w:r>
+      <w:proofErr w:type="gramEnd"/>
+      <w:r>
+        <w:rPr>
+          <w:lang w:val="en-US"/>
+        </w:rPr>
+        <w:t xml:space="preserve"> servers and be accessed through web applications, while the data will be stored on databases</w:t>
       </w:r>
       <w:r>
         <w:rPr>
@@ -647,7 +1872,7 @@
           <w:lang w:val="en-US"/>
         </w:rPr>
       </w:pPr>
-      <w:bookmarkStart w:id="3" w:name="_Toc155859942"/>
+      <w:bookmarkStart w:id="3" w:name="_Toc156131058"/>
       <w:r>
         <w:rPr>
           <w:lang w:val="en-US"/>
@@ -697,8 +1922,13 @@
           <w:lang w:val="en-US"/>
         </w:rPr>
       </w:pPr>
-      <w:r>
-        <w:t xml:space="preserve">Manual+Algorithmical generation of tasks based on priority and needs. </w:t>
+      <w:proofErr w:type="spellStart"/>
+      <w:r>
+        <w:t>Manual+Algorithmical</w:t>
+      </w:r>
+      <w:proofErr w:type="spellEnd"/>
+      <w:r>
+        <w:t xml:space="preserve"> generation of tasks based on priority and needs. </w:t>
       </w:r>
     </w:p>
     <w:p>
@@ -712,11 +1942,19 @@
           <w:lang w:val="en-US"/>
         </w:rPr>
       </w:pPr>
-      <w:r>
-        <w:rPr>
-          <w:lang w:val="en-US"/>
-        </w:rPr>
-        <w:t xml:space="preserve">Manual+Algorithmical </w:t>
+      <w:proofErr w:type="spellStart"/>
+      <w:r>
+        <w:rPr>
+          <w:lang w:val="en-US"/>
+        </w:rPr>
+        <w:t>Manual+Algorithmical</w:t>
+      </w:r>
+      <w:proofErr w:type="spellEnd"/>
+      <w:r>
+        <w:rPr>
+          <w:lang w:val="en-US"/>
+        </w:rPr>
+        <w:t xml:space="preserve"> </w:t>
       </w:r>
       <w:r>
         <w:t xml:space="preserve">spread of tasks throughout configured workforce. </w:t>
@@ -939,7 +2177,7 @@
           <w:lang w:val="en-US"/>
         </w:rPr>
       </w:pPr>
-      <w:bookmarkStart w:id="4" w:name="_Toc155859943"/>
+      <w:bookmarkStart w:id="4" w:name="_Toc156131059"/>
       <w:r>
         <w:rPr>
           <w:lang w:val="en-US"/>
@@ -1000,11 +2238,19 @@
           <w:lang w:val="en-US"/>
         </w:rPr>
       </w:pPr>
-      <w:r>
-        <w:rPr>
-          <w:lang w:val="en-US"/>
-        </w:rPr>
-        <w:t xml:space="preserve">Software Context </w:t>
+      <w:bookmarkStart w:id="5" w:name="_Toc156131060"/>
+      <w:r>
+        <w:rPr>
+          <w:lang w:val="en-US"/>
+        </w:rPr>
+        <w:t>Software Context</w:t>
+      </w:r>
+      <w:bookmarkEnd w:id="5"/>
+      <w:r>
+        <w:rPr>
+          <w:lang w:val="en-US"/>
+        </w:rPr>
+        <w:t xml:space="preserve"> </w:t>
       </w:r>
     </w:p>
     <w:p>
@@ -1014,12 +2260,14 @@
           <w:lang w:val="en-US"/>
         </w:rPr>
       </w:pPr>
+      <w:bookmarkStart w:id="6" w:name="_Toc156131061"/>
       <w:r>
         <w:rPr>
           <w:lang w:val="en-US"/>
         </w:rPr>
         <w:t>Access</w:t>
       </w:r>
+      <w:bookmarkEnd w:id="6"/>
     </w:p>
     <w:p>
       <w:pPr>
@@ -1041,13 +2289,14 @@
           <w:lang w:val="en-US"/>
         </w:rPr>
       </w:pPr>
-      <w:r>
-        <w:rPr>
-          <w:lang w:val="en-US"/>
-        </w:rPr>
-        <w:lastRenderedPageBreak/>
+      <w:bookmarkStart w:id="7" w:name="_Toc156131062"/>
+      <w:r>
+        <w:rPr>
+          <w:lang w:val="en-US"/>
+        </w:rPr>
         <w:t>Regular Use (Course downtime)</w:t>
       </w:r>
+      <w:bookmarkEnd w:id="7"/>
     </w:p>
     <w:p>
       <w:pPr>
@@ -1076,12 +2325,14 @@
           <w:lang w:val="en-US"/>
         </w:rPr>
       </w:pPr>
+      <w:bookmarkStart w:id="8" w:name="_Toc156131063"/>
       <w:r>
         <w:rPr>
           <w:lang w:val="en-US"/>
         </w:rPr>
         <w:t>Pre-Exam</w:t>
       </w:r>
+      <w:bookmarkEnd w:id="8"/>
     </w:p>
     <w:p>
       <w:pPr>
@@ -1103,24 +2354,40 @@
           <w:lang w:val="en-US"/>
         </w:rPr>
       </w:pPr>
+      <w:bookmarkStart w:id="9" w:name="_Toc156131064"/>
       <w:r>
         <w:rPr>
           <w:lang w:val="en-US"/>
         </w:rPr>
         <w:t>Post-Exam</w:t>
       </w:r>
-    </w:p>
-    <w:p>
-      <w:pPr>
-        <w:rPr>
-          <w:lang w:val="en-US"/>
-        </w:rPr>
-      </w:pPr>
-      <w:r>
-        <w:rPr>
-          <w:lang w:val="en-US"/>
-        </w:rPr>
-        <w:t xml:space="preserve">Inputting students answers will be used to further analyze questions/answers/distractors quality. </w:t>
+      <w:bookmarkEnd w:id="9"/>
+    </w:p>
+    <w:p>
+      <w:pPr>
+        <w:rPr>
+          <w:lang w:val="en-US"/>
+        </w:rPr>
+      </w:pPr>
+      <w:r>
+        <w:rPr>
+          <w:lang w:val="en-US"/>
+        </w:rPr>
+        <w:t xml:space="preserve">Inputting </w:t>
+      </w:r>
+      <w:proofErr w:type="gramStart"/>
+      <w:r>
+        <w:rPr>
+          <w:lang w:val="en-US"/>
+        </w:rPr>
+        <w:t>students</w:t>
+      </w:r>
+      <w:proofErr w:type="gramEnd"/>
+      <w:r>
+        <w:rPr>
+          <w:lang w:val="en-US"/>
+        </w:rPr>
+        <w:t xml:space="preserve"> answers will be used to further analyze questions/answers/distractors quality. </w:t>
       </w:r>
     </w:p>
     <w:p>
@@ -1277,12 +2544,14 @@
           <w:lang w:val="en-US"/>
         </w:rPr>
       </w:pPr>
+      <w:bookmarkStart w:id="10" w:name="_Toc156131065"/>
       <w:r>
         <w:rPr>
           <w:lang w:val="en-US"/>
         </w:rPr>
         <w:t>Chapter 2– Usage Scenarios</w:t>
       </w:r>
+      <w:bookmarkEnd w:id="10"/>
     </w:p>
     <w:p>
       <w:pPr>
@@ -1291,12 +2560,14 @@
           <w:lang w:val="en-US"/>
         </w:rPr>
       </w:pPr>
+      <w:bookmarkStart w:id="11" w:name="_Toc156131066"/>
       <w:r>
         <w:rPr>
           <w:lang w:val="en-US"/>
         </w:rPr>
         <w:t>User Profiles — The Actors</w:t>
       </w:r>
+      <w:bookmarkEnd w:id="11"/>
     </w:p>
     <w:p>
       <w:pPr>
@@ -1313,7 +2584,6 @@
           <w:kern w:val="0"/>
           <w:sz w:val="24"/>
           <w:szCs w:val="24"/>
-          <w:lang/>
           <w14:ligatures w14:val="none"/>
         </w:rPr>
       </w:pPr>
@@ -1324,7 +2594,6 @@
           <w:kern w:val="0"/>
           <w:sz w:val="24"/>
           <w:szCs w:val="24"/>
-          <w:lang/>
           <w14:ligatures w14:val="none"/>
         </w:rPr>
         <w:t>Certainly! Let's describe the main user categories or profiles (actors) for the Exam Management System:</w:t>
@@ -1351,7 +2620,6 @@
         <w:rPr>
           <w:lang w:val="en-US"/>
         </w:rPr>
-        <w:lastRenderedPageBreak/>
         <w:t>System Administrator:</w:t>
       </w:r>
     </w:p>
@@ -1688,6 +2956,7 @@
         <w:rPr>
           <w:lang w:val="en-US"/>
         </w:rPr>
+        <w:lastRenderedPageBreak/>
         <w:t>Defines exam parameters, including type, direction, length, date, and stylistic elements.</w:t>
       </w:r>
     </w:p>
@@ -1712,8 +2981,16 @@
         <w:rPr>
           <w:lang w:val="en-US"/>
         </w:rPr>
-        <w:t>Generate exam documents</w:t>
-      </w:r>
+        <w:t xml:space="preserve">Generate exam </w:t>
+      </w:r>
+      <w:proofErr w:type="gramStart"/>
+      <w:r>
+        <w:rPr>
+          <w:lang w:val="en-US"/>
+        </w:rPr>
+        <w:t>documents</w:t>
+      </w:r>
+      <w:proofErr w:type="gramEnd"/>
     </w:p>
     <w:p>
       <w:pPr>
@@ -1982,8 +3259,16 @@
         <w:rPr>
           <w:lang w:val="en-US"/>
         </w:rPr>
-        <w:t>Use tests that has been complete by the student to get information and statistics about the quality of the exam</w:t>
-      </w:r>
+        <w:t xml:space="preserve">Use tests that has been complete by the student to get information and statistics about the quality of the </w:t>
+      </w:r>
+      <w:proofErr w:type="gramStart"/>
+      <w:r>
+        <w:rPr>
+          <w:lang w:val="en-US"/>
+        </w:rPr>
+        <w:t>exam</w:t>
+      </w:r>
+      <w:proofErr w:type="gramEnd"/>
     </w:p>
     <w:p>
       <w:pPr>
@@ -2055,6 +3340,7 @@
           <w:lang w:val="en-US"/>
         </w:rPr>
       </w:pPr>
+      <w:bookmarkStart w:id="12" w:name="_Toc156131067"/>
       <w:r>
         <w:rPr>
           <w:rFonts w:hint="cs"/>
@@ -2066,8 +3352,17 @@
         <w:rPr>
           <w:lang w:val="en-US"/>
         </w:rPr>
-        <w:t>se cases :</w:t>
-      </w:r>
+        <w:t xml:space="preserve">se </w:t>
+      </w:r>
+      <w:proofErr w:type="gramStart"/>
+      <w:r>
+        <w:rPr>
+          <w:lang w:val="en-US"/>
+        </w:rPr>
+        <w:t>cases :</w:t>
+      </w:r>
+      <w:bookmarkEnd w:id="12"/>
+      <w:proofErr w:type="gramEnd"/>
     </w:p>
     <w:p>
       <w:pPr>
@@ -2240,7 +3535,6 @@
         <w:rPr>
           <w:lang w:val="en-US"/>
         </w:rPr>
-        <w:lastRenderedPageBreak/>
         <w:t>Actor: Course Administrator</w:t>
       </w:r>
     </w:p>
@@ -2285,11 +3579,19 @@
         </w:rPr>
         <w:t xml:space="preserve">efine and manage exams. This involves specifying exam type, direction, length, date, and </w:t>
       </w:r>
-      <w:r>
-        <w:rPr>
-          <w:lang w:val="en-US"/>
-        </w:rPr>
-        <w:t>ect’</w:t>
+      <w:proofErr w:type="spellStart"/>
+      <w:r>
+        <w:rPr>
+          <w:lang w:val="en-US"/>
+        </w:rPr>
+        <w:t>ect</w:t>
+      </w:r>
+      <w:proofErr w:type="spellEnd"/>
+      <w:r>
+        <w:rPr>
+          <w:lang w:val="en-US"/>
+        </w:rPr>
+        <w:t>’</w:t>
       </w:r>
       <w:r>
         <w:rPr>
@@ -2523,6 +3825,7 @@
         <w:rPr>
           <w:lang w:val="en-US"/>
         </w:rPr>
+        <w:lastRenderedPageBreak/>
         <w:t xml:space="preserve">Description: </w:t>
       </w:r>
       <w:r>
@@ -2535,8 +3838,16 @@
         <w:rPr>
           <w:lang w:val="en-US"/>
         </w:rPr>
-        <w:t>enerate exam documents based on the defined parameters. This includes creating different versions of exams,.</w:t>
-      </w:r>
+        <w:t xml:space="preserve">enerate exam documents based on the defined parameters. This includes creating different versions of </w:t>
+      </w:r>
+      <w:proofErr w:type="gramStart"/>
+      <w:r>
+        <w:rPr>
+          <w:lang w:val="en-US"/>
+        </w:rPr>
+        <w:t>exams,.</w:t>
+      </w:r>
+      <w:proofErr w:type="gramEnd"/>
     </w:p>
     <w:p>
       <w:pPr>
@@ -2840,12 +4151,15 @@
           <w:lang w:val="en-US"/>
         </w:rPr>
       </w:pPr>
-      <w:r>
-        <w:rPr>
-          <w:lang w:val="en-US"/>
-        </w:rPr>
+      <w:bookmarkStart w:id="13" w:name="_Toc156131068"/>
+      <w:r>
+        <w:rPr>
+          <w:lang w:val="en-US"/>
+        </w:rPr>
+        <w:lastRenderedPageBreak/>
         <w:t>Special Usage considerations:</w:t>
       </w:r>
+      <w:bookmarkEnd w:id="13"/>
     </w:p>
     <w:p>
       <w:pPr>
@@ -2873,70 +4187,17 @@
     </w:p>
     <w:p>
       <w:pPr>
-        <w:rPr>
-          <w:lang w:val="en-US"/>
-        </w:rPr>
-      </w:pPr>
-    </w:p>
-    <w:p>
-      <w:pPr>
-        <w:rPr>
-          <w:lang w:val="en-US"/>
-        </w:rPr>
-      </w:pPr>
-    </w:p>
-    <w:p>
-      <w:pPr>
-        <w:rPr>
-          <w:lang w:val="en-US"/>
-        </w:rPr>
-      </w:pPr>
-    </w:p>
-    <w:p>
-      <w:pPr>
-        <w:rPr>
-          <w:lang w:val="en-US"/>
-        </w:rPr>
-      </w:pPr>
-    </w:p>
-    <w:p>
-      <w:pPr>
-        <w:rPr>
-          <w:lang w:val="en-US"/>
-        </w:rPr>
-      </w:pPr>
-    </w:p>
-    <w:p>
-      <w:pPr>
         <w:pStyle w:val="Heading1"/>
         <w:rPr>
           <w:lang w:val="en-US"/>
         </w:rPr>
       </w:pPr>
-      <w:r>
-        <w:rPr>
-          <w:lang w:val="en-US"/>
-        </w:rPr>
-        <w:lastRenderedPageBreak/>
-        <w:t xml:space="preserve">Chapter </w:t>
-      </w:r>
-      <w:r>
-        <w:rPr>
-          <w:lang w:val="en-US"/>
-        </w:rPr>
-        <w:t>3</w:t>
-      </w:r>
-      <w:r>
-        <w:rPr>
-          <w:lang w:val="en-US"/>
-        </w:rPr>
-        <w:t xml:space="preserve">– </w:t>
-      </w:r>
-      <w:r>
-        <w:rPr>
-          <w:lang w:val="en-US"/>
-        </w:rPr>
-        <w:t xml:space="preserve">Functional </w:t>
+      <w:bookmarkStart w:id="14" w:name="_Toc156131069"/>
+      <w:r>
+        <w:rPr>
+          <w:lang w:val="en-US"/>
+        </w:rPr>
+        <w:t xml:space="preserve">Chapter 3– Functional </w:t>
       </w:r>
       <w:r>
         <w:rPr>
@@ -2944,6 +4205,7 @@
         </w:rPr>
         <w:t>Requirements</w:t>
       </w:r>
+      <w:bookmarkEnd w:id="14"/>
     </w:p>
     <w:p>
       <w:pPr>
@@ -2952,12 +4214,14 @@
           <w:lang w:val="en-US"/>
         </w:rPr>
       </w:pPr>
+      <w:bookmarkStart w:id="15" w:name="_Toc156131070"/>
       <w:r>
         <w:rPr>
           <w:lang w:val="en-US"/>
         </w:rPr>
         <w:t>Workflow Management System</w:t>
       </w:r>
+      <w:bookmarkEnd w:id="15"/>
     </w:p>
     <w:tbl>
       <w:tblPr>
@@ -3715,6 +4979,7 @@
               <w:rPr>
                 <w:lang w:val="en-US"/>
               </w:rPr>
+              <w:lastRenderedPageBreak/>
               <w:t>6.1</w:t>
             </w:r>
           </w:p>
@@ -3928,12 +5193,14 @@
           <w:lang w:val="en-US"/>
         </w:rPr>
       </w:pPr>
+      <w:bookmarkStart w:id="16" w:name="_Toc156131071"/>
       <w:r>
         <w:rPr>
           <w:lang w:val="en-US"/>
         </w:rPr>
         <w:t>Content Management</w:t>
       </w:r>
+      <w:bookmarkEnd w:id="16"/>
     </w:p>
     <w:tbl>
       <w:tblPr>
@@ -4507,6 +5774,824 @@
         </w:rPr>
       </w:pPr>
     </w:p>
+    <w:p>
+      <w:pPr>
+        <w:rPr>
+          <w:lang w:val="en-US"/>
+        </w:rPr>
+      </w:pPr>
+      <w:r>
+        <w:rPr>
+          <w:lang w:val="en-US"/>
+        </w:rPr>
+        <w:br w:type="page"/>
+      </w:r>
+    </w:p>
+    <w:p>
+      <w:pPr>
+        <w:pStyle w:val="Heading1"/>
+        <w:rPr>
+          <w:lang w:val="en-US"/>
+        </w:rPr>
+      </w:pPr>
+      <w:bookmarkStart w:id="17" w:name="_Toc156131072"/>
+      <w:r>
+        <w:rPr>
+          <w:lang w:val="en-US"/>
+        </w:rPr>
+        <w:lastRenderedPageBreak/>
+        <w:t xml:space="preserve">Chapter </w:t>
+      </w:r>
+      <w:r>
+        <w:rPr>
+          <w:lang w:val="en-US"/>
+        </w:rPr>
+        <w:t>4 – Non-functional requirements</w:t>
+      </w:r>
+      <w:bookmarkEnd w:id="17"/>
+    </w:p>
+    <w:p>
+      <w:pPr>
+        <w:pStyle w:val="Heading2"/>
+        <w:rPr>
+          <w:lang w:val="en-US"/>
+        </w:rPr>
+      </w:pPr>
+      <w:bookmarkStart w:id="18" w:name="_Toc156131073"/>
+      <w:r>
+        <w:rPr>
+          <w:lang w:val="en-US"/>
+        </w:rPr>
+        <w:t>I</w:t>
+      </w:r>
+      <w:r>
+        <w:rPr>
+          <w:lang w:val="en-US"/>
+        </w:rPr>
+        <w:t>mple</w:t>
+      </w:r>
+      <w:r>
+        <w:rPr>
+          <w:lang w:val="en-US"/>
+        </w:rPr>
+        <w:t>mentation constraints</w:t>
+      </w:r>
+      <w:bookmarkEnd w:id="18"/>
+    </w:p>
+    <w:p>
+      <w:pPr>
+        <w:pStyle w:val="ListParagraph"/>
+        <w:numPr>
+          <w:ilvl w:val="0"/>
+          <w:numId w:val="9"/>
+        </w:numPr>
+        <w:rPr>
+          <w:lang w:val="en-US"/>
+        </w:rPr>
+      </w:pPr>
+      <w:r>
+        <w:t>Performance (Speed, Capacity, Throughput, etc.)</w:t>
+      </w:r>
+    </w:p>
+    <w:p>
+      <w:pPr>
+        <w:pStyle w:val="ListParagraph"/>
+        <w:numPr>
+          <w:ilvl w:val="2"/>
+          <w:numId w:val="9"/>
+        </w:numPr>
+        <w:rPr>
+          <w:lang w:val="en-US"/>
+        </w:rPr>
+      </w:pPr>
+      <w:r>
+        <w:rPr>
+          <w:lang w:val="en-US"/>
+        </w:rPr>
+        <w:t xml:space="preserve">The system should be able to support multiple users (of the same or different types) using the system at the same </w:t>
+      </w:r>
+      <w:r>
+        <w:rPr>
+          <w:lang w:val="en-US"/>
+        </w:rPr>
+        <w:t>time.</w:t>
+      </w:r>
+    </w:p>
+    <w:p>
+      <w:pPr>
+        <w:pStyle w:val="ListParagraph"/>
+        <w:numPr>
+          <w:ilvl w:val="0"/>
+          <w:numId w:val="9"/>
+        </w:numPr>
+        <w:rPr>
+          <w:lang w:val="en-US"/>
+        </w:rPr>
+      </w:pPr>
+      <w:r>
+        <w:t>Reliability &amp; Stability</w:t>
+      </w:r>
+    </w:p>
+    <w:p>
+      <w:pPr>
+        <w:pStyle w:val="ListParagraph"/>
+        <w:numPr>
+          <w:ilvl w:val="2"/>
+          <w:numId w:val="9"/>
+        </w:numPr>
+        <w:rPr>
+          <w:lang w:val="en-US"/>
+        </w:rPr>
+      </w:pPr>
+      <w:r>
+        <w:rPr>
+          <w:lang w:val="en-US"/>
+        </w:rPr>
+        <w:t xml:space="preserve">the questions diverters and answers as well as past exams will be persisted in a </w:t>
+      </w:r>
+      <w:r>
+        <w:rPr>
+          <w:lang w:val="en-US"/>
+        </w:rPr>
+        <w:t>database and</w:t>
+      </w:r>
+      <w:r>
+        <w:rPr>
+          <w:lang w:val="en-US"/>
+        </w:rPr>
+        <w:t xml:space="preserve"> will support data </w:t>
+      </w:r>
+      <w:r>
+        <w:rPr>
+          <w:lang w:val="en-US"/>
+        </w:rPr>
+        <w:t>recovery.</w:t>
+      </w:r>
+    </w:p>
+    <w:p>
+      <w:pPr>
+        <w:pStyle w:val="ListParagraph"/>
+        <w:numPr>
+          <w:ilvl w:val="2"/>
+          <w:numId w:val="9"/>
+        </w:numPr>
+        <w:rPr>
+          <w:lang w:val="en-US"/>
+        </w:rPr>
+      </w:pPr>
+      <w:r>
+        <w:t xml:space="preserve">In case of errors in internet connection, crash or hardware failure, </w:t>
+      </w:r>
+      <w:r>
+        <w:rPr>
+          <w:lang w:val="en-US"/>
+        </w:rPr>
+        <w:t>the system</w:t>
+      </w:r>
+      <w:r>
+        <w:t xml:space="preserve"> </w:t>
+      </w:r>
+      <w:r>
+        <w:rPr>
+          <w:lang w:val="en-US"/>
+        </w:rPr>
+        <w:t xml:space="preserve">will </w:t>
+      </w:r>
+      <w:r>
+        <w:rPr>
+          <w:lang w:val="en-US"/>
+        </w:rPr>
+        <w:t>roll back all related updates</w:t>
+      </w:r>
+      <w:r>
+        <w:rPr>
+          <w:lang w:val="en-US"/>
+        </w:rPr>
+        <w:t xml:space="preserve"> until reaching the last </w:t>
+      </w:r>
+      <w:r>
+        <w:rPr>
+          <w:lang w:val="en-US"/>
+        </w:rPr>
+        <w:t xml:space="preserve">steady </w:t>
+      </w:r>
+      <w:r>
+        <w:rPr>
+          <w:lang w:val="en-US"/>
+        </w:rPr>
+        <w:t>version.</w:t>
+      </w:r>
+    </w:p>
+    <w:p>
+      <w:pPr>
+        <w:pStyle w:val="ListParagraph"/>
+        <w:numPr>
+          <w:ilvl w:val="0"/>
+          <w:numId w:val="9"/>
+        </w:numPr>
+        <w:rPr>
+          <w:lang w:val="en-US"/>
+        </w:rPr>
+      </w:pPr>
+      <w:r>
+        <w:t>Safety &amp; Security</w:t>
+      </w:r>
+    </w:p>
+    <w:p>
+      <w:pPr>
+        <w:pStyle w:val="ListParagraph"/>
+        <w:numPr>
+          <w:ilvl w:val="2"/>
+          <w:numId w:val="9"/>
+        </w:numPr>
+        <w:rPr>
+          <w:lang w:val="en-US"/>
+        </w:rPr>
+      </w:pPr>
+      <w:r>
+        <w:rPr>
+          <w:lang w:val="en-US"/>
+        </w:rPr>
+        <w:t>The system</w:t>
+      </w:r>
+      <w:r>
+        <w:rPr>
+          <w:lang w:val="en-US"/>
+        </w:rPr>
+        <w:t xml:space="preserve"> will </w:t>
+      </w:r>
+      <w:r>
+        <w:rPr>
+          <w:lang w:val="en-US"/>
+        </w:rPr>
+        <w:t xml:space="preserve">save any </w:t>
+      </w:r>
+      <w:r>
+        <w:rPr>
+          <w:lang w:val="en-US"/>
+        </w:rPr>
+        <w:t xml:space="preserve">sensitive data such as password </w:t>
+      </w:r>
+      <w:r>
+        <w:rPr>
+          <w:lang w:val="en-US"/>
+        </w:rPr>
+        <w:t>only</w:t>
+      </w:r>
+      <w:r>
+        <w:rPr>
+          <w:lang w:val="en-US"/>
+        </w:rPr>
+        <w:t xml:space="preserve"> </w:t>
+      </w:r>
+      <w:r>
+        <w:rPr>
+          <w:lang w:val="en-US"/>
+        </w:rPr>
+        <w:t>encrypted.</w:t>
+      </w:r>
+    </w:p>
+    <w:p>
+      <w:pPr>
+        <w:pStyle w:val="ListParagraph"/>
+        <w:numPr>
+          <w:ilvl w:val="2"/>
+          <w:numId w:val="9"/>
+        </w:numPr>
+        <w:rPr>
+          <w:lang w:val="en-US"/>
+        </w:rPr>
+      </w:pPr>
+      <w:r>
+        <w:rPr>
+          <w:lang w:val="en-US"/>
+        </w:rPr>
+        <w:t xml:space="preserve">The system will not allow any access to its sensitive data to users without </w:t>
+      </w:r>
+      <w:r>
+        <w:rPr>
+          <w:lang w:val="en-US"/>
+        </w:rPr>
+        <w:t>permission.</w:t>
+      </w:r>
+    </w:p>
+    <w:p>
+      <w:pPr>
+        <w:pStyle w:val="ListParagraph"/>
+        <w:numPr>
+          <w:ilvl w:val="0"/>
+          <w:numId w:val="9"/>
+        </w:numPr>
+        <w:rPr>
+          <w:lang w:val="en-US"/>
+        </w:rPr>
+      </w:pPr>
+      <w:r>
+        <w:t>Portability</w:t>
+      </w:r>
+    </w:p>
+    <w:p>
+      <w:pPr>
+        <w:pStyle w:val="ListParagraph"/>
+        <w:numPr>
+          <w:ilvl w:val="2"/>
+          <w:numId w:val="9"/>
+        </w:numPr>
+        <w:rPr>
+          <w:lang w:val="en-US"/>
+        </w:rPr>
+      </w:pPr>
+      <w:r>
+        <w:rPr>
+          <w:lang w:val="en-US"/>
+        </w:rPr>
+        <w:t>The</w:t>
+      </w:r>
+      <w:r>
+        <w:rPr>
+          <w:lang w:val="en-US"/>
+        </w:rPr>
+        <w:t xml:space="preserve"> system is web based </w:t>
+      </w:r>
+      <w:r>
+        <w:rPr>
+          <w:lang w:val="en-US"/>
+        </w:rPr>
+        <w:t>and can be accessed</w:t>
+      </w:r>
+      <w:r>
+        <w:rPr>
+          <w:lang w:val="en-US"/>
+        </w:rPr>
+        <w:t xml:space="preserve"> only while connected to the university’s network.</w:t>
+      </w:r>
+    </w:p>
+    <w:p>
+      <w:pPr>
+        <w:pStyle w:val="ListParagraph"/>
+        <w:numPr>
+          <w:ilvl w:val="2"/>
+          <w:numId w:val="9"/>
+        </w:numPr>
+        <w:rPr>
+          <w:lang w:val="en-US"/>
+        </w:rPr>
+      </w:pPr>
+      <w:r>
+        <w:rPr>
+          <w:lang w:val="en-US"/>
+        </w:rPr>
+        <w:t>The system should be accessible from different operating systems.</w:t>
+      </w:r>
+    </w:p>
+    <w:p>
+      <w:pPr>
+        <w:pStyle w:val="ListParagraph"/>
+        <w:numPr>
+          <w:ilvl w:val="2"/>
+          <w:numId w:val="9"/>
+        </w:numPr>
+        <w:rPr>
+          <w:lang w:val="en-US"/>
+        </w:rPr>
+      </w:pPr>
+      <w:r>
+        <w:rPr>
+          <w:lang w:val="en-US"/>
+        </w:rPr>
+        <w:t xml:space="preserve"> </w:t>
+      </w:r>
+      <w:r>
+        <w:rPr>
+          <w:lang w:val="en-US"/>
+        </w:rPr>
+        <w:t xml:space="preserve">The current </w:t>
+      </w:r>
+      <w:r>
+        <w:rPr>
+          <w:lang w:val="en-US"/>
+        </w:rPr>
+        <w:t xml:space="preserve">requirement is to support </w:t>
+      </w:r>
+      <w:r>
+        <w:rPr>
+          <w:lang w:val="en-US"/>
+        </w:rPr>
+        <w:t>Hebrew</w:t>
+      </w:r>
+      <w:r>
+        <w:rPr>
+          <w:lang w:val="en-US"/>
+        </w:rPr>
+        <w:t xml:space="preserve"> language </w:t>
+      </w:r>
+      <w:r>
+        <w:rPr>
+          <w:lang w:val="en-US"/>
+        </w:rPr>
+        <w:t>only.</w:t>
+      </w:r>
+      <w:r>
+        <w:rPr>
+          <w:lang w:val="en-US"/>
+        </w:rPr>
+        <w:t xml:space="preserve"> </w:t>
+      </w:r>
+    </w:p>
+    <w:p>
+      <w:pPr>
+        <w:pStyle w:val="ListParagraph"/>
+        <w:numPr>
+          <w:ilvl w:val="0"/>
+          <w:numId w:val="9"/>
+        </w:numPr>
+        <w:rPr>
+          <w:lang w:val="en-US"/>
+        </w:rPr>
+      </w:pPr>
+      <w:r>
+        <w:t>Usability</w:t>
+      </w:r>
+    </w:p>
+    <w:p>
+      <w:pPr>
+        <w:pStyle w:val="ListParagraph"/>
+        <w:numPr>
+          <w:ilvl w:val="2"/>
+          <w:numId w:val="9"/>
+        </w:numPr>
+        <w:rPr>
+          <w:lang w:val="en-US"/>
+        </w:rPr>
+      </w:pPr>
+      <w:r>
+        <w:rPr>
+          <w:lang w:val="en-US"/>
+        </w:rPr>
+        <w:t xml:space="preserve">The system’s users do not have any special expertise in computers or </w:t>
+      </w:r>
+      <w:r>
+        <w:rPr>
+          <w:lang w:val="en-US"/>
+        </w:rPr>
+        <w:t>programming;</w:t>
+      </w:r>
+      <w:r>
+        <w:rPr>
+          <w:lang w:val="en-US"/>
+        </w:rPr>
+        <w:t xml:space="preserve"> </w:t>
+      </w:r>
+      <w:proofErr w:type="gramStart"/>
+      <w:r>
+        <w:rPr>
+          <w:lang w:val="en-US"/>
+        </w:rPr>
+        <w:t>therefore</w:t>
+      </w:r>
+      <w:proofErr w:type="gramEnd"/>
+      <w:r>
+        <w:rPr>
+          <w:lang w:val="en-US"/>
+        </w:rPr>
+        <w:t xml:space="preserve"> the system’s interface should be as simple and clear as possible</w:t>
+      </w:r>
+    </w:p>
+    <w:p>
+      <w:pPr>
+        <w:pStyle w:val="ListParagraph"/>
+        <w:numPr>
+          <w:ilvl w:val="0"/>
+          <w:numId w:val="9"/>
+        </w:numPr>
+        <w:rPr>
+          <w:lang w:val="en-US"/>
+        </w:rPr>
+      </w:pPr>
+      <w:r>
+        <w:lastRenderedPageBreak/>
+        <w:t>Availability</w:t>
+      </w:r>
+    </w:p>
+    <w:p>
+      <w:pPr>
+        <w:pStyle w:val="ListParagraph"/>
+        <w:numPr>
+          <w:ilvl w:val="2"/>
+          <w:numId w:val="9"/>
+        </w:numPr>
+        <w:rPr>
+          <w:lang w:val="en-US"/>
+        </w:rPr>
+      </w:pPr>
+      <w:r>
+        <w:rPr>
+          <w:lang w:val="en-US"/>
+        </w:rPr>
+        <w:t>Unless the system is undergoing updates, t</w:t>
+      </w:r>
+      <w:r>
+        <w:rPr>
+          <w:lang w:val="en-US"/>
+        </w:rPr>
+        <w:t>he system should be available 24/7</w:t>
+      </w:r>
+    </w:p>
+    <w:p>
+      <w:pPr>
+        <w:rPr>
+          <w:lang w:val="en-US"/>
+        </w:rPr>
+      </w:pPr>
+    </w:p>
+    <w:p>
+      <w:pPr>
+        <w:pStyle w:val="Heading2"/>
+        <w:rPr>
+          <w:lang w:val="en-US"/>
+        </w:rPr>
+      </w:pPr>
+      <w:bookmarkStart w:id="19" w:name="_Toc156131074"/>
+      <w:r>
+        <w:rPr>
+          <w:lang w:val="en-US"/>
+        </w:rPr>
+        <w:t>Plat</w:t>
+      </w:r>
+      <w:r>
+        <w:rPr>
+          <w:lang w:val="en-US"/>
+        </w:rPr>
+        <w:t>form</w:t>
+      </w:r>
+      <w:r>
+        <w:rPr>
+          <w:lang w:val="en-US"/>
+        </w:rPr>
+        <w:t xml:space="preserve"> constraints</w:t>
+      </w:r>
+      <w:bookmarkEnd w:id="19"/>
+    </w:p>
+    <w:p>
+      <w:pPr>
+        <w:rPr>
+          <w:color w:val="002060"/>
+        </w:rPr>
+      </w:pPr>
+      <w:r>
+        <w:rPr>
+          <w:color w:val="002060"/>
+        </w:rPr>
+        <w:t>SE Project constraints</w:t>
+      </w:r>
+    </w:p>
+    <w:p>
+      <w:pPr>
+        <w:pStyle w:val="ListParagraph"/>
+        <w:numPr>
+          <w:ilvl w:val="0"/>
+          <w:numId w:val="11"/>
+        </w:numPr>
+        <w:rPr>
+          <w:lang w:val="en-US"/>
+        </w:rPr>
+      </w:pPr>
+      <w:r>
+        <w:rPr>
+          <w:lang w:val="en-US"/>
+        </w:rPr>
+        <w:t>The system will</w:t>
+      </w:r>
+      <w:r>
+        <w:rPr>
+          <w:lang w:val="en-US"/>
+        </w:rPr>
+        <w:t xml:space="preserve"> </w:t>
+      </w:r>
+      <w:r>
+        <w:rPr>
+          <w:lang w:val="en-US"/>
+        </w:rPr>
+        <w:t>be</w:t>
+      </w:r>
+      <w:r>
+        <w:rPr>
+          <w:lang w:val="en-US"/>
+        </w:rPr>
+        <w:t xml:space="preserve"> </w:t>
+      </w:r>
+      <w:r>
+        <w:rPr>
+          <w:lang w:val="en-US"/>
+        </w:rPr>
+        <w:t>an</w:t>
+      </w:r>
+      <w:r>
+        <w:rPr>
+          <w:lang w:val="en-US"/>
+        </w:rPr>
+        <w:t xml:space="preserve"> </w:t>
+      </w:r>
+      <w:r>
+        <w:rPr>
+          <w:lang w:val="en-US"/>
+        </w:rPr>
+        <w:t>interactive system</w:t>
+      </w:r>
+      <w:r>
+        <w:rPr>
+          <w:lang w:val="en-US"/>
+        </w:rPr>
+        <w:t xml:space="preserve">, </w:t>
+      </w:r>
+      <w:r>
+        <w:rPr>
+          <w:lang w:val="en-US"/>
+        </w:rPr>
+        <w:t>the inputs come naturally from the end users</w:t>
+      </w:r>
+      <w:r>
+        <w:rPr>
+          <w:lang w:val="en-US"/>
+        </w:rPr>
+        <w:t>.</w:t>
+      </w:r>
+    </w:p>
+    <w:p>
+      <w:pPr>
+        <w:pStyle w:val="ListParagraph"/>
+        <w:numPr>
+          <w:ilvl w:val="0"/>
+          <w:numId w:val="11"/>
+        </w:numPr>
+        <w:rPr>
+          <w:lang w:val="en-US"/>
+        </w:rPr>
+      </w:pPr>
+      <w:r>
+        <w:rPr>
+          <w:lang w:val="en-US"/>
+        </w:rPr>
+        <w:t xml:space="preserve">The system will </w:t>
+      </w:r>
+      <w:r>
+        <w:rPr>
+          <w:lang w:val="en-US"/>
+        </w:rPr>
+        <w:t xml:space="preserve">need access to student exam answers </w:t>
+      </w:r>
+      <w:r>
+        <w:rPr>
+          <w:lang w:val="en-US"/>
+        </w:rPr>
+        <w:t>to</w:t>
+      </w:r>
+      <w:r>
+        <w:rPr>
+          <w:lang w:val="en-US"/>
+        </w:rPr>
+        <w:t xml:space="preserve"> </w:t>
+      </w:r>
+      <w:r>
+        <w:rPr>
+          <w:lang w:val="en-US"/>
+        </w:rPr>
+        <w:t>analyze questions/answers/distractors quality</w:t>
+      </w:r>
+      <w:r>
+        <w:rPr>
+          <w:lang w:val="en-US"/>
+        </w:rPr>
+        <w:t>.</w:t>
+      </w:r>
+    </w:p>
+    <w:p>
+      <w:pPr>
+        <w:pStyle w:val="ListParagraph"/>
+        <w:numPr>
+          <w:ilvl w:val="0"/>
+          <w:numId w:val="11"/>
+        </w:numPr>
+        <w:rPr>
+          <w:lang w:val="en-US"/>
+        </w:rPr>
+      </w:pPr>
+      <w:r>
+        <w:rPr>
+          <w:lang w:val="en-US"/>
+        </w:rPr>
+        <w:t>The system shall use samples of actual data in case of simulation</w:t>
+      </w:r>
+      <w:r>
+        <w:rPr>
+          <w:lang w:val="en-US"/>
+        </w:rPr>
+        <w:t>.</w:t>
+      </w:r>
+    </w:p>
+    <w:p>
+      <w:pPr>
+        <w:rPr>
+          <w:lang w:val="en-US"/>
+        </w:rPr>
+      </w:pPr>
+    </w:p>
+    <w:p>
+      <w:pPr>
+        <w:pStyle w:val="Heading2"/>
+        <w:rPr>
+          <w:lang w:val="en-US"/>
+        </w:rPr>
+      </w:pPr>
+      <w:bookmarkStart w:id="20" w:name="_Toc156131075"/>
+      <w:r>
+        <w:rPr>
+          <w:lang w:val="en-US"/>
+        </w:rPr>
+        <w:t>Special restrictions &amp; limitations</w:t>
+      </w:r>
+      <w:bookmarkEnd w:id="20"/>
+    </w:p>
+    <w:p>
+      <w:pPr>
+        <w:pStyle w:val="ListParagraph"/>
+        <w:numPr>
+          <w:ilvl w:val="0"/>
+          <w:numId w:val="14"/>
+        </w:numPr>
+        <w:rPr>
+          <w:lang w:val="en-US"/>
+        </w:rPr>
+      </w:pPr>
+      <w:r>
+        <w:rPr>
+          <w:lang w:val="en-US"/>
+        </w:rPr>
+        <w:t xml:space="preserve">The system will be installed remotely on </w:t>
+      </w:r>
+      <w:r>
+        <w:rPr>
+          <w:lang w:val="en-US"/>
+        </w:rPr>
+        <w:t>the university’s</w:t>
+      </w:r>
+      <w:r>
+        <w:rPr>
+          <w:lang w:val="en-US"/>
+        </w:rPr>
+        <w:t xml:space="preserve"> servers</w:t>
+      </w:r>
+      <w:r>
+        <w:rPr>
+          <w:lang w:val="en-US"/>
+        </w:rPr>
+        <w:t>.</w:t>
+      </w:r>
+    </w:p>
+    <w:p>
+      <w:pPr>
+        <w:pStyle w:val="ListParagraph"/>
+        <w:numPr>
+          <w:ilvl w:val="0"/>
+          <w:numId w:val="14"/>
+        </w:numPr>
+        <w:rPr>
+          <w:lang w:val="en-US"/>
+        </w:rPr>
+      </w:pPr>
+      <w:r>
+        <w:rPr>
+          <w:lang w:val="en-US"/>
+        </w:rPr>
+        <w:t xml:space="preserve">The system will rely on </w:t>
+      </w:r>
+      <w:r>
+        <w:rPr>
+          <w:lang w:val="en-US"/>
+        </w:rPr>
+        <w:t xml:space="preserve">the cooperation of end users, without it no data will flow in the </w:t>
+      </w:r>
+      <w:r>
+        <w:rPr>
+          <w:lang w:val="en-US"/>
+        </w:rPr>
+        <w:t>system</w:t>
+      </w:r>
+      <w:r>
+        <w:rPr>
+          <w:lang w:val="en-US"/>
+        </w:rPr>
+        <w:t>.</w:t>
+      </w:r>
+    </w:p>
+    <w:p>
+      <w:pPr>
+        <w:ind w:left="720"/>
+        <w:rPr>
+          <w:lang w:val="en-US"/>
+        </w:rPr>
+      </w:pPr>
+    </w:p>
     <w:sectPr>
       <w:pgSz w:w="11906" w:h="16838"/>
       <w:pgMar w:top="1440" w:right="1440" w:bottom="1440" w:left="1440" w:header="708" w:footer="708" w:gutter="0"/>
@@ -4659,6 +6744,208 @@
     </w:lvl>
   </w:abstractNum>
   <w:abstractNum w:abstractNumId="1" w15:restartNumberingAfterBreak="0">
+    <w:nsid w:val="2BA93A72"/>
+    <w:multiLevelType w:val="multilevel"/>
+    <w:tmpl w:val="23ECA038"/>
+    <w:lvl w:ilvl="0">
+      <w:start w:val="1"/>
+      <w:numFmt w:val="decimal"/>
+      <w:lvlText w:val="%1."/>
+      <w:lvlJc w:val="left"/>
+      <w:pPr>
+        <w:ind w:left="644" w:hanging="360"/>
+      </w:pPr>
+      <w:rPr>
+        <w:rFonts w:hint="default"/>
+      </w:rPr>
+    </w:lvl>
+    <w:lvl w:ilvl="1">
+      <w:start w:val="1"/>
+      <w:numFmt w:val="decimal"/>
+      <w:lvlText w:val="%1."/>
+      <w:lvlJc w:val="left"/>
+      <w:pPr>
+        <w:ind w:left="792" w:hanging="432"/>
+      </w:pPr>
+      <w:rPr>
+        <w:rFonts w:hint="default"/>
+      </w:rPr>
+    </w:lvl>
+    <w:lvl w:ilvl="2">
+      <w:start w:val="1"/>
+      <w:numFmt w:val="decimal"/>
+      <w:lvlText w:val="%3."/>
+      <w:lvlJc w:val="left"/>
+      <w:pPr>
+        <w:ind w:left="1224" w:hanging="504"/>
+      </w:pPr>
+      <w:rPr>
+        <w:rFonts w:asciiTheme="minorHAnsi" w:eastAsiaTheme="minorHAnsi" w:hAnsiTheme="minorHAnsi" w:cstheme="minorBidi"/>
+      </w:rPr>
+    </w:lvl>
+    <w:lvl w:ilvl="3">
+      <w:start w:val="1"/>
+      <w:numFmt w:val="decimal"/>
+      <w:lvlText w:val="%1.%2.%3.%4."/>
+      <w:lvlJc w:val="left"/>
+      <w:pPr>
+        <w:ind w:left="1728" w:hanging="648"/>
+      </w:pPr>
+      <w:rPr>
+        <w:rFonts w:hint="default"/>
+      </w:rPr>
+    </w:lvl>
+    <w:lvl w:ilvl="4">
+      <w:start w:val="1"/>
+      <w:numFmt w:val="decimal"/>
+      <w:lvlText w:val="%1.%2.%3.%4.%5."/>
+      <w:lvlJc w:val="left"/>
+      <w:pPr>
+        <w:ind w:left="2232" w:hanging="792"/>
+      </w:pPr>
+      <w:rPr>
+        <w:rFonts w:hint="default"/>
+      </w:rPr>
+    </w:lvl>
+    <w:lvl w:ilvl="5">
+      <w:start w:val="1"/>
+      <w:numFmt w:val="decimal"/>
+      <w:lvlText w:val="%1.%2.%3.%4.%5.%6."/>
+      <w:lvlJc w:val="left"/>
+      <w:pPr>
+        <w:ind w:left="2736" w:hanging="936"/>
+      </w:pPr>
+      <w:rPr>
+        <w:rFonts w:hint="default"/>
+      </w:rPr>
+    </w:lvl>
+    <w:lvl w:ilvl="6">
+      <w:start w:val="1"/>
+      <w:numFmt w:val="decimal"/>
+      <w:lvlText w:val="%1.%2.%3.%4.%5.%6.%7."/>
+      <w:lvlJc w:val="left"/>
+      <w:pPr>
+        <w:ind w:left="3240" w:hanging="1080"/>
+      </w:pPr>
+      <w:rPr>
+        <w:rFonts w:hint="default"/>
+      </w:rPr>
+    </w:lvl>
+    <w:lvl w:ilvl="7">
+      <w:start w:val="1"/>
+      <w:numFmt w:val="decimal"/>
+      <w:lvlText w:val="%1.%2.%3.%4.%5.%6.%7.%8."/>
+      <w:lvlJc w:val="left"/>
+      <w:pPr>
+        <w:ind w:left="3744" w:hanging="1224"/>
+      </w:pPr>
+      <w:rPr>
+        <w:rFonts w:hint="default"/>
+      </w:rPr>
+    </w:lvl>
+    <w:lvl w:ilvl="8">
+      <w:start w:val="1"/>
+      <w:numFmt w:val="decimal"/>
+      <w:lvlText w:val="%1.%2.%3.%4.%5.%6.%7.%8.%9."/>
+      <w:lvlJc w:val="left"/>
+      <w:pPr>
+        <w:ind w:left="4320" w:hanging="1440"/>
+      </w:pPr>
+      <w:rPr>
+        <w:rFonts w:hint="default"/>
+      </w:rPr>
+    </w:lvl>
+  </w:abstractNum>
+  <w:abstractNum w:abstractNumId="2" w15:restartNumberingAfterBreak="0">
+    <w:nsid w:val="2BAD3603"/>
+    <w:multiLevelType w:val="hybridMultilevel"/>
+    <w:tmpl w:val="8BAA7F06"/>
+    <w:lvl w:ilvl="0" w:tplc="2000000F">
+      <w:start w:val="1"/>
+      <w:numFmt w:val="decimal"/>
+      <w:lvlText w:val="%1."/>
+      <w:lvlJc w:val="left"/>
+      <w:pPr>
+        <w:ind w:left="720" w:hanging="360"/>
+      </w:pPr>
+      <w:rPr>
+        <w:rFonts w:hint="default"/>
+      </w:rPr>
+    </w:lvl>
+    <w:lvl w:ilvl="1" w:tplc="20000019" w:tentative="1">
+      <w:start w:val="1"/>
+      <w:numFmt w:val="lowerLetter"/>
+      <w:lvlText w:val="%2."/>
+      <w:lvlJc w:val="left"/>
+      <w:pPr>
+        <w:ind w:left="1440" w:hanging="360"/>
+      </w:pPr>
+    </w:lvl>
+    <w:lvl w:ilvl="2" w:tplc="2000001B" w:tentative="1">
+      <w:start w:val="1"/>
+      <w:numFmt w:val="lowerRoman"/>
+      <w:lvlText w:val="%3."/>
+      <w:lvlJc w:val="right"/>
+      <w:pPr>
+        <w:ind w:left="2160" w:hanging="180"/>
+      </w:pPr>
+    </w:lvl>
+    <w:lvl w:ilvl="3" w:tplc="2000000F" w:tentative="1">
+      <w:start w:val="1"/>
+      <w:numFmt w:val="decimal"/>
+      <w:lvlText w:val="%4."/>
+      <w:lvlJc w:val="left"/>
+      <w:pPr>
+        <w:ind w:left="2880" w:hanging="360"/>
+      </w:pPr>
+    </w:lvl>
+    <w:lvl w:ilvl="4" w:tplc="20000019" w:tentative="1">
+      <w:start w:val="1"/>
+      <w:numFmt w:val="lowerLetter"/>
+      <w:lvlText w:val="%5."/>
+      <w:lvlJc w:val="left"/>
+      <w:pPr>
+        <w:ind w:left="3600" w:hanging="360"/>
+      </w:pPr>
+    </w:lvl>
+    <w:lvl w:ilvl="5" w:tplc="2000001B" w:tentative="1">
+      <w:start w:val="1"/>
+      <w:numFmt w:val="lowerRoman"/>
+      <w:lvlText w:val="%6."/>
+      <w:lvlJc w:val="right"/>
+      <w:pPr>
+        <w:ind w:left="4320" w:hanging="180"/>
+      </w:pPr>
+    </w:lvl>
+    <w:lvl w:ilvl="6" w:tplc="2000000F" w:tentative="1">
+      <w:start w:val="1"/>
+      <w:numFmt w:val="decimal"/>
+      <w:lvlText w:val="%7."/>
+      <w:lvlJc w:val="left"/>
+      <w:pPr>
+        <w:ind w:left="5040" w:hanging="360"/>
+      </w:pPr>
+    </w:lvl>
+    <w:lvl w:ilvl="7" w:tplc="20000019" w:tentative="1">
+      <w:start w:val="1"/>
+      <w:numFmt w:val="lowerLetter"/>
+      <w:lvlText w:val="%8."/>
+      <w:lvlJc w:val="left"/>
+      <w:pPr>
+        <w:ind w:left="5760" w:hanging="360"/>
+      </w:pPr>
+    </w:lvl>
+    <w:lvl w:ilvl="8" w:tplc="2000001B" w:tentative="1">
+      <w:start w:val="1"/>
+      <w:numFmt w:val="lowerRoman"/>
+      <w:lvlText w:val="%9."/>
+      <w:lvlJc w:val="right"/>
+      <w:pPr>
+        <w:ind w:left="6480" w:hanging="180"/>
+      </w:pPr>
+    </w:lvl>
+  </w:abstractNum>
+  <w:abstractNum w:abstractNumId="3" w15:restartNumberingAfterBreak="0">
     <w:nsid w:val="2EED695F"/>
     <w:multiLevelType w:val="multilevel"/>
     <w:tmpl w:val="393AD156"/>
@@ -4775,7 +7062,672 @@
       </w:pPr>
     </w:lvl>
   </w:abstractNum>
-  <w:abstractNum w:abstractNumId="2" w15:restartNumberingAfterBreak="0">
+  <w:abstractNum w:abstractNumId="4" w15:restartNumberingAfterBreak="0">
+    <w:nsid w:val="33870E7C"/>
+    <w:multiLevelType w:val="multilevel"/>
+    <w:tmpl w:val="2000001F"/>
+    <w:lvl w:ilvl="0">
+      <w:start w:val="1"/>
+      <w:numFmt w:val="decimal"/>
+      <w:lvlText w:val="%1."/>
+      <w:lvlJc w:val="left"/>
+      <w:pPr>
+        <w:ind w:left="360" w:hanging="360"/>
+      </w:pPr>
+    </w:lvl>
+    <w:lvl w:ilvl="1">
+      <w:start w:val="1"/>
+      <w:numFmt w:val="decimal"/>
+      <w:lvlText w:val="%1.%2."/>
+      <w:lvlJc w:val="left"/>
+      <w:pPr>
+        <w:ind w:left="792" w:hanging="432"/>
+      </w:pPr>
+    </w:lvl>
+    <w:lvl w:ilvl="2">
+      <w:start w:val="1"/>
+      <w:numFmt w:val="decimal"/>
+      <w:lvlText w:val="%1.%2.%3."/>
+      <w:lvlJc w:val="left"/>
+      <w:pPr>
+        <w:ind w:left="1213" w:hanging="504"/>
+      </w:pPr>
+    </w:lvl>
+    <w:lvl w:ilvl="3">
+      <w:start w:val="1"/>
+      <w:numFmt w:val="decimal"/>
+      <w:lvlText w:val="%1.%2.%3.%4."/>
+      <w:lvlJc w:val="left"/>
+      <w:pPr>
+        <w:ind w:left="1728" w:hanging="648"/>
+      </w:pPr>
+    </w:lvl>
+    <w:lvl w:ilvl="4">
+      <w:start w:val="1"/>
+      <w:numFmt w:val="decimal"/>
+      <w:lvlText w:val="%1.%2.%3.%4.%5."/>
+      <w:lvlJc w:val="left"/>
+      <w:pPr>
+        <w:ind w:left="2232" w:hanging="792"/>
+      </w:pPr>
+    </w:lvl>
+    <w:lvl w:ilvl="5">
+      <w:start w:val="1"/>
+      <w:numFmt w:val="decimal"/>
+      <w:lvlText w:val="%1.%2.%3.%4.%5.%6."/>
+      <w:lvlJc w:val="left"/>
+      <w:pPr>
+        <w:ind w:left="2736" w:hanging="936"/>
+      </w:pPr>
+    </w:lvl>
+    <w:lvl w:ilvl="6">
+      <w:start w:val="1"/>
+      <w:numFmt w:val="decimal"/>
+      <w:lvlText w:val="%1.%2.%3.%4.%5.%6.%7."/>
+      <w:lvlJc w:val="left"/>
+      <w:pPr>
+        <w:ind w:left="3240" w:hanging="1080"/>
+      </w:pPr>
+    </w:lvl>
+    <w:lvl w:ilvl="7">
+      <w:start w:val="1"/>
+      <w:numFmt w:val="decimal"/>
+      <w:lvlText w:val="%1.%2.%3.%4.%5.%6.%7.%8."/>
+      <w:lvlJc w:val="left"/>
+      <w:pPr>
+        <w:ind w:left="3744" w:hanging="1224"/>
+      </w:pPr>
+    </w:lvl>
+    <w:lvl w:ilvl="8">
+      <w:start w:val="1"/>
+      <w:numFmt w:val="decimal"/>
+      <w:lvlText w:val="%1.%2.%3.%4.%5.%6.%7.%8.%9."/>
+      <w:lvlJc w:val="left"/>
+      <w:pPr>
+        <w:ind w:left="4320" w:hanging="1440"/>
+      </w:pPr>
+    </w:lvl>
+  </w:abstractNum>
+  <w:abstractNum w:abstractNumId="5" w15:restartNumberingAfterBreak="0">
+    <w:nsid w:val="489F3C1D"/>
+    <w:multiLevelType w:val="hybridMultilevel"/>
+    <w:tmpl w:val="161A247C"/>
+    <w:lvl w:ilvl="0" w:tplc="2000000F">
+      <w:start w:val="1"/>
+      <w:numFmt w:val="decimal"/>
+      <w:lvlText w:val="%1."/>
+      <w:lvlJc w:val="left"/>
+      <w:pPr>
+        <w:ind w:left="720" w:hanging="360"/>
+      </w:pPr>
+      <w:rPr>
+        <w:rFonts w:hint="default"/>
+      </w:rPr>
+    </w:lvl>
+    <w:lvl w:ilvl="1" w:tplc="20000019" w:tentative="1">
+      <w:start w:val="1"/>
+      <w:numFmt w:val="lowerLetter"/>
+      <w:lvlText w:val="%2."/>
+      <w:lvlJc w:val="left"/>
+      <w:pPr>
+        <w:ind w:left="1440" w:hanging="360"/>
+      </w:pPr>
+    </w:lvl>
+    <w:lvl w:ilvl="2" w:tplc="2000001B" w:tentative="1">
+      <w:start w:val="1"/>
+      <w:numFmt w:val="lowerRoman"/>
+      <w:lvlText w:val="%3."/>
+      <w:lvlJc w:val="right"/>
+      <w:pPr>
+        <w:ind w:left="2160" w:hanging="180"/>
+      </w:pPr>
+    </w:lvl>
+    <w:lvl w:ilvl="3" w:tplc="2000000F" w:tentative="1">
+      <w:start w:val="1"/>
+      <w:numFmt w:val="decimal"/>
+      <w:lvlText w:val="%4."/>
+      <w:lvlJc w:val="left"/>
+      <w:pPr>
+        <w:ind w:left="2880" w:hanging="360"/>
+      </w:pPr>
+    </w:lvl>
+    <w:lvl w:ilvl="4" w:tplc="20000019" w:tentative="1">
+      <w:start w:val="1"/>
+      <w:numFmt w:val="lowerLetter"/>
+      <w:lvlText w:val="%5."/>
+      <w:lvlJc w:val="left"/>
+      <w:pPr>
+        <w:ind w:left="3600" w:hanging="360"/>
+      </w:pPr>
+    </w:lvl>
+    <w:lvl w:ilvl="5" w:tplc="2000001B" w:tentative="1">
+      <w:start w:val="1"/>
+      <w:numFmt w:val="lowerRoman"/>
+      <w:lvlText w:val="%6."/>
+      <w:lvlJc w:val="right"/>
+      <w:pPr>
+        <w:ind w:left="4320" w:hanging="180"/>
+      </w:pPr>
+    </w:lvl>
+    <w:lvl w:ilvl="6" w:tplc="2000000F" w:tentative="1">
+      <w:start w:val="1"/>
+      <w:numFmt w:val="decimal"/>
+      <w:lvlText w:val="%7."/>
+      <w:lvlJc w:val="left"/>
+      <w:pPr>
+        <w:ind w:left="5040" w:hanging="360"/>
+      </w:pPr>
+    </w:lvl>
+    <w:lvl w:ilvl="7" w:tplc="20000019" w:tentative="1">
+      <w:start w:val="1"/>
+      <w:numFmt w:val="lowerLetter"/>
+      <w:lvlText w:val="%8."/>
+      <w:lvlJc w:val="left"/>
+      <w:pPr>
+        <w:ind w:left="5760" w:hanging="360"/>
+      </w:pPr>
+    </w:lvl>
+    <w:lvl w:ilvl="8" w:tplc="2000001B" w:tentative="1">
+      <w:start w:val="1"/>
+      <w:numFmt w:val="lowerRoman"/>
+      <w:lvlText w:val="%9."/>
+      <w:lvlJc w:val="right"/>
+      <w:pPr>
+        <w:ind w:left="6480" w:hanging="180"/>
+      </w:pPr>
+    </w:lvl>
+  </w:abstractNum>
+  <w:abstractNum w:abstractNumId="6" w15:restartNumberingAfterBreak="0">
+    <w:nsid w:val="4A4627DC"/>
+    <w:multiLevelType w:val="hybridMultilevel"/>
+    <w:tmpl w:val="872E9108"/>
+    <w:lvl w:ilvl="0" w:tplc="2000000F">
+      <w:start w:val="1"/>
+      <w:numFmt w:val="decimal"/>
+      <w:lvlText w:val="%1."/>
+      <w:lvlJc w:val="left"/>
+      <w:pPr>
+        <w:ind w:left="720" w:hanging="360"/>
+      </w:pPr>
+      <w:rPr>
+        <w:rFonts w:hint="default"/>
+      </w:rPr>
+    </w:lvl>
+    <w:lvl w:ilvl="1" w:tplc="20000019" w:tentative="1">
+      <w:start w:val="1"/>
+      <w:numFmt w:val="lowerLetter"/>
+      <w:lvlText w:val="%2."/>
+      <w:lvlJc w:val="left"/>
+      <w:pPr>
+        <w:ind w:left="1440" w:hanging="360"/>
+      </w:pPr>
+    </w:lvl>
+    <w:lvl w:ilvl="2" w:tplc="2000001B" w:tentative="1">
+      <w:start w:val="1"/>
+      <w:numFmt w:val="lowerRoman"/>
+      <w:lvlText w:val="%3."/>
+      <w:lvlJc w:val="right"/>
+      <w:pPr>
+        <w:ind w:left="2160" w:hanging="180"/>
+      </w:pPr>
+    </w:lvl>
+    <w:lvl w:ilvl="3" w:tplc="2000000F" w:tentative="1">
+      <w:start w:val="1"/>
+      <w:numFmt w:val="decimal"/>
+      <w:lvlText w:val="%4."/>
+      <w:lvlJc w:val="left"/>
+      <w:pPr>
+        <w:ind w:left="2880" w:hanging="360"/>
+      </w:pPr>
+    </w:lvl>
+    <w:lvl w:ilvl="4" w:tplc="20000019" w:tentative="1">
+      <w:start w:val="1"/>
+      <w:numFmt w:val="lowerLetter"/>
+      <w:lvlText w:val="%5."/>
+      <w:lvlJc w:val="left"/>
+      <w:pPr>
+        <w:ind w:left="3600" w:hanging="360"/>
+      </w:pPr>
+    </w:lvl>
+    <w:lvl w:ilvl="5" w:tplc="2000001B" w:tentative="1">
+      <w:start w:val="1"/>
+      <w:numFmt w:val="lowerRoman"/>
+      <w:lvlText w:val="%6."/>
+      <w:lvlJc w:val="right"/>
+      <w:pPr>
+        <w:ind w:left="4320" w:hanging="180"/>
+      </w:pPr>
+    </w:lvl>
+    <w:lvl w:ilvl="6" w:tplc="2000000F" w:tentative="1">
+      <w:start w:val="1"/>
+      <w:numFmt w:val="decimal"/>
+      <w:lvlText w:val="%7."/>
+      <w:lvlJc w:val="left"/>
+      <w:pPr>
+        <w:ind w:left="5040" w:hanging="360"/>
+      </w:pPr>
+    </w:lvl>
+    <w:lvl w:ilvl="7" w:tplc="20000019" w:tentative="1">
+      <w:start w:val="1"/>
+      <w:numFmt w:val="lowerLetter"/>
+      <w:lvlText w:val="%8."/>
+      <w:lvlJc w:val="left"/>
+      <w:pPr>
+        <w:ind w:left="5760" w:hanging="360"/>
+      </w:pPr>
+    </w:lvl>
+    <w:lvl w:ilvl="8" w:tplc="2000001B" w:tentative="1">
+      <w:start w:val="1"/>
+      <w:numFmt w:val="lowerRoman"/>
+      <w:lvlText w:val="%9."/>
+      <w:lvlJc w:val="right"/>
+      <w:pPr>
+        <w:ind w:left="6480" w:hanging="180"/>
+      </w:pPr>
+    </w:lvl>
+  </w:abstractNum>
+  <w:abstractNum w:abstractNumId="7" w15:restartNumberingAfterBreak="0">
+    <w:nsid w:val="4D3B2364"/>
+    <w:multiLevelType w:val="multilevel"/>
+    <w:tmpl w:val="865622C0"/>
+    <w:lvl w:ilvl="0">
+      <w:start w:val="1"/>
+      <w:numFmt w:val="decimal"/>
+      <w:lvlText w:val="%1."/>
+      <w:lvlJc w:val="left"/>
+      <w:pPr>
+        <w:ind w:left="360" w:hanging="360"/>
+      </w:pPr>
+      <w:rPr>
+        <w:rFonts w:hint="default"/>
+      </w:rPr>
+    </w:lvl>
+    <w:lvl w:ilvl="1">
+      <w:start w:val="1"/>
+      <w:numFmt w:val="decimal"/>
+      <w:lvlText w:val="%1."/>
+      <w:lvlJc w:val="left"/>
+      <w:pPr>
+        <w:ind w:left="792" w:hanging="432"/>
+      </w:pPr>
+      <w:rPr>
+        <w:rFonts w:hint="default"/>
+      </w:rPr>
+    </w:lvl>
+    <w:lvl w:ilvl="2">
+      <w:start w:val="1"/>
+      <w:numFmt w:val="decimal"/>
+      <w:lvlText w:val="%1."/>
+      <w:lvlJc w:val="left"/>
+      <w:pPr>
+        <w:ind w:left="1224" w:hanging="504"/>
+      </w:pPr>
+      <w:rPr>
+        <w:rFonts w:hint="default"/>
+      </w:rPr>
+    </w:lvl>
+    <w:lvl w:ilvl="3">
+      <w:start w:val="1"/>
+      <w:numFmt w:val="decimal"/>
+      <w:lvlText w:val="%1.%2.%3.%4."/>
+      <w:lvlJc w:val="left"/>
+      <w:pPr>
+        <w:ind w:left="1728" w:hanging="648"/>
+      </w:pPr>
+      <w:rPr>
+        <w:rFonts w:hint="default"/>
+      </w:rPr>
+    </w:lvl>
+    <w:lvl w:ilvl="4">
+      <w:start w:val="1"/>
+      <w:numFmt w:val="decimal"/>
+      <w:lvlText w:val="%1.%2.%3.%4.%5."/>
+      <w:lvlJc w:val="left"/>
+      <w:pPr>
+        <w:ind w:left="2232" w:hanging="792"/>
+      </w:pPr>
+      <w:rPr>
+        <w:rFonts w:hint="default"/>
+      </w:rPr>
+    </w:lvl>
+    <w:lvl w:ilvl="5">
+      <w:start w:val="1"/>
+      <w:numFmt w:val="decimal"/>
+      <w:lvlText w:val="%1.%2.%3.%4.%5.%6."/>
+      <w:lvlJc w:val="left"/>
+      <w:pPr>
+        <w:ind w:left="2736" w:hanging="936"/>
+      </w:pPr>
+      <w:rPr>
+        <w:rFonts w:hint="default"/>
+      </w:rPr>
+    </w:lvl>
+    <w:lvl w:ilvl="6">
+      <w:start w:val="1"/>
+      <w:numFmt w:val="decimal"/>
+      <w:lvlText w:val="%1.%2.%3.%4.%5.%6.%7."/>
+      <w:lvlJc w:val="left"/>
+      <w:pPr>
+        <w:ind w:left="3240" w:hanging="1080"/>
+      </w:pPr>
+      <w:rPr>
+        <w:rFonts w:hint="default"/>
+      </w:rPr>
+    </w:lvl>
+    <w:lvl w:ilvl="7">
+      <w:start w:val="1"/>
+      <w:numFmt w:val="decimal"/>
+      <w:lvlText w:val="%1.%2.%3.%4.%5.%6.%7.%8."/>
+      <w:lvlJc w:val="left"/>
+      <w:pPr>
+        <w:ind w:left="3744" w:hanging="1224"/>
+      </w:pPr>
+      <w:rPr>
+        <w:rFonts w:hint="default"/>
+      </w:rPr>
+    </w:lvl>
+    <w:lvl w:ilvl="8">
+      <w:start w:val="1"/>
+      <w:numFmt w:val="decimal"/>
+      <w:lvlText w:val="%1.%2.%3.%4.%5.%6.%7.%8.%9."/>
+      <w:lvlJc w:val="left"/>
+      <w:pPr>
+        <w:ind w:left="4320" w:hanging="1440"/>
+      </w:pPr>
+      <w:rPr>
+        <w:rFonts w:hint="default"/>
+      </w:rPr>
+    </w:lvl>
+  </w:abstractNum>
+  <w:abstractNum w:abstractNumId="8" w15:restartNumberingAfterBreak="0">
+    <w:nsid w:val="500477A8"/>
+    <w:multiLevelType w:val="multilevel"/>
+    <w:tmpl w:val="2000001F"/>
+    <w:lvl w:ilvl="0">
+      <w:start w:val="1"/>
+      <w:numFmt w:val="decimal"/>
+      <w:lvlText w:val="%1."/>
+      <w:lvlJc w:val="left"/>
+      <w:pPr>
+        <w:ind w:left="360" w:hanging="360"/>
+      </w:pPr>
+    </w:lvl>
+    <w:lvl w:ilvl="1">
+      <w:start w:val="1"/>
+      <w:numFmt w:val="decimal"/>
+      <w:lvlText w:val="%1.%2."/>
+      <w:lvlJc w:val="left"/>
+      <w:pPr>
+        <w:ind w:left="792" w:hanging="432"/>
+      </w:pPr>
+    </w:lvl>
+    <w:lvl w:ilvl="2">
+      <w:start w:val="1"/>
+      <w:numFmt w:val="decimal"/>
+      <w:lvlText w:val="%1.%2.%3."/>
+      <w:lvlJc w:val="left"/>
+      <w:pPr>
+        <w:ind w:left="1224" w:hanging="504"/>
+      </w:pPr>
+    </w:lvl>
+    <w:lvl w:ilvl="3">
+      <w:start w:val="1"/>
+      <w:numFmt w:val="decimal"/>
+      <w:lvlText w:val="%1.%2.%3.%4."/>
+      <w:lvlJc w:val="left"/>
+      <w:pPr>
+        <w:ind w:left="1728" w:hanging="648"/>
+      </w:pPr>
+    </w:lvl>
+    <w:lvl w:ilvl="4">
+      <w:start w:val="1"/>
+      <w:numFmt w:val="decimal"/>
+      <w:lvlText w:val="%1.%2.%3.%4.%5."/>
+      <w:lvlJc w:val="left"/>
+      <w:pPr>
+        <w:ind w:left="2232" w:hanging="792"/>
+      </w:pPr>
+    </w:lvl>
+    <w:lvl w:ilvl="5">
+      <w:start w:val="1"/>
+      <w:numFmt w:val="decimal"/>
+      <w:lvlText w:val="%1.%2.%3.%4.%5.%6."/>
+      <w:lvlJc w:val="left"/>
+      <w:pPr>
+        <w:ind w:left="2736" w:hanging="936"/>
+      </w:pPr>
+    </w:lvl>
+    <w:lvl w:ilvl="6">
+      <w:start w:val="1"/>
+      <w:numFmt w:val="decimal"/>
+      <w:lvlText w:val="%1.%2.%3.%4.%5.%6.%7."/>
+      <w:lvlJc w:val="left"/>
+      <w:pPr>
+        <w:ind w:left="3240" w:hanging="1080"/>
+      </w:pPr>
+    </w:lvl>
+    <w:lvl w:ilvl="7">
+      <w:start w:val="1"/>
+      <w:numFmt w:val="decimal"/>
+      <w:lvlText w:val="%1.%2.%3.%4.%5.%6.%7.%8."/>
+      <w:lvlJc w:val="left"/>
+      <w:pPr>
+        <w:ind w:left="3744" w:hanging="1224"/>
+      </w:pPr>
+    </w:lvl>
+    <w:lvl w:ilvl="8">
+      <w:start w:val="1"/>
+      <w:numFmt w:val="decimal"/>
+      <w:lvlText w:val="%1.%2.%3.%4.%5.%6.%7.%8.%9."/>
+      <w:lvlJc w:val="left"/>
+      <w:pPr>
+        <w:ind w:left="4320" w:hanging="1440"/>
+      </w:pPr>
+    </w:lvl>
+  </w:abstractNum>
+  <w:abstractNum w:abstractNumId="9" w15:restartNumberingAfterBreak="0">
+    <w:nsid w:val="5AC614F5"/>
+    <w:multiLevelType w:val="hybridMultilevel"/>
+    <w:tmpl w:val="37ECC31C"/>
+    <w:lvl w:ilvl="0" w:tplc="A6EA0D22">
+      <w:start w:val="1"/>
+      <w:numFmt w:val="decimal"/>
+      <w:lvlText w:val="%1."/>
+      <w:lvlJc w:val="left"/>
+      <w:pPr>
+        <w:ind w:left="1080" w:hanging="360"/>
+      </w:pPr>
+      <w:rPr>
+        <w:rFonts w:hint="default"/>
+      </w:rPr>
+    </w:lvl>
+    <w:lvl w:ilvl="1" w:tplc="20000019" w:tentative="1">
+      <w:start w:val="1"/>
+      <w:numFmt w:val="lowerLetter"/>
+      <w:lvlText w:val="%2."/>
+      <w:lvlJc w:val="left"/>
+      <w:pPr>
+        <w:ind w:left="1800" w:hanging="360"/>
+      </w:pPr>
+    </w:lvl>
+    <w:lvl w:ilvl="2" w:tplc="2000001B" w:tentative="1">
+      <w:start w:val="1"/>
+      <w:numFmt w:val="lowerRoman"/>
+      <w:lvlText w:val="%3."/>
+      <w:lvlJc w:val="right"/>
+      <w:pPr>
+        <w:ind w:left="2520" w:hanging="180"/>
+      </w:pPr>
+    </w:lvl>
+    <w:lvl w:ilvl="3" w:tplc="2000000F" w:tentative="1">
+      <w:start w:val="1"/>
+      <w:numFmt w:val="decimal"/>
+      <w:lvlText w:val="%4."/>
+      <w:lvlJc w:val="left"/>
+      <w:pPr>
+        <w:ind w:left="3240" w:hanging="360"/>
+      </w:pPr>
+    </w:lvl>
+    <w:lvl w:ilvl="4" w:tplc="20000019" w:tentative="1">
+      <w:start w:val="1"/>
+      <w:numFmt w:val="lowerLetter"/>
+      <w:lvlText w:val="%5."/>
+      <w:lvlJc w:val="left"/>
+      <w:pPr>
+        <w:ind w:left="3960" w:hanging="360"/>
+      </w:pPr>
+    </w:lvl>
+    <w:lvl w:ilvl="5" w:tplc="2000001B" w:tentative="1">
+      <w:start w:val="1"/>
+      <w:numFmt w:val="lowerRoman"/>
+      <w:lvlText w:val="%6."/>
+      <w:lvlJc w:val="right"/>
+      <w:pPr>
+        <w:ind w:left="4680" w:hanging="180"/>
+      </w:pPr>
+    </w:lvl>
+    <w:lvl w:ilvl="6" w:tplc="2000000F" w:tentative="1">
+      <w:start w:val="1"/>
+      <w:numFmt w:val="decimal"/>
+      <w:lvlText w:val="%7."/>
+      <w:lvlJc w:val="left"/>
+      <w:pPr>
+        <w:ind w:left="5400" w:hanging="360"/>
+      </w:pPr>
+    </w:lvl>
+    <w:lvl w:ilvl="7" w:tplc="20000019" w:tentative="1">
+      <w:start w:val="1"/>
+      <w:numFmt w:val="lowerLetter"/>
+      <w:lvlText w:val="%8."/>
+      <w:lvlJc w:val="left"/>
+      <w:pPr>
+        <w:ind w:left="6120" w:hanging="360"/>
+      </w:pPr>
+    </w:lvl>
+    <w:lvl w:ilvl="8" w:tplc="2000001B" w:tentative="1">
+      <w:start w:val="1"/>
+      <w:numFmt w:val="lowerRoman"/>
+      <w:lvlText w:val="%9."/>
+      <w:lvlJc w:val="right"/>
+      <w:pPr>
+        <w:ind w:left="6840" w:hanging="180"/>
+      </w:pPr>
+    </w:lvl>
+  </w:abstractNum>
+  <w:abstractNum w:abstractNumId="10" w15:restartNumberingAfterBreak="0">
+    <w:nsid w:val="5DB25022"/>
+    <w:multiLevelType w:val="multilevel"/>
+    <w:tmpl w:val="865622C0"/>
+    <w:lvl w:ilvl="0">
+      <w:start w:val="1"/>
+      <w:numFmt w:val="decimal"/>
+      <w:lvlText w:val="%1."/>
+      <w:lvlJc w:val="left"/>
+      <w:pPr>
+        <w:ind w:left="360" w:hanging="360"/>
+      </w:pPr>
+      <w:rPr>
+        <w:rFonts w:hint="default"/>
+      </w:rPr>
+    </w:lvl>
+    <w:lvl w:ilvl="1">
+      <w:start w:val="1"/>
+      <w:numFmt w:val="decimal"/>
+      <w:lvlText w:val="%1."/>
+      <w:lvlJc w:val="left"/>
+      <w:pPr>
+        <w:ind w:left="792" w:hanging="432"/>
+      </w:pPr>
+      <w:rPr>
+        <w:rFonts w:hint="default"/>
+      </w:rPr>
+    </w:lvl>
+    <w:lvl w:ilvl="2">
+      <w:start w:val="1"/>
+      <w:numFmt w:val="decimal"/>
+      <w:lvlText w:val="%1."/>
+      <w:lvlJc w:val="left"/>
+      <w:pPr>
+        <w:ind w:left="1224" w:hanging="504"/>
+      </w:pPr>
+      <w:rPr>
+        <w:rFonts w:hint="default"/>
+      </w:rPr>
+    </w:lvl>
+    <w:lvl w:ilvl="3">
+      <w:start w:val="1"/>
+      <w:numFmt w:val="decimal"/>
+      <w:lvlText w:val="%1.%2.%3.%4."/>
+      <w:lvlJc w:val="left"/>
+      <w:pPr>
+        <w:ind w:left="1728" w:hanging="648"/>
+      </w:pPr>
+      <w:rPr>
+        <w:rFonts w:hint="default"/>
+      </w:rPr>
+    </w:lvl>
+    <w:lvl w:ilvl="4">
+      <w:start w:val="1"/>
+      <w:numFmt w:val="decimal"/>
+      <w:lvlText w:val="%1.%2.%3.%4.%5."/>
+      <w:lvlJc w:val="left"/>
+      <w:pPr>
+        <w:ind w:left="2232" w:hanging="792"/>
+      </w:pPr>
+      <w:rPr>
+        <w:rFonts w:hint="default"/>
+      </w:rPr>
+    </w:lvl>
+    <w:lvl w:ilvl="5">
+      <w:start w:val="1"/>
+      <w:numFmt w:val="decimal"/>
+      <w:lvlText w:val="%1.%2.%3.%4.%5.%6."/>
+      <w:lvlJc w:val="left"/>
+      <w:pPr>
+        <w:ind w:left="2736" w:hanging="936"/>
+      </w:pPr>
+      <w:rPr>
+        <w:rFonts w:hint="default"/>
+      </w:rPr>
+    </w:lvl>
+    <w:lvl w:ilvl="6">
+      <w:start w:val="1"/>
+      <w:numFmt w:val="decimal"/>
+      <w:lvlText w:val="%1.%2.%3.%4.%5.%6.%7."/>
+      <w:lvlJc w:val="left"/>
+      <w:pPr>
+        <w:ind w:left="3240" w:hanging="1080"/>
+      </w:pPr>
+      <w:rPr>
+        <w:rFonts w:hint="default"/>
+      </w:rPr>
+    </w:lvl>
+    <w:lvl w:ilvl="7">
+      <w:start w:val="1"/>
+      <w:numFmt w:val="decimal"/>
+      <w:lvlText w:val="%1.%2.%3.%4.%5.%6.%7.%8."/>
+      <w:lvlJc w:val="left"/>
+      <w:pPr>
+        <w:ind w:left="3744" w:hanging="1224"/>
+      </w:pPr>
+      <w:rPr>
+        <w:rFonts w:hint="default"/>
+      </w:rPr>
+    </w:lvl>
+    <w:lvl w:ilvl="8">
+      <w:start w:val="1"/>
+      <w:numFmt w:val="decimal"/>
+      <w:lvlText w:val="%1.%2.%3.%4.%5.%6.%7.%8.%9."/>
+      <w:lvlJc w:val="left"/>
+      <w:pPr>
+        <w:ind w:left="4320" w:hanging="1440"/>
+      </w:pPr>
+      <w:rPr>
+        <w:rFonts w:hint="default"/>
+      </w:rPr>
+    </w:lvl>
+  </w:abstractNum>
+  <w:abstractNum w:abstractNumId="11" w15:restartNumberingAfterBreak="0">
     <w:nsid w:val="61814DA6"/>
     <w:multiLevelType w:val="multilevel"/>
     <w:tmpl w:val="19D69002"/>
@@ -4896,7 +7848,7 @@
       </w:pPr>
     </w:lvl>
   </w:abstractNum>
-  <w:abstractNum w:abstractNumId="3" w15:restartNumberingAfterBreak="0">
+  <w:abstractNum w:abstractNumId="12" w15:restartNumberingAfterBreak="0">
     <w:nsid w:val="7940550B"/>
     <w:multiLevelType w:val="hybridMultilevel"/>
     <w:tmpl w:val="BCD49336"/>
@@ -5009,17 +7961,168 @@
       </w:rPr>
     </w:lvl>
   </w:abstractNum>
+  <w:abstractNum w:abstractNumId="13" w15:restartNumberingAfterBreak="0">
+    <w:nsid w:val="7D5733FE"/>
+    <w:multiLevelType w:val="multilevel"/>
+    <w:tmpl w:val="19D69002"/>
+    <w:lvl w:ilvl="0">
+      <w:start w:val="1"/>
+      <w:numFmt w:val="decimal"/>
+      <w:lvlText w:val="%1."/>
+      <w:lvlJc w:val="left"/>
+      <w:pPr>
+        <w:tabs>
+          <w:tab w:val="num" w:pos="720"/>
+        </w:tabs>
+        <w:ind w:left="720" w:hanging="360"/>
+      </w:pPr>
+    </w:lvl>
+    <w:lvl w:ilvl="1">
+      <w:start w:val="1"/>
+      <w:numFmt w:val="bullet"/>
+      <w:lvlText w:val=""/>
+      <w:lvlJc w:val="left"/>
+      <w:pPr>
+        <w:tabs>
+          <w:tab w:val="num" w:pos="1440"/>
+        </w:tabs>
+        <w:ind w:left="1440" w:hanging="360"/>
+      </w:pPr>
+      <w:rPr>
+        <w:rFonts w:ascii="Symbol" w:hAnsi="Symbol" w:hint="default"/>
+        <w:sz w:val="20"/>
+      </w:rPr>
+    </w:lvl>
+    <w:lvl w:ilvl="2">
+      <w:start w:val="1"/>
+      <w:numFmt w:val="bullet"/>
+      <w:lvlText w:val=""/>
+      <w:lvlJc w:val="left"/>
+      <w:pPr>
+        <w:tabs>
+          <w:tab w:val="num" w:pos="2160"/>
+        </w:tabs>
+        <w:ind w:left="2160" w:hanging="360"/>
+      </w:pPr>
+      <w:rPr>
+        <w:rFonts w:ascii="Symbol" w:hAnsi="Symbol" w:hint="default"/>
+        <w:sz w:val="20"/>
+      </w:rPr>
+    </w:lvl>
+    <w:lvl w:ilvl="3" w:tentative="1">
+      <w:start w:val="1"/>
+      <w:numFmt w:val="decimal"/>
+      <w:lvlText w:val="%4."/>
+      <w:lvlJc w:val="left"/>
+      <w:pPr>
+        <w:tabs>
+          <w:tab w:val="num" w:pos="2880"/>
+        </w:tabs>
+        <w:ind w:left="2880" w:hanging="360"/>
+      </w:pPr>
+    </w:lvl>
+    <w:lvl w:ilvl="4" w:tentative="1">
+      <w:start w:val="1"/>
+      <w:numFmt w:val="decimal"/>
+      <w:lvlText w:val="%5."/>
+      <w:lvlJc w:val="left"/>
+      <w:pPr>
+        <w:tabs>
+          <w:tab w:val="num" w:pos="3600"/>
+        </w:tabs>
+        <w:ind w:left="3600" w:hanging="360"/>
+      </w:pPr>
+    </w:lvl>
+    <w:lvl w:ilvl="5" w:tentative="1">
+      <w:start w:val="1"/>
+      <w:numFmt w:val="decimal"/>
+      <w:lvlText w:val="%6."/>
+      <w:lvlJc w:val="left"/>
+      <w:pPr>
+        <w:tabs>
+          <w:tab w:val="num" w:pos="4320"/>
+        </w:tabs>
+        <w:ind w:left="4320" w:hanging="360"/>
+      </w:pPr>
+    </w:lvl>
+    <w:lvl w:ilvl="6" w:tentative="1">
+      <w:start w:val="1"/>
+      <w:numFmt w:val="decimal"/>
+      <w:lvlText w:val="%7."/>
+      <w:lvlJc w:val="left"/>
+      <w:pPr>
+        <w:tabs>
+          <w:tab w:val="num" w:pos="5040"/>
+        </w:tabs>
+        <w:ind w:left="5040" w:hanging="360"/>
+      </w:pPr>
+    </w:lvl>
+    <w:lvl w:ilvl="7" w:tentative="1">
+      <w:start w:val="1"/>
+      <w:numFmt w:val="decimal"/>
+      <w:lvlText w:val="%8."/>
+      <w:lvlJc w:val="left"/>
+      <w:pPr>
+        <w:tabs>
+          <w:tab w:val="num" w:pos="5760"/>
+        </w:tabs>
+        <w:ind w:left="5760" w:hanging="360"/>
+      </w:pPr>
+    </w:lvl>
+    <w:lvl w:ilvl="8" w:tentative="1">
+      <w:start w:val="1"/>
+      <w:numFmt w:val="decimal"/>
+      <w:lvlText w:val="%9."/>
+      <w:lvlJc w:val="left"/>
+      <w:pPr>
+        <w:tabs>
+          <w:tab w:val="num" w:pos="6480"/>
+        </w:tabs>
+        <w:ind w:left="6480" w:hanging="360"/>
+      </w:pPr>
+    </w:lvl>
+  </w:abstractNum>
   <w:num w:numId="1" w16cid:durableId="1149592525">
-    <w:abstractNumId w:val="3"/>
+    <w:abstractNumId w:val="12"/>
   </w:num>
   <w:num w:numId="2" w16cid:durableId="282813617">
-    <w:abstractNumId w:val="2"/>
+    <w:abstractNumId w:val="11"/>
   </w:num>
   <w:num w:numId="3" w16cid:durableId="857813759">
-    <w:abstractNumId w:val="1"/>
+    <w:abstractNumId w:val="3"/>
   </w:num>
   <w:num w:numId="4" w16cid:durableId="107283425">
     <w:abstractNumId w:val="0"/>
+  </w:num>
+  <w:num w:numId="5" w16cid:durableId="1379013527">
+    <w:abstractNumId w:val="13"/>
+  </w:num>
+  <w:num w:numId="6" w16cid:durableId="805044235">
+    <w:abstractNumId w:val="8"/>
+  </w:num>
+  <w:num w:numId="7" w16cid:durableId="1607691525">
+    <w:abstractNumId w:val="4"/>
+  </w:num>
+  <w:num w:numId="8" w16cid:durableId="1140852538">
+    <w:abstractNumId w:val="10"/>
+  </w:num>
+  <w:num w:numId="9" w16cid:durableId="1107773819">
+    <w:abstractNumId w:val="1"/>
+  </w:num>
+  <w:num w:numId="10" w16cid:durableId="2087722771">
+    <w:abstractNumId w:val="7"/>
+  </w:num>
+  <w:num w:numId="11" w16cid:durableId="1046224288">
+    <w:abstractNumId w:val="2"/>
+  </w:num>
+  <w:num w:numId="12" w16cid:durableId="331370493">
+    <w:abstractNumId w:val="9"/>
+  </w:num>
+  <w:num w:numId="13" w16cid:durableId="298460100">
+    <w:abstractNumId w:val="6"/>
+  </w:num>
+  <w:num w:numId="14" w16cid:durableId="1442340640">
+    <w:abstractNumId w:val="5"/>
   </w:num>
 </w:numbering>
 </file>
@@ -5033,7 +8136,7 @@
         <w:kern w:val="2"/>
         <w:sz w:val="22"/>
         <w:szCs w:val="22"/>
-        <w:lang w:eastAsia="en-US" w:bidi="he-IL"/>
+        <w:lang w:val="en-IL" w:eastAsia="en-US" w:bidi="he-IL"/>
         <w14:ligatures w14:val="standardContextual"/>
       </w:rPr>
     </w:rPrDefault>
@@ -5424,7 +8527,7 @@
   <w:style w:type="paragraph" w:default="1" w:styleId="Normal">
     <w:name w:val="Normal"/>
     <w:qFormat/>
-    <w:rsid w:val="00C90F4C"/>
+    <w:rsid w:val="00803E61"/>
   </w:style>
   <w:style w:type="paragraph" w:styleId="Heading1">
     <w:name w:val="heading 1"/>
@@ -5494,6 +8597,7 @@
   <w:style w:type="character" w:default="1" w:styleId="DefaultParagraphFont">
     <w:name w:val="Default Paragraph Font"/>
     <w:uiPriority w:val="1"/>
+    <w:semiHidden/>
     <w:unhideWhenUsed/>
   </w:style>
   <w:style w:type="table" w:default="1" w:styleId="TableNormal">
@@ -5679,7 +8783,6 @@
       <w:kern w:val="0"/>
       <w:sz w:val="24"/>
       <w:szCs w:val="24"/>
-      <w:lang/>
       <w14:ligatures w14:val="none"/>
     </w:rPr>
   </w:style>
@@ -5712,6 +8815,31 @@
         <w:insideV w:val="single" w:sz="4" w:space="0" w:color="auto"/>
       </w:tblBorders>
     </w:tblPr>
+  </w:style>
+  <w:style w:type="character" w:styleId="FollowedHyperlink">
+    <w:name w:val="FollowedHyperlink"/>
+    <w:basedOn w:val="DefaultParagraphFont"/>
+    <w:uiPriority w:val="99"/>
+    <w:semiHidden/>
+    <w:unhideWhenUsed/>
+    <w:rsid w:val="00DB3852"/>
+    <w:rPr>
+      <w:color w:val="954F72" w:themeColor="followedHyperlink"/>
+      <w:u w:val="single"/>
+    </w:rPr>
+  </w:style>
+  <w:style w:type="paragraph" w:styleId="TOC3">
+    <w:name w:val="toc 3"/>
+    <w:basedOn w:val="Normal"/>
+    <w:next w:val="Normal"/>
+    <w:autoRedefine/>
+    <w:uiPriority w:val="39"/>
+    <w:unhideWhenUsed/>
+    <w:rsid w:val="003C208B"/>
+    <w:pPr>
+      <w:spacing w:after="100"/>
+      <w:ind w:left="440"/>
+    </w:pPr>
   </w:style>
 </w:styles>
 </file>

</xml_diff>

<commit_message>
Fixes that came up during weekly
</commit_message>
<xml_diff>
--- a/docs/ard.docx
+++ b/docs/ard.docx
@@ -41,21 +41,7 @@
         <w:rPr>
           <w:lang w:val="en-US"/>
         </w:rPr>
-        <w:t xml:space="preserve">Students: Roi </w:t>
-      </w:r>
-      <w:proofErr w:type="spellStart"/>
-      <w:r>
-        <w:rPr>
-          <w:lang w:val="en-US"/>
-        </w:rPr>
-        <w:t>Tiefenbrunn</w:t>
-      </w:r>
-      <w:proofErr w:type="spellEnd"/>
-      <w:r>
-        <w:rPr>
-          <w:lang w:val="en-US"/>
-        </w:rPr>
-        <w:t>, Ofek Nov, Idan Aharoni</w:t>
+        <w:t>Students: Roi Tiefenbrunn, Ofek Nov, Idan Aharoni</w:t>
       </w:r>
     </w:p>
     <w:p>
@@ -128,8 +114,6 @@
             <w:rPr>
               <w:rFonts w:eastAsiaTheme="minorEastAsia"/>
               <w:noProof/>
-              <w:sz w:val="24"/>
-              <w:szCs w:val="24"/>
               <w:lang w:eastAsia="en-IL"/>
             </w:rPr>
           </w:pPr>
@@ -142,7 +126,7 @@
           <w:r>
             <w:fldChar w:fldCharType="separate"/>
           </w:r>
-          <w:hyperlink w:anchor="_Toc156131055" w:history="1">
+          <w:hyperlink w:anchor="_Toc156152415" w:history="1">
             <w:r>
               <w:rPr>
                 <w:rStyle w:val="Hyperlink"/>
@@ -170,7 +154,7 @@
                 <w:noProof/>
                 <w:webHidden/>
               </w:rPr>
-              <w:instrText xml:space="preserve"> PAGEREF _Toc156131055 \h </w:instrText>
+              <w:instrText xml:space="preserve"> PAGEREF _Toc156152415 \h </w:instrText>
             </w:r>
             <w:r>
               <w:rPr>
@@ -210,12 +194,10 @@
             <w:rPr>
               <w:rFonts w:eastAsiaTheme="minorEastAsia"/>
               <w:noProof/>
-              <w:sz w:val="24"/>
-              <w:szCs w:val="24"/>
               <w:lang w:eastAsia="en-IL"/>
             </w:rPr>
           </w:pPr>
-          <w:hyperlink w:anchor="_Toc156131056" w:history="1">
+          <w:hyperlink w:anchor="_Toc156152416" w:history="1">
             <w:r>
               <w:rPr>
                 <w:rStyle w:val="Hyperlink"/>
@@ -243,7 +225,7 @@
                 <w:noProof/>
                 <w:webHidden/>
               </w:rPr>
-              <w:instrText xml:space="preserve"> PAGEREF _Toc156131056 \h </w:instrText>
+              <w:instrText xml:space="preserve"> PAGEREF _Toc156152416 \h </w:instrText>
             </w:r>
             <w:r>
               <w:rPr>
@@ -283,12 +265,10 @@
             <w:rPr>
               <w:rFonts w:eastAsiaTheme="minorEastAsia"/>
               <w:noProof/>
-              <w:sz w:val="24"/>
-              <w:szCs w:val="24"/>
               <w:lang w:eastAsia="en-IL"/>
             </w:rPr>
           </w:pPr>
-          <w:hyperlink w:anchor="_Toc156131057" w:history="1">
+          <w:hyperlink w:anchor="_Toc156152417" w:history="1">
             <w:r>
               <w:rPr>
                 <w:rStyle w:val="Hyperlink"/>
@@ -316,7 +296,7 @@
                 <w:noProof/>
                 <w:webHidden/>
               </w:rPr>
-              <w:instrText xml:space="preserve"> PAGEREF _Toc156131057 \h </w:instrText>
+              <w:instrText xml:space="preserve"> PAGEREF _Toc156152417 \h </w:instrText>
             </w:r>
             <w:r>
               <w:rPr>
@@ -356,12 +336,10 @@
             <w:rPr>
               <w:rFonts w:eastAsiaTheme="minorEastAsia"/>
               <w:noProof/>
-              <w:sz w:val="24"/>
-              <w:szCs w:val="24"/>
               <w:lang w:eastAsia="en-IL"/>
             </w:rPr>
           </w:pPr>
-          <w:hyperlink w:anchor="_Toc156131058" w:history="1">
+          <w:hyperlink w:anchor="_Toc156152418" w:history="1">
             <w:r>
               <w:rPr>
                 <w:rStyle w:val="Hyperlink"/>
@@ -389,7 +367,7 @@
                 <w:noProof/>
                 <w:webHidden/>
               </w:rPr>
-              <w:instrText xml:space="preserve"> PAGEREF _Toc156131058 \h </w:instrText>
+              <w:instrText xml:space="preserve"> PAGEREF _Toc156152418 \h </w:instrText>
             </w:r>
             <w:r>
               <w:rPr>
@@ -429,12 +407,10 @@
             <w:rPr>
               <w:rFonts w:eastAsiaTheme="minorEastAsia"/>
               <w:noProof/>
-              <w:sz w:val="24"/>
-              <w:szCs w:val="24"/>
               <w:lang w:eastAsia="en-IL"/>
             </w:rPr>
           </w:pPr>
-          <w:hyperlink w:anchor="_Toc156131059" w:history="1">
+          <w:hyperlink w:anchor="_Toc156152419" w:history="1">
             <w:r>
               <w:rPr>
                 <w:rStyle w:val="Hyperlink"/>
@@ -462,7 +438,7 @@
                 <w:noProof/>
                 <w:webHidden/>
               </w:rPr>
-              <w:instrText xml:space="preserve"> PAGEREF _Toc156131059 \h </w:instrText>
+              <w:instrText xml:space="preserve"> PAGEREF _Toc156152419 \h </w:instrText>
             </w:r>
             <w:r>
               <w:rPr>
@@ -502,12 +478,10 @@
             <w:rPr>
               <w:rFonts w:eastAsiaTheme="minorEastAsia"/>
               <w:noProof/>
-              <w:sz w:val="24"/>
-              <w:szCs w:val="24"/>
               <w:lang w:eastAsia="en-IL"/>
             </w:rPr>
           </w:pPr>
-          <w:hyperlink w:anchor="_Toc156131060" w:history="1">
+          <w:hyperlink w:anchor="_Toc156152420" w:history="1">
             <w:r>
               <w:rPr>
                 <w:rStyle w:val="Hyperlink"/>
@@ -535,7 +509,7 @@
                 <w:noProof/>
                 <w:webHidden/>
               </w:rPr>
-              <w:instrText xml:space="preserve"> PAGEREF _Toc156131060 \h </w:instrText>
+              <w:instrText xml:space="preserve"> PAGEREF _Toc156152420 \h </w:instrText>
             </w:r>
             <w:r>
               <w:rPr>
@@ -573,10 +547,12 @@
               <w:tab w:val="right" w:leader="dot" w:pos="9016"/>
             </w:tabs>
             <w:rPr>
+              <w:rFonts w:eastAsiaTheme="minorEastAsia"/>
               <w:noProof/>
+              <w:lang w:eastAsia="en-IL"/>
             </w:rPr>
           </w:pPr>
-          <w:hyperlink w:anchor="_Toc156131061" w:history="1">
+          <w:hyperlink w:anchor="_Toc156152421" w:history="1">
             <w:r>
               <w:rPr>
                 <w:rStyle w:val="Hyperlink"/>
@@ -604,7 +580,7 @@
                 <w:noProof/>
                 <w:webHidden/>
               </w:rPr>
-              <w:instrText xml:space="preserve"> PAGEREF _Toc156131061 \h </w:instrText>
+              <w:instrText xml:space="preserve"> PAGEREF _Toc156152421 \h </w:instrText>
             </w:r>
             <w:r>
               <w:rPr>
@@ -642,10 +618,12 @@
               <w:tab w:val="right" w:leader="dot" w:pos="9016"/>
             </w:tabs>
             <w:rPr>
+              <w:rFonts w:eastAsiaTheme="minorEastAsia"/>
               <w:noProof/>
+              <w:lang w:eastAsia="en-IL"/>
             </w:rPr>
           </w:pPr>
-          <w:hyperlink w:anchor="_Toc156131062" w:history="1">
+          <w:hyperlink w:anchor="_Toc156152422" w:history="1">
             <w:r>
               <w:rPr>
                 <w:rStyle w:val="Hyperlink"/>
@@ -673,7 +651,7 @@
                 <w:noProof/>
                 <w:webHidden/>
               </w:rPr>
-              <w:instrText xml:space="preserve"> PAGEREF _Toc156131062 \h </w:instrText>
+              <w:instrText xml:space="preserve"> PAGEREF _Toc156152422 \h </w:instrText>
             </w:r>
             <w:r>
               <w:rPr>
@@ -711,10 +689,12 @@
               <w:tab w:val="right" w:leader="dot" w:pos="9016"/>
             </w:tabs>
             <w:rPr>
+              <w:rFonts w:eastAsiaTheme="minorEastAsia"/>
               <w:noProof/>
+              <w:lang w:eastAsia="en-IL"/>
             </w:rPr>
           </w:pPr>
-          <w:hyperlink w:anchor="_Toc156131063" w:history="1">
+          <w:hyperlink w:anchor="_Toc156152423" w:history="1">
             <w:r>
               <w:rPr>
                 <w:rStyle w:val="Hyperlink"/>
@@ -742,7 +722,7 @@
                 <w:noProof/>
                 <w:webHidden/>
               </w:rPr>
-              <w:instrText xml:space="preserve"> PAGEREF _Toc156131063 \h </w:instrText>
+              <w:instrText xml:space="preserve"> PAGEREF _Toc156152423 \h </w:instrText>
             </w:r>
             <w:r>
               <w:rPr>
@@ -780,10 +760,12 @@
               <w:tab w:val="right" w:leader="dot" w:pos="9016"/>
             </w:tabs>
             <w:rPr>
+              <w:rFonts w:eastAsiaTheme="minorEastAsia"/>
               <w:noProof/>
+              <w:lang w:eastAsia="en-IL"/>
             </w:rPr>
           </w:pPr>
-          <w:hyperlink w:anchor="_Toc156131064" w:history="1">
+          <w:hyperlink w:anchor="_Toc156152424" w:history="1">
             <w:r>
               <w:rPr>
                 <w:rStyle w:val="Hyperlink"/>
@@ -811,7 +793,7 @@
                 <w:noProof/>
                 <w:webHidden/>
               </w:rPr>
-              <w:instrText xml:space="preserve"> PAGEREF _Toc156131064 \h </w:instrText>
+              <w:instrText xml:space="preserve"> PAGEREF _Toc156152424 \h </w:instrText>
             </w:r>
             <w:r>
               <w:rPr>
@@ -851,12 +833,10 @@
             <w:rPr>
               <w:rFonts w:eastAsiaTheme="minorEastAsia"/>
               <w:noProof/>
-              <w:sz w:val="24"/>
-              <w:szCs w:val="24"/>
               <w:lang w:eastAsia="en-IL"/>
             </w:rPr>
           </w:pPr>
-          <w:hyperlink w:anchor="_Toc156131065" w:history="1">
+          <w:hyperlink w:anchor="_Toc156152425" w:history="1">
             <w:r>
               <w:rPr>
                 <w:rStyle w:val="Hyperlink"/>
@@ -884,7 +864,7 @@
                 <w:noProof/>
                 <w:webHidden/>
               </w:rPr>
-              <w:instrText xml:space="preserve"> PAGEREF _Toc156131065 \h </w:instrText>
+              <w:instrText xml:space="preserve"> PAGEREF _Toc156152425 \h </w:instrText>
             </w:r>
             <w:r>
               <w:rPr>
@@ -924,12 +904,10 @@
             <w:rPr>
               <w:rFonts w:eastAsiaTheme="minorEastAsia"/>
               <w:noProof/>
-              <w:sz w:val="24"/>
-              <w:szCs w:val="24"/>
               <w:lang w:eastAsia="en-IL"/>
             </w:rPr>
           </w:pPr>
-          <w:hyperlink w:anchor="_Toc156131066" w:history="1">
+          <w:hyperlink w:anchor="_Toc156152426" w:history="1">
             <w:r>
               <w:rPr>
                 <w:rStyle w:val="Hyperlink"/>
@@ -957,7 +935,7 @@
                 <w:noProof/>
                 <w:webHidden/>
               </w:rPr>
-              <w:instrText xml:space="preserve"> PAGEREF _Toc156131066 \h </w:instrText>
+              <w:instrText xml:space="preserve"> PAGEREF _Toc156152426 \h </w:instrText>
             </w:r>
             <w:r>
               <w:rPr>
@@ -997,12 +975,10 @@
             <w:rPr>
               <w:rFonts w:eastAsiaTheme="minorEastAsia"/>
               <w:noProof/>
-              <w:sz w:val="24"/>
-              <w:szCs w:val="24"/>
               <w:lang w:eastAsia="en-IL"/>
             </w:rPr>
           </w:pPr>
-          <w:hyperlink w:anchor="_Toc156131067" w:history="1">
+          <w:hyperlink w:anchor="_Toc156152427" w:history="1">
             <w:r>
               <w:rPr>
                 <w:rStyle w:val="Hyperlink"/>
@@ -1030,7 +1006,7 @@
                 <w:noProof/>
                 <w:webHidden/>
               </w:rPr>
-              <w:instrText xml:space="preserve"> PAGEREF _Toc156131067 \h </w:instrText>
+              <w:instrText xml:space="preserve"> PAGEREF _Toc156152427 \h </w:instrText>
             </w:r>
             <w:r>
               <w:rPr>
@@ -1070,12 +1046,10 @@
             <w:rPr>
               <w:rFonts w:eastAsiaTheme="minorEastAsia"/>
               <w:noProof/>
-              <w:sz w:val="24"/>
-              <w:szCs w:val="24"/>
               <w:lang w:eastAsia="en-IL"/>
             </w:rPr>
           </w:pPr>
-          <w:hyperlink w:anchor="_Toc156131068" w:history="1">
+          <w:hyperlink w:anchor="_Toc156152428" w:history="1">
             <w:r>
               <w:rPr>
                 <w:rStyle w:val="Hyperlink"/>
@@ -1103,7 +1077,7 @@
                 <w:noProof/>
                 <w:webHidden/>
               </w:rPr>
-              <w:instrText xml:space="preserve"> PAGEREF _Toc156131068 \h </w:instrText>
+              <w:instrText xml:space="preserve"> PAGEREF _Toc156152428 \h </w:instrText>
             </w:r>
             <w:r>
               <w:rPr>
@@ -1143,12 +1117,10 @@
             <w:rPr>
               <w:rFonts w:eastAsiaTheme="minorEastAsia"/>
               <w:noProof/>
-              <w:sz w:val="24"/>
-              <w:szCs w:val="24"/>
               <w:lang w:eastAsia="en-IL"/>
             </w:rPr>
           </w:pPr>
-          <w:hyperlink w:anchor="_Toc156131069" w:history="1">
+          <w:hyperlink w:anchor="_Toc156152429" w:history="1">
             <w:r>
               <w:rPr>
                 <w:rStyle w:val="Hyperlink"/>
@@ -1176,7 +1148,7 @@
                 <w:noProof/>
                 <w:webHidden/>
               </w:rPr>
-              <w:instrText xml:space="preserve"> PAGEREF _Toc156131069 \h </w:instrText>
+              <w:instrText xml:space="preserve"> PAGEREF _Toc156152429 \h </w:instrText>
             </w:r>
             <w:r>
               <w:rPr>
@@ -1216,12 +1188,10 @@
             <w:rPr>
               <w:rFonts w:eastAsiaTheme="minorEastAsia"/>
               <w:noProof/>
-              <w:sz w:val="24"/>
-              <w:szCs w:val="24"/>
               <w:lang w:eastAsia="en-IL"/>
             </w:rPr>
           </w:pPr>
-          <w:hyperlink w:anchor="_Toc156131070" w:history="1">
+          <w:hyperlink w:anchor="_Toc156152430" w:history="1">
             <w:r>
               <w:rPr>
                 <w:rStyle w:val="Hyperlink"/>
@@ -1249,7 +1219,7 @@
                 <w:noProof/>
                 <w:webHidden/>
               </w:rPr>
-              <w:instrText xml:space="preserve"> PAGEREF _Toc156131070 \h </w:instrText>
+              <w:instrText xml:space="preserve"> PAGEREF _Toc156152430 \h </w:instrText>
             </w:r>
             <w:r>
               <w:rPr>
@@ -1289,12 +1259,10 @@
             <w:rPr>
               <w:rFonts w:eastAsiaTheme="minorEastAsia"/>
               <w:noProof/>
-              <w:sz w:val="24"/>
-              <w:szCs w:val="24"/>
               <w:lang w:eastAsia="en-IL"/>
             </w:rPr>
           </w:pPr>
-          <w:hyperlink w:anchor="_Toc156131071" w:history="1">
+          <w:hyperlink w:anchor="_Toc156152431" w:history="1">
             <w:r>
               <w:rPr>
                 <w:rStyle w:val="Hyperlink"/>
@@ -1322,7 +1290,7 @@
                 <w:noProof/>
                 <w:webHidden/>
               </w:rPr>
-              <w:instrText xml:space="preserve"> PAGEREF _Toc156131071 \h </w:instrText>
+              <w:instrText xml:space="preserve"> PAGEREF _Toc156152431 \h </w:instrText>
             </w:r>
             <w:r>
               <w:rPr>
@@ -1362,12 +1330,10 @@
             <w:rPr>
               <w:rFonts w:eastAsiaTheme="minorEastAsia"/>
               <w:noProof/>
-              <w:sz w:val="24"/>
-              <w:szCs w:val="24"/>
               <w:lang w:eastAsia="en-IL"/>
             </w:rPr>
           </w:pPr>
-          <w:hyperlink w:anchor="_Toc156131072" w:history="1">
+          <w:hyperlink w:anchor="_Toc156152432" w:history="1">
             <w:r>
               <w:rPr>
                 <w:rStyle w:val="Hyperlink"/>
@@ -1395,7 +1361,7 @@
                 <w:noProof/>
                 <w:webHidden/>
               </w:rPr>
-              <w:instrText xml:space="preserve"> PAGEREF _Toc156131072 \h </w:instrText>
+              <w:instrText xml:space="preserve"> PAGEREF _Toc156152432 \h </w:instrText>
             </w:r>
             <w:r>
               <w:rPr>
@@ -1435,12 +1401,10 @@
             <w:rPr>
               <w:rFonts w:eastAsiaTheme="minorEastAsia"/>
               <w:noProof/>
-              <w:sz w:val="24"/>
-              <w:szCs w:val="24"/>
               <w:lang w:eastAsia="en-IL"/>
             </w:rPr>
           </w:pPr>
-          <w:hyperlink w:anchor="_Toc156131073" w:history="1">
+          <w:hyperlink w:anchor="_Toc156152433" w:history="1">
             <w:r>
               <w:rPr>
                 <w:rStyle w:val="Hyperlink"/>
@@ -1468,7 +1432,7 @@
                 <w:noProof/>
                 <w:webHidden/>
               </w:rPr>
-              <w:instrText xml:space="preserve"> PAGEREF _Toc156131073 \h </w:instrText>
+              <w:instrText xml:space="preserve"> PAGEREF _Toc156152433 \h </w:instrText>
             </w:r>
             <w:r>
               <w:rPr>
@@ -1508,12 +1472,10 @@
             <w:rPr>
               <w:rFonts w:eastAsiaTheme="minorEastAsia"/>
               <w:noProof/>
-              <w:sz w:val="24"/>
-              <w:szCs w:val="24"/>
               <w:lang w:eastAsia="en-IL"/>
             </w:rPr>
           </w:pPr>
-          <w:hyperlink w:anchor="_Toc156131074" w:history="1">
+          <w:hyperlink w:anchor="_Toc156152434" w:history="1">
             <w:r>
               <w:rPr>
                 <w:rStyle w:val="Hyperlink"/>
@@ -1541,7 +1503,7 @@
                 <w:noProof/>
                 <w:webHidden/>
               </w:rPr>
-              <w:instrText xml:space="preserve"> PAGEREF _Toc156131074 \h </w:instrText>
+              <w:instrText xml:space="preserve"> PAGEREF _Toc156152434 \h </w:instrText>
             </w:r>
             <w:r>
               <w:rPr>
@@ -1581,12 +1543,10 @@
             <w:rPr>
               <w:rFonts w:eastAsiaTheme="minorEastAsia"/>
               <w:noProof/>
-              <w:sz w:val="24"/>
-              <w:szCs w:val="24"/>
               <w:lang w:eastAsia="en-IL"/>
             </w:rPr>
           </w:pPr>
-          <w:hyperlink w:anchor="_Toc156131075" w:history="1">
+          <w:hyperlink w:anchor="_Toc156152435" w:history="1">
             <w:r>
               <w:rPr>
                 <w:rStyle w:val="Hyperlink"/>
@@ -1614,7 +1574,7 @@
                 <w:noProof/>
                 <w:webHidden/>
               </w:rPr>
-              <w:instrText xml:space="preserve"> PAGEREF _Toc156131075 \h </w:instrText>
+              <w:instrText xml:space="preserve"> PAGEREF _Toc156152435 \h </w:instrText>
             </w:r>
             <w:r>
               <w:rPr>
@@ -1635,6 +1595,148 @@
                 <w:webHidden/>
               </w:rPr>
               <w:t>8</w:t>
+            </w:r>
+            <w:r>
+              <w:rPr>
+                <w:noProof/>
+                <w:webHidden/>
+              </w:rPr>
+              <w:fldChar w:fldCharType="end"/>
+            </w:r>
+          </w:hyperlink>
+        </w:p>
+        <w:p>
+          <w:pPr>
+            <w:pStyle w:val="TOC1"/>
+            <w:tabs>
+              <w:tab w:val="right" w:leader="dot" w:pos="9016"/>
+            </w:tabs>
+            <w:rPr>
+              <w:rFonts w:eastAsiaTheme="minorEastAsia"/>
+              <w:noProof/>
+              <w:lang w:eastAsia="en-IL"/>
+            </w:rPr>
+          </w:pPr>
+          <w:hyperlink w:anchor="_Toc156152436" w:history="1">
+            <w:r>
+              <w:rPr>
+                <w:rStyle w:val="Hyperlink"/>
+                <w:noProof/>
+                <w:lang w:val="en-US"/>
+              </w:rPr>
+              <w:t>Chapter 5 – Risk Assessment &amp; Proof-Of-Concept</w:t>
+            </w:r>
+            <w:r>
+              <w:rPr>
+                <w:noProof/>
+                <w:webHidden/>
+              </w:rPr>
+              <w:tab/>
+            </w:r>
+            <w:r>
+              <w:rPr>
+                <w:noProof/>
+                <w:webHidden/>
+              </w:rPr>
+              <w:fldChar w:fldCharType="begin"/>
+            </w:r>
+            <w:r>
+              <w:rPr>
+                <w:noProof/>
+                <w:webHidden/>
+              </w:rPr>
+              <w:instrText xml:space="preserve"> PAGEREF _Toc156152436 \h </w:instrText>
+            </w:r>
+            <w:r>
+              <w:rPr>
+                <w:noProof/>
+                <w:webHidden/>
+              </w:rPr>
+            </w:r>
+            <w:r>
+              <w:rPr>
+                <w:noProof/>
+                <w:webHidden/>
+              </w:rPr>
+              <w:fldChar w:fldCharType="separate"/>
+            </w:r>
+            <w:r>
+              <w:rPr>
+                <w:noProof/>
+                <w:webHidden/>
+              </w:rPr>
+              <w:t>9</w:t>
+            </w:r>
+            <w:r>
+              <w:rPr>
+                <w:noProof/>
+                <w:webHidden/>
+              </w:rPr>
+              <w:fldChar w:fldCharType="end"/>
+            </w:r>
+          </w:hyperlink>
+        </w:p>
+        <w:p>
+          <w:pPr>
+            <w:pStyle w:val="TOC1"/>
+            <w:tabs>
+              <w:tab w:val="right" w:leader="dot" w:pos="9016"/>
+            </w:tabs>
+            <w:rPr>
+              <w:rFonts w:eastAsiaTheme="minorEastAsia"/>
+              <w:noProof/>
+              <w:lang w:eastAsia="en-IL"/>
+            </w:rPr>
+          </w:pPr>
+          <w:hyperlink w:anchor="_Toc156152437" w:history="1">
+            <w:r>
+              <w:rPr>
+                <w:rStyle w:val="Hyperlink"/>
+                <w:noProof/>
+                <w:lang w:val="en-US"/>
+              </w:rPr>
+              <w:t>Appendices</w:t>
+            </w:r>
+            <w:r>
+              <w:rPr>
+                <w:noProof/>
+                <w:webHidden/>
+              </w:rPr>
+              <w:tab/>
+            </w:r>
+            <w:r>
+              <w:rPr>
+                <w:noProof/>
+                <w:webHidden/>
+              </w:rPr>
+              <w:fldChar w:fldCharType="begin"/>
+            </w:r>
+            <w:r>
+              <w:rPr>
+                <w:noProof/>
+                <w:webHidden/>
+              </w:rPr>
+              <w:instrText xml:space="preserve"> PAGEREF _Toc156152437 \h </w:instrText>
+            </w:r>
+            <w:r>
+              <w:rPr>
+                <w:noProof/>
+                <w:webHidden/>
+              </w:rPr>
+            </w:r>
+            <w:r>
+              <w:rPr>
+                <w:noProof/>
+                <w:webHidden/>
+              </w:rPr>
+              <w:fldChar w:fldCharType="separate"/>
+            </w:r>
+            <w:r>
+              <w:rPr>
+                <w:noProof/>
+                <w:webHidden/>
+              </w:rPr>
+              <w:t>10</w:t>
             </w:r>
             <w:r>
               <w:rPr>
@@ -1677,7 +1779,7 @@
           <w:lang w:val="en-US"/>
         </w:rPr>
       </w:pPr>
-      <w:bookmarkStart w:id="0" w:name="_Toc156131055"/>
+      <w:bookmarkStart w:id="0" w:name="_Toc156152415"/>
       <w:r>
         <w:rPr>
           <w:lang w:val="en-US"/>
@@ -1694,7 +1796,7 @@
           <w:lang w:val="en-US"/>
         </w:rPr>
       </w:pPr>
-      <w:bookmarkStart w:id="1" w:name="_Toc156131056"/>
+      <w:bookmarkStart w:id="1" w:name="_Toc156152416"/>
       <w:r>
         <w:rPr>
           <w:lang w:val="en-US"/>
@@ -1781,7 +1883,7 @@
           <w:lang w:val="en-US"/>
         </w:rPr>
       </w:pPr>
-      <w:bookmarkStart w:id="2" w:name="_Toc156131057"/>
+      <w:bookmarkStart w:id="2" w:name="_Toc156152417"/>
       <w:r>
         <w:rPr>
           <w:lang w:val="en-US"/>
@@ -1821,21 +1923,7 @@
           <w:lang w:val="en-US"/>
         </w:rPr>
         <w:br/>
-        <w:t xml:space="preserve">Through the system will the course administration develop, </w:t>
-      </w:r>
-      <w:proofErr w:type="gramStart"/>
-      <w:r>
-        <w:rPr>
-          <w:lang w:val="en-US"/>
-        </w:rPr>
-        <w:t>test</w:t>
-      </w:r>
-      <w:proofErr w:type="gramEnd"/>
-      <w:r>
-        <w:rPr>
-          <w:lang w:val="en-US"/>
-        </w:rPr>
-        <w:t xml:space="preserve"> and create multiple-choice questions and generate exams. </w:t>
+        <w:t xml:space="preserve">Through the system will the course administration develop, test and create multiple-choice questions and generate exams. </w:t>
       </w:r>
       <w:r>
         <w:rPr>
@@ -1872,7 +1960,7 @@
           <w:lang w:val="en-US"/>
         </w:rPr>
       </w:pPr>
-      <w:bookmarkStart w:id="3" w:name="_Toc156131058"/>
+      <w:bookmarkStart w:id="3" w:name="_Toc156152418"/>
       <w:r>
         <w:rPr>
           <w:lang w:val="en-US"/>
@@ -2177,7 +2265,7 @@
           <w:lang w:val="en-US"/>
         </w:rPr>
       </w:pPr>
-      <w:bookmarkStart w:id="4" w:name="_Toc156131059"/>
+      <w:bookmarkStart w:id="4" w:name="_Toc156152419"/>
       <w:r>
         <w:rPr>
           <w:lang w:val="en-US"/>
@@ -2238,11 +2326,12 @@
           <w:lang w:val="en-US"/>
         </w:rPr>
       </w:pPr>
-      <w:bookmarkStart w:id="5" w:name="_Toc156131060"/>
-      <w:r>
-        <w:rPr>
-          <w:lang w:val="en-US"/>
-        </w:rPr>
+      <w:bookmarkStart w:id="5" w:name="_Toc156152420"/>
+      <w:r>
+        <w:rPr>
+          <w:lang w:val="en-US"/>
+        </w:rPr>
+        <w:lastRenderedPageBreak/>
         <w:t>Software Context</w:t>
       </w:r>
       <w:bookmarkEnd w:id="5"/>
@@ -2260,7 +2349,7 @@
           <w:lang w:val="en-US"/>
         </w:rPr>
       </w:pPr>
-      <w:bookmarkStart w:id="6" w:name="_Toc156131061"/>
+      <w:bookmarkStart w:id="6" w:name="_Toc156152421"/>
       <w:r>
         <w:rPr>
           <w:lang w:val="en-US"/>
@@ -2289,7 +2378,7 @@
           <w:lang w:val="en-US"/>
         </w:rPr>
       </w:pPr>
-      <w:bookmarkStart w:id="7" w:name="_Toc156131062"/>
+      <w:bookmarkStart w:id="7" w:name="_Toc156152422"/>
       <w:r>
         <w:rPr>
           <w:lang w:val="en-US"/>
@@ -2325,7 +2414,7 @@
           <w:lang w:val="en-US"/>
         </w:rPr>
       </w:pPr>
-      <w:bookmarkStart w:id="8" w:name="_Toc156131063"/>
+      <w:bookmarkStart w:id="8" w:name="_Toc156152423"/>
       <w:r>
         <w:rPr>
           <w:lang w:val="en-US"/>
@@ -2354,7 +2443,7 @@
           <w:lang w:val="en-US"/>
         </w:rPr>
       </w:pPr>
-      <w:bookmarkStart w:id="9" w:name="_Toc156131064"/>
+      <w:bookmarkStart w:id="9" w:name="_Toc156152424"/>
       <w:r>
         <w:rPr>
           <w:lang w:val="en-US"/>
@@ -2373,16 +2462,14 @@
         <w:rPr>
           <w:lang w:val="en-US"/>
         </w:rPr>
-        <w:t xml:space="preserve">Inputting </w:t>
-      </w:r>
-      <w:proofErr w:type="gramStart"/>
-      <w:r>
-        <w:rPr>
-          <w:lang w:val="en-US"/>
-        </w:rPr>
-        <w:t>students</w:t>
-      </w:r>
-      <w:proofErr w:type="gramEnd"/>
+        <w:t>Inputting students</w:t>
+      </w:r>
+      <w:r>
+        <w:rPr>
+          <w:lang w:val="en-US"/>
+        </w:rPr>
+        <w:t>’</w:t>
+      </w:r>
       <w:r>
         <w:rPr>
           <w:lang w:val="en-US"/>
@@ -2544,11 +2631,12 @@
           <w:lang w:val="en-US"/>
         </w:rPr>
       </w:pPr>
-      <w:bookmarkStart w:id="10" w:name="_Toc156131065"/>
-      <w:r>
-        <w:rPr>
-          <w:lang w:val="en-US"/>
-        </w:rPr>
+      <w:bookmarkStart w:id="10" w:name="_Toc156152425"/>
+      <w:r>
+        <w:rPr>
+          <w:lang w:val="en-US"/>
+        </w:rPr>
+        <w:lastRenderedPageBreak/>
         <w:t>Chapter 2– Usage Scenarios</w:t>
       </w:r>
       <w:bookmarkEnd w:id="10"/>
@@ -2560,7 +2648,7 @@
           <w:lang w:val="en-US"/>
         </w:rPr>
       </w:pPr>
-      <w:bookmarkStart w:id="11" w:name="_Toc156131066"/>
+      <w:bookmarkStart w:id="11" w:name="_Toc156152426"/>
       <w:r>
         <w:rPr>
           <w:lang w:val="en-US"/>
@@ -2956,8 +3044,19 @@
         <w:rPr>
           <w:lang w:val="en-US"/>
         </w:rPr>
-        <w:lastRenderedPageBreak/>
-        <w:t>Defines exam parameters, including type, direction, length, date, and stylistic elements.</w:t>
+        <w:t xml:space="preserve">Defines exam parameters, including type, length, date, </w:t>
+      </w:r>
+      <w:r>
+        <w:rPr>
+          <w:lang w:val="en-US"/>
+        </w:rPr>
+        <w:t xml:space="preserve">direction </w:t>
+      </w:r>
+      <w:r>
+        <w:rPr>
+          <w:lang w:val="en-US"/>
+        </w:rPr>
+        <w:t>and stylistic elements.</w:t>
       </w:r>
     </w:p>
     <w:p>
@@ -2983,14 +3082,12 @@
         </w:rPr>
         <w:t xml:space="preserve">Generate exam </w:t>
       </w:r>
-      <w:proofErr w:type="gramStart"/>
-      <w:r>
-        <w:rPr>
-          <w:lang w:val="en-US"/>
-        </w:rPr>
-        <w:t>documents</w:t>
-      </w:r>
-      <w:proofErr w:type="gramEnd"/>
+      <w:r>
+        <w:rPr>
+          <w:lang w:val="en-US"/>
+        </w:rPr>
+        <w:t>documents.</w:t>
+      </w:r>
     </w:p>
     <w:p>
       <w:pPr>
@@ -3138,140 +3235,6 @@
     </w:p>
     <w:p>
       <w:pPr>
-        <w:numPr>
-          <w:ilvl w:val="0"/>
-          <w:numId w:val="2"/>
-        </w:numPr>
-        <w:pBdr>
-          <w:top w:val="single" w:sz="2" w:space="0" w:color="D9D9E3"/>
-          <w:left w:val="single" w:sz="2" w:space="5" w:color="D9D9E3"/>
-          <w:bottom w:val="single" w:sz="2" w:space="0" w:color="D9D9E3"/>
-          <w:right w:val="single" w:sz="2" w:space="0" w:color="D9D9E3"/>
-        </w:pBdr>
-        <w:spacing w:after="0" w:line="240" w:lineRule="auto"/>
-        <w:rPr>
-          <w:lang w:val="en-US"/>
-        </w:rPr>
-      </w:pPr>
-      <w:r>
-        <w:rPr>
-          <w:lang w:val="en-US"/>
-        </w:rPr>
-        <w:t>Students:</w:t>
-      </w:r>
-    </w:p>
-    <w:p>
-      <w:pPr>
-        <w:numPr>
-          <w:ilvl w:val="1"/>
-          <w:numId w:val="2"/>
-        </w:numPr>
-        <w:pBdr>
-          <w:top w:val="single" w:sz="2" w:space="0" w:color="D9D9E3"/>
-          <w:left w:val="single" w:sz="2" w:space="5" w:color="D9D9E3"/>
-          <w:bottom w:val="single" w:sz="2" w:space="0" w:color="D9D9E3"/>
-          <w:right w:val="single" w:sz="2" w:space="0" w:color="D9D9E3"/>
-        </w:pBdr>
-        <w:spacing w:after="0" w:line="240" w:lineRule="auto"/>
-        <w:rPr>
-          <w:lang w:val="en-US"/>
-        </w:rPr>
-      </w:pPr>
-      <w:r>
-        <w:rPr>
-          <w:lang w:val="en-US"/>
-        </w:rPr>
-        <w:t>Characteristics:</w:t>
-      </w:r>
-    </w:p>
-    <w:p>
-      <w:pPr>
-        <w:numPr>
-          <w:ilvl w:val="2"/>
-          <w:numId w:val="2"/>
-        </w:numPr>
-        <w:pBdr>
-          <w:top w:val="single" w:sz="2" w:space="0" w:color="D9D9E3"/>
-          <w:left w:val="single" w:sz="2" w:space="5" w:color="D9D9E3"/>
-          <w:bottom w:val="single" w:sz="2" w:space="0" w:color="D9D9E3"/>
-          <w:right w:val="single" w:sz="2" w:space="0" w:color="D9D9E3"/>
-        </w:pBdr>
-        <w:spacing w:after="0" w:line="240" w:lineRule="auto"/>
-        <w:rPr>
-          <w:lang w:val="en-US"/>
-        </w:rPr>
-      </w:pPr>
-      <w:r>
-        <w:rPr>
-          <w:lang w:val="en-US"/>
-        </w:rPr>
-        <w:t>S</w:t>
-      </w:r>
-      <w:r>
-        <w:rPr>
-          <w:lang w:val="en-US"/>
-        </w:rPr>
-        <w:t>olved exams generated by the system.</w:t>
-      </w:r>
-    </w:p>
-    <w:p>
-      <w:pPr>
-        <w:numPr>
-          <w:ilvl w:val="1"/>
-          <w:numId w:val="2"/>
-        </w:numPr>
-        <w:pBdr>
-          <w:top w:val="single" w:sz="2" w:space="0" w:color="D9D9E3"/>
-          <w:left w:val="single" w:sz="2" w:space="5" w:color="D9D9E3"/>
-          <w:bottom w:val="single" w:sz="2" w:space="0" w:color="D9D9E3"/>
-          <w:right w:val="single" w:sz="2" w:space="0" w:color="D9D9E3"/>
-        </w:pBdr>
-        <w:spacing w:after="0" w:line="240" w:lineRule="auto"/>
-        <w:rPr>
-          <w:lang w:val="en-US"/>
-        </w:rPr>
-      </w:pPr>
-      <w:r>
-        <w:rPr>
-          <w:lang w:val="en-US"/>
-        </w:rPr>
-        <w:t>Data Exchange:</w:t>
-      </w:r>
-    </w:p>
-    <w:p>
-      <w:pPr>
-        <w:numPr>
-          <w:ilvl w:val="2"/>
-          <w:numId w:val="2"/>
-        </w:numPr>
-        <w:pBdr>
-          <w:top w:val="single" w:sz="2" w:space="0" w:color="D9D9E3"/>
-          <w:left w:val="single" w:sz="2" w:space="5" w:color="D9D9E3"/>
-          <w:bottom w:val="single" w:sz="2" w:space="0" w:color="D9D9E3"/>
-          <w:right w:val="single" w:sz="2" w:space="0" w:color="D9D9E3"/>
-        </w:pBdr>
-        <w:spacing w:after="0" w:line="240" w:lineRule="auto"/>
-        <w:rPr>
-          <w:lang w:val="en-US"/>
-        </w:rPr>
-      </w:pPr>
-      <w:r>
-        <w:rPr>
-          <w:lang w:val="en-US"/>
-        </w:rPr>
-        <w:t xml:space="preserve">Use tests that has been complete by the student to get information and statistics about the quality of the </w:t>
-      </w:r>
-      <w:proofErr w:type="gramStart"/>
-      <w:r>
-        <w:rPr>
-          <w:lang w:val="en-US"/>
-        </w:rPr>
-        <w:t>exam</w:t>
-      </w:r>
-      <w:proofErr w:type="gramEnd"/>
-    </w:p>
-    <w:p>
-      <w:pPr>
         <w:rPr>
           <w:lang w:val="en-US"/>
         </w:rPr>
@@ -3335,17 +3298,35 @@
     </w:p>
     <w:p>
       <w:pPr>
+        <w:rPr>
+          <w:rFonts w:asciiTheme="majorHAnsi" w:eastAsiaTheme="majorEastAsia" w:hAnsiTheme="majorHAnsi" w:cstheme="majorBidi"/>
+          <w:color w:val="2F5496" w:themeColor="accent1" w:themeShade="BF"/>
+          <w:sz w:val="26"/>
+          <w:szCs w:val="26"/>
+          <w:lang w:val="en-US"/>
+        </w:rPr>
+      </w:pPr>
+      <w:bookmarkStart w:id="12" w:name="_Toc156152427"/>
+      <w:r>
+        <w:rPr>
+          <w:lang w:val="en-US"/>
+        </w:rPr>
+        <w:br w:type="page"/>
+      </w:r>
+    </w:p>
+    <w:p>
+      <w:pPr>
         <w:pStyle w:val="Heading2"/>
         <w:rPr>
           <w:lang w:val="en-US"/>
         </w:rPr>
       </w:pPr>
-      <w:bookmarkStart w:id="12" w:name="_Toc156131067"/>
       <w:r>
         <w:rPr>
           <w:rFonts w:hint="cs"/>
           <w:lang w:val="en-US"/>
         </w:rPr>
+        <w:lastRenderedPageBreak/>
         <w:t>U</w:t>
       </w:r>
       <w:r>
@@ -3577,27 +3558,43 @@
         <w:rPr>
           <w:lang w:val="en-US"/>
         </w:rPr>
-        <w:t xml:space="preserve">efine and manage exams. This involves specifying exam type, direction, length, date, and </w:t>
-      </w:r>
-      <w:proofErr w:type="spellStart"/>
-      <w:r>
-        <w:rPr>
-          <w:lang w:val="en-US"/>
-        </w:rPr>
-        <w:t>ect</w:t>
-      </w:r>
-      <w:proofErr w:type="spellEnd"/>
-      <w:r>
-        <w:rPr>
-          <w:lang w:val="en-US"/>
-        </w:rPr>
-        <w:t>’</w:t>
-      </w:r>
-      <w:r>
-        <w:rPr>
-          <w:lang w:val="en-US"/>
-        </w:rPr>
-        <w:t xml:space="preserve">. They also </w:t>
+        <w:t>efine and manage exams. This involves specifying exam type, length,</w:t>
+      </w:r>
+      <w:r>
+        <w:rPr>
+          <w:lang w:val="en-US"/>
+        </w:rPr>
+        <w:t xml:space="preserve"> direction,</w:t>
+      </w:r>
+      <w:r>
+        <w:rPr>
+          <w:lang w:val="en-US"/>
+        </w:rPr>
+        <w:t xml:space="preserve"> date</w:t>
+      </w:r>
+      <w:r>
+        <w:rPr>
+          <w:lang w:val="en-US"/>
+        </w:rPr>
+        <w:t xml:space="preserve"> </w:t>
+      </w:r>
+      <w:r>
+        <w:rPr>
+          <w:lang w:val="en-US"/>
+        </w:rPr>
+        <w:t>et</w:t>
+      </w:r>
+      <w:r>
+        <w:rPr>
+          <w:lang w:val="en-US"/>
+        </w:rPr>
+        <w:t>c</w:t>
+      </w:r>
+      <w:r>
+        <w:rPr>
+          <w:lang w:val="en-US"/>
+        </w:rPr>
+        <w:t xml:space="preserve">. </w:t>
       </w:r>
     </w:p>
     <w:p>
@@ -3729,7 +3726,19 @@
         <w:rPr>
           <w:lang w:val="en-US"/>
         </w:rPr>
-        <w:t>Actor: Course Staff (Instructors, TAs, Graders)</w:t>
+        <w:t>Actor: Course Staff (</w:t>
+      </w:r>
+      <w:r>
+        <w:rPr>
+          <w:lang w:val="en-US"/>
+        </w:rPr>
+        <w:t xml:space="preserve">Course administrator, </w:t>
+      </w:r>
+      <w:r>
+        <w:rPr>
+          <w:lang w:val="en-US"/>
+        </w:rPr>
+        <w:t>Instructors, TAs, Graders)</w:t>
       </w:r>
     </w:p>
     <w:p>
@@ -3825,7 +3834,6 @@
         <w:rPr>
           <w:lang w:val="en-US"/>
         </w:rPr>
-        <w:lastRenderedPageBreak/>
         <w:t xml:space="preserve">Description: </w:t>
       </w:r>
       <w:r>
@@ -3838,16 +3846,8 @@
         <w:rPr>
           <w:lang w:val="en-US"/>
         </w:rPr>
-        <w:t xml:space="preserve">enerate exam documents based on the defined parameters. This includes creating different versions of </w:t>
-      </w:r>
-      <w:proofErr w:type="gramStart"/>
-      <w:r>
-        <w:rPr>
-          <w:lang w:val="en-US"/>
-        </w:rPr>
-        <w:t>exams,.</w:t>
-      </w:r>
-      <w:proofErr w:type="gramEnd"/>
+        <w:t>enerate exam documents based on the defined parameters. This includes creating different versions of exams.</w:t>
+      </w:r>
     </w:p>
     <w:p>
       <w:pPr>
@@ -3966,7 +3966,19 @@
         <w:rPr>
           <w:lang w:val="en-US"/>
         </w:rPr>
-        <w:t>Actor: Course Staff (Instructors, TAs, Graders)</w:t>
+        <w:t>Actor: Course Staff (</w:t>
+      </w:r>
+      <w:r>
+        <w:rPr>
+          <w:lang w:val="en-US"/>
+        </w:rPr>
+        <w:t xml:space="preserve">Course Administrator, </w:t>
+      </w:r>
+      <w:r>
+        <w:rPr>
+          <w:lang w:val="en-US"/>
+        </w:rPr>
+        <w:t>Instructors, TAs, Graders)</w:t>
       </w:r>
     </w:p>
     <w:p>
@@ -4151,12 +4163,11 @@
           <w:lang w:val="en-US"/>
         </w:rPr>
       </w:pPr>
-      <w:bookmarkStart w:id="13" w:name="_Toc156131068"/>
-      <w:r>
-        <w:rPr>
-          <w:lang w:val="en-US"/>
-        </w:rPr>
-        <w:lastRenderedPageBreak/>
+      <w:bookmarkStart w:id="13" w:name="_Toc156152428"/>
+      <w:r>
+        <w:rPr>
+          <w:lang w:val="en-US"/>
+        </w:rPr>
         <w:t>Special Usage considerations:</w:t>
       </w:r>
       <w:bookmarkEnd w:id="13"/>
@@ -4177,10 +4188,11 @@
     <w:p>
       <w:pPr>
         <w:rPr>
-          <w:rFonts w:asciiTheme="majorHAnsi" w:eastAsiaTheme="majorEastAsia" w:hAnsiTheme="majorHAnsi" w:cstheme="majorBidi"/>
+          <w:rFonts w:asciiTheme="majorHAnsi" w:eastAsiaTheme="majorEastAsia" w:hAnsiTheme="majorHAnsi" w:cstheme="majorBidi" w:hint="cs"/>
           <w:color w:val="2F5496" w:themeColor="accent1" w:themeShade="BF"/>
           <w:sz w:val="26"/>
           <w:szCs w:val="26"/>
+          <w:rtl/>
           <w:lang w:val="en-US"/>
         </w:rPr>
       </w:pPr>
@@ -4192,11 +4204,12 @@
           <w:lang w:val="en-US"/>
         </w:rPr>
       </w:pPr>
-      <w:bookmarkStart w:id="14" w:name="_Toc156131069"/>
-      <w:r>
-        <w:rPr>
-          <w:lang w:val="en-US"/>
-        </w:rPr>
+      <w:bookmarkStart w:id="14" w:name="_Toc156152429"/>
+      <w:r>
+        <w:rPr>
+          <w:lang w:val="en-US"/>
+        </w:rPr>
+        <w:lastRenderedPageBreak/>
         <w:t xml:space="preserve">Chapter 3– Functional </w:t>
       </w:r>
       <w:r>
@@ -4214,7 +4227,7 @@
           <w:lang w:val="en-US"/>
         </w:rPr>
       </w:pPr>
-      <w:bookmarkStart w:id="15" w:name="_Toc156131070"/>
+      <w:bookmarkStart w:id="15" w:name="_Toc156152430"/>
       <w:r>
         <w:rPr>
           <w:lang w:val="en-US"/>
@@ -4579,6 +4592,8 @@
           <w:p>
             <w:pPr>
               <w:rPr>
+                <w:rFonts w:hint="cs"/>
+                <w:rtl/>
                 <w:lang w:val="en-US"/>
               </w:rPr>
             </w:pPr>
@@ -4586,7 +4601,7 @@
               <w:rPr>
                 <w:lang w:val="en-US"/>
               </w:rPr>
-              <w:t>MH</w:t>
+              <w:t>NTH</w:t>
             </w:r>
           </w:p>
         </w:tc>
@@ -4657,7 +4672,7 @@
               <w:rPr>
                 <w:lang w:val="en-US"/>
               </w:rPr>
-              <w:t>MH</w:t>
+              <w:t>NTH</w:t>
             </w:r>
           </w:p>
         </w:tc>
@@ -4979,7 +4994,6 @@
               <w:rPr>
                 <w:lang w:val="en-US"/>
               </w:rPr>
-              <w:lastRenderedPageBreak/>
               <w:t>6.1</w:t>
             </w:r>
           </w:p>
@@ -4995,7 +5009,13 @@
               </w:rPr>
             </w:pPr>
             <w:r>
-              <w:t>Administrative tools shall be available for system maintenance and updates</w:t>
+              <w:rPr>
+                <w:lang w:val="en-US"/>
+              </w:rPr>
+              <w:t>System Admins</w:t>
+            </w:r>
+            <w:r>
+              <w:t xml:space="preserve"> shall be available for system maintenance and updates</w:t>
             </w:r>
           </w:p>
         </w:tc>
@@ -5155,7 +5175,7 @@
               <w:rPr>
                 <w:lang w:val="en-US"/>
               </w:rPr>
-              <w:t>MH</w:t>
+              <w:t>NTH</w:t>
             </w:r>
           </w:p>
         </w:tc>
@@ -5193,7 +5213,7 @@
           <w:lang w:val="en-US"/>
         </w:rPr>
       </w:pPr>
-      <w:bookmarkStart w:id="16" w:name="_Toc156131071"/>
+      <w:bookmarkStart w:id="16" w:name="_Toc156152431"/>
       <w:r>
         <w:rPr>
           <w:lang w:val="en-US"/>
@@ -5743,7 +5763,7 @@
               <w:rPr>
                 <w:lang w:val="en-US"/>
               </w:rPr>
-              <w:t>MH</w:t>
+              <w:t>NTH</w:t>
             </w:r>
           </w:p>
         </w:tc>
@@ -5761,7 +5781,7 @@
               <w:rPr>
                 <w:lang w:val="en-US"/>
               </w:rPr>
-              <w:t>Medium</w:t>
+              <w:t>High</w:t>
             </w:r>
           </w:p>
         </w:tc>
@@ -5794,19 +5814,13 @@
           <w:lang w:val="en-US"/>
         </w:rPr>
       </w:pPr>
-      <w:bookmarkStart w:id="17" w:name="_Toc156131072"/>
+      <w:bookmarkStart w:id="17" w:name="_Toc156152432"/>
       <w:r>
         <w:rPr>
           <w:lang w:val="en-US"/>
         </w:rPr>
         <w:lastRenderedPageBreak/>
-        <w:t xml:space="preserve">Chapter </w:t>
-      </w:r>
-      <w:r>
-        <w:rPr>
-          <w:lang w:val="en-US"/>
-        </w:rPr>
-        <w:t>4 – Non-functional requirements</w:t>
+        <w:t>Chapter 4 – Non-functional requirements</w:t>
       </w:r>
       <w:bookmarkEnd w:id="17"/>
     </w:p>
@@ -5817,7 +5831,7 @@
           <w:lang w:val="en-US"/>
         </w:rPr>
       </w:pPr>
-      <w:bookmarkStart w:id="18" w:name="_Toc156131073"/>
+      <w:bookmarkStart w:id="18" w:name="_Toc156152433"/>
       <w:r>
         <w:rPr>
           <w:lang w:val="en-US"/>
@@ -5973,7 +5987,13 @@
         <w:rPr>
           <w:lang w:val="en-US"/>
         </w:rPr>
-        <w:t xml:space="preserve">steady </w:t>
+        <w:t>stable</w:t>
+      </w:r>
+      <w:r>
+        <w:rPr>
+          <w:lang w:val="en-US"/>
+        </w:rPr>
+        <w:t xml:space="preserve"> </w:t>
       </w:r>
       <w:r>
         <w:rPr>
@@ -6141,7 +6161,19 @@
         <w:rPr>
           <w:lang w:val="en-US"/>
         </w:rPr>
-        <w:t>The system should be accessible from different operating systems.</w:t>
+        <w:t xml:space="preserve">The system should be accessible from different </w:t>
+      </w:r>
+      <w:r>
+        <w:rPr>
+          <w:lang w:val="en-US"/>
+        </w:rPr>
+        <w:t>browsers</w:t>
+      </w:r>
+      <w:r>
+        <w:rPr>
+          <w:lang w:val="en-US"/>
+        </w:rPr>
+        <w:t>.</w:t>
       </w:r>
     </w:p>
     <w:p>
@@ -6240,21 +6272,25 @@
         <w:rPr>
           <w:lang w:val="en-US"/>
         </w:rPr>
-        <w:t xml:space="preserve"> </w:t>
-      </w:r>
-      <w:proofErr w:type="gramStart"/>
-      <w:r>
-        <w:rPr>
-          <w:lang w:val="en-US"/>
-        </w:rPr>
-        <w:t>therefore</w:t>
-      </w:r>
-      <w:proofErr w:type="gramEnd"/>
+        <w:t xml:space="preserve"> therefore</w:t>
+      </w:r>
+      <w:r>
+        <w:rPr>
+          <w:lang w:val="en-US"/>
+        </w:rPr>
+        <w:t>,</w:t>
+      </w:r>
       <w:r>
         <w:rPr>
           <w:lang w:val="en-US"/>
         </w:rPr>
         <w:t xml:space="preserve"> the system’s interface should be as simple and clear as possible</w:t>
+      </w:r>
+      <w:r>
+        <w:rPr>
+          <w:lang w:val="en-US"/>
+        </w:rPr>
+        <w:t>.</w:t>
       </w:r>
     </w:p>
     <w:p>
@@ -6269,7 +6305,6 @@
         </w:rPr>
       </w:pPr>
       <w:r>
-        <w:lastRenderedPageBreak/>
         <w:t>Availability</w:t>
       </w:r>
     </w:p>
@@ -6311,7 +6346,7 @@
           <w:lang w:val="en-US"/>
         </w:rPr>
       </w:pPr>
-      <w:bookmarkStart w:id="19" w:name="_Toc156131074"/>
+      <w:bookmarkStart w:id="19" w:name="_Toc156152434"/>
       <w:r>
         <w:rPr>
           <w:lang w:val="en-US"/>
@@ -6492,6 +6527,8 @@
     <w:p>
       <w:pPr>
         <w:rPr>
+          <w:rFonts w:hint="cs"/>
+          <w:rtl/>
           <w:lang w:val="en-US"/>
         </w:rPr>
       </w:pPr>
@@ -6503,7 +6540,7 @@
           <w:lang w:val="en-US"/>
         </w:rPr>
       </w:pPr>
-      <w:bookmarkStart w:id="20" w:name="_Toc156131075"/>
+      <w:bookmarkStart w:id="20" w:name="_Toc156152435"/>
       <w:r>
         <w:rPr>
           <w:lang w:val="en-US"/>
@@ -6586,11 +6623,63 @@
     </w:p>
     <w:p>
       <w:pPr>
-        <w:ind w:left="720"/>
-        <w:rPr>
-          <w:lang w:val="en-US"/>
-        </w:rPr>
-      </w:pPr>
+        <w:rPr>
+          <w:lang w:val="en-US"/>
+        </w:rPr>
+      </w:pPr>
+      <w:r>
+        <w:rPr>
+          <w:lang w:val="en-US"/>
+        </w:rPr>
+        <w:br w:type="page"/>
+      </w:r>
+    </w:p>
+    <w:p>
+      <w:pPr>
+        <w:pStyle w:val="Heading1"/>
+        <w:rPr>
+          <w:lang w:val="en-US"/>
+        </w:rPr>
+      </w:pPr>
+      <w:bookmarkStart w:id="21" w:name="_Toc156152436"/>
+      <w:r>
+        <w:rPr>
+          <w:lang w:val="en-US"/>
+        </w:rPr>
+        <w:lastRenderedPageBreak/>
+        <w:t>Chapter 5 – Risk Assessment &amp; Proof-Of-Concept</w:t>
+      </w:r>
+      <w:bookmarkEnd w:id="21"/>
+    </w:p>
+    <w:p>
+      <w:pPr>
+        <w:rPr>
+          <w:lang w:val="en-US"/>
+        </w:rPr>
+      </w:pPr>
+      <w:r>
+        <w:rPr>
+          <w:lang w:val="en-US"/>
+        </w:rPr>
+        <w:br w:type="page"/>
+      </w:r>
+    </w:p>
+    <w:p>
+      <w:pPr>
+        <w:pStyle w:val="Heading1"/>
+        <w:rPr>
+          <w:lang w:val="en-US"/>
+        </w:rPr>
+      </w:pPr>
+      <w:bookmarkStart w:id="22" w:name="_Toc156152437"/>
+      <w:r>
+        <w:rPr>
+          <w:lang w:val="en-US"/>
+        </w:rPr>
+        <w:lastRenderedPageBreak/>
+        <w:t>Appendices</w:t>
+      </w:r>
+      <w:bookmarkEnd w:id="22"/>
     </w:p>
     <w:sectPr>
       <w:pgSz w:w="11906" w:h="16838"/>

</xml_diff>

<commit_message>
Add proof of concepts
Signed-off-by: OfekN11 <ofeknov@gmail.com>
</commit_message>
<xml_diff>
--- a/docs/ard.docx
+++ b/docs/ard.docx
@@ -80,7 +80,7 @@
           <w:kern w:val="2"/>
           <w:sz w:val="22"/>
           <w:szCs w:val="22"/>
-          <w:lang w:val="en-IL" w:bidi="he-IL"/>
+          <w:lang w:bidi="he-IL"/>
           <w14:ligatures w14:val="standardContextual"/>
         </w:rPr>
         <w:id w:val="-942762484"/>
@@ -114,7 +114,7 @@
             <w:rPr>
               <w:rFonts w:eastAsiaTheme="minorEastAsia"/>
               <w:noProof/>
-              <w:lang w:eastAsia="en-IL"/>
+              <w:lang/>
             </w:rPr>
           </w:pPr>
           <w:r>
@@ -194,7 +194,7 @@
             <w:rPr>
               <w:rFonts w:eastAsiaTheme="minorEastAsia"/>
               <w:noProof/>
-              <w:lang w:eastAsia="en-IL"/>
+              <w:lang/>
             </w:rPr>
           </w:pPr>
           <w:hyperlink w:anchor="_Toc156152416" w:history="1">
@@ -265,7 +265,7 @@
             <w:rPr>
               <w:rFonts w:eastAsiaTheme="minorEastAsia"/>
               <w:noProof/>
-              <w:lang w:eastAsia="en-IL"/>
+              <w:lang/>
             </w:rPr>
           </w:pPr>
           <w:hyperlink w:anchor="_Toc156152417" w:history="1">
@@ -336,7 +336,7 @@
             <w:rPr>
               <w:rFonts w:eastAsiaTheme="minorEastAsia"/>
               <w:noProof/>
-              <w:lang w:eastAsia="en-IL"/>
+              <w:lang/>
             </w:rPr>
           </w:pPr>
           <w:hyperlink w:anchor="_Toc156152418" w:history="1">
@@ -407,7 +407,7 @@
             <w:rPr>
               <w:rFonts w:eastAsiaTheme="minorEastAsia"/>
               <w:noProof/>
-              <w:lang w:eastAsia="en-IL"/>
+              <w:lang/>
             </w:rPr>
           </w:pPr>
           <w:hyperlink w:anchor="_Toc156152419" w:history="1">
@@ -478,7 +478,7 @@
             <w:rPr>
               <w:rFonts w:eastAsiaTheme="minorEastAsia"/>
               <w:noProof/>
-              <w:lang w:eastAsia="en-IL"/>
+              <w:lang/>
             </w:rPr>
           </w:pPr>
           <w:hyperlink w:anchor="_Toc156152420" w:history="1">
@@ -549,7 +549,7 @@
             <w:rPr>
               <w:rFonts w:eastAsiaTheme="minorEastAsia"/>
               <w:noProof/>
-              <w:lang w:eastAsia="en-IL"/>
+              <w:lang/>
             </w:rPr>
           </w:pPr>
           <w:hyperlink w:anchor="_Toc156152421" w:history="1">
@@ -620,7 +620,7 @@
             <w:rPr>
               <w:rFonts w:eastAsiaTheme="minorEastAsia"/>
               <w:noProof/>
-              <w:lang w:eastAsia="en-IL"/>
+              <w:lang/>
             </w:rPr>
           </w:pPr>
           <w:hyperlink w:anchor="_Toc156152422" w:history="1">
@@ -691,7 +691,7 @@
             <w:rPr>
               <w:rFonts w:eastAsiaTheme="minorEastAsia"/>
               <w:noProof/>
-              <w:lang w:eastAsia="en-IL"/>
+              <w:lang/>
             </w:rPr>
           </w:pPr>
           <w:hyperlink w:anchor="_Toc156152423" w:history="1">
@@ -762,7 +762,7 @@
             <w:rPr>
               <w:rFonts w:eastAsiaTheme="minorEastAsia"/>
               <w:noProof/>
-              <w:lang w:eastAsia="en-IL"/>
+              <w:lang/>
             </w:rPr>
           </w:pPr>
           <w:hyperlink w:anchor="_Toc156152424" w:history="1">
@@ -833,7 +833,7 @@
             <w:rPr>
               <w:rFonts w:eastAsiaTheme="minorEastAsia"/>
               <w:noProof/>
-              <w:lang w:eastAsia="en-IL"/>
+              <w:lang/>
             </w:rPr>
           </w:pPr>
           <w:hyperlink w:anchor="_Toc156152425" w:history="1">
@@ -904,7 +904,7 @@
             <w:rPr>
               <w:rFonts w:eastAsiaTheme="minorEastAsia"/>
               <w:noProof/>
-              <w:lang w:eastAsia="en-IL"/>
+              <w:lang/>
             </w:rPr>
           </w:pPr>
           <w:hyperlink w:anchor="_Toc156152426" w:history="1">
@@ -975,7 +975,7 @@
             <w:rPr>
               <w:rFonts w:eastAsiaTheme="minorEastAsia"/>
               <w:noProof/>
-              <w:lang w:eastAsia="en-IL"/>
+              <w:lang/>
             </w:rPr>
           </w:pPr>
           <w:hyperlink w:anchor="_Toc156152427" w:history="1">
@@ -1046,7 +1046,7 @@
             <w:rPr>
               <w:rFonts w:eastAsiaTheme="minorEastAsia"/>
               <w:noProof/>
-              <w:lang w:eastAsia="en-IL"/>
+              <w:lang/>
             </w:rPr>
           </w:pPr>
           <w:hyperlink w:anchor="_Toc156152428" w:history="1">
@@ -1117,7 +1117,7 @@
             <w:rPr>
               <w:rFonts w:eastAsiaTheme="minorEastAsia"/>
               <w:noProof/>
-              <w:lang w:eastAsia="en-IL"/>
+              <w:lang/>
             </w:rPr>
           </w:pPr>
           <w:hyperlink w:anchor="_Toc156152429" w:history="1">
@@ -1188,7 +1188,7 @@
             <w:rPr>
               <w:rFonts w:eastAsiaTheme="minorEastAsia"/>
               <w:noProof/>
-              <w:lang w:eastAsia="en-IL"/>
+              <w:lang/>
             </w:rPr>
           </w:pPr>
           <w:hyperlink w:anchor="_Toc156152430" w:history="1">
@@ -1259,7 +1259,7 @@
             <w:rPr>
               <w:rFonts w:eastAsiaTheme="minorEastAsia"/>
               <w:noProof/>
-              <w:lang w:eastAsia="en-IL"/>
+              <w:lang/>
             </w:rPr>
           </w:pPr>
           <w:hyperlink w:anchor="_Toc156152431" w:history="1">
@@ -1330,7 +1330,7 @@
             <w:rPr>
               <w:rFonts w:eastAsiaTheme="minorEastAsia"/>
               <w:noProof/>
-              <w:lang w:eastAsia="en-IL"/>
+              <w:lang/>
             </w:rPr>
           </w:pPr>
           <w:hyperlink w:anchor="_Toc156152432" w:history="1">
@@ -1401,7 +1401,7 @@
             <w:rPr>
               <w:rFonts w:eastAsiaTheme="minorEastAsia"/>
               <w:noProof/>
-              <w:lang w:eastAsia="en-IL"/>
+              <w:lang/>
             </w:rPr>
           </w:pPr>
           <w:hyperlink w:anchor="_Toc156152433" w:history="1">
@@ -1472,7 +1472,7 @@
             <w:rPr>
               <w:rFonts w:eastAsiaTheme="minorEastAsia"/>
               <w:noProof/>
-              <w:lang w:eastAsia="en-IL"/>
+              <w:lang/>
             </w:rPr>
           </w:pPr>
           <w:hyperlink w:anchor="_Toc156152434" w:history="1">
@@ -1543,7 +1543,7 @@
             <w:rPr>
               <w:rFonts w:eastAsiaTheme="minorEastAsia"/>
               <w:noProof/>
-              <w:lang w:eastAsia="en-IL"/>
+              <w:lang/>
             </w:rPr>
           </w:pPr>
           <w:hyperlink w:anchor="_Toc156152435" w:history="1">
@@ -1614,7 +1614,7 @@
             <w:rPr>
               <w:rFonts w:eastAsiaTheme="minorEastAsia"/>
               <w:noProof/>
-              <w:lang w:eastAsia="en-IL"/>
+              <w:lang/>
             </w:rPr>
           </w:pPr>
           <w:hyperlink w:anchor="_Toc156152436" w:history="1">
@@ -1685,7 +1685,7 @@
             <w:rPr>
               <w:rFonts w:eastAsiaTheme="minorEastAsia"/>
               <w:noProof/>
-              <w:lang w:eastAsia="en-IL"/>
+              <w:lang/>
             </w:rPr>
           </w:pPr>
           <w:hyperlink w:anchor="_Toc156152437" w:history="1">
@@ -1856,15 +1856,7 @@
         <w:t xml:space="preserve">. </w:t>
       </w:r>
       <w:r>
-        <w:t xml:space="preserve">Division of </w:t>
-      </w:r>
-      <w:proofErr w:type="spellStart"/>
-      <w:r>
-        <w:t>labor</w:t>
-      </w:r>
-      <w:proofErr w:type="spellEnd"/>
-      <w:r>
-        <w:t xml:space="preserve"> between TAs and test examiners is done by hand and is hard to track</w:t>
+        <w:t>Division of labor between TAs and test examiners is done by hand and is hard to track</w:t>
       </w:r>
       <w:r>
         <w:rPr>
@@ -2010,13 +2002,8 @@
           <w:lang w:val="en-US"/>
         </w:rPr>
       </w:pPr>
-      <w:proofErr w:type="spellStart"/>
-      <w:r>
-        <w:t>Manual+Algorithmical</w:t>
-      </w:r>
-      <w:proofErr w:type="spellEnd"/>
-      <w:r>
-        <w:t xml:space="preserve"> generation of tasks based on priority and needs. </w:t>
+      <w:r>
+        <w:t xml:space="preserve">Manual+Algorithmical generation of tasks based on priority and needs. </w:t>
       </w:r>
     </w:p>
     <w:p>
@@ -4188,7 +4175,7 @@
     <w:p>
       <w:pPr>
         <w:rPr>
-          <w:rFonts w:asciiTheme="majorHAnsi" w:eastAsiaTheme="majorEastAsia" w:hAnsiTheme="majorHAnsi" w:cstheme="majorBidi" w:hint="cs"/>
+          <w:rFonts w:asciiTheme="majorHAnsi" w:eastAsiaTheme="majorEastAsia" w:hAnsiTheme="majorHAnsi" w:cstheme="majorBidi"/>
           <w:color w:val="2F5496" w:themeColor="accent1" w:themeShade="BF"/>
           <w:sz w:val="26"/>
           <w:szCs w:val="26"/>
@@ -4592,7 +4579,6 @@
           <w:p>
             <w:pPr>
               <w:rPr>
-                <w:rFonts w:hint="cs"/>
                 <w:rtl/>
                 <w:lang w:val="en-US"/>
               </w:rPr>
@@ -6527,7 +6513,6 @@
     <w:p>
       <w:pPr>
         <w:rPr>
-          <w:rFonts w:hint="cs"/>
           <w:rtl/>
           <w:lang w:val="en-US"/>
         </w:rPr>
@@ -6653,21 +6638,1018 @@
     </w:p>
     <w:p>
       <w:pPr>
-        <w:rPr>
-          <w:lang w:val="en-US"/>
-        </w:rPr>
-      </w:pPr>
-      <w:r>
-        <w:rPr>
-          <w:lang w:val="en-US"/>
-        </w:rPr>
-        <w:br w:type="page"/>
-      </w:r>
-    </w:p>
-    <w:p>
-      <w:pPr>
         <w:pStyle w:val="Heading1"/>
         <w:rPr>
+          <w:rFonts w:asciiTheme="minorHAnsi" w:eastAsiaTheme="minorHAnsi" w:hAnsiTheme="minorHAnsi" w:cstheme="minorBidi"/>
+          <w:color w:val="auto"/>
+          <w:sz w:val="22"/>
+          <w:szCs w:val="22"/>
+          <w:lang w:val="en-US"/>
+        </w:rPr>
+      </w:pPr>
+      <w:r>
+        <w:rPr>
+          <w:rFonts w:ascii="Arial" w:eastAsia="Times New Roman" w:hAnsi="Arial" w:cs="Arial"/>
+          <w:color w:val="auto"/>
+          <w:kern w:val="0"/>
+          <w:sz w:val="16"/>
+          <w:szCs w:val="16"/>
+          <w:lang w:bidi="ar-SA"/>
+          <w14:ligatures w14:val="none"/>
+        </w:rPr>
+        <w:t xml:space="preserve">1. </w:t>
+      </w:r>
+      <w:r>
+        <w:rPr>
+          <w:rFonts w:asciiTheme="minorHAnsi" w:eastAsiaTheme="minorHAnsi" w:hAnsiTheme="minorHAnsi" w:cstheme="minorBidi"/>
+          <w:color w:val="auto"/>
+          <w:sz w:val="22"/>
+          <w:szCs w:val="22"/>
+          <w:lang w:val="en-US"/>
+        </w:rPr>
+        <w:t>System Administrator Activities:</w:t>
+      </w:r>
+    </w:p>
+    <w:p>
+      <w:pPr>
+        <w:pStyle w:val="Heading1"/>
+        <w:rPr>
+          <w:rFonts w:asciiTheme="minorHAnsi" w:eastAsiaTheme="minorHAnsi" w:hAnsiTheme="minorHAnsi" w:cstheme="minorBidi"/>
+          <w:color w:val="auto"/>
+          <w:sz w:val="22"/>
+          <w:szCs w:val="22"/>
+          <w:lang w:val="en-US"/>
+        </w:rPr>
+      </w:pPr>
+      <w:r>
+        <w:rPr>
+          <w:rFonts w:asciiTheme="minorHAnsi" w:eastAsiaTheme="minorHAnsi" w:hAnsiTheme="minorHAnsi" w:cstheme="minorBidi"/>
+          <w:color w:val="auto"/>
+          <w:sz w:val="22"/>
+          <w:szCs w:val="22"/>
+          <w:lang w:val="en-US"/>
+        </w:rPr>
+        <w:t xml:space="preserve">Functionality: Migrate, install, update, </w:t>
+      </w:r>
+      <w:proofErr w:type="spellStart"/>
+      <w:r>
+        <w:rPr>
+          <w:rFonts w:asciiTheme="minorHAnsi" w:eastAsiaTheme="minorHAnsi" w:hAnsiTheme="minorHAnsi" w:cstheme="minorBidi"/>
+          <w:color w:val="auto"/>
+          <w:sz w:val="22"/>
+          <w:szCs w:val="22"/>
+          <w:lang w:val="en-US"/>
+        </w:rPr>
+        <w:t>man</w:t>
+      </w:r>
+      <w:r>
+        <w:rPr>
+          <w:rFonts w:asciiTheme="minorHAnsi" w:eastAsiaTheme="minorHAnsi" w:hAnsiTheme="minorHAnsi" w:cstheme="minorBidi"/>
+          <w:color w:val="auto"/>
+          <w:sz w:val="22"/>
+          <w:szCs w:val="22"/>
+          <w:lang w:val="en-US"/>
+        </w:rPr>
+        <w:t xml:space="preserve"> </w:t>
+      </w:r>
+      <w:r>
+        <w:rPr>
+          <w:rFonts w:asciiTheme="minorHAnsi" w:eastAsiaTheme="minorHAnsi" w:hAnsiTheme="minorHAnsi" w:cstheme="minorBidi"/>
+          <w:color w:val="auto"/>
+          <w:sz w:val="22"/>
+          <w:szCs w:val="22"/>
+          <w:lang w:val="en-US"/>
+        </w:rPr>
+        <w:t>age</w:t>
+      </w:r>
+      <w:proofErr w:type="spellEnd"/>
+      <w:r>
+        <w:rPr>
+          <w:rFonts w:asciiTheme="minorHAnsi" w:eastAsiaTheme="minorHAnsi" w:hAnsiTheme="minorHAnsi" w:cstheme="minorBidi"/>
+          <w:color w:val="auto"/>
+          <w:sz w:val="22"/>
+          <w:szCs w:val="22"/>
+          <w:lang w:val="en-US"/>
+        </w:rPr>
+        <w:t xml:space="preserve"> WMS system.</w:t>
+      </w:r>
+    </w:p>
+    <w:p>
+      <w:pPr>
+        <w:pStyle w:val="Heading1"/>
+        <w:rPr>
+          <w:rFonts w:asciiTheme="minorHAnsi" w:eastAsiaTheme="minorHAnsi" w:hAnsiTheme="minorHAnsi" w:cstheme="minorBidi"/>
+          <w:color w:val="auto"/>
+          <w:sz w:val="22"/>
+          <w:szCs w:val="22"/>
+          <w:lang w:val="en-US"/>
+        </w:rPr>
+      </w:pPr>
+      <w:r>
+        <w:rPr>
+          <w:rFonts w:asciiTheme="minorHAnsi" w:eastAsiaTheme="minorHAnsi" w:hAnsiTheme="minorHAnsi" w:cstheme="minorBidi"/>
+          <w:color w:val="auto"/>
+          <w:sz w:val="22"/>
+          <w:szCs w:val="22"/>
+          <w:lang w:val="en-US"/>
+        </w:rPr>
+        <w:t>Testing: Migrate a sample WMS, install the system on a test server, update to a new version, and manage the system by performing basic tasks. Verify successful completion and user-friendliness.</w:t>
+      </w:r>
+    </w:p>
+    <w:p>
+      <w:pPr>
+        <w:pStyle w:val="Heading1"/>
+        <w:rPr>
+          <w:rFonts w:asciiTheme="minorHAnsi" w:eastAsiaTheme="minorHAnsi" w:hAnsiTheme="minorHAnsi" w:cstheme="minorBidi"/>
+          <w:color w:val="auto"/>
+          <w:sz w:val="22"/>
+          <w:szCs w:val="22"/>
+          <w:lang w:val="en-US"/>
+        </w:rPr>
+      </w:pPr>
+      <w:r>
+        <w:rPr>
+          <w:rFonts w:asciiTheme="minorHAnsi" w:eastAsiaTheme="minorHAnsi" w:hAnsiTheme="minorHAnsi" w:cstheme="minorBidi"/>
+          <w:color w:val="auto"/>
+          <w:sz w:val="22"/>
+          <w:szCs w:val="22"/>
+          <w:lang w:val="en-US"/>
+        </w:rPr>
+        <w:t>Functionality: Manage courses in WMS.</w:t>
+      </w:r>
+    </w:p>
+    <w:p>
+      <w:pPr>
+        <w:pStyle w:val="Heading1"/>
+        <w:rPr>
+          <w:rFonts w:asciiTheme="minorHAnsi" w:eastAsiaTheme="minorHAnsi" w:hAnsiTheme="minorHAnsi" w:cstheme="minorBidi"/>
+          <w:color w:val="auto"/>
+          <w:sz w:val="22"/>
+          <w:szCs w:val="22"/>
+          <w:lang w:val="en-US"/>
+        </w:rPr>
+      </w:pPr>
+      <w:r>
+        <w:rPr>
+          <w:rFonts w:asciiTheme="minorHAnsi" w:eastAsiaTheme="minorHAnsi" w:hAnsiTheme="minorHAnsi" w:cstheme="minorBidi"/>
+          <w:color w:val="auto"/>
+          <w:sz w:val="22"/>
+          <w:szCs w:val="22"/>
+          <w:lang w:val="en-US"/>
+        </w:rPr>
+        <w:t>Testing: Create a new course entry, back up and remove a course entry. Verify that courses can be managed and backed up.</w:t>
+      </w:r>
+    </w:p>
+    <w:p>
+      <w:pPr>
+        <w:pStyle w:val="Heading1"/>
+        <w:rPr>
+          <w:rFonts w:asciiTheme="minorHAnsi" w:eastAsiaTheme="minorHAnsi" w:hAnsiTheme="minorHAnsi" w:cstheme="minorBidi"/>
+          <w:color w:val="auto"/>
+          <w:sz w:val="22"/>
+          <w:szCs w:val="22"/>
+          <w:lang w:val="en-US"/>
+        </w:rPr>
+      </w:pPr>
+      <w:r>
+        <w:rPr>
+          <w:rFonts w:asciiTheme="minorHAnsi" w:eastAsiaTheme="minorHAnsi" w:hAnsiTheme="minorHAnsi" w:cstheme="minorBidi"/>
+          <w:color w:val="auto"/>
+          <w:sz w:val="22"/>
+          <w:szCs w:val="22"/>
+          <w:lang w:val="en-US"/>
+        </w:rPr>
+        <w:t>Functionality: Assign initial roles per course (administrator).</w:t>
+      </w:r>
+    </w:p>
+    <w:p>
+      <w:pPr>
+        <w:pStyle w:val="Heading1"/>
+        <w:rPr>
+          <w:rFonts w:asciiTheme="minorHAnsi" w:eastAsiaTheme="minorHAnsi" w:hAnsiTheme="minorHAnsi" w:cstheme="minorBidi"/>
+          <w:color w:val="auto"/>
+          <w:sz w:val="22"/>
+          <w:szCs w:val="22"/>
+          <w:lang w:val="en-US"/>
+        </w:rPr>
+      </w:pPr>
+      <w:r>
+        <w:rPr>
+          <w:rFonts w:asciiTheme="minorHAnsi" w:eastAsiaTheme="minorHAnsi" w:hAnsiTheme="minorHAnsi" w:cstheme="minorBidi"/>
+          <w:color w:val="auto"/>
+          <w:sz w:val="22"/>
+          <w:szCs w:val="22"/>
+          <w:lang w:val="en-US"/>
+        </w:rPr>
+        <w:t>Testing: Assign roles to different courses and ensure the roles are correctly applied. Test removal and role change functionalities.</w:t>
+      </w:r>
+    </w:p>
+    <w:p>
+      <w:pPr>
+        <w:pStyle w:val="Heading1"/>
+        <w:rPr>
+          <w:rFonts w:asciiTheme="minorHAnsi" w:eastAsiaTheme="minorHAnsi" w:hAnsiTheme="minorHAnsi" w:cstheme="minorBidi"/>
+          <w:color w:val="auto"/>
+          <w:sz w:val="22"/>
+          <w:szCs w:val="22"/>
+          <w:lang w:val="en-US"/>
+        </w:rPr>
+      </w:pPr>
+    </w:p>
+    <w:p>
+      <w:pPr>
+        <w:pStyle w:val="Heading1"/>
+        <w:rPr>
+          <w:rFonts w:asciiTheme="minorHAnsi" w:eastAsiaTheme="minorHAnsi" w:hAnsiTheme="minorHAnsi" w:cstheme="minorBidi"/>
+          <w:color w:val="auto"/>
+          <w:sz w:val="22"/>
+          <w:szCs w:val="22"/>
+          <w:lang w:val="en-US"/>
+        </w:rPr>
+      </w:pPr>
+      <w:r>
+        <w:rPr>
+          <w:rFonts w:asciiTheme="minorHAnsi" w:eastAsiaTheme="minorHAnsi" w:hAnsiTheme="minorHAnsi" w:cstheme="minorBidi"/>
+          <w:color w:val="auto"/>
+          <w:sz w:val="22"/>
+          <w:szCs w:val="22"/>
+          <w:lang w:val="en-US"/>
+        </w:rPr>
+        <w:t>2. Course Administrator Tasks:</w:t>
+      </w:r>
+    </w:p>
+    <w:p>
+      <w:pPr>
+        <w:pStyle w:val="Heading1"/>
+        <w:rPr>
+          <w:rFonts w:asciiTheme="minorHAnsi" w:eastAsiaTheme="minorHAnsi" w:hAnsiTheme="minorHAnsi" w:cstheme="minorBidi"/>
+          <w:color w:val="auto"/>
+          <w:sz w:val="22"/>
+          <w:szCs w:val="22"/>
+          <w:lang w:val="en-US"/>
+        </w:rPr>
+      </w:pPr>
+      <w:r>
+        <w:rPr>
+          <w:rFonts w:asciiTheme="minorHAnsi" w:eastAsiaTheme="minorHAnsi" w:hAnsiTheme="minorHAnsi" w:cstheme="minorBidi"/>
+          <w:color w:val="auto"/>
+          <w:sz w:val="22"/>
+          <w:szCs w:val="22"/>
+          <w:lang w:val="en-US"/>
+        </w:rPr>
+        <w:t>Functionality: Define exams, including various parameters.</w:t>
+      </w:r>
+    </w:p>
+    <w:p>
+      <w:pPr>
+        <w:pStyle w:val="Heading1"/>
+        <w:rPr>
+          <w:rFonts w:asciiTheme="minorHAnsi" w:eastAsiaTheme="minorHAnsi" w:hAnsiTheme="minorHAnsi" w:cstheme="minorBidi"/>
+          <w:color w:val="auto"/>
+          <w:sz w:val="22"/>
+          <w:szCs w:val="22"/>
+          <w:lang w:val="en-US"/>
+        </w:rPr>
+      </w:pPr>
+      <w:r>
+        <w:rPr>
+          <w:rFonts w:asciiTheme="minorHAnsi" w:eastAsiaTheme="minorHAnsi" w:hAnsiTheme="minorHAnsi" w:cstheme="minorBidi"/>
+          <w:color w:val="auto"/>
+          <w:sz w:val="22"/>
+          <w:szCs w:val="22"/>
+          <w:lang w:val="en-US"/>
+        </w:rPr>
+        <w:t>Testing: Create a sample exam, define its type, direction, length, date, and stylistic elements. Ensure the system captures and displays the exam details accurately.</w:t>
+      </w:r>
+    </w:p>
+    <w:p>
+      <w:pPr>
+        <w:pStyle w:val="Heading1"/>
+        <w:rPr>
+          <w:rFonts w:asciiTheme="minorHAnsi" w:eastAsiaTheme="minorHAnsi" w:hAnsiTheme="minorHAnsi" w:cstheme="minorBidi"/>
+          <w:color w:val="auto"/>
+          <w:sz w:val="22"/>
+          <w:szCs w:val="22"/>
+          <w:lang w:val="en-US"/>
+        </w:rPr>
+      </w:pPr>
+      <w:r>
+        <w:rPr>
+          <w:rFonts w:asciiTheme="minorHAnsi" w:eastAsiaTheme="minorHAnsi" w:hAnsiTheme="minorHAnsi" w:cstheme="minorBidi"/>
+          <w:color w:val="auto"/>
+          <w:sz w:val="22"/>
+          <w:szCs w:val="22"/>
+          <w:lang w:val="en-US"/>
+        </w:rPr>
+        <w:t>Functionality: Generate exam documents, versions, and special versions.</w:t>
+      </w:r>
+    </w:p>
+    <w:p>
+      <w:pPr>
+        <w:pStyle w:val="Heading1"/>
+        <w:rPr>
+          <w:rFonts w:asciiTheme="minorHAnsi" w:eastAsiaTheme="minorHAnsi" w:hAnsiTheme="minorHAnsi" w:cstheme="minorBidi"/>
+          <w:color w:val="auto"/>
+          <w:sz w:val="22"/>
+          <w:szCs w:val="22"/>
+          <w:lang w:val="en-US"/>
+        </w:rPr>
+      </w:pPr>
+      <w:r>
+        <w:rPr>
+          <w:rFonts w:asciiTheme="minorHAnsi" w:eastAsiaTheme="minorHAnsi" w:hAnsiTheme="minorHAnsi" w:cstheme="minorBidi"/>
+          <w:color w:val="auto"/>
+          <w:sz w:val="22"/>
+          <w:szCs w:val="22"/>
+          <w:lang w:val="en-US"/>
+        </w:rPr>
+        <w:t>Testing: Generate different versions of an exam, including a special version for the reading-impaired. Confirm the accuracy of generated documents.</w:t>
+      </w:r>
+    </w:p>
+    <w:p>
+      <w:pPr>
+        <w:pStyle w:val="Heading1"/>
+        <w:rPr>
+          <w:rFonts w:asciiTheme="minorHAnsi" w:eastAsiaTheme="minorHAnsi" w:hAnsiTheme="minorHAnsi" w:cstheme="minorBidi"/>
+          <w:color w:val="auto"/>
+          <w:sz w:val="22"/>
+          <w:szCs w:val="22"/>
+          <w:lang w:val="en-US"/>
+        </w:rPr>
+      </w:pPr>
+      <w:r>
+        <w:rPr>
+          <w:rFonts w:asciiTheme="minorHAnsi" w:eastAsiaTheme="minorHAnsi" w:hAnsiTheme="minorHAnsi" w:cstheme="minorBidi"/>
+          <w:color w:val="auto"/>
+          <w:sz w:val="22"/>
+          <w:szCs w:val="22"/>
+          <w:lang w:val="en-US"/>
+        </w:rPr>
+        <w:t>Functionality: Inspect changes made by course staff.</w:t>
+      </w:r>
+    </w:p>
+    <w:p>
+      <w:pPr>
+        <w:pStyle w:val="Heading1"/>
+        <w:rPr>
+          <w:rFonts w:asciiTheme="minorHAnsi" w:eastAsiaTheme="minorHAnsi" w:hAnsiTheme="minorHAnsi" w:cstheme="minorBidi"/>
+          <w:color w:val="auto"/>
+          <w:sz w:val="22"/>
+          <w:szCs w:val="22"/>
+          <w:lang w:val="en-US"/>
+        </w:rPr>
+      </w:pPr>
+      <w:r>
+        <w:rPr>
+          <w:rFonts w:asciiTheme="minorHAnsi" w:eastAsiaTheme="minorHAnsi" w:hAnsiTheme="minorHAnsi" w:cstheme="minorBidi"/>
+          <w:color w:val="auto"/>
+          <w:sz w:val="22"/>
+          <w:szCs w:val="22"/>
+          <w:lang w:val="en-US"/>
+        </w:rPr>
+        <w:t>Testing: Reject, accept, and modify changes made during the exam preparation phase. Ensure proper tracking and inspection of changes.</w:t>
+      </w:r>
+    </w:p>
+    <w:p>
+      <w:pPr>
+        <w:pStyle w:val="Heading1"/>
+        <w:rPr>
+          <w:rFonts w:asciiTheme="minorHAnsi" w:eastAsiaTheme="minorHAnsi" w:hAnsiTheme="minorHAnsi" w:cstheme="minorBidi"/>
+          <w:color w:val="auto"/>
+          <w:sz w:val="22"/>
+          <w:szCs w:val="22"/>
+          <w:lang w:val="en-US"/>
+        </w:rPr>
+      </w:pPr>
+    </w:p>
+    <w:p>
+      <w:pPr>
+        <w:pStyle w:val="Heading1"/>
+        <w:rPr>
+          <w:rFonts w:asciiTheme="minorHAnsi" w:eastAsiaTheme="minorHAnsi" w:hAnsiTheme="minorHAnsi" w:cstheme="minorBidi"/>
+          <w:color w:val="auto"/>
+          <w:sz w:val="22"/>
+          <w:szCs w:val="22"/>
+          <w:lang w:val="en-US"/>
+        </w:rPr>
+      </w:pPr>
+      <w:r>
+        <w:rPr>
+          <w:rFonts w:asciiTheme="minorHAnsi" w:eastAsiaTheme="minorHAnsi" w:hAnsiTheme="minorHAnsi" w:cstheme="minorBidi"/>
+          <w:color w:val="auto"/>
+          <w:sz w:val="22"/>
+          <w:szCs w:val="22"/>
+          <w:lang w:val="en-US"/>
+        </w:rPr>
+        <w:t>3. Course Staff Activities:</w:t>
+      </w:r>
+    </w:p>
+    <w:p>
+      <w:pPr>
+        <w:pStyle w:val="Heading1"/>
+        <w:rPr>
+          <w:rFonts w:asciiTheme="minorHAnsi" w:eastAsiaTheme="minorHAnsi" w:hAnsiTheme="minorHAnsi" w:cstheme="minorBidi"/>
+          <w:color w:val="auto"/>
+          <w:sz w:val="22"/>
+          <w:szCs w:val="22"/>
+          <w:lang w:val="en-US"/>
+        </w:rPr>
+      </w:pPr>
+      <w:r>
+        <w:rPr>
+          <w:rFonts w:asciiTheme="minorHAnsi" w:eastAsiaTheme="minorHAnsi" w:hAnsiTheme="minorHAnsi" w:cstheme="minorBidi"/>
+          <w:color w:val="auto"/>
+          <w:sz w:val="22"/>
+          <w:szCs w:val="22"/>
+          <w:lang w:val="en-US"/>
+        </w:rPr>
+        <w:t>Functionality: Validate, edit, and manage questions.</w:t>
+      </w:r>
+    </w:p>
+    <w:p>
+      <w:pPr>
+        <w:pStyle w:val="Heading1"/>
+        <w:rPr>
+          <w:rFonts w:asciiTheme="minorHAnsi" w:eastAsiaTheme="minorHAnsi" w:hAnsiTheme="minorHAnsi" w:cstheme="minorBidi"/>
+          <w:color w:val="auto"/>
+          <w:sz w:val="22"/>
+          <w:szCs w:val="22"/>
+          <w:lang w:val="en-US"/>
+        </w:rPr>
+      </w:pPr>
+      <w:r>
+        <w:rPr>
+          <w:rFonts w:asciiTheme="minorHAnsi" w:eastAsiaTheme="minorHAnsi" w:hAnsiTheme="minorHAnsi" w:cstheme="minorBidi"/>
+          <w:color w:val="auto"/>
+          <w:sz w:val="22"/>
+          <w:szCs w:val="22"/>
+          <w:lang w:val="en-US"/>
+        </w:rPr>
+        <w:t>Testing: Add, delete, edit, and validate questions, stems, keys, distractors, solutions, and keywords. Ensure smooth management and validation processes.</w:t>
+      </w:r>
+    </w:p>
+    <w:p>
+      <w:pPr>
+        <w:pStyle w:val="Heading1"/>
+        <w:rPr>
+          <w:rFonts w:asciiTheme="minorHAnsi" w:eastAsiaTheme="minorHAnsi" w:hAnsiTheme="minorHAnsi" w:cstheme="minorBidi"/>
+          <w:color w:val="auto"/>
+          <w:sz w:val="22"/>
+          <w:szCs w:val="22"/>
+          <w:lang w:val="en-US"/>
+        </w:rPr>
+      </w:pPr>
+      <w:r>
+        <w:rPr>
+          <w:rFonts w:asciiTheme="minorHAnsi" w:eastAsiaTheme="minorHAnsi" w:hAnsiTheme="minorHAnsi" w:cstheme="minorBidi"/>
+          <w:color w:val="auto"/>
+          <w:sz w:val="22"/>
+          <w:szCs w:val="22"/>
+          <w:lang w:val="en-US"/>
+        </w:rPr>
+        <w:t>Functionality: Perform WMS activities, log into the system.</w:t>
+      </w:r>
+    </w:p>
+    <w:p>
+      <w:pPr>
+        <w:pStyle w:val="Heading1"/>
+        <w:rPr>
+          <w:rFonts w:asciiTheme="minorHAnsi" w:eastAsiaTheme="minorHAnsi" w:hAnsiTheme="minorHAnsi" w:cstheme="minorBidi"/>
+          <w:color w:val="auto"/>
+          <w:sz w:val="22"/>
+          <w:szCs w:val="22"/>
+          <w:lang w:val="en-US"/>
+        </w:rPr>
+      </w:pPr>
+      <w:r>
+        <w:rPr>
+          <w:rFonts w:asciiTheme="minorHAnsi" w:eastAsiaTheme="minorHAnsi" w:hAnsiTheme="minorHAnsi" w:cstheme="minorBidi"/>
+          <w:color w:val="auto"/>
+          <w:sz w:val="22"/>
+          <w:szCs w:val="22"/>
+          <w:lang w:val="en-US"/>
+        </w:rPr>
+        <w:t>Testing: Log into the system with user credentials, select a course if active in more than one, and perform specific tasks. Confirm effective login and task execution.</w:t>
+      </w:r>
+    </w:p>
+    <w:p>
+      <w:pPr>
+        <w:pStyle w:val="Heading1"/>
+        <w:rPr>
+          <w:rFonts w:asciiTheme="minorHAnsi" w:eastAsiaTheme="minorHAnsi" w:hAnsiTheme="minorHAnsi" w:cstheme="minorBidi"/>
+          <w:color w:val="auto"/>
+          <w:sz w:val="22"/>
+          <w:szCs w:val="22"/>
+          <w:lang w:val="en-US"/>
+        </w:rPr>
+      </w:pPr>
+    </w:p>
+    <w:p>
+      <w:pPr>
+        <w:pStyle w:val="Heading1"/>
+        <w:rPr>
+          <w:rFonts w:asciiTheme="minorHAnsi" w:eastAsiaTheme="minorHAnsi" w:hAnsiTheme="minorHAnsi" w:cstheme="minorBidi"/>
+          <w:color w:val="auto"/>
+          <w:sz w:val="22"/>
+          <w:szCs w:val="22"/>
+          <w:lang w:val="en-US"/>
+        </w:rPr>
+      </w:pPr>
+      <w:r>
+        <w:rPr>
+          <w:rFonts w:asciiTheme="minorHAnsi" w:eastAsiaTheme="minorHAnsi" w:hAnsiTheme="minorHAnsi" w:cstheme="minorBidi"/>
+          <w:color w:val="auto"/>
+          <w:sz w:val="22"/>
+          <w:szCs w:val="22"/>
+          <w:lang w:val="en-US"/>
+        </w:rPr>
+        <w:t>4. User Interface and Workflow Management:</w:t>
+      </w:r>
+    </w:p>
+    <w:p>
+      <w:pPr>
+        <w:pStyle w:val="Heading1"/>
+        <w:rPr>
+          <w:rFonts w:asciiTheme="minorHAnsi" w:eastAsiaTheme="minorHAnsi" w:hAnsiTheme="minorHAnsi" w:cstheme="minorBidi"/>
+          <w:color w:val="auto"/>
+          <w:sz w:val="22"/>
+          <w:szCs w:val="22"/>
+          <w:lang w:val="en-US"/>
+        </w:rPr>
+      </w:pPr>
+      <w:r>
+        <w:rPr>
+          <w:rFonts w:asciiTheme="minorHAnsi" w:eastAsiaTheme="minorHAnsi" w:hAnsiTheme="minorHAnsi" w:cstheme="minorBidi"/>
+          <w:color w:val="auto"/>
+          <w:sz w:val="22"/>
+          <w:szCs w:val="22"/>
+          <w:lang w:val="en-US"/>
+        </w:rPr>
+        <w:t xml:space="preserve">Functionality: Web-based system accessible within the </w:t>
+      </w:r>
+      <w:r>
+        <w:rPr>
+          <w:rFonts w:asciiTheme="minorHAnsi" w:eastAsiaTheme="minorHAnsi" w:hAnsiTheme="minorHAnsi" w:cstheme="minorBidi"/>
+          <w:color w:val="auto"/>
+          <w:sz w:val="22"/>
+          <w:szCs w:val="22"/>
+          <w:lang w:val="en-US"/>
+        </w:rPr>
+        <w:t>University</w:t>
+      </w:r>
+      <w:r>
+        <w:rPr>
+          <w:rFonts w:asciiTheme="minorHAnsi" w:eastAsiaTheme="minorHAnsi" w:hAnsiTheme="minorHAnsi" w:cstheme="minorBidi"/>
+          <w:color w:val="auto"/>
+          <w:sz w:val="22"/>
+          <w:szCs w:val="22"/>
+          <w:lang w:val="en-US"/>
+        </w:rPr>
+        <w:t>.</w:t>
+      </w:r>
+    </w:p>
+    <w:p>
+      <w:pPr>
+        <w:pStyle w:val="Heading1"/>
+        <w:rPr>
+          <w:rFonts w:asciiTheme="minorHAnsi" w:eastAsiaTheme="minorHAnsi" w:hAnsiTheme="minorHAnsi" w:cstheme="minorBidi"/>
+          <w:color w:val="auto"/>
+          <w:sz w:val="22"/>
+          <w:szCs w:val="22"/>
+          <w:lang w:val="en-US"/>
+        </w:rPr>
+      </w:pPr>
+      <w:r>
+        <w:rPr>
+          <w:rFonts w:asciiTheme="minorHAnsi" w:eastAsiaTheme="minorHAnsi" w:hAnsiTheme="minorHAnsi" w:cstheme="minorBidi"/>
+          <w:color w:val="auto"/>
+          <w:sz w:val="22"/>
+          <w:szCs w:val="22"/>
+          <w:lang w:val="en-US"/>
+        </w:rPr>
+        <w:t>Testing: Access the system via web browser within the department and through VPN. Confirm accessibility for different users.</w:t>
+      </w:r>
+    </w:p>
+    <w:p>
+      <w:pPr>
+        <w:pStyle w:val="Heading1"/>
+        <w:rPr>
+          <w:rFonts w:asciiTheme="minorHAnsi" w:eastAsiaTheme="minorHAnsi" w:hAnsiTheme="minorHAnsi" w:cstheme="minorBidi"/>
+          <w:color w:val="auto"/>
+          <w:sz w:val="22"/>
+          <w:szCs w:val="22"/>
+          <w:lang w:val="en-US"/>
+        </w:rPr>
+      </w:pPr>
+      <w:r>
+        <w:rPr>
+          <w:rFonts w:asciiTheme="minorHAnsi" w:eastAsiaTheme="minorHAnsi" w:hAnsiTheme="minorHAnsi" w:cstheme="minorBidi"/>
+          <w:color w:val="auto"/>
+          <w:sz w:val="22"/>
+          <w:szCs w:val="22"/>
+          <w:lang w:val="en-US"/>
+        </w:rPr>
+        <w:t>Functionality: Dashboard based on user roles.</w:t>
+      </w:r>
+    </w:p>
+    <w:p>
+      <w:pPr>
+        <w:pStyle w:val="Heading1"/>
+        <w:rPr>
+          <w:rFonts w:asciiTheme="minorHAnsi" w:eastAsiaTheme="minorHAnsi" w:hAnsiTheme="minorHAnsi" w:cstheme="minorBidi"/>
+          <w:color w:val="auto"/>
+          <w:sz w:val="22"/>
+          <w:szCs w:val="22"/>
+          <w:lang w:val="en-US"/>
+        </w:rPr>
+      </w:pPr>
+      <w:r>
+        <w:rPr>
+          <w:rFonts w:asciiTheme="minorHAnsi" w:eastAsiaTheme="minorHAnsi" w:hAnsiTheme="minorHAnsi" w:cstheme="minorBidi"/>
+          <w:color w:val="auto"/>
+          <w:sz w:val="22"/>
+          <w:szCs w:val="22"/>
+          <w:lang w:val="en-US"/>
+        </w:rPr>
+        <w:t>Testing: Each user should see a dashboard based on their roles. Verify that the dashboard displays relevant information.</w:t>
+      </w:r>
+    </w:p>
+    <w:p>
+      <w:pPr>
+        <w:pStyle w:val="Heading1"/>
+        <w:rPr>
+          <w:rFonts w:asciiTheme="minorHAnsi" w:eastAsiaTheme="minorHAnsi" w:hAnsiTheme="minorHAnsi" w:cstheme="minorBidi"/>
+          <w:color w:val="auto"/>
+          <w:sz w:val="22"/>
+          <w:szCs w:val="22"/>
+          <w:lang w:val="en-US"/>
+        </w:rPr>
+      </w:pPr>
+      <w:r>
+        <w:rPr>
+          <w:rFonts w:asciiTheme="minorHAnsi" w:eastAsiaTheme="minorHAnsi" w:hAnsiTheme="minorHAnsi" w:cstheme="minorBidi"/>
+          <w:color w:val="auto"/>
+          <w:sz w:val="22"/>
+          <w:szCs w:val="22"/>
+          <w:lang w:val="en-US"/>
+        </w:rPr>
+        <w:t>Functionality: History maintenance for each user.</w:t>
+      </w:r>
+    </w:p>
+    <w:p>
+      <w:pPr>
+        <w:pStyle w:val="Heading1"/>
+        <w:rPr>
+          <w:rFonts w:asciiTheme="minorHAnsi" w:eastAsiaTheme="minorHAnsi" w:hAnsiTheme="minorHAnsi" w:cstheme="minorBidi"/>
+          <w:color w:val="auto"/>
+          <w:sz w:val="22"/>
+          <w:szCs w:val="22"/>
+          <w:lang w:val="en-US"/>
+        </w:rPr>
+      </w:pPr>
+      <w:r>
+        <w:rPr>
+          <w:rFonts w:asciiTheme="minorHAnsi" w:eastAsiaTheme="minorHAnsi" w:hAnsiTheme="minorHAnsi" w:cstheme="minorBidi"/>
+          <w:color w:val="auto"/>
+          <w:sz w:val="22"/>
+          <w:szCs w:val="22"/>
+          <w:lang w:val="en-US"/>
+        </w:rPr>
+        <w:t>Testing: Log in, perform tasks, log out, and log back in. Confirm that the system maintains history for each user.</w:t>
+      </w:r>
+    </w:p>
+    <w:p>
+      <w:pPr>
+        <w:pStyle w:val="Heading1"/>
+        <w:rPr>
+          <w:rFonts w:asciiTheme="minorHAnsi" w:eastAsiaTheme="minorHAnsi" w:hAnsiTheme="minorHAnsi" w:cstheme="minorBidi"/>
+          <w:color w:val="auto"/>
+          <w:sz w:val="22"/>
+          <w:szCs w:val="22"/>
+          <w:lang w:val="en-US"/>
+        </w:rPr>
+      </w:pPr>
+      <w:r>
+        <w:rPr>
+          <w:rFonts w:asciiTheme="minorHAnsi" w:eastAsiaTheme="minorHAnsi" w:hAnsiTheme="minorHAnsi" w:cstheme="minorBidi"/>
+          <w:color w:val="auto"/>
+          <w:sz w:val="22"/>
+          <w:szCs w:val="22"/>
+          <w:lang w:val="en-US"/>
+        </w:rPr>
+        <w:t>Functionality: Boolean-based search for meta-questions.</w:t>
+      </w:r>
+    </w:p>
+    <w:p>
+      <w:pPr>
+        <w:pStyle w:val="Heading1"/>
+        <w:rPr>
+          <w:rFonts w:asciiTheme="minorHAnsi" w:eastAsiaTheme="minorHAnsi" w:hAnsiTheme="minorHAnsi" w:cstheme="minorBidi"/>
+          <w:color w:val="auto"/>
+          <w:sz w:val="22"/>
+          <w:szCs w:val="22"/>
+          <w:lang w:val="en-US"/>
+        </w:rPr>
+      </w:pPr>
+      <w:r>
+        <w:rPr>
+          <w:rFonts w:asciiTheme="minorHAnsi" w:eastAsiaTheme="minorHAnsi" w:hAnsiTheme="minorHAnsi" w:cstheme="minorBidi"/>
+          <w:color w:val="auto"/>
+          <w:sz w:val="22"/>
+          <w:szCs w:val="22"/>
+          <w:lang w:val="en-US"/>
+        </w:rPr>
+        <w:t>Testing: Conduct searches based on boolean operations on keywords and strings. Confirm accurate identification and display of relevant meta-questions.</w:t>
+      </w:r>
+    </w:p>
+    <w:p>
+      <w:pPr>
+        <w:pStyle w:val="Heading1"/>
+        <w:rPr>
+          <w:rFonts w:asciiTheme="minorHAnsi" w:eastAsiaTheme="minorHAnsi" w:hAnsiTheme="minorHAnsi" w:cstheme="minorBidi"/>
+          <w:color w:val="auto"/>
+          <w:sz w:val="22"/>
+          <w:szCs w:val="22"/>
+          <w:lang w:val="en-US"/>
+        </w:rPr>
+      </w:pPr>
+    </w:p>
+    <w:p>
+      <w:pPr>
+        <w:pStyle w:val="Heading1"/>
+        <w:rPr>
+          <w:rFonts w:asciiTheme="minorHAnsi" w:eastAsiaTheme="minorHAnsi" w:hAnsiTheme="minorHAnsi" w:cstheme="minorBidi"/>
+          <w:color w:val="auto"/>
+          <w:sz w:val="22"/>
+          <w:szCs w:val="22"/>
+          <w:lang w:val="en-US"/>
+        </w:rPr>
+      </w:pPr>
+      <w:r>
+        <w:rPr>
+          <w:rFonts w:asciiTheme="minorHAnsi" w:eastAsiaTheme="minorHAnsi" w:hAnsiTheme="minorHAnsi" w:cstheme="minorBidi"/>
+          <w:color w:val="auto"/>
+          <w:sz w:val="22"/>
+          <w:szCs w:val="22"/>
+          <w:lang w:val="en-US"/>
+        </w:rPr>
+        <w:t>5. Database Management:</w:t>
+      </w:r>
+    </w:p>
+    <w:p>
+      <w:pPr>
+        <w:pStyle w:val="Heading1"/>
+        <w:rPr>
+          <w:rFonts w:asciiTheme="minorHAnsi" w:eastAsiaTheme="minorHAnsi" w:hAnsiTheme="minorHAnsi" w:cstheme="minorBidi"/>
+          <w:color w:val="auto"/>
+          <w:sz w:val="22"/>
+          <w:szCs w:val="22"/>
+          <w:lang w:val="en-US"/>
+        </w:rPr>
+      </w:pPr>
+      <w:r>
+        <w:rPr>
+          <w:rFonts w:asciiTheme="minorHAnsi" w:eastAsiaTheme="minorHAnsi" w:hAnsiTheme="minorHAnsi" w:cstheme="minorBidi"/>
+          <w:color w:val="auto"/>
+          <w:sz w:val="22"/>
+          <w:szCs w:val="22"/>
+          <w:lang w:val="en-US"/>
+        </w:rPr>
+        <w:t>Functionality: Store all versions of meta-questions.</w:t>
+      </w:r>
+    </w:p>
+    <w:p>
+      <w:pPr>
+        <w:pStyle w:val="Heading1"/>
+        <w:rPr>
+          <w:rFonts w:asciiTheme="minorHAnsi" w:eastAsiaTheme="minorHAnsi" w:hAnsiTheme="minorHAnsi" w:cstheme="minorBidi"/>
+          <w:color w:val="auto"/>
+          <w:sz w:val="22"/>
+          <w:szCs w:val="22"/>
+          <w:lang w:val="en-US"/>
+        </w:rPr>
+      </w:pPr>
+      <w:r>
+        <w:rPr>
+          <w:rFonts w:asciiTheme="minorHAnsi" w:eastAsiaTheme="minorHAnsi" w:hAnsiTheme="minorHAnsi" w:cstheme="minorBidi"/>
+          <w:color w:val="auto"/>
+          <w:sz w:val="22"/>
+          <w:szCs w:val="22"/>
+          <w:lang w:val="en-US"/>
+        </w:rPr>
+        <w:t>Testing: Create, update, and roll back versions of meta-questions. Verify the system's ability to store and retrieve different versions.</w:t>
+      </w:r>
+    </w:p>
+    <w:p>
+      <w:pPr>
+        <w:pStyle w:val="Heading1"/>
+        <w:rPr>
+          <w:rFonts w:asciiTheme="minorHAnsi" w:eastAsiaTheme="minorHAnsi" w:hAnsiTheme="minorHAnsi" w:cstheme="minorBidi"/>
+          <w:color w:val="auto"/>
+          <w:sz w:val="22"/>
+          <w:szCs w:val="22"/>
+          <w:lang w:val="en-US"/>
+        </w:rPr>
+      </w:pPr>
+      <w:r>
+        <w:rPr>
+          <w:rFonts w:asciiTheme="minorHAnsi" w:eastAsiaTheme="minorHAnsi" w:hAnsiTheme="minorHAnsi" w:cstheme="minorBidi"/>
+          <w:color w:val="auto"/>
+          <w:sz w:val="22"/>
+          <w:szCs w:val="22"/>
+          <w:lang w:val="en-US"/>
+        </w:rPr>
+        <w:t>Functionality: Confidence levels for meta-questions.</w:t>
+      </w:r>
+    </w:p>
+    <w:p>
+      <w:pPr>
+        <w:pStyle w:val="Heading1"/>
+        <w:rPr>
+          <w:rFonts w:asciiTheme="minorHAnsi" w:eastAsiaTheme="minorHAnsi" w:hAnsiTheme="minorHAnsi" w:cstheme="minorBidi"/>
+          <w:color w:val="auto"/>
+          <w:sz w:val="22"/>
+          <w:szCs w:val="22"/>
+          <w:lang w:val="en-US"/>
+        </w:rPr>
+      </w:pPr>
+      <w:r>
+        <w:rPr>
+          <w:rFonts w:asciiTheme="minorHAnsi" w:eastAsiaTheme="minorHAnsi" w:hAnsiTheme="minorHAnsi" w:cstheme="minorBidi"/>
+          <w:color w:val="auto"/>
+          <w:sz w:val="22"/>
+          <w:szCs w:val="22"/>
+          <w:lang w:val="en-US"/>
+        </w:rPr>
+        <w:t>Testing: Validate items and check confidence levels for stems, items, appendices, and solutions. Ensure confidence levels are independent and correctly recorded.</w:t>
+      </w:r>
+    </w:p>
+    <w:p>
+      <w:pPr>
+        <w:pStyle w:val="Heading1"/>
+        <w:rPr>
+          <w:rFonts w:asciiTheme="minorHAnsi" w:eastAsiaTheme="minorHAnsi" w:hAnsiTheme="minorHAnsi" w:cstheme="minorBidi"/>
+          <w:color w:val="auto"/>
+          <w:sz w:val="22"/>
+          <w:szCs w:val="22"/>
+          <w:lang w:val="en-US"/>
+        </w:rPr>
+      </w:pPr>
+      <w:r>
+        <w:rPr>
+          <w:rFonts w:asciiTheme="minorHAnsi" w:eastAsiaTheme="minorHAnsi" w:hAnsiTheme="minorHAnsi" w:cstheme="minorBidi"/>
+          <w:color w:val="auto"/>
+          <w:sz w:val="22"/>
+          <w:szCs w:val="22"/>
+          <w:lang w:val="en-US"/>
+        </w:rPr>
+        <w:t>Functionality: Export and import to and from files.</w:t>
+      </w:r>
+    </w:p>
+    <w:p>
+      <w:pPr>
+        <w:pStyle w:val="Heading1"/>
+        <w:rPr>
+          <w:rFonts w:asciiTheme="minorHAnsi" w:eastAsiaTheme="minorHAnsi" w:hAnsiTheme="minorHAnsi" w:cstheme="minorBidi"/>
+          <w:color w:val="auto"/>
+          <w:sz w:val="22"/>
+          <w:szCs w:val="22"/>
+          <w:lang w:val="en-US"/>
+        </w:rPr>
+      </w:pPr>
+      <w:r>
+        <w:rPr>
+          <w:rFonts w:asciiTheme="minorHAnsi" w:eastAsiaTheme="minorHAnsi" w:hAnsiTheme="minorHAnsi" w:cstheme="minorBidi"/>
+          <w:color w:val="auto"/>
+          <w:sz w:val="22"/>
+          <w:szCs w:val="22"/>
+          <w:lang w:val="en-US"/>
+        </w:rPr>
+        <w:t>Testing: Export meta-questions to files, import them back, and verify the consistency of data.</w:t>
+      </w:r>
+    </w:p>
+    <w:p>
+      <w:pPr>
+        <w:pStyle w:val="Heading1"/>
+        <w:rPr>
+          <w:rFonts w:asciiTheme="minorHAnsi" w:eastAsiaTheme="minorHAnsi" w:hAnsiTheme="minorHAnsi" w:cstheme="minorBidi"/>
+          <w:color w:val="auto"/>
+          <w:sz w:val="22"/>
+          <w:szCs w:val="22"/>
+          <w:lang w:val="en-US"/>
+        </w:rPr>
+      </w:pPr>
+      <w:r>
+        <w:rPr>
+          <w:rFonts w:asciiTheme="minorHAnsi" w:eastAsiaTheme="minorHAnsi" w:hAnsiTheme="minorHAnsi" w:cstheme="minorBidi"/>
+          <w:color w:val="auto"/>
+          <w:sz w:val="22"/>
+          <w:szCs w:val="22"/>
+          <w:lang w:val="en-US"/>
+        </w:rPr>
+        <w:t>6. Output Generation:</w:t>
+      </w:r>
+    </w:p>
+    <w:p>
+      <w:pPr>
+        <w:pStyle w:val="Heading1"/>
+        <w:rPr>
+          <w:rFonts w:asciiTheme="minorHAnsi" w:eastAsiaTheme="minorHAnsi" w:hAnsiTheme="minorHAnsi" w:cstheme="minorBidi"/>
+          <w:color w:val="auto"/>
+          <w:sz w:val="22"/>
+          <w:szCs w:val="22"/>
+          <w:lang w:val="en-US"/>
+        </w:rPr>
+      </w:pPr>
+      <w:r>
+        <w:rPr>
+          <w:rFonts w:asciiTheme="minorHAnsi" w:eastAsiaTheme="minorHAnsi" w:hAnsiTheme="minorHAnsi" w:cstheme="minorBidi"/>
+          <w:color w:val="auto"/>
+          <w:sz w:val="22"/>
+          <w:szCs w:val="22"/>
+          <w:lang w:val="en-US"/>
+        </w:rPr>
+        <w:t>Functionality: Generate final exams, quizzes, and enlarged documents.</w:t>
+      </w:r>
+    </w:p>
+    <w:p>
+      <w:pPr>
+        <w:pStyle w:val="Heading1"/>
+        <w:rPr>
+          <w:rFonts w:asciiTheme="minorHAnsi" w:eastAsiaTheme="minorHAnsi" w:hAnsiTheme="minorHAnsi" w:cstheme="minorBidi"/>
+          <w:color w:val="auto"/>
+          <w:sz w:val="22"/>
+          <w:szCs w:val="22"/>
+          <w:lang w:val="en-US"/>
+        </w:rPr>
+      </w:pPr>
+      <w:r>
+        <w:rPr>
+          <w:rFonts w:asciiTheme="minorHAnsi" w:eastAsiaTheme="minorHAnsi" w:hAnsiTheme="minorHAnsi" w:cstheme="minorBidi"/>
+          <w:color w:val="auto"/>
+          <w:sz w:val="22"/>
+          <w:szCs w:val="22"/>
+          <w:lang w:val="en-US"/>
+        </w:rPr>
+        <w:t>Testing: Produce different types of documents and verify correctness. Specifically, test the creation of enlarged documents for visually impaired students.</w:t>
+      </w:r>
+    </w:p>
+    <w:p>
+      <w:pPr>
+        <w:pStyle w:val="Heading1"/>
+        <w:rPr>
+          <w:rFonts w:asciiTheme="minorHAnsi" w:eastAsiaTheme="minorHAnsi" w:hAnsiTheme="minorHAnsi" w:cstheme="minorBidi"/>
+          <w:color w:val="auto"/>
+          <w:sz w:val="22"/>
+          <w:szCs w:val="22"/>
+          <w:lang w:val="en-US"/>
+        </w:rPr>
+      </w:pPr>
+      <w:r>
+        <w:rPr>
+          <w:rFonts w:asciiTheme="minorHAnsi" w:eastAsiaTheme="minorHAnsi" w:hAnsiTheme="minorHAnsi" w:cstheme="minorBidi"/>
+          <w:color w:val="auto"/>
+          <w:sz w:val="22"/>
+          <w:szCs w:val="22"/>
+          <w:lang w:val="en-US"/>
+        </w:rPr>
+        <w:t>Functionality: Catalog files for debugging.</w:t>
+      </w:r>
+    </w:p>
+    <w:p>
+      <w:pPr>
+        <w:pStyle w:val="Heading1"/>
+        <w:rPr>
+          <w:rFonts w:asciiTheme="minorHAnsi" w:eastAsiaTheme="minorHAnsi" w:hAnsiTheme="minorHAnsi" w:cstheme="minorBidi"/>
+          <w:color w:val="auto"/>
+          <w:sz w:val="22"/>
+          <w:szCs w:val="22"/>
+          <w:lang w:val="en-US"/>
+        </w:rPr>
+      </w:pPr>
+      <w:r>
+        <w:rPr>
+          <w:rFonts w:asciiTheme="minorHAnsi" w:eastAsiaTheme="minorHAnsi" w:hAnsiTheme="minorHAnsi" w:cstheme="minorBidi"/>
+          <w:color w:val="auto"/>
+          <w:sz w:val="22"/>
+          <w:szCs w:val="22"/>
+          <w:lang w:val="en-US"/>
+        </w:rPr>
+        <w:lastRenderedPageBreak/>
+        <w:t>Testing: Generate catalog files for exams and questions. Confirm accurate display of keys and distractors for debugging purposes.</w:t>
+      </w:r>
+    </w:p>
+    <w:p>
+      <w:pPr>
+        <w:rPr>
+          <w:lang w:val="en-US"/>
+        </w:rPr>
+      </w:pPr>
+    </w:p>
+    <w:p>
+      <w:pPr>
+        <w:pStyle w:val="Heading1"/>
+        <w:rPr>
           <w:lang w:val="en-US"/>
         </w:rPr>
       </w:pPr>
@@ -6676,7 +7658,6 @@
         <w:rPr>
           <w:lang w:val="en-US"/>
         </w:rPr>
-        <w:lastRenderedPageBreak/>
         <w:t>Appendices</w:t>
       </w:r>
       <w:bookmarkEnd w:id="22"/>
@@ -7615,6 +8596,155 @@
     </w:lvl>
   </w:abstractNum>
   <w:abstractNum w:abstractNumId="9" w15:restartNumberingAfterBreak="0">
+    <w:nsid w:val="579F2D2A"/>
+    <w:multiLevelType w:val="multilevel"/>
+    <w:tmpl w:val="B3929434"/>
+    <w:lvl w:ilvl="0">
+      <w:start w:val="1"/>
+      <w:numFmt w:val="bullet"/>
+      <w:lvlText w:val=""/>
+      <w:lvlJc w:val="left"/>
+      <w:pPr>
+        <w:tabs>
+          <w:tab w:val="num" w:pos="720"/>
+        </w:tabs>
+        <w:ind w:left="720" w:hanging="360"/>
+      </w:pPr>
+      <w:rPr>
+        <w:rFonts w:ascii="Symbol" w:hAnsi="Symbol" w:hint="default"/>
+        <w:sz w:val="20"/>
+      </w:rPr>
+    </w:lvl>
+    <w:lvl w:ilvl="1" w:tentative="1">
+      <w:start w:val="1"/>
+      <w:numFmt w:val="bullet"/>
+      <w:lvlText w:val=""/>
+      <w:lvlJc w:val="left"/>
+      <w:pPr>
+        <w:tabs>
+          <w:tab w:val="num" w:pos="1440"/>
+        </w:tabs>
+        <w:ind w:left="1440" w:hanging="360"/>
+      </w:pPr>
+      <w:rPr>
+        <w:rFonts w:ascii="Symbol" w:hAnsi="Symbol" w:hint="default"/>
+        <w:sz w:val="20"/>
+      </w:rPr>
+    </w:lvl>
+    <w:lvl w:ilvl="2" w:tentative="1">
+      <w:start w:val="1"/>
+      <w:numFmt w:val="bullet"/>
+      <w:lvlText w:val=""/>
+      <w:lvlJc w:val="left"/>
+      <w:pPr>
+        <w:tabs>
+          <w:tab w:val="num" w:pos="2160"/>
+        </w:tabs>
+        <w:ind w:left="2160" w:hanging="360"/>
+      </w:pPr>
+      <w:rPr>
+        <w:rFonts w:ascii="Symbol" w:hAnsi="Symbol" w:hint="default"/>
+        <w:sz w:val="20"/>
+      </w:rPr>
+    </w:lvl>
+    <w:lvl w:ilvl="3" w:tentative="1">
+      <w:start w:val="1"/>
+      <w:numFmt w:val="bullet"/>
+      <w:lvlText w:val=""/>
+      <w:lvlJc w:val="left"/>
+      <w:pPr>
+        <w:tabs>
+          <w:tab w:val="num" w:pos="2880"/>
+        </w:tabs>
+        <w:ind w:left="2880" w:hanging="360"/>
+      </w:pPr>
+      <w:rPr>
+        <w:rFonts w:ascii="Symbol" w:hAnsi="Symbol" w:hint="default"/>
+        <w:sz w:val="20"/>
+      </w:rPr>
+    </w:lvl>
+    <w:lvl w:ilvl="4" w:tentative="1">
+      <w:start w:val="1"/>
+      <w:numFmt w:val="bullet"/>
+      <w:lvlText w:val=""/>
+      <w:lvlJc w:val="left"/>
+      <w:pPr>
+        <w:tabs>
+          <w:tab w:val="num" w:pos="3600"/>
+        </w:tabs>
+        <w:ind w:left="3600" w:hanging="360"/>
+      </w:pPr>
+      <w:rPr>
+        <w:rFonts w:ascii="Symbol" w:hAnsi="Symbol" w:hint="default"/>
+        <w:sz w:val="20"/>
+      </w:rPr>
+    </w:lvl>
+    <w:lvl w:ilvl="5" w:tentative="1">
+      <w:start w:val="1"/>
+      <w:numFmt w:val="bullet"/>
+      <w:lvlText w:val=""/>
+      <w:lvlJc w:val="left"/>
+      <w:pPr>
+        <w:tabs>
+          <w:tab w:val="num" w:pos="4320"/>
+        </w:tabs>
+        <w:ind w:left="4320" w:hanging="360"/>
+      </w:pPr>
+      <w:rPr>
+        <w:rFonts w:ascii="Symbol" w:hAnsi="Symbol" w:hint="default"/>
+        <w:sz w:val="20"/>
+      </w:rPr>
+    </w:lvl>
+    <w:lvl w:ilvl="6" w:tentative="1">
+      <w:start w:val="1"/>
+      <w:numFmt w:val="bullet"/>
+      <w:lvlText w:val=""/>
+      <w:lvlJc w:val="left"/>
+      <w:pPr>
+        <w:tabs>
+          <w:tab w:val="num" w:pos="5040"/>
+        </w:tabs>
+        <w:ind w:left="5040" w:hanging="360"/>
+      </w:pPr>
+      <w:rPr>
+        <w:rFonts w:ascii="Symbol" w:hAnsi="Symbol" w:hint="default"/>
+        <w:sz w:val="20"/>
+      </w:rPr>
+    </w:lvl>
+    <w:lvl w:ilvl="7" w:tentative="1">
+      <w:start w:val="1"/>
+      <w:numFmt w:val="bullet"/>
+      <w:lvlText w:val=""/>
+      <w:lvlJc w:val="left"/>
+      <w:pPr>
+        <w:tabs>
+          <w:tab w:val="num" w:pos="5760"/>
+        </w:tabs>
+        <w:ind w:left="5760" w:hanging="360"/>
+      </w:pPr>
+      <w:rPr>
+        <w:rFonts w:ascii="Symbol" w:hAnsi="Symbol" w:hint="default"/>
+        <w:sz w:val="20"/>
+      </w:rPr>
+    </w:lvl>
+    <w:lvl w:ilvl="8" w:tentative="1">
+      <w:start w:val="1"/>
+      <w:numFmt w:val="bullet"/>
+      <w:lvlText w:val=""/>
+      <w:lvlJc w:val="left"/>
+      <w:pPr>
+        <w:tabs>
+          <w:tab w:val="num" w:pos="6480"/>
+        </w:tabs>
+        <w:ind w:left="6480" w:hanging="360"/>
+      </w:pPr>
+      <w:rPr>
+        <w:rFonts w:ascii="Symbol" w:hAnsi="Symbol" w:hint="default"/>
+        <w:sz w:val="20"/>
+      </w:rPr>
+    </w:lvl>
+  </w:abstractNum>
+  <w:abstractNum w:abstractNumId="10" w15:restartNumberingAfterBreak="0">
     <w:nsid w:val="5AC614F5"/>
     <w:multiLevelType w:val="hybridMultilevel"/>
     <w:tmpl w:val="37ECC31C"/>
@@ -7703,7 +8833,7 @@
       </w:pPr>
     </w:lvl>
   </w:abstractNum>
-  <w:abstractNum w:abstractNumId="10" w15:restartNumberingAfterBreak="0">
+  <w:abstractNum w:abstractNumId="11" w15:restartNumberingAfterBreak="0">
     <w:nsid w:val="5DB25022"/>
     <w:multiLevelType w:val="multilevel"/>
     <w:tmpl w:val="865622C0"/>
@@ -7816,7 +8946,7 @@
       </w:rPr>
     </w:lvl>
   </w:abstractNum>
-  <w:abstractNum w:abstractNumId="11" w15:restartNumberingAfterBreak="0">
+  <w:abstractNum w:abstractNumId="12" w15:restartNumberingAfterBreak="0">
     <w:nsid w:val="61814DA6"/>
     <w:multiLevelType w:val="multilevel"/>
     <w:tmpl w:val="19D69002"/>
@@ -7937,7 +9067,7 @@
       </w:pPr>
     </w:lvl>
   </w:abstractNum>
-  <w:abstractNum w:abstractNumId="12" w15:restartNumberingAfterBreak="0">
+  <w:abstractNum w:abstractNumId="13" w15:restartNumberingAfterBreak="0">
     <w:nsid w:val="7940550B"/>
     <w:multiLevelType w:val="hybridMultilevel"/>
     <w:tmpl w:val="BCD49336"/>
@@ -8050,7 +9180,124 @@
       </w:rPr>
     </w:lvl>
   </w:abstractNum>
-  <w:abstractNum w:abstractNumId="13" w15:restartNumberingAfterBreak="0">
+  <w:abstractNum w:abstractNumId="14" w15:restartNumberingAfterBreak="0">
+    <w:nsid w:val="7CFC2872"/>
+    <w:multiLevelType w:val="multilevel"/>
+    <w:tmpl w:val="CDE0BA54"/>
+    <w:lvl w:ilvl="0">
+      <w:start w:val="1"/>
+      <w:numFmt w:val="decimal"/>
+      <w:lvlText w:val="%1."/>
+      <w:lvlJc w:val="left"/>
+      <w:pPr>
+        <w:tabs>
+          <w:tab w:val="num" w:pos="720"/>
+        </w:tabs>
+        <w:ind w:left="720" w:hanging="360"/>
+      </w:pPr>
+    </w:lvl>
+    <w:lvl w:ilvl="1">
+      <w:start w:val="1"/>
+      <w:numFmt w:val="bullet"/>
+      <w:lvlText w:val=""/>
+      <w:lvlJc w:val="left"/>
+      <w:pPr>
+        <w:tabs>
+          <w:tab w:val="num" w:pos="1440"/>
+        </w:tabs>
+        <w:ind w:left="1440" w:hanging="360"/>
+      </w:pPr>
+      <w:rPr>
+        <w:rFonts w:ascii="Symbol" w:hAnsi="Symbol" w:hint="default"/>
+        <w:sz w:val="20"/>
+      </w:rPr>
+    </w:lvl>
+    <w:lvl w:ilvl="2" w:tentative="1">
+      <w:start w:val="1"/>
+      <w:numFmt w:val="decimal"/>
+      <w:lvlText w:val="%3."/>
+      <w:lvlJc w:val="left"/>
+      <w:pPr>
+        <w:tabs>
+          <w:tab w:val="num" w:pos="2160"/>
+        </w:tabs>
+        <w:ind w:left="2160" w:hanging="360"/>
+      </w:pPr>
+    </w:lvl>
+    <w:lvl w:ilvl="3" w:tentative="1">
+      <w:start w:val="1"/>
+      <w:numFmt w:val="decimal"/>
+      <w:lvlText w:val="%4."/>
+      <w:lvlJc w:val="left"/>
+      <w:pPr>
+        <w:tabs>
+          <w:tab w:val="num" w:pos="2880"/>
+        </w:tabs>
+        <w:ind w:left="2880" w:hanging="360"/>
+      </w:pPr>
+    </w:lvl>
+    <w:lvl w:ilvl="4" w:tentative="1">
+      <w:start w:val="1"/>
+      <w:numFmt w:val="decimal"/>
+      <w:lvlText w:val="%5."/>
+      <w:lvlJc w:val="left"/>
+      <w:pPr>
+        <w:tabs>
+          <w:tab w:val="num" w:pos="3600"/>
+        </w:tabs>
+        <w:ind w:left="3600" w:hanging="360"/>
+      </w:pPr>
+    </w:lvl>
+    <w:lvl w:ilvl="5" w:tentative="1">
+      <w:start w:val="1"/>
+      <w:numFmt w:val="decimal"/>
+      <w:lvlText w:val="%6."/>
+      <w:lvlJc w:val="left"/>
+      <w:pPr>
+        <w:tabs>
+          <w:tab w:val="num" w:pos="4320"/>
+        </w:tabs>
+        <w:ind w:left="4320" w:hanging="360"/>
+      </w:pPr>
+    </w:lvl>
+    <w:lvl w:ilvl="6" w:tentative="1">
+      <w:start w:val="1"/>
+      <w:numFmt w:val="decimal"/>
+      <w:lvlText w:val="%7."/>
+      <w:lvlJc w:val="left"/>
+      <w:pPr>
+        <w:tabs>
+          <w:tab w:val="num" w:pos="5040"/>
+        </w:tabs>
+        <w:ind w:left="5040" w:hanging="360"/>
+      </w:pPr>
+    </w:lvl>
+    <w:lvl w:ilvl="7" w:tentative="1">
+      <w:start w:val="1"/>
+      <w:numFmt w:val="decimal"/>
+      <w:lvlText w:val="%8."/>
+      <w:lvlJc w:val="left"/>
+      <w:pPr>
+        <w:tabs>
+          <w:tab w:val="num" w:pos="5760"/>
+        </w:tabs>
+        <w:ind w:left="5760" w:hanging="360"/>
+      </w:pPr>
+    </w:lvl>
+    <w:lvl w:ilvl="8" w:tentative="1">
+      <w:start w:val="1"/>
+      <w:numFmt w:val="decimal"/>
+      <w:lvlText w:val="%9."/>
+      <w:lvlJc w:val="left"/>
+      <w:pPr>
+        <w:tabs>
+          <w:tab w:val="num" w:pos="6480"/>
+        </w:tabs>
+        <w:ind w:left="6480" w:hanging="360"/>
+      </w:pPr>
+    </w:lvl>
+  </w:abstractNum>
+  <w:abstractNum w:abstractNumId="15" w15:restartNumberingAfterBreak="0">
     <w:nsid w:val="7D5733FE"/>
     <w:multiLevelType w:val="multilevel"/>
     <w:tmpl w:val="19D69002"/>
@@ -8172,10 +9419,10 @@
     </w:lvl>
   </w:abstractNum>
   <w:num w:numId="1" w16cid:durableId="1149592525">
-    <w:abstractNumId w:val="12"/>
+    <w:abstractNumId w:val="13"/>
   </w:num>
   <w:num w:numId="2" w16cid:durableId="282813617">
-    <w:abstractNumId w:val="11"/>
+    <w:abstractNumId w:val="12"/>
   </w:num>
   <w:num w:numId="3" w16cid:durableId="857813759">
     <w:abstractNumId w:val="3"/>
@@ -8184,7 +9431,7 @@
     <w:abstractNumId w:val="0"/>
   </w:num>
   <w:num w:numId="5" w16cid:durableId="1379013527">
-    <w:abstractNumId w:val="13"/>
+    <w:abstractNumId w:val="15"/>
   </w:num>
   <w:num w:numId="6" w16cid:durableId="805044235">
     <w:abstractNumId w:val="8"/>
@@ -8193,7 +9440,7 @@
     <w:abstractNumId w:val="4"/>
   </w:num>
   <w:num w:numId="8" w16cid:durableId="1140852538">
-    <w:abstractNumId w:val="10"/>
+    <w:abstractNumId w:val="11"/>
   </w:num>
   <w:num w:numId="9" w16cid:durableId="1107773819">
     <w:abstractNumId w:val="1"/>
@@ -8205,13 +9452,19 @@
     <w:abstractNumId w:val="2"/>
   </w:num>
   <w:num w:numId="12" w16cid:durableId="331370493">
-    <w:abstractNumId w:val="9"/>
+    <w:abstractNumId w:val="10"/>
   </w:num>
   <w:num w:numId="13" w16cid:durableId="298460100">
     <w:abstractNumId w:val="6"/>
   </w:num>
   <w:num w:numId="14" w16cid:durableId="1442340640">
     <w:abstractNumId w:val="5"/>
+  </w:num>
+  <w:num w:numId="15" w16cid:durableId="1408502746">
+    <w:abstractNumId w:val="14"/>
+  </w:num>
+  <w:num w:numId="16" w16cid:durableId="2077626323">
+    <w:abstractNumId w:val="9"/>
   </w:num>
 </w:numbering>
 </file>
@@ -8225,7 +9478,7 @@
         <w:kern w:val="2"/>
         <w:sz w:val="22"/>
         <w:szCs w:val="22"/>
-        <w:lang w:val="en-IL" w:eastAsia="en-US" w:bidi="he-IL"/>
+        <w:lang w:eastAsia="en-US" w:bidi="he-IL"/>
         <w14:ligatures w14:val="standardContextual"/>
       </w:rPr>
     </w:rPrDefault>
@@ -8683,6 +9936,29 @@
       <w:szCs w:val="24"/>
     </w:rPr>
   </w:style>
+  <w:style w:type="paragraph" w:styleId="Heading4">
+    <w:name w:val="heading 4"/>
+    <w:basedOn w:val="Normal"/>
+    <w:next w:val="Normal"/>
+    <w:link w:val="Heading4Char"/>
+    <w:uiPriority w:val="9"/>
+    <w:semiHidden/>
+    <w:unhideWhenUsed/>
+    <w:qFormat/>
+    <w:rsid w:val="00ED08BE"/>
+    <w:pPr>
+      <w:keepNext/>
+      <w:keepLines/>
+      <w:spacing w:before="40" w:after="0"/>
+      <w:outlineLvl w:val="3"/>
+    </w:pPr>
+    <w:rPr>
+      <w:rFonts w:asciiTheme="majorHAnsi" w:eastAsiaTheme="majorEastAsia" w:hAnsiTheme="majorHAnsi" w:cstheme="majorBidi"/>
+      <w:i/>
+      <w:iCs/>
+      <w:color w:val="2F5496" w:themeColor="accent1" w:themeShade="BF"/>
+    </w:rPr>
+  </w:style>
   <w:style w:type="character" w:default="1" w:styleId="DefaultParagraphFont">
     <w:name w:val="Default Paragraph Font"/>
     <w:uiPriority w:val="1"/>
@@ -8929,6 +10205,64 @@
       <w:spacing w:after="100"/>
       <w:ind w:left="440"/>
     </w:pPr>
+  </w:style>
+  <w:style w:type="character" w:customStyle="1" w:styleId="Heading4Char">
+    <w:name w:val="Heading 4 Char"/>
+    <w:basedOn w:val="DefaultParagraphFont"/>
+    <w:link w:val="Heading4"/>
+    <w:uiPriority w:val="9"/>
+    <w:semiHidden/>
+    <w:rsid w:val="00ED08BE"/>
+    <w:rPr>
+      <w:rFonts w:asciiTheme="majorHAnsi" w:eastAsiaTheme="majorEastAsia" w:hAnsiTheme="majorHAnsi" w:cstheme="majorBidi"/>
+      <w:i/>
+      <w:iCs/>
+      <w:color w:val="2F5496" w:themeColor="accent1" w:themeShade="BF"/>
+    </w:rPr>
+  </w:style>
+  <w:style w:type="paragraph" w:styleId="z-TopofForm">
+    <w:name w:val="HTML Top of Form"/>
+    <w:basedOn w:val="Normal"/>
+    <w:next w:val="Normal"/>
+    <w:link w:val="z-TopofFormChar"/>
+    <w:hidden/>
+    <w:uiPriority w:val="99"/>
+    <w:semiHidden/>
+    <w:unhideWhenUsed/>
+    <w:rsid w:val="00ED08BE"/>
+    <w:pPr>
+      <w:pBdr>
+        <w:bottom w:val="single" w:sz="6" w:space="1" w:color="auto"/>
+      </w:pBdr>
+      <w:spacing w:after="0" w:line="240" w:lineRule="auto"/>
+      <w:jc w:val="center"/>
+    </w:pPr>
+    <w:rPr>
+      <w:rFonts w:ascii="Arial" w:eastAsia="Times New Roman" w:hAnsi="Arial" w:cs="Arial"/>
+      <w:vanish/>
+      <w:kern w:val="0"/>
+      <w:sz w:val="16"/>
+      <w:szCs w:val="16"/>
+      <w:lang w:bidi="ar-SA"/>
+      <w14:ligatures w14:val="none"/>
+    </w:rPr>
+  </w:style>
+  <w:style w:type="character" w:customStyle="1" w:styleId="z-TopofFormChar">
+    <w:name w:val="z-Top of Form Char"/>
+    <w:basedOn w:val="DefaultParagraphFont"/>
+    <w:link w:val="z-TopofForm"/>
+    <w:uiPriority w:val="99"/>
+    <w:semiHidden/>
+    <w:rsid w:val="00ED08BE"/>
+    <w:rPr>
+      <w:rFonts w:ascii="Arial" w:eastAsia="Times New Roman" w:hAnsi="Arial" w:cs="Arial"/>
+      <w:vanish/>
+      <w:kern w:val="0"/>
+      <w:sz w:val="16"/>
+      <w:szCs w:val="16"/>
+      <w:lang w:bidi="ar-SA"/>
+      <w14:ligatures w14:val="none"/>
+    </w:rPr>
   </w:style>
 </w:styles>
 </file>

</xml_diff>

<commit_message>
ARD front page fix PoC presentation export to pdf
</commit_message>
<xml_diff>
--- a/docs/ard.docx
+++ b/docs/ard.docx
@@ -5,32 +5,188 @@
     <w:p>
       <w:pPr>
         <w:jc w:val="center"/>
-      </w:pPr>
-      <w:r>
+        <w:rPr>
+          <w:b/>
+          <w:bCs/>
+          <w:sz w:val="56"/>
+          <w:szCs w:val="56"/>
+        </w:rPr>
+      </w:pPr>
+    </w:p>
+    <w:p>
+      <w:pPr>
+        <w:jc w:val="center"/>
+        <w:rPr>
+          <w:b/>
+          <w:bCs/>
+          <w:sz w:val="56"/>
+          <w:szCs w:val="56"/>
+        </w:rPr>
+      </w:pPr>
+    </w:p>
+    <w:p>
+      <w:pPr>
+        <w:jc w:val="center"/>
+        <w:rPr>
+          <w:b/>
+          <w:bCs/>
+          <w:sz w:val="56"/>
+          <w:szCs w:val="56"/>
+        </w:rPr>
+      </w:pPr>
+    </w:p>
+    <w:p>
+      <w:pPr>
+        <w:jc w:val="center"/>
+        <w:rPr>
+          <w:b/>
+          <w:bCs/>
+          <w:sz w:val="56"/>
+          <w:szCs w:val="56"/>
+        </w:rPr>
+      </w:pPr>
+    </w:p>
+    <w:p>
+      <w:pPr>
+        <w:jc w:val="center"/>
+        <w:rPr>
+          <w:b/>
+          <w:bCs/>
+          <w:sz w:val="72"/>
+          <w:szCs w:val="72"/>
+        </w:rPr>
+      </w:pPr>
+      <w:r>
+        <w:rPr>
+          <w:b/>
+          <w:bCs/>
+          <w:sz w:val="72"/>
+          <w:szCs w:val="72"/>
+        </w:rPr>
         <w:t>Exam Management System</w:t>
       </w:r>
     </w:p>
     <w:p>
       <w:pPr>
         <w:jc w:val="center"/>
-      </w:pPr>
-      <w:r>
-        <w:t>ARD</w:t>
-      </w:r>
+        <w:rPr>
+          <w:sz w:val="72"/>
+          <w:szCs w:val="72"/>
+        </w:rPr>
+      </w:pPr>
     </w:p>
     <w:p>
       <w:pPr>
         <w:jc w:val="center"/>
-      </w:pPr>
-      <w:r>
+        <w:rPr>
+          <w:sz w:val="56"/>
+          <w:szCs w:val="56"/>
+        </w:rPr>
+      </w:pPr>
+      <w:r>
+        <w:rPr>
+          <w:sz w:val="56"/>
+          <w:szCs w:val="56"/>
+        </w:rPr>
+        <w:t>A</w:t>
+      </w:r>
+      <w:r>
+        <w:rPr>
+          <w:sz w:val="56"/>
+          <w:szCs w:val="56"/>
+        </w:rPr>
+        <w:t xml:space="preserve">pplication </w:t>
+      </w:r>
+      <w:r>
+        <w:rPr>
+          <w:sz w:val="56"/>
+          <w:szCs w:val="56"/>
+        </w:rPr>
+        <w:t>R</w:t>
+      </w:r>
+      <w:r>
+        <w:rPr>
+          <w:sz w:val="56"/>
+          <w:szCs w:val="56"/>
+        </w:rPr>
+        <w:t xml:space="preserve">equirements </w:t>
+      </w:r>
+      <w:r>
+        <w:rPr>
+          <w:sz w:val="56"/>
+          <w:szCs w:val="56"/>
+        </w:rPr>
+        <w:t>D</w:t>
+      </w:r>
+      <w:r>
+        <w:rPr>
+          <w:sz w:val="56"/>
+          <w:szCs w:val="56"/>
+        </w:rPr>
+        <w:t>ocument</w:t>
+      </w:r>
+      <w:r>
+        <w:rPr>
+          <w:sz w:val="56"/>
+          <w:szCs w:val="56"/>
+        </w:rPr>
+        <w:t xml:space="preserve"> (ARD)</w:t>
+      </w:r>
+    </w:p>
+    <w:p>
+      <w:pPr>
+        <w:jc w:val="center"/>
+        <w:rPr>
+          <w:sz w:val="18"/>
+          <w:szCs w:val="18"/>
+        </w:rPr>
+      </w:pPr>
+    </w:p>
+    <w:p>
+      <w:pPr>
+        <w:jc w:val="center"/>
+        <w:rPr>
+          <w:sz w:val="18"/>
+          <w:szCs w:val="18"/>
+        </w:rPr>
+      </w:pPr>
+    </w:p>
+    <w:p>
+      <w:pPr>
+        <w:jc w:val="center"/>
+        <w:rPr>
+          <w:sz w:val="32"/>
+          <w:szCs w:val="32"/>
+        </w:rPr>
+      </w:pPr>
+      <w:r>
+        <w:rPr>
+          <w:sz w:val="32"/>
+          <w:szCs w:val="32"/>
+        </w:rPr>
         <w:t>Students: Roi Tiefenbrunn, Ofek Nov, Idan Aharoni</w:t>
       </w:r>
+      <w:r>
+        <w:rPr>
+          <w:sz w:val="32"/>
+          <w:szCs w:val="32"/>
+        </w:rPr>
+        <w:t>, Mor Abo</w:t>
+      </w:r>
     </w:p>
     <w:p>
       <w:pPr>
         <w:jc w:val="center"/>
-      </w:pPr>
-      <w:r>
+        <w:rPr>
+          <w:sz w:val="32"/>
+          <w:szCs w:val="32"/>
+        </w:rPr>
+      </w:pPr>
+      <w:r>
+        <w:rPr>
+          <w:sz w:val="32"/>
+          <w:szCs w:val="32"/>
+        </w:rPr>
         <w:t>Customer: Dr. Mayer Goldberg</w:t>
       </w:r>
     </w:p>
@@ -86,6 +242,7 @@
             <w:rPr>
               <w:rFonts w:eastAsiaTheme="minorEastAsia"/>
               <w:noProof/>
+              <w:lang w:val="en-IL" w:eastAsia="en-IL"/>
             </w:rPr>
           </w:pPr>
           <w:r>
@@ -97,7 +254,7 @@
           <w:r>
             <w:fldChar w:fldCharType="separate"/>
           </w:r>
-          <w:hyperlink w:anchor="_Toc156152415" w:history="1">
+          <w:hyperlink w:anchor="_Toc157497170" w:history="1">
             <w:r>
               <w:rPr>
                 <w:rStyle w:val="Hyperlink"/>
@@ -124,7 +281,7 @@
                 <w:noProof/>
                 <w:webHidden/>
               </w:rPr>
-              <w:instrText xml:space="preserve"> PAGEREF _Toc156152415 \h </w:instrText>
+              <w:instrText xml:space="preserve"> PAGEREF _Toc157497170 \h </w:instrText>
             </w:r>
             <w:r>
               <w:rPr>
@@ -164,9 +321,10 @@
             <w:rPr>
               <w:rFonts w:eastAsiaTheme="minorEastAsia"/>
               <w:noProof/>
+              <w:lang w:val="en-IL" w:eastAsia="en-IL"/>
             </w:rPr>
           </w:pPr>
-          <w:hyperlink w:anchor="_Toc156152416" w:history="1">
+          <w:hyperlink w:anchor="_Toc157497171" w:history="1">
             <w:r>
               <w:rPr>
                 <w:rStyle w:val="Hyperlink"/>
@@ -193,7 +351,7 @@
                 <w:noProof/>
                 <w:webHidden/>
               </w:rPr>
-              <w:instrText xml:space="preserve"> PAGEREF _Toc156152416 \h </w:instrText>
+              <w:instrText xml:space="preserve"> PAGEREF _Toc157497171 \h </w:instrText>
             </w:r>
             <w:r>
               <w:rPr>
@@ -233,9 +391,10 @@
             <w:rPr>
               <w:rFonts w:eastAsiaTheme="minorEastAsia"/>
               <w:noProof/>
+              <w:lang w:val="en-IL" w:eastAsia="en-IL"/>
             </w:rPr>
           </w:pPr>
-          <w:hyperlink w:anchor="_Toc156152417" w:history="1">
+          <w:hyperlink w:anchor="_Toc157497172" w:history="1">
             <w:r>
               <w:rPr>
                 <w:rStyle w:val="Hyperlink"/>
@@ -262,7 +421,7 @@
                 <w:noProof/>
                 <w:webHidden/>
               </w:rPr>
-              <w:instrText xml:space="preserve"> PAGEREF _Toc156152417 \h </w:instrText>
+              <w:instrText xml:space="preserve"> PAGEREF _Toc157497172 \h </w:instrText>
             </w:r>
             <w:r>
               <w:rPr>
@@ -302,9 +461,10 @@
             <w:rPr>
               <w:rFonts w:eastAsiaTheme="minorEastAsia"/>
               <w:noProof/>
+              <w:lang w:val="en-IL" w:eastAsia="en-IL"/>
             </w:rPr>
           </w:pPr>
-          <w:hyperlink w:anchor="_Toc156152418" w:history="1">
+          <w:hyperlink w:anchor="_Toc157497173" w:history="1">
             <w:r>
               <w:rPr>
                 <w:rStyle w:val="Hyperlink"/>
@@ -331,7 +491,7 @@
                 <w:noProof/>
                 <w:webHidden/>
               </w:rPr>
-              <w:instrText xml:space="preserve"> PAGEREF _Toc156152418 \h </w:instrText>
+              <w:instrText xml:space="preserve"> PAGEREF _Toc157497173 \h </w:instrText>
             </w:r>
             <w:r>
               <w:rPr>
@@ -371,9 +531,10 @@
             <w:rPr>
               <w:rFonts w:eastAsiaTheme="minorEastAsia"/>
               <w:noProof/>
+              <w:lang w:val="en-IL" w:eastAsia="en-IL"/>
             </w:rPr>
           </w:pPr>
-          <w:hyperlink w:anchor="_Toc156152419" w:history="1">
+          <w:hyperlink w:anchor="_Toc157497174" w:history="1">
             <w:r>
               <w:rPr>
                 <w:rStyle w:val="Hyperlink"/>
@@ -400,7 +561,7 @@
                 <w:noProof/>
                 <w:webHidden/>
               </w:rPr>
-              <w:instrText xml:space="preserve"> PAGEREF _Toc156152419 \h </w:instrText>
+              <w:instrText xml:space="preserve"> PAGEREF _Toc157497174 \h </w:instrText>
             </w:r>
             <w:r>
               <w:rPr>
@@ -440,9 +601,10 @@
             <w:rPr>
               <w:rFonts w:eastAsiaTheme="minorEastAsia"/>
               <w:noProof/>
+              <w:lang w:val="en-IL" w:eastAsia="en-IL"/>
             </w:rPr>
           </w:pPr>
-          <w:hyperlink w:anchor="_Toc156152420" w:history="1">
+          <w:hyperlink w:anchor="_Toc157497175" w:history="1">
             <w:r>
               <w:rPr>
                 <w:rStyle w:val="Hyperlink"/>
@@ -469,7 +631,7 @@
                 <w:noProof/>
                 <w:webHidden/>
               </w:rPr>
-              <w:instrText xml:space="preserve"> PAGEREF _Toc156152420 \h </w:instrText>
+              <w:instrText xml:space="preserve"> PAGEREF _Toc157497175 \h </w:instrText>
             </w:r>
             <w:r>
               <w:rPr>
@@ -509,9 +671,10 @@
             <w:rPr>
               <w:rFonts w:eastAsiaTheme="minorEastAsia"/>
               <w:noProof/>
+              <w:lang w:val="en-IL" w:eastAsia="en-IL"/>
             </w:rPr>
           </w:pPr>
-          <w:hyperlink w:anchor="_Toc156152421" w:history="1">
+          <w:hyperlink w:anchor="_Toc157497176" w:history="1">
             <w:r>
               <w:rPr>
                 <w:rStyle w:val="Hyperlink"/>
@@ -538,7 +701,7 @@
                 <w:noProof/>
                 <w:webHidden/>
               </w:rPr>
-              <w:instrText xml:space="preserve"> PAGEREF _Toc156152421 \h </w:instrText>
+              <w:instrText xml:space="preserve"> PAGEREF _Toc157497176 \h </w:instrText>
             </w:r>
             <w:r>
               <w:rPr>
@@ -578,9 +741,10 @@
             <w:rPr>
               <w:rFonts w:eastAsiaTheme="minorEastAsia"/>
               <w:noProof/>
+              <w:lang w:val="en-IL" w:eastAsia="en-IL"/>
             </w:rPr>
           </w:pPr>
-          <w:hyperlink w:anchor="_Toc156152422" w:history="1">
+          <w:hyperlink w:anchor="_Toc157497177" w:history="1">
             <w:r>
               <w:rPr>
                 <w:rStyle w:val="Hyperlink"/>
@@ -607,7 +771,7 @@
                 <w:noProof/>
                 <w:webHidden/>
               </w:rPr>
-              <w:instrText xml:space="preserve"> PAGEREF _Toc156152422 \h </w:instrText>
+              <w:instrText xml:space="preserve"> PAGEREF _Toc157497177 \h </w:instrText>
             </w:r>
             <w:r>
               <w:rPr>
@@ -647,9 +811,10 @@
             <w:rPr>
               <w:rFonts w:eastAsiaTheme="minorEastAsia"/>
               <w:noProof/>
+              <w:lang w:val="en-IL" w:eastAsia="en-IL"/>
             </w:rPr>
           </w:pPr>
-          <w:hyperlink w:anchor="_Toc156152423" w:history="1">
+          <w:hyperlink w:anchor="_Toc157497178" w:history="1">
             <w:r>
               <w:rPr>
                 <w:rStyle w:val="Hyperlink"/>
@@ -676,7 +841,7 @@
                 <w:noProof/>
                 <w:webHidden/>
               </w:rPr>
-              <w:instrText xml:space="preserve"> PAGEREF _Toc156152423 \h </w:instrText>
+              <w:instrText xml:space="preserve"> PAGEREF _Toc157497178 \h </w:instrText>
             </w:r>
             <w:r>
               <w:rPr>
@@ -716,9 +881,10 @@
             <w:rPr>
               <w:rFonts w:eastAsiaTheme="minorEastAsia"/>
               <w:noProof/>
+              <w:lang w:val="en-IL" w:eastAsia="en-IL"/>
             </w:rPr>
           </w:pPr>
-          <w:hyperlink w:anchor="_Toc156152424" w:history="1">
+          <w:hyperlink w:anchor="_Toc157497179" w:history="1">
             <w:r>
               <w:rPr>
                 <w:rStyle w:val="Hyperlink"/>
@@ -745,7 +911,7 @@
                 <w:noProof/>
                 <w:webHidden/>
               </w:rPr>
-              <w:instrText xml:space="preserve"> PAGEREF _Toc156152424 \h </w:instrText>
+              <w:instrText xml:space="preserve"> PAGEREF _Toc157497179 \h </w:instrText>
             </w:r>
             <w:r>
               <w:rPr>
@@ -785,9 +951,10 @@
             <w:rPr>
               <w:rFonts w:eastAsiaTheme="minorEastAsia"/>
               <w:noProof/>
+              <w:lang w:val="en-IL" w:eastAsia="en-IL"/>
             </w:rPr>
           </w:pPr>
-          <w:hyperlink w:anchor="_Toc156152425" w:history="1">
+          <w:hyperlink w:anchor="_Toc157497180" w:history="1">
             <w:r>
               <w:rPr>
                 <w:rStyle w:val="Hyperlink"/>
@@ -814,7 +981,7 @@
                 <w:noProof/>
                 <w:webHidden/>
               </w:rPr>
-              <w:instrText xml:space="preserve"> PAGEREF _Toc156152425 \h </w:instrText>
+              <w:instrText xml:space="preserve"> PAGEREF _Toc157497180 \h </w:instrText>
             </w:r>
             <w:r>
               <w:rPr>
@@ -854,9 +1021,10 @@
             <w:rPr>
               <w:rFonts w:eastAsiaTheme="minorEastAsia"/>
               <w:noProof/>
+              <w:lang w:val="en-IL" w:eastAsia="en-IL"/>
             </w:rPr>
           </w:pPr>
-          <w:hyperlink w:anchor="_Toc156152426" w:history="1">
+          <w:hyperlink w:anchor="_Toc157497181" w:history="1">
             <w:r>
               <w:rPr>
                 <w:rStyle w:val="Hyperlink"/>
@@ -883,7 +1051,7 @@
                 <w:noProof/>
                 <w:webHidden/>
               </w:rPr>
-              <w:instrText xml:space="preserve"> PAGEREF _Toc156152426 \h </w:instrText>
+              <w:instrText xml:space="preserve"> PAGEREF _Toc157497181 \h </w:instrText>
             </w:r>
             <w:r>
               <w:rPr>
@@ -923,9 +1091,10 @@
             <w:rPr>
               <w:rFonts w:eastAsiaTheme="minorEastAsia"/>
               <w:noProof/>
+              <w:lang w:val="en-IL" w:eastAsia="en-IL"/>
             </w:rPr>
           </w:pPr>
-          <w:hyperlink w:anchor="_Toc156152427" w:history="1">
+          <w:hyperlink w:anchor="_Toc157497182" w:history="1">
             <w:r>
               <w:rPr>
                 <w:rStyle w:val="Hyperlink"/>
@@ -952,7 +1121,7 @@
                 <w:noProof/>
                 <w:webHidden/>
               </w:rPr>
-              <w:instrText xml:space="preserve"> PAGEREF _Toc156152427 \h </w:instrText>
+              <w:instrText xml:space="preserve"> PAGEREF _Toc157497182 \h </w:instrText>
             </w:r>
             <w:r>
               <w:rPr>
@@ -992,9 +1161,10 @@
             <w:rPr>
               <w:rFonts w:eastAsiaTheme="minorEastAsia"/>
               <w:noProof/>
+              <w:lang w:val="en-IL" w:eastAsia="en-IL"/>
             </w:rPr>
           </w:pPr>
-          <w:hyperlink w:anchor="_Toc156152428" w:history="1">
+          <w:hyperlink w:anchor="_Toc157497183" w:history="1">
             <w:r>
               <w:rPr>
                 <w:rStyle w:val="Hyperlink"/>
@@ -1021,7 +1191,7 @@
                 <w:noProof/>
                 <w:webHidden/>
               </w:rPr>
-              <w:instrText xml:space="preserve"> PAGEREF _Toc156152428 \h </w:instrText>
+              <w:instrText xml:space="preserve"> PAGEREF _Toc157497183 \h </w:instrText>
             </w:r>
             <w:r>
               <w:rPr>
@@ -1061,9 +1231,10 @@
             <w:rPr>
               <w:rFonts w:eastAsiaTheme="minorEastAsia"/>
               <w:noProof/>
+              <w:lang w:val="en-IL" w:eastAsia="en-IL"/>
             </w:rPr>
           </w:pPr>
-          <w:hyperlink w:anchor="_Toc156152429" w:history="1">
+          <w:hyperlink w:anchor="_Toc157497184" w:history="1">
             <w:r>
               <w:rPr>
                 <w:rStyle w:val="Hyperlink"/>
@@ -1090,7 +1261,7 @@
                 <w:noProof/>
                 <w:webHidden/>
               </w:rPr>
-              <w:instrText xml:space="preserve"> PAGEREF _Toc156152429 \h </w:instrText>
+              <w:instrText xml:space="preserve"> PAGEREF _Toc157497184 \h </w:instrText>
             </w:r>
             <w:r>
               <w:rPr>
@@ -1130,9 +1301,10 @@
             <w:rPr>
               <w:rFonts w:eastAsiaTheme="minorEastAsia"/>
               <w:noProof/>
+              <w:lang w:val="en-IL" w:eastAsia="en-IL"/>
             </w:rPr>
           </w:pPr>
-          <w:hyperlink w:anchor="_Toc156152430" w:history="1">
+          <w:hyperlink w:anchor="_Toc157497185" w:history="1">
             <w:r>
               <w:rPr>
                 <w:rStyle w:val="Hyperlink"/>
@@ -1159,7 +1331,7 @@
                 <w:noProof/>
                 <w:webHidden/>
               </w:rPr>
-              <w:instrText xml:space="preserve"> PAGEREF _Toc156152430 \h </w:instrText>
+              <w:instrText xml:space="preserve"> PAGEREF _Toc157497185 \h </w:instrText>
             </w:r>
             <w:r>
               <w:rPr>
@@ -1199,9 +1371,10 @@
             <w:rPr>
               <w:rFonts w:eastAsiaTheme="minorEastAsia"/>
               <w:noProof/>
+              <w:lang w:val="en-IL" w:eastAsia="en-IL"/>
             </w:rPr>
           </w:pPr>
-          <w:hyperlink w:anchor="_Toc156152431" w:history="1">
+          <w:hyperlink w:anchor="_Toc157497186" w:history="1">
             <w:r>
               <w:rPr>
                 <w:rStyle w:val="Hyperlink"/>
@@ -1228,7 +1401,7 @@
                 <w:noProof/>
                 <w:webHidden/>
               </w:rPr>
-              <w:instrText xml:space="preserve"> PAGEREF _Toc156152431 \h </w:instrText>
+              <w:instrText xml:space="preserve"> PAGEREF _Toc157497186 \h </w:instrText>
             </w:r>
             <w:r>
               <w:rPr>
@@ -1268,9 +1441,10 @@
             <w:rPr>
               <w:rFonts w:eastAsiaTheme="minorEastAsia"/>
               <w:noProof/>
+              <w:lang w:val="en-IL" w:eastAsia="en-IL"/>
             </w:rPr>
           </w:pPr>
-          <w:hyperlink w:anchor="_Toc156152432" w:history="1">
+          <w:hyperlink w:anchor="_Toc157497187" w:history="1">
             <w:r>
               <w:rPr>
                 <w:rStyle w:val="Hyperlink"/>
@@ -1297,7 +1471,7 @@
                 <w:noProof/>
                 <w:webHidden/>
               </w:rPr>
-              <w:instrText xml:space="preserve"> PAGEREF _Toc156152432 \h </w:instrText>
+              <w:instrText xml:space="preserve"> PAGEREF _Toc157497187 \h </w:instrText>
             </w:r>
             <w:r>
               <w:rPr>
@@ -1337,9 +1511,10 @@
             <w:rPr>
               <w:rFonts w:eastAsiaTheme="minorEastAsia"/>
               <w:noProof/>
+              <w:lang w:val="en-IL" w:eastAsia="en-IL"/>
             </w:rPr>
           </w:pPr>
-          <w:hyperlink w:anchor="_Toc156152433" w:history="1">
+          <w:hyperlink w:anchor="_Toc157497188" w:history="1">
             <w:r>
               <w:rPr>
                 <w:rStyle w:val="Hyperlink"/>
@@ -1366,7 +1541,7 @@
                 <w:noProof/>
                 <w:webHidden/>
               </w:rPr>
-              <w:instrText xml:space="preserve"> PAGEREF _Toc156152433 \h </w:instrText>
+              <w:instrText xml:space="preserve"> PAGEREF _Toc157497188 \h </w:instrText>
             </w:r>
             <w:r>
               <w:rPr>
@@ -1406,9 +1581,10 @@
             <w:rPr>
               <w:rFonts w:eastAsiaTheme="minorEastAsia"/>
               <w:noProof/>
+              <w:lang w:val="en-IL" w:eastAsia="en-IL"/>
             </w:rPr>
           </w:pPr>
-          <w:hyperlink w:anchor="_Toc156152434" w:history="1">
+          <w:hyperlink w:anchor="_Toc157497189" w:history="1">
             <w:r>
               <w:rPr>
                 <w:rStyle w:val="Hyperlink"/>
@@ -1435,7 +1611,7 @@
                 <w:noProof/>
                 <w:webHidden/>
               </w:rPr>
-              <w:instrText xml:space="preserve"> PAGEREF _Toc156152434 \h </w:instrText>
+              <w:instrText xml:space="preserve"> PAGEREF _Toc157497189 \h </w:instrText>
             </w:r>
             <w:r>
               <w:rPr>
@@ -1475,9 +1651,10 @@
             <w:rPr>
               <w:rFonts w:eastAsiaTheme="minorEastAsia"/>
               <w:noProof/>
+              <w:lang w:val="en-IL" w:eastAsia="en-IL"/>
             </w:rPr>
           </w:pPr>
-          <w:hyperlink w:anchor="_Toc156152435" w:history="1">
+          <w:hyperlink w:anchor="_Toc157497190" w:history="1">
             <w:r>
               <w:rPr>
                 <w:rStyle w:val="Hyperlink"/>
@@ -1504,7 +1681,7 @@
                 <w:noProof/>
                 <w:webHidden/>
               </w:rPr>
-              <w:instrText xml:space="preserve"> PAGEREF _Toc156152435 \h </w:instrText>
+              <w:instrText xml:space="preserve"> PAGEREF _Toc157497190 \h </w:instrText>
             </w:r>
             <w:r>
               <w:rPr>
@@ -1544,15 +1721,16 @@
             <w:rPr>
               <w:rFonts w:eastAsiaTheme="minorEastAsia"/>
               <w:noProof/>
+              <w:lang w:val="en-IL" w:eastAsia="en-IL"/>
             </w:rPr>
           </w:pPr>
-          <w:hyperlink w:anchor="_Toc156152436" w:history="1">
+          <w:hyperlink w:anchor="_Toc157497191" w:history="1">
             <w:r>
               <w:rPr>
                 <w:rStyle w:val="Hyperlink"/>
                 <w:noProof/>
               </w:rPr>
-              <w:t>Chapter 5 – Risk Assessment &amp; Proof-Of-Concept</w:t>
+              <w:t>Chapter 5 – Risk assessment &amp; Plan for the proof of concept</w:t>
             </w:r>
             <w:r>
               <w:rPr>
@@ -1573,7 +1751,357 @@
                 <w:noProof/>
                 <w:webHidden/>
               </w:rPr>
-              <w:instrText xml:space="preserve"> PAGEREF _Toc156152436 \h </w:instrText>
+              <w:instrText xml:space="preserve"> PAGEREF _Toc157497191 \h </w:instrText>
+            </w:r>
+            <w:r>
+              <w:rPr>
+                <w:noProof/>
+                <w:webHidden/>
+              </w:rPr>
+            </w:r>
+            <w:r>
+              <w:rPr>
+                <w:noProof/>
+                <w:webHidden/>
+              </w:rPr>
+              <w:fldChar w:fldCharType="separate"/>
+            </w:r>
+            <w:r>
+              <w:rPr>
+                <w:noProof/>
+                <w:webHidden/>
+              </w:rPr>
+              <w:t>9</w:t>
+            </w:r>
+            <w:r>
+              <w:rPr>
+                <w:noProof/>
+                <w:webHidden/>
+              </w:rPr>
+              <w:fldChar w:fldCharType="end"/>
+            </w:r>
+          </w:hyperlink>
+        </w:p>
+        <w:p>
+          <w:pPr>
+            <w:pStyle w:val="TOC2"/>
+            <w:tabs>
+              <w:tab w:val="right" w:leader="dot" w:pos="9016"/>
+            </w:tabs>
+            <w:rPr>
+              <w:rFonts w:eastAsiaTheme="minorEastAsia"/>
+              <w:noProof/>
+              <w:lang w:val="en-IL" w:eastAsia="en-IL"/>
+            </w:rPr>
+          </w:pPr>
+          <w:hyperlink w:anchor="_Toc157497192" w:history="1">
+            <w:r>
+              <w:rPr>
+                <w:rStyle w:val="Hyperlink"/>
+                <w:noProof/>
+              </w:rPr>
+              <w:t>Risk assessment</w:t>
+            </w:r>
+            <w:r>
+              <w:rPr>
+                <w:noProof/>
+                <w:webHidden/>
+              </w:rPr>
+              <w:tab/>
+            </w:r>
+            <w:r>
+              <w:rPr>
+                <w:noProof/>
+                <w:webHidden/>
+              </w:rPr>
+              <w:fldChar w:fldCharType="begin"/>
+            </w:r>
+            <w:r>
+              <w:rPr>
+                <w:noProof/>
+                <w:webHidden/>
+              </w:rPr>
+              <w:instrText xml:space="preserve"> PAGEREF _Toc157497192 \h </w:instrText>
+            </w:r>
+            <w:r>
+              <w:rPr>
+                <w:noProof/>
+                <w:webHidden/>
+              </w:rPr>
+            </w:r>
+            <w:r>
+              <w:rPr>
+                <w:noProof/>
+                <w:webHidden/>
+              </w:rPr>
+              <w:fldChar w:fldCharType="separate"/>
+            </w:r>
+            <w:r>
+              <w:rPr>
+                <w:noProof/>
+                <w:webHidden/>
+              </w:rPr>
+              <w:t>9</w:t>
+            </w:r>
+            <w:r>
+              <w:rPr>
+                <w:noProof/>
+                <w:webHidden/>
+              </w:rPr>
+              <w:fldChar w:fldCharType="end"/>
+            </w:r>
+          </w:hyperlink>
+        </w:p>
+        <w:p>
+          <w:pPr>
+            <w:pStyle w:val="TOC2"/>
+            <w:tabs>
+              <w:tab w:val="right" w:leader="dot" w:pos="9016"/>
+            </w:tabs>
+            <w:rPr>
+              <w:rFonts w:eastAsiaTheme="minorEastAsia"/>
+              <w:noProof/>
+              <w:lang w:val="en-IL" w:eastAsia="en-IL"/>
+            </w:rPr>
+          </w:pPr>
+          <w:hyperlink w:anchor="_Toc157497193" w:history="1">
+            <w:r>
+              <w:rPr>
+                <w:rStyle w:val="Hyperlink"/>
+                <w:noProof/>
+              </w:rPr>
+              <w:t>Plan for the proof of concept</w:t>
+            </w:r>
+            <w:r>
+              <w:rPr>
+                <w:noProof/>
+                <w:webHidden/>
+              </w:rPr>
+              <w:tab/>
+            </w:r>
+            <w:r>
+              <w:rPr>
+                <w:noProof/>
+                <w:webHidden/>
+              </w:rPr>
+              <w:fldChar w:fldCharType="begin"/>
+            </w:r>
+            <w:r>
+              <w:rPr>
+                <w:noProof/>
+                <w:webHidden/>
+              </w:rPr>
+              <w:instrText xml:space="preserve"> PAGEREF _Toc157497193 \h </w:instrText>
+            </w:r>
+            <w:r>
+              <w:rPr>
+                <w:noProof/>
+                <w:webHidden/>
+              </w:rPr>
+            </w:r>
+            <w:r>
+              <w:rPr>
+                <w:noProof/>
+                <w:webHidden/>
+              </w:rPr>
+              <w:fldChar w:fldCharType="separate"/>
+            </w:r>
+            <w:r>
+              <w:rPr>
+                <w:noProof/>
+                <w:webHidden/>
+              </w:rPr>
+              <w:t>9</w:t>
+            </w:r>
+            <w:r>
+              <w:rPr>
+                <w:noProof/>
+                <w:webHidden/>
+              </w:rPr>
+              <w:fldChar w:fldCharType="end"/>
+            </w:r>
+          </w:hyperlink>
+        </w:p>
+        <w:p>
+          <w:pPr>
+            <w:pStyle w:val="TOC3"/>
+            <w:tabs>
+              <w:tab w:val="right" w:leader="dot" w:pos="9016"/>
+            </w:tabs>
+            <w:rPr>
+              <w:rFonts w:eastAsiaTheme="minorEastAsia"/>
+              <w:noProof/>
+              <w:lang w:val="en-IL" w:eastAsia="en-IL"/>
+            </w:rPr>
+          </w:pPr>
+          <w:hyperlink w:anchor="_Toc157497194" w:history="1">
+            <w:r>
+              <w:rPr>
+                <w:rStyle w:val="Hyperlink"/>
+                <w:noProof/>
+              </w:rPr>
+              <w:t>Research:</w:t>
+            </w:r>
+            <w:r>
+              <w:rPr>
+                <w:noProof/>
+                <w:webHidden/>
+              </w:rPr>
+              <w:tab/>
+            </w:r>
+            <w:r>
+              <w:rPr>
+                <w:noProof/>
+                <w:webHidden/>
+              </w:rPr>
+              <w:fldChar w:fldCharType="begin"/>
+            </w:r>
+            <w:r>
+              <w:rPr>
+                <w:noProof/>
+                <w:webHidden/>
+              </w:rPr>
+              <w:instrText xml:space="preserve"> PAGEREF _Toc157497194 \h </w:instrText>
+            </w:r>
+            <w:r>
+              <w:rPr>
+                <w:noProof/>
+                <w:webHidden/>
+              </w:rPr>
+            </w:r>
+            <w:r>
+              <w:rPr>
+                <w:noProof/>
+                <w:webHidden/>
+              </w:rPr>
+              <w:fldChar w:fldCharType="separate"/>
+            </w:r>
+            <w:r>
+              <w:rPr>
+                <w:noProof/>
+                <w:webHidden/>
+              </w:rPr>
+              <w:t>9</w:t>
+            </w:r>
+            <w:r>
+              <w:rPr>
+                <w:noProof/>
+                <w:webHidden/>
+              </w:rPr>
+              <w:fldChar w:fldCharType="end"/>
+            </w:r>
+          </w:hyperlink>
+        </w:p>
+        <w:p>
+          <w:pPr>
+            <w:pStyle w:val="TOC3"/>
+            <w:tabs>
+              <w:tab w:val="right" w:leader="dot" w:pos="9016"/>
+            </w:tabs>
+            <w:rPr>
+              <w:rFonts w:eastAsiaTheme="minorEastAsia"/>
+              <w:noProof/>
+              <w:lang w:val="en-IL" w:eastAsia="en-IL"/>
+            </w:rPr>
+          </w:pPr>
+          <w:hyperlink w:anchor="_Toc157497195" w:history="1">
+            <w:r>
+              <w:rPr>
+                <w:rStyle w:val="Hyperlink"/>
+                <w:noProof/>
+              </w:rPr>
+              <w:t>Preliminary:</w:t>
+            </w:r>
+            <w:r>
+              <w:rPr>
+                <w:noProof/>
+                <w:webHidden/>
+              </w:rPr>
+              <w:tab/>
+            </w:r>
+            <w:r>
+              <w:rPr>
+                <w:noProof/>
+                <w:webHidden/>
+              </w:rPr>
+              <w:fldChar w:fldCharType="begin"/>
+            </w:r>
+            <w:r>
+              <w:rPr>
+                <w:noProof/>
+                <w:webHidden/>
+              </w:rPr>
+              <w:instrText xml:space="preserve"> PAGEREF _Toc157497195 \h </w:instrText>
+            </w:r>
+            <w:r>
+              <w:rPr>
+                <w:noProof/>
+                <w:webHidden/>
+              </w:rPr>
+            </w:r>
+            <w:r>
+              <w:rPr>
+                <w:noProof/>
+                <w:webHidden/>
+              </w:rPr>
+              <w:fldChar w:fldCharType="separate"/>
+            </w:r>
+            <w:r>
+              <w:rPr>
+                <w:noProof/>
+                <w:webHidden/>
+              </w:rPr>
+              <w:t>9</w:t>
+            </w:r>
+            <w:r>
+              <w:rPr>
+                <w:noProof/>
+                <w:webHidden/>
+              </w:rPr>
+              <w:fldChar w:fldCharType="end"/>
+            </w:r>
+          </w:hyperlink>
+        </w:p>
+        <w:p>
+          <w:pPr>
+            <w:pStyle w:val="TOC3"/>
+            <w:tabs>
+              <w:tab w:val="right" w:leader="dot" w:pos="9016"/>
+            </w:tabs>
+            <w:rPr>
+              <w:rFonts w:eastAsiaTheme="minorEastAsia"/>
+              <w:noProof/>
+              <w:lang w:val="en-IL" w:eastAsia="en-IL"/>
+            </w:rPr>
+          </w:pPr>
+          <w:hyperlink w:anchor="_Toc157497196" w:history="1">
+            <w:r>
+              <w:rPr>
+                <w:rStyle w:val="Hyperlink"/>
+                <w:noProof/>
+              </w:rPr>
+              <w:t>Proof of Concept:</w:t>
+            </w:r>
+            <w:r>
+              <w:rPr>
+                <w:noProof/>
+                <w:webHidden/>
+              </w:rPr>
+              <w:tab/>
+            </w:r>
+            <w:r>
+              <w:rPr>
+                <w:noProof/>
+                <w:webHidden/>
+              </w:rPr>
+              <w:fldChar w:fldCharType="begin"/>
+            </w:r>
+            <w:r>
+              <w:rPr>
+                <w:noProof/>
+                <w:webHidden/>
+              </w:rPr>
+              <w:instrText xml:space="preserve"> PAGEREF _Toc157497196 \h </w:instrText>
             </w:r>
             <w:r>
               <w:rPr>
@@ -1613,9 +2141,10 @@
             <w:rPr>
               <w:rFonts w:eastAsiaTheme="minorEastAsia"/>
               <w:noProof/>
+              <w:lang w:val="en-IL" w:eastAsia="en-IL"/>
             </w:rPr>
           </w:pPr>
-          <w:hyperlink w:anchor="_Toc156152437" w:history="1">
+          <w:hyperlink w:anchor="_Toc157497197" w:history="1">
             <w:r>
               <w:rPr>
                 <w:rStyle w:val="Hyperlink"/>
@@ -1642,7 +2171,7 @@
                 <w:noProof/>
                 <w:webHidden/>
               </w:rPr>
-              <w:instrText xml:space="preserve"> PAGEREF _Toc156152437 \h </w:instrText>
+              <w:instrText xml:space="preserve"> PAGEREF _Toc157497197 \h </w:instrText>
             </w:r>
             <w:r>
               <w:rPr>
@@ -1694,7 +2223,7 @@
       <w:pPr>
         <w:pStyle w:val="Heading1"/>
       </w:pPr>
-      <w:bookmarkStart w:id="0" w:name="_Toc156152415"/>
+      <w:bookmarkStart w:id="0" w:name="_Toc157497170"/>
       <w:r>
         <w:lastRenderedPageBreak/>
         <w:t>Chapter 1 – Introduction</w:t>
@@ -1705,7 +2234,7 @@
       <w:pPr>
         <w:pStyle w:val="Heading2"/>
       </w:pPr>
-      <w:bookmarkStart w:id="1" w:name="_Toc156152416"/>
+      <w:bookmarkStart w:id="1" w:name="_Toc157497171"/>
       <w:r>
         <w:t>The Problem Domain</w:t>
       </w:r>
@@ -1725,7 +2254,7 @@
       <w:pPr>
         <w:pStyle w:val="Heading2"/>
       </w:pPr>
-      <w:bookmarkStart w:id="2" w:name="_Toc156152417"/>
+      <w:bookmarkStart w:id="2" w:name="_Toc157497172"/>
       <w:r>
         <w:t>Context</w:t>
       </w:r>
@@ -1733,15 +2262,7 @@
     </w:p>
     <w:p>
       <w:r>
-        <w:t xml:space="preserve">The system is designed to manage work inside of an academic course between the lecturer(s) and the </w:t>
-      </w:r>
-      <w:proofErr w:type="spellStart"/>
-      <w:r>
-        <w:t>TAs.</w:t>
-      </w:r>
-      <w:proofErr w:type="spellEnd"/>
-      <w:r>
-        <w:t xml:space="preserve"> </w:t>
+        <w:t xml:space="preserve">The system is designed to manage work inside of an academic course between the lecturer(s) and the TAs. </w:t>
       </w:r>
       <w:r>
         <w:br/>
@@ -1759,7 +2280,7 @@
       <w:pPr>
         <w:pStyle w:val="Heading2"/>
       </w:pPr>
-      <w:bookmarkStart w:id="3" w:name="_Toc156152418"/>
+      <w:bookmarkStart w:id="3" w:name="_Toc157497173"/>
       <w:r>
         <w:t>Vision</w:t>
       </w:r>
@@ -1809,13 +2330,8 @@
           <w:numId w:val="1"/>
         </w:numPr>
       </w:pPr>
-      <w:proofErr w:type="spellStart"/>
-      <w:r>
-        <w:t>Manual+Algorithmical</w:t>
-      </w:r>
-      <w:proofErr w:type="spellEnd"/>
-      <w:r>
-        <w:t xml:space="preserve"> spread of tasks throughout configured workforce. </w:t>
+      <w:r>
+        <w:t xml:space="preserve">Manual+Algorithmical spread of tasks throughout configured workforce. </w:t>
       </w:r>
     </w:p>
     <w:p>
@@ -1990,7 +2506,7 @@
       <w:pPr>
         <w:pStyle w:val="Heading2"/>
       </w:pPr>
-      <w:bookmarkStart w:id="4" w:name="_Toc156152419"/>
+      <w:bookmarkStart w:id="4" w:name="_Toc157497174"/>
       <w:r>
         <w:t>Stakeholders</w:t>
       </w:r>
@@ -2022,7 +2538,7 @@
       <w:pPr>
         <w:pStyle w:val="Heading2"/>
       </w:pPr>
-      <w:bookmarkStart w:id="5" w:name="_Toc156152420"/>
+      <w:bookmarkStart w:id="5" w:name="_Toc157497175"/>
       <w:r>
         <w:lastRenderedPageBreak/>
         <w:t>Software Context</w:t>
@@ -2036,7 +2552,7 @@
       <w:pPr>
         <w:pStyle w:val="Heading3"/>
       </w:pPr>
-      <w:bookmarkStart w:id="6" w:name="_Toc156152421"/>
+      <w:bookmarkStart w:id="6" w:name="_Toc157497176"/>
       <w:r>
         <w:t>Access</w:t>
       </w:r>
@@ -2051,7 +2567,7 @@
       <w:pPr>
         <w:pStyle w:val="Heading3"/>
       </w:pPr>
-      <w:bookmarkStart w:id="7" w:name="_Toc156152422"/>
+      <w:bookmarkStart w:id="7" w:name="_Toc157497177"/>
       <w:r>
         <w:t>Regular Use (Course downtime)</w:t>
       </w:r>
@@ -2070,7 +2586,7 @@
       <w:pPr>
         <w:pStyle w:val="Heading3"/>
       </w:pPr>
-      <w:bookmarkStart w:id="8" w:name="_Toc156152423"/>
+      <w:bookmarkStart w:id="8" w:name="_Toc157497178"/>
       <w:r>
         <w:t>Pre-Exam</w:t>
       </w:r>
@@ -2085,7 +2601,7 @@
       <w:pPr>
         <w:pStyle w:val="Heading3"/>
       </w:pPr>
-      <w:bookmarkStart w:id="9" w:name="_Toc156152424"/>
+      <w:bookmarkStart w:id="9" w:name="_Toc157497179"/>
       <w:r>
         <w:t>Post-Exam</w:t>
       </w:r>
@@ -2127,7 +2643,7 @@
       <w:pPr>
         <w:pStyle w:val="Heading1"/>
       </w:pPr>
-      <w:bookmarkStart w:id="10" w:name="_Toc156152425"/>
+      <w:bookmarkStart w:id="10" w:name="_Toc157497180"/>
       <w:r>
         <w:lastRenderedPageBreak/>
         <w:t>Chapter 2– Usage Scenarios</w:t>
@@ -2138,7 +2654,7 @@
       <w:pPr>
         <w:pStyle w:val="Heading2"/>
       </w:pPr>
-      <w:bookmarkStart w:id="11" w:name="_Toc156152426"/>
+      <w:bookmarkStart w:id="11" w:name="_Toc157497181"/>
       <w:r>
         <w:t>User Profiles — The Actors</w:t>
       </w:r>
@@ -2638,7 +3154,6 @@
           <w:szCs w:val="26"/>
         </w:rPr>
       </w:pPr>
-      <w:bookmarkStart w:id="12" w:name="_Toc156152427"/>
       <w:r>
         <w:br w:type="page"/>
       </w:r>
@@ -2647,6 +3162,7 @@
       <w:pPr>
         <w:pStyle w:val="Heading2"/>
       </w:pPr>
+      <w:bookmarkStart w:id="12" w:name="_Toc157497182"/>
       <w:r>
         <w:rPr>
           <w:rFonts w:hint="cs"/>
@@ -3228,7 +3744,7 @@
       <w:pPr>
         <w:pStyle w:val="Heading2"/>
       </w:pPr>
-      <w:bookmarkStart w:id="13" w:name="_Toc156152428"/>
+      <w:bookmarkStart w:id="13" w:name="_Toc157497183"/>
       <w:r>
         <w:t>Special Usage considerations:</w:t>
       </w:r>
@@ -3254,7 +3770,7 @@
       <w:pPr>
         <w:pStyle w:val="Heading1"/>
       </w:pPr>
-      <w:bookmarkStart w:id="14" w:name="_Toc156152429"/>
+      <w:bookmarkStart w:id="14" w:name="_Toc157497184"/>
       <w:r>
         <w:lastRenderedPageBreak/>
         <w:t xml:space="preserve">Chapter 3– Functional </w:t>
@@ -3268,7 +3784,7 @@
       <w:pPr>
         <w:pStyle w:val="Heading2"/>
       </w:pPr>
-      <w:bookmarkStart w:id="15" w:name="_Toc156152430"/>
+      <w:bookmarkStart w:id="15" w:name="_Toc157497185"/>
       <w:r>
         <w:t>Workflow Management System</w:t>
       </w:r>
@@ -3886,7 +4402,7 @@
       <w:pPr>
         <w:pStyle w:val="Heading2"/>
       </w:pPr>
-      <w:bookmarkStart w:id="16" w:name="_Toc156152431"/>
+      <w:bookmarkStart w:id="16" w:name="_Toc157497186"/>
       <w:r>
         <w:t>Content Management</w:t>
       </w:r>
@@ -4267,7 +4783,7 @@
       <w:pPr>
         <w:pStyle w:val="Heading1"/>
       </w:pPr>
-      <w:bookmarkStart w:id="17" w:name="_Toc156152432"/>
+      <w:bookmarkStart w:id="17" w:name="_Toc157497187"/>
       <w:r>
         <w:lastRenderedPageBreak/>
         <w:t>Chapter 4 – Non-functional requirements</w:t>
@@ -4278,7 +4794,7 @@
       <w:pPr>
         <w:pStyle w:val="Heading2"/>
       </w:pPr>
-      <w:bookmarkStart w:id="18" w:name="_Toc156152433"/>
+      <w:bookmarkStart w:id="18" w:name="_Toc157497188"/>
       <w:r>
         <w:t>I</w:t>
       </w:r>
@@ -4595,7 +5111,7 @@
       <w:pPr>
         <w:pStyle w:val="Heading2"/>
       </w:pPr>
-      <w:bookmarkStart w:id="19" w:name="_Toc156152434"/>
+      <w:bookmarkStart w:id="19" w:name="_Toc157497189"/>
       <w:r>
         <w:t>Plat</w:t>
       </w:r>
@@ -4712,7 +5228,7 @@
       <w:pPr>
         <w:pStyle w:val="Heading2"/>
       </w:pPr>
-      <w:bookmarkStart w:id="20" w:name="_Toc156152435"/>
+      <w:bookmarkStart w:id="20" w:name="_Toc157497190"/>
       <w:r>
         <w:t>Special restrictions &amp; limitations</w:t>
       </w:r>
@@ -4769,7 +5285,7 @@
       <w:pPr>
         <w:pStyle w:val="Heading1"/>
       </w:pPr>
-      <w:bookmarkStart w:id="21" w:name="_Toc156152436"/>
+      <w:bookmarkStart w:id="21" w:name="_Toc157497191"/>
       <w:r>
         <w:lastRenderedPageBreak/>
         <w:t xml:space="preserve">Chapter 5 – Risk </w:t>
@@ -4780,21 +5296,23 @@
       <w:r>
         <w:t xml:space="preserve">ssessment &amp; </w:t>
       </w:r>
+      <w:r>
+        <w:t>Plan for the proof of concept</w:t>
+      </w:r>
       <w:bookmarkEnd w:id="21"/>
-      <w:r>
-        <w:t>Plan for the proof of concept</w:t>
-      </w:r>
     </w:p>
     <w:p>
       <w:pPr>
         <w:pStyle w:val="Heading2"/>
       </w:pPr>
+      <w:bookmarkStart w:id="22" w:name="_Toc157497192"/>
       <w:r>
         <w:t>Risk</w:t>
       </w:r>
       <w:r>
         <w:t xml:space="preserve"> assessment</w:t>
       </w:r>
+      <w:bookmarkEnd w:id="22"/>
     </w:p>
     <w:p>
       <w:pPr>
@@ -4845,20 +5363,24 @@
       <w:pPr>
         <w:pStyle w:val="Heading2"/>
       </w:pPr>
+      <w:bookmarkStart w:id="23" w:name="_Toc157497193"/>
       <w:r>
         <w:t>Plan for the p</w:t>
       </w:r>
       <w:r>
         <w:t>roof of concept</w:t>
       </w:r>
+      <w:bookmarkEnd w:id="23"/>
     </w:p>
     <w:p>
       <w:pPr>
         <w:pStyle w:val="Heading3"/>
       </w:pPr>
+      <w:bookmarkStart w:id="24" w:name="_Toc157497194"/>
       <w:r>
         <w:t>Research:</w:t>
       </w:r>
+      <w:bookmarkEnd w:id="24"/>
     </w:p>
     <w:p>
       <w:pPr>
@@ -4940,9 +5462,11 @@
       <w:pPr>
         <w:pStyle w:val="Heading3"/>
       </w:pPr>
+      <w:bookmarkStart w:id="25" w:name="_Toc157497195"/>
       <w:r>
         <w:t>Preliminary:</w:t>
       </w:r>
+      <w:bookmarkEnd w:id="25"/>
     </w:p>
     <w:p>
       <w:pPr>
@@ -5011,9 +5535,11 @@
       <w:pPr>
         <w:pStyle w:val="Heading3"/>
       </w:pPr>
+      <w:bookmarkStart w:id="26" w:name="_Toc157497196"/>
       <w:r>
         <w:t>Proof of Concept:</w:t>
       </w:r>
+      <w:bookmarkEnd w:id="26"/>
     </w:p>
     <w:p>
       <w:pPr>
@@ -5160,12 +5686,12 @@
       <w:pPr>
         <w:pStyle w:val="Heading1"/>
       </w:pPr>
-      <w:bookmarkStart w:id="22" w:name="_Toc156152437"/>
+      <w:bookmarkStart w:id="27" w:name="_Toc157497197"/>
       <w:r>
         <w:lastRenderedPageBreak/>
         <w:t>Appendices</w:t>
       </w:r>
-      <w:bookmarkEnd w:id="22"/>
+      <w:bookmarkEnd w:id="27"/>
     </w:p>
     <w:sectPr>
       <w:pgSz w:w="11906" w:h="16838"/>

</xml_diff>

<commit_message>
finalizing documents of 1st meeting
</commit_message>
<xml_diff>
--- a/docs/ard.docx
+++ b/docs/ard.docx
@@ -254,7 +254,7 @@
           <w:r>
             <w:fldChar w:fldCharType="separate"/>
           </w:r>
-          <w:hyperlink w:anchor="_Toc157497170" w:history="1">
+          <w:hyperlink w:anchor="_Toc157719032" w:history="1">
             <w:r>
               <w:rPr>
                 <w:rStyle w:val="Hyperlink"/>
@@ -281,7 +281,7 @@
                 <w:noProof/>
                 <w:webHidden/>
               </w:rPr>
-              <w:instrText xml:space="preserve"> PAGEREF _Toc157497170 \h </w:instrText>
+              <w:instrText xml:space="preserve"> PAGEREF _Toc157719032 \h </w:instrText>
             </w:r>
             <w:r>
               <w:rPr>
@@ -324,7 +324,7 @@
               <w:lang w:val="en-IL" w:eastAsia="en-IL"/>
             </w:rPr>
           </w:pPr>
-          <w:hyperlink w:anchor="_Toc157497171" w:history="1">
+          <w:hyperlink w:anchor="_Toc157719033" w:history="1">
             <w:r>
               <w:rPr>
                 <w:rStyle w:val="Hyperlink"/>
@@ -351,7 +351,7 @@
                 <w:noProof/>
                 <w:webHidden/>
               </w:rPr>
-              <w:instrText xml:space="preserve"> PAGEREF _Toc157497171 \h </w:instrText>
+              <w:instrText xml:space="preserve"> PAGEREF _Toc157719033 \h </w:instrText>
             </w:r>
             <w:r>
               <w:rPr>
@@ -394,7 +394,7 @@
               <w:lang w:val="en-IL" w:eastAsia="en-IL"/>
             </w:rPr>
           </w:pPr>
-          <w:hyperlink w:anchor="_Toc157497172" w:history="1">
+          <w:hyperlink w:anchor="_Toc157719034" w:history="1">
             <w:r>
               <w:rPr>
                 <w:rStyle w:val="Hyperlink"/>
@@ -421,7 +421,7 @@
                 <w:noProof/>
                 <w:webHidden/>
               </w:rPr>
-              <w:instrText xml:space="preserve"> PAGEREF _Toc157497172 \h </w:instrText>
+              <w:instrText xml:space="preserve"> PAGEREF _Toc157719034 \h </w:instrText>
             </w:r>
             <w:r>
               <w:rPr>
@@ -464,7 +464,7 @@
               <w:lang w:val="en-IL" w:eastAsia="en-IL"/>
             </w:rPr>
           </w:pPr>
-          <w:hyperlink w:anchor="_Toc157497173" w:history="1">
+          <w:hyperlink w:anchor="_Toc157719035" w:history="1">
             <w:r>
               <w:rPr>
                 <w:rStyle w:val="Hyperlink"/>
@@ -491,7 +491,7 @@
                 <w:noProof/>
                 <w:webHidden/>
               </w:rPr>
-              <w:instrText xml:space="preserve"> PAGEREF _Toc157497173 \h </w:instrText>
+              <w:instrText xml:space="preserve"> PAGEREF _Toc157719035 \h </w:instrText>
             </w:r>
             <w:r>
               <w:rPr>
@@ -511,7 +511,7 @@
                 <w:noProof/>
                 <w:webHidden/>
               </w:rPr>
-              <w:t>3</w:t>
+              <w:t>4</w:t>
             </w:r>
             <w:r>
               <w:rPr>
@@ -534,7 +534,7 @@
               <w:lang w:val="en-IL" w:eastAsia="en-IL"/>
             </w:rPr>
           </w:pPr>
-          <w:hyperlink w:anchor="_Toc157497174" w:history="1">
+          <w:hyperlink w:anchor="_Toc157719036" w:history="1">
             <w:r>
               <w:rPr>
                 <w:rStyle w:val="Hyperlink"/>
@@ -561,7 +561,7 @@
                 <w:noProof/>
                 <w:webHidden/>
               </w:rPr>
-              <w:instrText xml:space="preserve"> PAGEREF _Toc157497174 \h </w:instrText>
+              <w:instrText xml:space="preserve"> PAGEREF _Toc157719036 \h </w:instrText>
             </w:r>
             <w:r>
               <w:rPr>
@@ -581,7 +581,7 @@
                 <w:noProof/>
                 <w:webHidden/>
               </w:rPr>
-              <w:t>3</w:t>
+              <w:t>4</w:t>
             </w:r>
             <w:r>
               <w:rPr>
@@ -604,7 +604,7 @@
               <w:lang w:val="en-IL" w:eastAsia="en-IL"/>
             </w:rPr>
           </w:pPr>
-          <w:hyperlink w:anchor="_Toc157497175" w:history="1">
+          <w:hyperlink w:anchor="_Toc157719037" w:history="1">
             <w:r>
               <w:rPr>
                 <w:rStyle w:val="Hyperlink"/>
@@ -631,7 +631,7 @@
                 <w:noProof/>
                 <w:webHidden/>
               </w:rPr>
-              <w:instrText xml:space="preserve"> PAGEREF _Toc157497175 \h </w:instrText>
+              <w:instrText xml:space="preserve"> PAGEREF _Toc157719037 \h </w:instrText>
             </w:r>
             <w:r>
               <w:rPr>
@@ -674,7 +674,7 @@
               <w:lang w:val="en-IL" w:eastAsia="en-IL"/>
             </w:rPr>
           </w:pPr>
-          <w:hyperlink w:anchor="_Toc157497176" w:history="1">
+          <w:hyperlink w:anchor="_Toc157719038" w:history="1">
             <w:r>
               <w:rPr>
                 <w:rStyle w:val="Hyperlink"/>
@@ -701,7 +701,7 @@
                 <w:noProof/>
                 <w:webHidden/>
               </w:rPr>
-              <w:instrText xml:space="preserve"> PAGEREF _Toc157497176 \h </w:instrText>
+              <w:instrText xml:space="preserve"> PAGEREF _Toc157719038 \h </w:instrText>
             </w:r>
             <w:r>
               <w:rPr>
@@ -744,7 +744,7 @@
               <w:lang w:val="en-IL" w:eastAsia="en-IL"/>
             </w:rPr>
           </w:pPr>
-          <w:hyperlink w:anchor="_Toc157497177" w:history="1">
+          <w:hyperlink w:anchor="_Toc157719039" w:history="1">
             <w:r>
               <w:rPr>
                 <w:rStyle w:val="Hyperlink"/>
@@ -771,7 +771,7 @@
                 <w:noProof/>
                 <w:webHidden/>
               </w:rPr>
-              <w:instrText xml:space="preserve"> PAGEREF _Toc157497177 \h </w:instrText>
+              <w:instrText xml:space="preserve"> PAGEREF _Toc157719039 \h </w:instrText>
             </w:r>
             <w:r>
               <w:rPr>
@@ -814,7 +814,7 @@
               <w:lang w:val="en-IL" w:eastAsia="en-IL"/>
             </w:rPr>
           </w:pPr>
-          <w:hyperlink w:anchor="_Toc157497178" w:history="1">
+          <w:hyperlink w:anchor="_Toc157719040" w:history="1">
             <w:r>
               <w:rPr>
                 <w:rStyle w:val="Hyperlink"/>
@@ -841,7 +841,7 @@
                 <w:noProof/>
                 <w:webHidden/>
               </w:rPr>
-              <w:instrText xml:space="preserve"> PAGEREF _Toc157497178 \h </w:instrText>
+              <w:instrText xml:space="preserve"> PAGEREF _Toc157719040 \h </w:instrText>
             </w:r>
             <w:r>
               <w:rPr>
@@ -884,7 +884,7 @@
               <w:lang w:val="en-IL" w:eastAsia="en-IL"/>
             </w:rPr>
           </w:pPr>
-          <w:hyperlink w:anchor="_Toc157497179" w:history="1">
+          <w:hyperlink w:anchor="_Toc157719041" w:history="1">
             <w:r>
               <w:rPr>
                 <w:rStyle w:val="Hyperlink"/>
@@ -911,7 +911,7 @@
                 <w:noProof/>
                 <w:webHidden/>
               </w:rPr>
-              <w:instrText xml:space="preserve"> PAGEREF _Toc157497179 \h </w:instrText>
+              <w:instrText xml:space="preserve"> PAGEREF _Toc157719041 \h </w:instrText>
             </w:r>
             <w:r>
               <w:rPr>
@@ -954,7 +954,7 @@
               <w:lang w:val="en-IL" w:eastAsia="en-IL"/>
             </w:rPr>
           </w:pPr>
-          <w:hyperlink w:anchor="_Toc157497180" w:history="1">
+          <w:hyperlink w:anchor="_Toc157719042" w:history="1">
             <w:r>
               <w:rPr>
                 <w:rStyle w:val="Hyperlink"/>
@@ -981,7 +981,7 @@
                 <w:noProof/>
                 <w:webHidden/>
               </w:rPr>
-              <w:instrText xml:space="preserve"> PAGEREF _Toc157497180 \h </w:instrText>
+              <w:instrText xml:space="preserve"> PAGEREF _Toc157719042 \h </w:instrText>
             </w:r>
             <w:r>
               <w:rPr>
@@ -1024,7 +1024,7 @@
               <w:lang w:val="en-IL" w:eastAsia="en-IL"/>
             </w:rPr>
           </w:pPr>
-          <w:hyperlink w:anchor="_Toc157497181" w:history="1">
+          <w:hyperlink w:anchor="_Toc157719043" w:history="1">
             <w:r>
               <w:rPr>
                 <w:rStyle w:val="Hyperlink"/>
@@ -1051,7 +1051,7 @@
                 <w:noProof/>
                 <w:webHidden/>
               </w:rPr>
-              <w:instrText xml:space="preserve"> PAGEREF _Toc157497181 \h </w:instrText>
+              <w:instrText xml:space="preserve"> PAGEREF _Toc157719043 \h </w:instrText>
             </w:r>
             <w:r>
               <w:rPr>
@@ -1094,7 +1094,7 @@
               <w:lang w:val="en-IL" w:eastAsia="en-IL"/>
             </w:rPr>
           </w:pPr>
-          <w:hyperlink w:anchor="_Toc157497182" w:history="1">
+          <w:hyperlink w:anchor="_Toc157719044" w:history="1">
             <w:r>
               <w:rPr>
                 <w:rStyle w:val="Hyperlink"/>
@@ -1121,7 +1121,7 @@
                 <w:noProof/>
                 <w:webHidden/>
               </w:rPr>
-              <w:instrText xml:space="preserve"> PAGEREF _Toc157497182 \h </w:instrText>
+              <w:instrText xml:space="preserve"> PAGEREF _Toc157719044 \h </w:instrText>
             </w:r>
             <w:r>
               <w:rPr>
@@ -1164,7 +1164,7 @@
               <w:lang w:val="en-IL" w:eastAsia="en-IL"/>
             </w:rPr>
           </w:pPr>
-          <w:hyperlink w:anchor="_Toc157497183" w:history="1">
+          <w:hyperlink w:anchor="_Toc157719045" w:history="1">
             <w:r>
               <w:rPr>
                 <w:rStyle w:val="Hyperlink"/>
@@ -1191,7 +1191,7 @@
                 <w:noProof/>
                 <w:webHidden/>
               </w:rPr>
-              <w:instrText xml:space="preserve"> PAGEREF _Toc157497183 \h </w:instrText>
+              <w:instrText xml:space="preserve"> PAGEREF _Toc157719045 \h </w:instrText>
             </w:r>
             <w:r>
               <w:rPr>
@@ -1234,7 +1234,7 @@
               <w:lang w:val="en-IL" w:eastAsia="en-IL"/>
             </w:rPr>
           </w:pPr>
-          <w:hyperlink w:anchor="_Toc157497184" w:history="1">
+          <w:hyperlink w:anchor="_Toc157719046" w:history="1">
             <w:r>
               <w:rPr>
                 <w:rStyle w:val="Hyperlink"/>
@@ -1261,7 +1261,7 @@
                 <w:noProof/>
                 <w:webHidden/>
               </w:rPr>
-              <w:instrText xml:space="preserve"> PAGEREF _Toc157497184 \h </w:instrText>
+              <w:instrText xml:space="preserve"> PAGEREF _Toc157719046 \h </w:instrText>
             </w:r>
             <w:r>
               <w:rPr>
@@ -1304,7 +1304,7 @@
               <w:lang w:val="en-IL" w:eastAsia="en-IL"/>
             </w:rPr>
           </w:pPr>
-          <w:hyperlink w:anchor="_Toc157497185" w:history="1">
+          <w:hyperlink w:anchor="_Toc157719047" w:history="1">
             <w:r>
               <w:rPr>
                 <w:rStyle w:val="Hyperlink"/>
@@ -1331,7 +1331,7 @@
                 <w:noProof/>
                 <w:webHidden/>
               </w:rPr>
-              <w:instrText xml:space="preserve"> PAGEREF _Toc157497185 \h </w:instrText>
+              <w:instrText xml:space="preserve"> PAGEREF _Toc157719047 \h </w:instrText>
             </w:r>
             <w:r>
               <w:rPr>
@@ -1374,7 +1374,7 @@
               <w:lang w:val="en-IL" w:eastAsia="en-IL"/>
             </w:rPr>
           </w:pPr>
-          <w:hyperlink w:anchor="_Toc157497186" w:history="1">
+          <w:hyperlink w:anchor="_Toc157719048" w:history="1">
             <w:r>
               <w:rPr>
                 <w:rStyle w:val="Hyperlink"/>
@@ -1401,7 +1401,7 @@
                 <w:noProof/>
                 <w:webHidden/>
               </w:rPr>
-              <w:instrText xml:space="preserve"> PAGEREF _Toc157497186 \h </w:instrText>
+              <w:instrText xml:space="preserve"> PAGEREF _Toc157719048 \h </w:instrText>
             </w:r>
             <w:r>
               <w:rPr>
@@ -1444,7 +1444,7 @@
               <w:lang w:val="en-IL" w:eastAsia="en-IL"/>
             </w:rPr>
           </w:pPr>
-          <w:hyperlink w:anchor="_Toc157497187" w:history="1">
+          <w:hyperlink w:anchor="_Toc157719049" w:history="1">
             <w:r>
               <w:rPr>
                 <w:rStyle w:val="Hyperlink"/>
@@ -1471,7 +1471,7 @@
                 <w:noProof/>
                 <w:webHidden/>
               </w:rPr>
-              <w:instrText xml:space="preserve"> PAGEREF _Toc157497187 \h </w:instrText>
+              <w:instrText xml:space="preserve"> PAGEREF _Toc157719049 \h </w:instrText>
             </w:r>
             <w:r>
               <w:rPr>
@@ -1514,7 +1514,7 @@
               <w:lang w:val="en-IL" w:eastAsia="en-IL"/>
             </w:rPr>
           </w:pPr>
-          <w:hyperlink w:anchor="_Toc157497188" w:history="1">
+          <w:hyperlink w:anchor="_Toc157719050" w:history="1">
             <w:r>
               <w:rPr>
                 <w:rStyle w:val="Hyperlink"/>
@@ -1541,7 +1541,7 @@
                 <w:noProof/>
                 <w:webHidden/>
               </w:rPr>
-              <w:instrText xml:space="preserve"> PAGEREF _Toc157497188 \h </w:instrText>
+              <w:instrText xml:space="preserve"> PAGEREF _Toc157719050 \h </w:instrText>
             </w:r>
             <w:r>
               <w:rPr>
@@ -1584,7 +1584,7 @@
               <w:lang w:val="en-IL" w:eastAsia="en-IL"/>
             </w:rPr>
           </w:pPr>
-          <w:hyperlink w:anchor="_Toc157497189" w:history="1">
+          <w:hyperlink w:anchor="_Toc157719051" w:history="1">
             <w:r>
               <w:rPr>
                 <w:rStyle w:val="Hyperlink"/>
@@ -1611,7 +1611,7 @@
                 <w:noProof/>
                 <w:webHidden/>
               </w:rPr>
-              <w:instrText xml:space="preserve"> PAGEREF _Toc157497189 \h </w:instrText>
+              <w:instrText xml:space="preserve"> PAGEREF _Toc157719051 \h </w:instrText>
             </w:r>
             <w:r>
               <w:rPr>
@@ -1654,7 +1654,7 @@
               <w:lang w:val="en-IL" w:eastAsia="en-IL"/>
             </w:rPr>
           </w:pPr>
-          <w:hyperlink w:anchor="_Toc157497190" w:history="1">
+          <w:hyperlink w:anchor="_Toc157719052" w:history="1">
             <w:r>
               <w:rPr>
                 <w:rStyle w:val="Hyperlink"/>
@@ -1681,7 +1681,7 @@
                 <w:noProof/>
                 <w:webHidden/>
               </w:rPr>
-              <w:instrText xml:space="preserve"> PAGEREF _Toc157497190 \h </w:instrText>
+              <w:instrText xml:space="preserve"> PAGEREF _Toc157719052 \h </w:instrText>
             </w:r>
             <w:r>
               <w:rPr>
@@ -1724,7 +1724,7 @@
               <w:lang w:val="en-IL" w:eastAsia="en-IL"/>
             </w:rPr>
           </w:pPr>
-          <w:hyperlink w:anchor="_Toc157497191" w:history="1">
+          <w:hyperlink w:anchor="_Toc157719053" w:history="1">
             <w:r>
               <w:rPr>
                 <w:rStyle w:val="Hyperlink"/>
@@ -1751,7 +1751,7 @@
                 <w:noProof/>
                 <w:webHidden/>
               </w:rPr>
-              <w:instrText xml:space="preserve"> PAGEREF _Toc157497191 \h </w:instrText>
+              <w:instrText xml:space="preserve"> PAGEREF _Toc157719053 \h </w:instrText>
             </w:r>
             <w:r>
               <w:rPr>
@@ -1794,7 +1794,7 @@
               <w:lang w:val="en-IL" w:eastAsia="en-IL"/>
             </w:rPr>
           </w:pPr>
-          <w:hyperlink w:anchor="_Toc157497192" w:history="1">
+          <w:hyperlink w:anchor="_Toc157719054" w:history="1">
             <w:r>
               <w:rPr>
                 <w:rStyle w:val="Hyperlink"/>
@@ -1821,7 +1821,7 @@
                 <w:noProof/>
                 <w:webHidden/>
               </w:rPr>
-              <w:instrText xml:space="preserve"> PAGEREF _Toc157497192 \h </w:instrText>
+              <w:instrText xml:space="preserve"> PAGEREF _Toc157719054 \h </w:instrText>
             </w:r>
             <w:r>
               <w:rPr>
@@ -1864,7 +1864,7 @@
               <w:lang w:val="en-IL" w:eastAsia="en-IL"/>
             </w:rPr>
           </w:pPr>
-          <w:hyperlink w:anchor="_Toc157497193" w:history="1">
+          <w:hyperlink w:anchor="_Toc157719055" w:history="1">
             <w:r>
               <w:rPr>
                 <w:rStyle w:val="Hyperlink"/>
@@ -1891,7 +1891,7 @@
                 <w:noProof/>
                 <w:webHidden/>
               </w:rPr>
-              <w:instrText xml:space="preserve"> PAGEREF _Toc157497193 \h </w:instrText>
+              <w:instrText xml:space="preserve"> PAGEREF _Toc157719055 \h </w:instrText>
             </w:r>
             <w:r>
               <w:rPr>
@@ -1934,7 +1934,7 @@
               <w:lang w:val="en-IL" w:eastAsia="en-IL"/>
             </w:rPr>
           </w:pPr>
-          <w:hyperlink w:anchor="_Toc157497194" w:history="1">
+          <w:hyperlink w:anchor="_Toc157719056" w:history="1">
             <w:r>
               <w:rPr>
                 <w:rStyle w:val="Hyperlink"/>
@@ -1961,7 +1961,7 @@
                 <w:noProof/>
                 <w:webHidden/>
               </w:rPr>
-              <w:instrText xml:space="preserve"> PAGEREF _Toc157497194 \h </w:instrText>
+              <w:instrText xml:space="preserve"> PAGEREF _Toc157719056 \h </w:instrText>
             </w:r>
             <w:r>
               <w:rPr>
@@ -2004,7 +2004,7 @@
               <w:lang w:val="en-IL" w:eastAsia="en-IL"/>
             </w:rPr>
           </w:pPr>
-          <w:hyperlink w:anchor="_Toc157497195" w:history="1">
+          <w:hyperlink w:anchor="_Toc157719057" w:history="1">
             <w:r>
               <w:rPr>
                 <w:rStyle w:val="Hyperlink"/>
@@ -2031,7 +2031,7 @@
                 <w:noProof/>
                 <w:webHidden/>
               </w:rPr>
-              <w:instrText xml:space="preserve"> PAGEREF _Toc157497195 \h </w:instrText>
+              <w:instrText xml:space="preserve"> PAGEREF _Toc157719057 \h </w:instrText>
             </w:r>
             <w:r>
               <w:rPr>
@@ -2074,7 +2074,7 @@
               <w:lang w:val="en-IL" w:eastAsia="en-IL"/>
             </w:rPr>
           </w:pPr>
-          <w:hyperlink w:anchor="_Toc157497196" w:history="1">
+          <w:hyperlink w:anchor="_Toc157719058" w:history="1">
             <w:r>
               <w:rPr>
                 <w:rStyle w:val="Hyperlink"/>
@@ -2101,7 +2101,7 @@
                 <w:noProof/>
                 <w:webHidden/>
               </w:rPr>
-              <w:instrText xml:space="preserve"> PAGEREF _Toc157497196 \h </w:instrText>
+              <w:instrText xml:space="preserve"> PAGEREF _Toc157719058 \h </w:instrText>
             </w:r>
             <w:r>
               <w:rPr>
@@ -2144,7 +2144,7 @@
               <w:lang w:val="en-IL" w:eastAsia="en-IL"/>
             </w:rPr>
           </w:pPr>
-          <w:hyperlink w:anchor="_Toc157497197" w:history="1">
+          <w:hyperlink w:anchor="_Toc157719059" w:history="1">
             <w:r>
               <w:rPr>
                 <w:rStyle w:val="Hyperlink"/>
@@ -2171,7 +2171,7 @@
                 <w:noProof/>
                 <w:webHidden/>
               </w:rPr>
-              <w:instrText xml:space="preserve"> PAGEREF _Toc157497197 \h </w:instrText>
+              <w:instrText xml:space="preserve"> PAGEREF _Toc157719059 \h </w:instrText>
             </w:r>
             <w:r>
               <w:rPr>
@@ -2215,6 +2215,12 @@
       </w:sdtContent>
     </w:sdt>
     <w:p>
+      <w:pPr>
+        <w:rPr>
+          <w:rFonts w:hint="cs"/>
+          <w:rtl/>
+        </w:rPr>
+      </w:pPr>
       <w:r>
         <w:br w:type="page"/>
       </w:r>
@@ -2223,7 +2229,7 @@
       <w:pPr>
         <w:pStyle w:val="Heading1"/>
       </w:pPr>
-      <w:bookmarkStart w:id="0" w:name="_Toc157497170"/>
+      <w:bookmarkStart w:id="0" w:name="_Toc157719032"/>
       <w:r>
         <w:lastRenderedPageBreak/>
         <w:t>Chapter 1 – Introduction</w:t>
@@ -2234,7 +2240,7 @@
       <w:pPr>
         <w:pStyle w:val="Heading2"/>
       </w:pPr>
-      <w:bookmarkStart w:id="1" w:name="_Toc157497171"/>
+      <w:bookmarkStart w:id="1" w:name="_Toc157719033"/>
       <w:r>
         <w:t>The Problem Domain</w:t>
       </w:r>
@@ -2248,110 +2254,113 @@
         <w:t xml:space="preserve"> in their exams</w:t>
       </w:r>
       <w:r>
-        <w:t xml:space="preserve">, which is faster to grade, and easier to analyse. And still, the creation of challenging multiple-choice tests in the sciences is a non-trivial task and creation of one-time-use questions is costly and unsustainable. </w:t>
-      </w:r>
-    </w:p>
-    <w:p>
-      <w:r>
-        <w:t xml:space="preserve">While trying to come up with a system of his own, Dr. Goldberg found that maintenance of a large and growing pool of questions is proving to be difficult. </w:t>
-      </w:r>
-      <w:r>
-        <w:t>The d</w:t>
-      </w:r>
-      <w:r>
-        <w:t>ivision of labor between TAs and test examiners is done</w:t>
-      </w:r>
-      <w:r>
-        <w:t xml:space="preserve"> manually</w:t>
-      </w:r>
-      <w:r>
-        <w:t xml:space="preserve"> by hand and is hard to track and the possibility of tracking </w:t>
-      </w:r>
-      <w:r>
-        <w:t xml:space="preserve">the </w:t>
-      </w:r>
-      <w:r>
-        <w:t xml:space="preserve">quality of questions &amp; answers is </w:t>
-      </w:r>
-      <w:r>
-        <w:t>currently</w:t>
+        <w:t xml:space="preserve">, which is faster to grade, and easier to </w:t>
+      </w:r>
+      <w:r>
+        <w:t>analyze</w:t>
+      </w:r>
+      <w:r>
+        <w:t xml:space="preserve">. And still, the creation of challenging multiple-choice tests in the sciences is a non-trivial task and creation of one-time-use questions is costly and unsustainable. </w:t>
+      </w:r>
+    </w:p>
+    <w:p>
+      <w:r>
+        <w:t xml:space="preserve">Over the years, Dr Goldberg has developed a unique approach to writing multiple-choice questions in the science, based on the idea of meta-questions: </w:t>
+      </w:r>
+      <w:r>
+        <w:br/>
+      </w:r>
+      <w:r>
+        <w:t>A meta-question represents an abstraction over a multiple-choice question, and is a structure from which it is possible to derive several, often a great many</w:t>
+      </w:r>
+      <w:r>
+        <w:t>,</w:t>
+      </w:r>
+      <w:r>
+        <w:t xml:space="preserve"> multiple-choice questions. To support the creation of exam questions and the synthesis of exams, Dr</w:t>
+      </w:r>
+      <w:r>
+        <w:t>.</w:t>
+      </w:r>
+      <w:r>
+        <w:t xml:space="preserve"> Goldberg has defined a DSL for describing various kinds of meta-questions, and a software system that synthesizes exams from a given selection of meta-questions. </w:t>
+      </w:r>
+      <w:r>
+        <w:br/>
+      </w:r>
+      <w:r>
+        <w:t xml:space="preserve">The system is written in </w:t>
+      </w:r>
+      <w:proofErr w:type="gramStart"/>
+      <w:r>
+        <w:t>Scheme, and</w:t>
+      </w:r>
+      <w:proofErr w:type="gramEnd"/>
+      <w:r>
+        <w:t xml:space="preserve"> uses text-files to store meta-questions.</w:t>
+      </w:r>
+    </w:p>
+    <w:p>
+      <w:r>
+        <w:t>As the number of meta-questions grew, the weaknesses of the current system have become apparent, and a re-design is in order. The most notable change in the new design is that it is designed as a workflow-management system that enables different course-staff members to collaborate in creating and developing new questions.</w:t>
+      </w:r>
+    </w:p>
+    <w:p>
+      <w:pPr>
+        <w:rPr>
+          <w:rFonts w:hint="cs"/>
+          <w:rtl/>
+        </w:rPr>
+      </w:pPr>
+      <w:r>
+        <w:t>Our</w:t>
       </w:r>
       <w:r>
         <w:t xml:space="preserve"> </w:t>
       </w:r>
       <w:r>
-        <w:t>lacking</w:t>
-      </w:r>
-      <w:r>
-        <w:t>.</w:t>
-      </w:r>
-    </w:p>
-    <w:p>
-      <w:r>
-        <w:t xml:space="preserve">The system will be </w:t>
-      </w:r>
-      <w:r>
-        <w:t>a web</w:t>
-      </w:r>
-      <w:r>
-        <w:t>-based platform designed to manage</w:t>
-      </w:r>
+        <w:t xml:space="preserve">proposed solution is to develop a system that </w:t>
+      </w:r>
+      <w:r>
+        <w:t xml:space="preserve">will be </w:t>
+      </w:r>
+      <w:r>
+        <w:t>a</w:t>
+      </w:r>
+      <w:r>
+        <w:t>n upgrade to the existing one</w:t>
+      </w:r>
+      <w:r>
+        <w:t>, while still relying on the same philosophy and approach of meta-questions maintenance, offering better solutions where the current system fails</w:t>
+      </w:r>
+      <w:r>
+        <w:t xml:space="preserve"> -</w:t>
+      </w:r>
+      <w:r>
+        <w:t xml:space="preserve"> with focus on scalability, accessibility, labor management all while being easy to learn and use. </w:t>
+      </w:r>
+    </w:p>
+    <w:p>
+      <w:pPr>
+        <w:pStyle w:val="Heading2"/>
+      </w:pPr>
+      <w:bookmarkStart w:id="2" w:name="_Toc157719034"/>
+      <w:r>
+        <w:t>Context</w:t>
+      </w:r>
+      <w:bookmarkEnd w:id="2"/>
+    </w:p>
+    <w:p>
+      <w:r>
+        <w:t xml:space="preserve">The system is designed to manage work inside of an academic course between the lecturer(s) and the </w:t>
+      </w:r>
+      <w:proofErr w:type="spellStart"/>
+      <w:r>
+        <w:t>TAs.</w:t>
+      </w:r>
+      <w:proofErr w:type="spellEnd"/>
       <w:r>
         <w:t xml:space="preserve"> </w:t>
-      </w:r>
-      <w:r>
-        <w:t xml:space="preserve">multiple-choice exams </w:t>
-      </w:r>
-      <w:r>
-        <w:t xml:space="preserve">using </w:t>
-      </w:r>
-      <w:r>
-        <w:t>meta-questions</w:t>
-      </w:r>
-      <w:r>
-        <w:t xml:space="preserve"> (An abstraction of a </w:t>
-      </w:r>
-      <w:r>
-        <w:t xml:space="preserve">multiple-choice </w:t>
-      </w:r>
-      <w:r>
-        <w:t>question, which various multiple-choice question</w:t>
-      </w:r>
-      <w:r>
-        <w:t>s</w:t>
-      </w:r>
-      <w:r>
-        <w:t xml:space="preserve"> can be created from). </w:t>
-      </w:r>
-      <w:r>
-        <w:t xml:space="preserve">A similar system is already in use by some courses, but </w:t>
-      </w:r>
-      <w:r>
-        <w:t xml:space="preserve">the existing system </w:t>
-      </w:r>
-      <w:r>
-        <w:t>lacks some functionalit</w:t>
-      </w:r>
-      <w:r>
-        <w:t>y</w:t>
-      </w:r>
-      <w:r>
-        <w:t>. Our system will be an upgraded version of the current system.</w:t>
-      </w:r>
-    </w:p>
-    <w:p>
-      <w:pPr>
-        <w:pStyle w:val="Heading2"/>
-      </w:pPr>
-      <w:bookmarkStart w:id="2" w:name="_Toc157497172"/>
-      <w:r>
-        <w:t>Context</w:t>
-      </w:r>
-      <w:bookmarkEnd w:id="2"/>
-    </w:p>
-    <w:p>
-      <w:r>
-        <w:t xml:space="preserve">The system is designed to manage work inside of an academic course between the lecturer(s) and the TAs. </w:t>
       </w:r>
       <w:r>
         <w:br/>
@@ -2359,7 +2368,15 @@
       </w:r>
       <w:r>
         <w:br/>
-        <w:t>The system will be installed remotely on university’s servers and be accessed through web applications, while the data will be stored on databases</w:t>
+        <w:t xml:space="preserve">The system will be installed remotely on </w:t>
+      </w:r>
+      <w:proofErr w:type="gramStart"/>
+      <w:r>
+        <w:t>university’s</w:t>
+      </w:r>
+      <w:proofErr w:type="gramEnd"/>
+      <w:r>
+        <w:t xml:space="preserve"> servers and be accessed through web applications, while the data will be stored on databases</w:t>
       </w:r>
       <w:r>
         <w:t xml:space="preserve">. </w:t>
@@ -2367,10 +2384,24 @@
     </w:p>
     <w:p>
       <w:pPr>
+        <w:rPr>
+          <w:rFonts w:asciiTheme="majorHAnsi" w:eastAsiaTheme="majorEastAsia" w:hAnsiTheme="majorHAnsi" w:cstheme="majorBidi"/>
+          <w:color w:val="2F5496" w:themeColor="accent1" w:themeShade="BF"/>
+          <w:sz w:val="26"/>
+          <w:szCs w:val="26"/>
+        </w:rPr>
+      </w:pPr>
+      <w:r>
+        <w:br w:type="page"/>
+      </w:r>
+    </w:p>
+    <w:p>
+      <w:pPr>
         <w:pStyle w:val="Heading2"/>
       </w:pPr>
-      <w:bookmarkStart w:id="3" w:name="_Toc157497173"/>
-      <w:r>
+      <w:bookmarkStart w:id="3" w:name="_Toc157719035"/>
+      <w:r>
+        <w:lastRenderedPageBreak/>
         <w:t>Vision</w:t>
       </w:r>
       <w:bookmarkEnd w:id="3"/>
@@ -2396,7 +2427,15 @@
         </w:numPr>
       </w:pPr>
       <w:r>
-        <w:t xml:space="preserve">Support various roles (for TAs, graders, instructors, etc). </w:t>
+        <w:t xml:space="preserve">Support various roles (for TAs, graders, instructors, </w:t>
+      </w:r>
+      <w:proofErr w:type="spellStart"/>
+      <w:r>
+        <w:t>etc</w:t>
+      </w:r>
+      <w:proofErr w:type="spellEnd"/>
+      <w:r>
+        <w:t xml:space="preserve">). </w:t>
       </w:r>
     </w:p>
     <w:p>
@@ -2407,8 +2446,13 @@
           <w:numId w:val="1"/>
         </w:numPr>
       </w:pPr>
-      <w:r>
-        <w:t xml:space="preserve">Manual+Algorithmical generation of tasks based on priority and needs. </w:t>
+      <w:proofErr w:type="spellStart"/>
+      <w:r>
+        <w:t>Manual+Algorithmical</w:t>
+      </w:r>
+      <w:proofErr w:type="spellEnd"/>
+      <w:r>
+        <w:t xml:space="preserve"> generation of tasks based on priority and needs. </w:t>
       </w:r>
     </w:p>
     <w:p>
@@ -2419,8 +2463,13 @@
           <w:numId w:val="1"/>
         </w:numPr>
       </w:pPr>
-      <w:r>
-        <w:t xml:space="preserve">Manual+Algorithmical spread of tasks throughout configured workforce. </w:t>
+      <w:proofErr w:type="spellStart"/>
+      <w:r>
+        <w:t>Manual+Algorithmical</w:t>
+      </w:r>
+      <w:proofErr w:type="spellEnd"/>
+      <w:r>
+        <w:t xml:space="preserve"> spread of tasks throughout configured workforce. </w:t>
       </w:r>
     </w:p>
     <w:p>
@@ -2601,9 +2650,8 @@
       <w:pPr>
         <w:pStyle w:val="Heading2"/>
       </w:pPr>
-      <w:bookmarkStart w:id="4" w:name="_Toc157497174"/>
-      <w:r>
-        <w:lastRenderedPageBreak/>
+      <w:bookmarkStart w:id="4" w:name="_Toc157719036"/>
+      <w:r>
         <w:t>Stakeholders</w:t>
       </w:r>
       <w:bookmarkEnd w:id="4"/>
@@ -2659,7 +2707,7 @@
       <w:pPr>
         <w:pStyle w:val="Heading2"/>
       </w:pPr>
-      <w:bookmarkStart w:id="5" w:name="_Toc157497175"/>
+      <w:bookmarkStart w:id="5" w:name="_Toc157719037"/>
       <w:r>
         <w:t>Software Context</w:t>
       </w:r>
@@ -2672,7 +2720,7 @@
       <w:pPr>
         <w:pStyle w:val="Heading3"/>
       </w:pPr>
-      <w:bookmarkStart w:id="6" w:name="_Toc157497176"/>
+      <w:bookmarkStart w:id="6" w:name="_Toc157719038"/>
       <w:r>
         <w:t>Access</w:t>
       </w:r>
@@ -2687,7 +2735,7 @@
       <w:pPr>
         <w:pStyle w:val="Heading3"/>
       </w:pPr>
-      <w:bookmarkStart w:id="7" w:name="_Toc157497177"/>
+      <w:bookmarkStart w:id="7" w:name="_Toc157719039"/>
       <w:r>
         <w:t>Regular Use (Course downtime)</w:t>
       </w:r>
@@ -2706,7 +2754,7 @@
       <w:pPr>
         <w:pStyle w:val="Heading3"/>
       </w:pPr>
-      <w:bookmarkStart w:id="8" w:name="_Toc157497178"/>
+      <w:bookmarkStart w:id="8" w:name="_Toc157719040"/>
       <w:r>
         <w:t>Pre-Exam</w:t>
       </w:r>
@@ -2721,7 +2769,7 @@
       <w:pPr>
         <w:pStyle w:val="Heading3"/>
       </w:pPr>
-      <w:bookmarkStart w:id="9" w:name="_Toc157497179"/>
+      <w:bookmarkStart w:id="9" w:name="_Toc157719041"/>
       <w:r>
         <w:t>Post-Exam</w:t>
       </w:r>
@@ -2739,32 +2787,26 @@
       </w:r>
     </w:p>
     <w:p/>
-    <w:p/>
-    <w:p/>
-    <w:p/>
-    <w:p/>
-    <w:p/>
-    <w:p/>
-    <w:p/>
-    <w:p/>
-    <w:p/>
-    <w:p/>
-    <w:p/>
-    <w:p/>
-    <w:p/>
-    <w:p/>
-    <w:p/>
-    <w:p/>
-    <w:p/>
-    <w:p/>
-    <w:p/>
-    <w:p/>
+    <w:p>
+      <w:pPr>
+        <w:rPr>
+          <w:rFonts w:asciiTheme="majorHAnsi" w:eastAsiaTheme="majorEastAsia" w:hAnsiTheme="majorHAnsi" w:cstheme="majorBidi"/>
+          <w:color w:val="2F5496" w:themeColor="accent1" w:themeShade="BF"/>
+          <w:sz w:val="32"/>
+          <w:szCs w:val="32"/>
+        </w:rPr>
+      </w:pPr>
+      <w:r>
+        <w:br w:type="page"/>
+      </w:r>
+    </w:p>
     <w:p>
       <w:pPr>
         <w:pStyle w:val="Heading1"/>
       </w:pPr>
-      <w:bookmarkStart w:id="10" w:name="_Toc157497180"/>
-      <w:r>
+      <w:bookmarkStart w:id="10" w:name="_Toc157719042"/>
+      <w:r>
+        <w:lastRenderedPageBreak/>
         <w:t>Chapter 2– Usage Scenarios</w:t>
       </w:r>
       <w:bookmarkEnd w:id="10"/>
@@ -2773,7 +2815,7 @@
       <w:pPr>
         <w:pStyle w:val="Heading2"/>
       </w:pPr>
-      <w:bookmarkStart w:id="11" w:name="_Toc157497181"/>
+      <w:bookmarkStart w:id="11" w:name="_Toc157719043"/>
       <w:r>
         <w:t>User Profiles — The Actors</w:t>
       </w:r>
@@ -3274,7 +3316,6 @@
         </w:rPr>
       </w:pPr>
       <w:r>
-        <w:lastRenderedPageBreak/>
         <w:br w:type="page"/>
       </w:r>
     </w:p>
@@ -3282,7 +3323,7 @@
       <w:pPr>
         <w:pStyle w:val="Heading2"/>
       </w:pPr>
-      <w:bookmarkStart w:id="12" w:name="_Toc157497182"/>
+      <w:bookmarkStart w:id="12" w:name="_Toc157719044"/>
       <w:r>
         <w:rPr>
           <w:rFonts w:hint="cs"/>
@@ -3291,9 +3332,14 @@
         <w:t>U</w:t>
       </w:r>
       <w:r>
-        <w:t>se cases :</w:t>
+        <w:t xml:space="preserve">se </w:t>
+      </w:r>
+      <w:proofErr w:type="gramStart"/>
+      <w:r>
+        <w:t>cases :</w:t>
       </w:r>
       <w:bookmarkEnd w:id="12"/>
+      <w:proofErr w:type="gramEnd"/>
     </w:p>
     <w:p>
       <w:pPr>
@@ -3882,7 +3928,7 @@
       <w:pPr>
         <w:pStyle w:val="Heading2"/>
       </w:pPr>
-      <w:bookmarkStart w:id="13" w:name="_Toc157497183"/>
+      <w:bookmarkStart w:id="13" w:name="_Toc157719045"/>
       <w:r>
         <w:t>Special Usage considerations:</w:t>
       </w:r>
@@ -3908,7 +3954,7 @@
       <w:pPr>
         <w:pStyle w:val="Heading1"/>
       </w:pPr>
-      <w:bookmarkStart w:id="14" w:name="_Toc157497184"/>
+      <w:bookmarkStart w:id="14" w:name="_Toc157719046"/>
       <w:r>
         <w:lastRenderedPageBreak/>
         <w:t xml:space="preserve">Chapter 3– Functional </w:t>
@@ -3922,7 +3968,7 @@
       <w:pPr>
         <w:pStyle w:val="Heading2"/>
       </w:pPr>
-      <w:bookmarkStart w:id="15" w:name="_Toc157497185"/>
+      <w:bookmarkStart w:id="15" w:name="_Toc157719047"/>
       <w:r>
         <w:t>Workflow Management System</w:t>
       </w:r>
@@ -3932,10 +3978,24 @@
       <w:r>
         <w:t>MH = Must Have</w:t>
       </w:r>
-    </w:p>
-    <w:p>
-      <w:r>
-        <w:t>NTH = Nice To Have</w:t>
+      <w:r>
+        <w:t xml:space="preserve"> </w:t>
+      </w:r>
+    </w:p>
+    <w:p>
+      <w:r>
+        <w:t xml:space="preserve">NTH = Nice </w:t>
+      </w:r>
+      <w:proofErr w:type="gramStart"/>
+      <w:r>
+        <w:t>To</w:t>
+      </w:r>
+      <w:proofErr w:type="gramEnd"/>
+      <w:r>
+        <w:t xml:space="preserve"> Have</w:t>
+      </w:r>
+      <w:r>
+        <w:t xml:space="preserve"> </w:t>
       </w:r>
     </w:p>
     <w:tbl>
@@ -4550,7 +4610,7 @@
       <w:pPr>
         <w:pStyle w:val="Heading2"/>
       </w:pPr>
-      <w:bookmarkStart w:id="16" w:name="_Toc157497186"/>
+      <w:bookmarkStart w:id="16" w:name="_Toc157719048"/>
       <w:r>
         <w:t>Content Management</w:t>
       </w:r>
@@ -4931,7 +4991,7 @@
       <w:pPr>
         <w:pStyle w:val="Heading1"/>
       </w:pPr>
-      <w:bookmarkStart w:id="17" w:name="_Toc157497187"/>
+      <w:bookmarkStart w:id="17" w:name="_Toc157719049"/>
       <w:r>
         <w:lastRenderedPageBreak/>
         <w:t>Chapter 4 – Non-functional requirements</w:t>
@@ -4942,7 +5002,7 @@
       <w:pPr>
         <w:pStyle w:val="Heading2"/>
       </w:pPr>
-      <w:bookmarkStart w:id="18" w:name="_Toc157497188"/>
+      <w:bookmarkStart w:id="18" w:name="_Toc157719050"/>
       <w:r>
         <w:t>I</w:t>
       </w:r>
@@ -5268,7 +5328,7 @@
       <w:pPr>
         <w:pStyle w:val="Heading2"/>
       </w:pPr>
-      <w:bookmarkStart w:id="19" w:name="_Toc157497189"/>
+      <w:bookmarkStart w:id="19" w:name="_Toc157719051"/>
       <w:r>
         <w:t>Plat</w:t>
       </w:r>
@@ -5385,7 +5445,7 @@
       <w:pPr>
         <w:pStyle w:val="Heading2"/>
       </w:pPr>
-      <w:bookmarkStart w:id="20" w:name="_Toc157497190"/>
+      <w:bookmarkStart w:id="20" w:name="_Toc157719052"/>
       <w:r>
         <w:t>Special restrictions &amp; limitations</w:t>
       </w:r>
@@ -5442,7 +5502,7 @@
       <w:pPr>
         <w:pStyle w:val="Heading1"/>
       </w:pPr>
-      <w:bookmarkStart w:id="21" w:name="_Toc157497191"/>
+      <w:bookmarkStart w:id="21" w:name="_Toc157719053"/>
       <w:r>
         <w:lastRenderedPageBreak/>
         <w:t xml:space="preserve">Chapter 5 – Risk </w:t>
@@ -5462,7 +5522,7 @@
       <w:pPr>
         <w:pStyle w:val="Heading2"/>
       </w:pPr>
-      <w:bookmarkStart w:id="22" w:name="_Toc157497192"/>
+      <w:bookmarkStart w:id="22" w:name="_Toc157719054"/>
       <w:r>
         <w:t>Risk</w:t>
       </w:r>
@@ -5507,10 +5567,18 @@
         </w:numPr>
       </w:pPr>
       <w:r>
-        <w:t xml:space="preserve">None of the members </w:t>
-      </w:r>
-      <w:r>
-        <w:t xml:space="preserve"> worked as web developers</w:t>
+        <w:t xml:space="preserve">None of the </w:t>
+      </w:r>
+      <w:proofErr w:type="gramStart"/>
+      <w:r>
+        <w:t xml:space="preserve">members </w:t>
+      </w:r>
+      <w:r>
+        <w:t xml:space="preserve"> worked</w:t>
+      </w:r>
+      <w:proofErr w:type="gramEnd"/>
+      <w:r>
+        <w:t xml:space="preserve"> as web developers</w:t>
       </w:r>
       <w:r>
         <w:t>.</w:t>
@@ -5520,7 +5588,7 @@
       <w:pPr>
         <w:pStyle w:val="Heading2"/>
       </w:pPr>
-      <w:bookmarkStart w:id="23" w:name="_Toc157497193"/>
+      <w:bookmarkStart w:id="23" w:name="_Toc157719055"/>
       <w:r>
         <w:t>Plan for the p</w:t>
       </w:r>
@@ -5533,7 +5601,7 @@
       <w:pPr>
         <w:pStyle w:val="Heading3"/>
       </w:pPr>
-      <w:bookmarkStart w:id="24" w:name="_Toc157497194"/>
+      <w:bookmarkStart w:id="24" w:name="_Toc157719056"/>
       <w:r>
         <w:t>Research:</w:t>
       </w:r>
@@ -5619,7 +5687,7 @@
       <w:pPr>
         <w:pStyle w:val="Heading3"/>
       </w:pPr>
-      <w:bookmarkStart w:id="25" w:name="_Toc157497195"/>
+      <w:bookmarkStart w:id="25" w:name="_Toc157719057"/>
       <w:r>
         <w:t>Preliminary:</w:t>
       </w:r>
@@ -5692,7 +5760,7 @@
       <w:pPr>
         <w:pStyle w:val="Heading3"/>
       </w:pPr>
-      <w:bookmarkStart w:id="26" w:name="_Toc157497196"/>
+      <w:bookmarkStart w:id="26" w:name="_Toc157719058"/>
       <w:r>
         <w:t>Proof of Concept:</w:t>
       </w:r>
@@ -5843,7 +5911,7 @@
       <w:pPr>
         <w:pStyle w:val="Heading1"/>
       </w:pPr>
-      <w:bookmarkStart w:id="27" w:name="_Toc157497197"/>
+      <w:bookmarkStart w:id="27" w:name="_Toc157719059"/>
       <w:r>
         <w:lastRenderedPageBreak/>
         <w:t>Appendices</w:t>

</xml_diff>

<commit_message>
Expend proof of concept
</commit_message>
<xml_diff>
--- a/docs/ard.docx
+++ b/docs/ard.docx
@@ -164,7 +164,23 @@
           <w:sz w:val="32"/>
           <w:szCs w:val="32"/>
         </w:rPr>
-        <w:t>Students: Roi Tiefenbrunn, Ofek Nov, Idan Aharoni</w:t>
+        <w:t xml:space="preserve">Students: Roi </w:t>
+      </w:r>
+      <w:proofErr w:type="spellStart"/>
+      <w:r>
+        <w:rPr>
+          <w:sz w:val="32"/>
+          <w:szCs w:val="32"/>
+        </w:rPr>
+        <w:t>Tiefenbrunn</w:t>
+      </w:r>
+      <w:proofErr w:type="spellEnd"/>
+      <w:r>
+        <w:rPr>
+          <w:sz w:val="32"/>
+          <w:szCs w:val="32"/>
+        </w:rPr>
+        <w:t>, Ofek Nov, Idan Aharoni</w:t>
       </w:r>
       <w:r>
         <w:rPr>
@@ -2272,15 +2288,7 @@
       </w:r>
       <w:r>
         <w:br/>
-        <w:t xml:space="preserve">The system is written in </w:t>
-      </w:r>
-      <w:proofErr w:type="gramStart"/>
-      <w:r>
-        <w:t>Scheme, and</w:t>
-      </w:r>
-      <w:proofErr w:type="gramEnd"/>
-      <w:r>
-        <w:t xml:space="preserve"> uses text-files to store meta-questions.</w:t>
+        <w:t>The system is written in Scheme, and uses text-files to store meta-questions.</w:t>
       </w:r>
     </w:p>
     <w:p>
@@ -2350,15 +2358,7 @@
       </w:r>
       <w:r>
         <w:br/>
-        <w:t xml:space="preserve">The system will be installed remotely on </w:t>
-      </w:r>
-      <w:proofErr w:type="gramStart"/>
-      <w:r>
-        <w:t>university’s</w:t>
-      </w:r>
-      <w:proofErr w:type="gramEnd"/>
-      <w:r>
-        <w:t xml:space="preserve"> servers and be accessed through web applications, while the data will be stored on databases</w:t>
+        <w:t>The system will be installed remotely on university’s servers and be accessed through web applications, while the data will be stored on databases</w:t>
       </w:r>
       <w:r>
         <w:t xml:space="preserve">. </w:t>
@@ -2858,13 +2858,8 @@
         <w:t xml:space="preserve">pool </w:t>
       </w:r>
       <w:r>
-        <w:t xml:space="preserve">which will prioritize the </w:t>
-      </w:r>
-      <w:proofErr w:type="gramStart"/>
-      <w:r>
-        <w:t>tasks</w:t>
-      </w:r>
-      <w:proofErr w:type="gramEnd"/>
+        <w:t>which will prioritize the tasks</w:t>
+      </w:r>
     </w:p>
     <w:p>
       <w:pPr>
@@ -2875,13 +2870,8 @@
         </w:numPr>
       </w:pPr>
       <w:r>
-        <w:t xml:space="preserve">Complete a task: complete a task received from the task </w:t>
-      </w:r>
-      <w:proofErr w:type="gramStart"/>
-      <w:r>
-        <w:t>pool</w:t>
-      </w:r>
-      <w:proofErr w:type="gramEnd"/>
+        <w:t>Complete a task: complete a task received from the task pool</w:t>
+      </w:r>
     </w:p>
     <w:p>
       <w:pPr>
@@ -2926,13 +2916,8 @@
         <w:t xml:space="preserve"> </w:t>
       </w:r>
       <w:r>
-        <w:t>which will be based on the meta-</w:t>
-      </w:r>
-      <w:proofErr w:type="gramStart"/>
-      <w:r>
-        <w:t>questions</w:t>
-      </w:r>
-      <w:proofErr w:type="gramEnd"/>
+        <w:t>which will be based on the meta-questions</w:t>
+      </w:r>
     </w:p>
     <w:p>
       <w:pPr>
@@ -3479,14 +3464,9 @@
         <w:t>U</w:t>
       </w:r>
       <w:r>
-        <w:t xml:space="preserve">se </w:t>
-      </w:r>
-      <w:proofErr w:type="gramStart"/>
-      <w:r>
-        <w:t>cases :</w:t>
+        <w:t>se cases :</w:t>
       </w:r>
       <w:bookmarkEnd w:id="12"/>
-      <w:proofErr w:type="gramEnd"/>
     </w:p>
     <w:p>
       <w:pPr>
@@ -4131,15 +4111,7 @@
     </w:p>
     <w:p>
       <w:r>
-        <w:t xml:space="preserve">NTH = Nice </w:t>
-      </w:r>
-      <w:proofErr w:type="gramStart"/>
-      <w:r>
-        <w:t>To</w:t>
-      </w:r>
-      <w:proofErr w:type="gramEnd"/>
-      <w:r>
-        <w:t xml:space="preserve"> Have</w:t>
+        <w:t>NTH = Nice To Have</w:t>
       </w:r>
       <w:r>
         <w:t xml:space="preserve"> </w:t>
@@ -8946,33 +8918,7 @@
                 <w:lang w:val="en-IL" w:eastAsia="en-IL"/>
                 <w14:ligatures w14:val="none"/>
               </w:rPr>
-              <w:t xml:space="preserve">The system shall enable the Course Administrator to generate special versions for </w:t>
-            </w:r>
-            <w:proofErr w:type="gramStart"/>
-            <w:r>
-              <w:rPr>
-                <w:rFonts w:ascii="Segoe UI" w:eastAsia="Times New Roman" w:hAnsi="Segoe UI" w:cs="Segoe UI"/>
-                <w:color w:val="0D0D0D"/>
-                <w:kern w:val="0"/>
-                <w:sz w:val="21"/>
-                <w:szCs w:val="21"/>
-                <w:lang w:val="en-IL" w:eastAsia="en-IL"/>
-                <w14:ligatures w14:val="none"/>
-              </w:rPr>
-              <w:t>reading-impaired</w:t>
-            </w:r>
-            <w:proofErr w:type="gramEnd"/>
-            <w:r>
-              <w:rPr>
-                <w:rFonts w:ascii="Segoe UI" w:eastAsia="Times New Roman" w:hAnsi="Segoe UI" w:cs="Segoe UI"/>
-                <w:color w:val="0D0D0D"/>
-                <w:kern w:val="0"/>
-                <w:sz w:val="21"/>
-                <w:szCs w:val="21"/>
-                <w:lang w:val="en-IL" w:eastAsia="en-IL"/>
-                <w14:ligatures w14:val="none"/>
-              </w:rPr>
-              <w:t xml:space="preserve"> (A4, but landscape, and 41% larger).</w:t>
+              <w:t>The system shall enable the Course Administrator to generate special versions for reading-impaired (A4, but landscape, and 41% larger).</w:t>
             </w:r>
           </w:p>
         </w:tc>
@@ -9493,33 +9439,7 @@
                 <w:lang w:val="en-IL" w:eastAsia="en-IL"/>
                 <w14:ligatures w14:val="none"/>
               </w:rPr>
-              <w:t xml:space="preserve">The system shall enable the Course Administrator to generate solved exams (for handing out to </w:t>
-            </w:r>
-            <w:proofErr w:type="gramStart"/>
-            <w:r>
-              <w:rPr>
-                <w:rFonts w:ascii="Segoe UI" w:eastAsia="Times New Roman" w:hAnsi="Segoe UI" w:cs="Segoe UI"/>
-                <w:color w:val="0D0D0D"/>
-                <w:kern w:val="0"/>
-                <w:sz w:val="21"/>
-                <w:szCs w:val="21"/>
-                <w:lang w:val="en-IL" w:eastAsia="en-IL"/>
-                <w14:ligatures w14:val="none"/>
-              </w:rPr>
-              <w:t>students</w:t>
-            </w:r>
-            <w:proofErr w:type="gramEnd"/>
-            <w:r>
-              <w:rPr>
-                <w:rFonts w:ascii="Segoe UI" w:eastAsia="Times New Roman" w:hAnsi="Segoe UI" w:cs="Segoe UI"/>
-                <w:color w:val="0D0D0D"/>
-                <w:kern w:val="0"/>
-                <w:sz w:val="21"/>
-                <w:szCs w:val="21"/>
-                <w:lang w:val="en-IL" w:eastAsia="en-IL"/>
-                <w14:ligatures w14:val="none"/>
-              </w:rPr>
-              <w:t xml:space="preserve"> post-exam).</w:t>
+              <w:t>The system shall enable the Course Administrator to generate solved exams (for handing out to students post-exam).</w:t>
             </w:r>
           </w:p>
         </w:tc>
@@ -12756,9 +12676,8 @@
           <w:sz w:val="22"/>
           <w:szCs w:val="22"/>
         </w:rPr>
-        <w:t xml:space="preserve">Users may be resistant to change, especially if they are accustomed to existing systems. This resistance could result in </w:t>
-      </w:r>
-      <w:proofErr w:type="gramStart"/>
+        <w:t xml:space="preserve">People usually </w:t>
+      </w:r>
       <w:r>
         <w:rPr>
           <w:rFonts w:asciiTheme="minorHAnsi" w:eastAsiaTheme="minorHAnsi" w:hAnsiTheme="minorHAnsi" w:cstheme="minorBidi"/>
@@ -12766,9 +12685,53 @@
           <w:sz w:val="22"/>
           <w:szCs w:val="22"/>
         </w:rPr>
-        <w:t>unuseful</w:t>
-      </w:r>
-      <w:proofErr w:type="gramEnd"/>
+        <w:t>resist</w:t>
+      </w:r>
+      <w:r>
+        <w:rPr>
+          <w:rFonts w:asciiTheme="minorHAnsi" w:eastAsiaTheme="minorHAnsi" w:hAnsiTheme="minorHAnsi" w:cstheme="minorBidi"/>
+          <w:color w:val="auto"/>
+          <w:sz w:val="22"/>
+          <w:szCs w:val="22"/>
+        </w:rPr>
+        <w:t xml:space="preserve"> </w:t>
+      </w:r>
+      <w:r>
+        <w:rPr>
+          <w:rFonts w:asciiTheme="minorHAnsi" w:eastAsiaTheme="minorHAnsi" w:hAnsiTheme="minorHAnsi" w:cstheme="minorBidi"/>
+          <w:color w:val="auto"/>
+          <w:sz w:val="22"/>
+          <w:szCs w:val="22"/>
+        </w:rPr>
+        <w:t>chang</w:t>
+      </w:r>
+      <w:r>
+        <w:rPr>
+          <w:rFonts w:asciiTheme="minorHAnsi" w:eastAsiaTheme="minorHAnsi" w:hAnsiTheme="minorHAnsi" w:cstheme="minorBidi"/>
+          <w:color w:val="auto"/>
+          <w:sz w:val="22"/>
+          <w:szCs w:val="22"/>
+        </w:rPr>
+        <w:t>es</w:t>
+      </w:r>
+      <w:r>
+        <w:rPr>
+          <w:rFonts w:asciiTheme="minorHAnsi" w:eastAsiaTheme="minorHAnsi" w:hAnsiTheme="minorHAnsi" w:cstheme="minorBidi"/>
+          <w:color w:val="auto"/>
+          <w:sz w:val="22"/>
+          <w:szCs w:val="22"/>
+        </w:rPr>
+        <w:t xml:space="preserve">, especially if they are accustomed to existing systems. This resistance could result in </w:t>
+      </w:r>
+      <w:r>
+        <w:rPr>
+          <w:rFonts w:asciiTheme="minorHAnsi" w:eastAsiaTheme="minorHAnsi" w:hAnsiTheme="minorHAnsi" w:cstheme="minorBidi"/>
+          <w:color w:val="auto"/>
+          <w:sz w:val="22"/>
+          <w:szCs w:val="22"/>
+        </w:rPr>
+        <w:t>a useless</w:t>
+      </w:r>
       <w:r>
         <w:rPr>
           <w:rFonts w:asciiTheme="minorHAnsi" w:eastAsiaTheme="minorHAnsi" w:hAnsiTheme="minorHAnsi" w:cstheme="minorBidi"/>
@@ -12953,7 +12916,13 @@
         <w:t xml:space="preserve">Allow connection to the system only via </w:t>
       </w:r>
       <w:r>
-        <w:t>the University network.</w:t>
+        <w:t>the University network</w:t>
+      </w:r>
+      <w:r>
+        <w:t xml:space="preserve"> or/and using VPN</w:t>
+      </w:r>
+      <w:r>
+        <w:t>.</w:t>
       </w:r>
     </w:p>
     <w:p>
@@ -12964,14 +12933,9 @@
         <w:t>Plan for the p</w:t>
       </w:r>
       <w:r>
-        <w:t xml:space="preserve">roof of </w:t>
-      </w:r>
-      <w:proofErr w:type="gramStart"/>
-      <w:r>
-        <w:t>concept</w:t>
+        <w:t>roof of concept</w:t>
       </w:r>
       <w:bookmarkEnd w:id="21"/>
-      <w:proofErr w:type="gramEnd"/>
     </w:p>
     <w:p>
       <w:pPr>
@@ -13061,6 +13025,121 @@
     </w:p>
     <w:p>
       <w:pPr>
+        <w:numPr>
+          <w:ilvl w:val="0"/>
+          <w:numId w:val="23"/>
+        </w:numPr>
+        <w:tabs>
+          <w:tab w:val="num" w:pos="1800"/>
+        </w:tabs>
+        <w:rPr>
+          <w:b/>
+          <w:bCs/>
+        </w:rPr>
+      </w:pPr>
+      <w:r>
+        <w:rPr>
+          <w:b/>
+          <w:bCs/>
+        </w:rPr>
+        <w:t>U</w:t>
+      </w:r>
+      <w:r>
+        <w:rPr>
+          <w:b/>
+          <w:bCs/>
+        </w:rPr>
+        <w:t>ser’s</w:t>
+      </w:r>
+      <w:r>
+        <w:rPr>
+          <w:b/>
+          <w:bCs/>
+        </w:rPr>
+        <w:t xml:space="preserve"> </w:t>
+      </w:r>
+      <w:r>
+        <w:rPr>
+          <w:b/>
+          <w:bCs/>
+        </w:rPr>
+        <w:t>needs.</w:t>
+      </w:r>
+    </w:p>
+    <w:p>
+      <w:pPr>
+        <w:numPr>
+          <w:ilvl w:val="1"/>
+          <w:numId w:val="23"/>
+        </w:numPr>
+      </w:pPr>
+      <w:r>
+        <w:t>Ask potential users for functionalities that may help with creating an exam</w:t>
+      </w:r>
+    </w:p>
+    <w:p>
+      <w:pPr>
+        <w:numPr>
+          <w:ilvl w:val="1"/>
+          <w:numId w:val="23"/>
+        </w:numPr>
+      </w:pPr>
+      <w:r>
+        <w:t>Ask potential users on what could be done to improve their experience with creating exams.</w:t>
+      </w:r>
+    </w:p>
+    <w:p>
+      <w:pPr>
+        <w:numPr>
+          <w:ilvl w:val="0"/>
+          <w:numId w:val="23"/>
+        </w:numPr>
+        <w:tabs>
+          <w:tab w:val="num" w:pos="1800"/>
+        </w:tabs>
+        <w:rPr>
+          <w:b/>
+          <w:bCs/>
+        </w:rPr>
+      </w:pPr>
+      <w:r>
+        <w:rPr>
+          <w:b/>
+          <w:bCs/>
+        </w:rPr>
+        <w:t>Security</w:t>
+      </w:r>
+    </w:p>
+    <w:p>
+      <w:pPr>
+        <w:numPr>
+          <w:ilvl w:val="1"/>
+          <w:numId w:val="23"/>
+        </w:numPr>
+      </w:pPr>
+      <w:r>
+        <w:t>Investi</w:t>
+      </w:r>
+      <w:r>
+        <w:t xml:space="preserve">gate popular secure protocol that can be implemented in the system for authentication and data </w:t>
+      </w:r>
+      <w:r>
+        <w:t>transfer.</w:t>
+      </w:r>
+    </w:p>
+    <w:p>
+      <w:pPr>
+        <w:numPr>
+          <w:ilvl w:val="1"/>
+          <w:numId w:val="23"/>
+        </w:numPr>
+      </w:pPr>
+      <w:r>
+        <w:t>Investigate on how to use VPN and limit access to a server</w:t>
+      </w:r>
+    </w:p>
+    <w:p>
+      <w:pPr>
         <w:pStyle w:val="Heading3"/>
       </w:pPr>
       <w:bookmarkStart w:id="23" w:name="_Toc157719057"/>
@@ -13118,6 +13197,7 @@
         </w:numPr>
       </w:pPr>
       <w:r>
+        <w:lastRenderedPageBreak/>
         <w:t>Implement basic UI features, such as role-based dashboards and content organization.</w:t>
       </w:r>
     </w:p>
@@ -13130,6 +13210,53 @@
       </w:pPr>
       <w:r>
         <w:t>Integrate a simple manual task assignment mechanism.</w:t>
+      </w:r>
+    </w:p>
+    <w:p>
+      <w:pPr>
+        <w:numPr>
+          <w:ilvl w:val="0"/>
+          <w:numId w:val="24"/>
+        </w:numPr>
+        <w:rPr>
+          <w:b/>
+          <w:bCs/>
+        </w:rPr>
+      </w:pPr>
+      <w:r>
+        <w:rPr>
+          <w:b/>
+          <w:bCs/>
+        </w:rPr>
+        <w:t>Security</w:t>
+      </w:r>
+      <w:r>
+        <w:rPr>
+          <w:b/>
+          <w:bCs/>
+        </w:rPr>
+        <w:t>:</w:t>
+      </w:r>
+    </w:p>
+    <w:p>
+      <w:pPr>
+        <w:numPr>
+          <w:ilvl w:val="1"/>
+          <w:numId w:val="24"/>
+        </w:numPr>
+        <w:rPr>
+          <w:b/>
+          <w:bCs/>
+        </w:rPr>
+      </w:pPr>
+      <w:r>
+        <w:t xml:space="preserve">Implement basic security using JWT which will be create by </w:t>
+      </w:r>
+      <w:r>
+        <w:t>server.</w:t>
+      </w:r>
+      <w:r>
+        <w:t xml:space="preserve"> </w:t>
       </w:r>
     </w:p>
     <w:p>
@@ -13221,7 +13348,6 @@
           <w:b/>
           <w:bCs/>
         </w:rPr>
-        <w:lastRenderedPageBreak/>
         <w:t>LaTeX-Based Exam Creation:</w:t>
       </w:r>
     </w:p>
@@ -13269,6 +13395,165 @@
       </w:pPr>
       <w:r>
         <w:t>Establish basic database integration for handling workflow and content data.</w:t>
+      </w:r>
+    </w:p>
+    <w:p>
+      <w:pPr>
+        <w:numPr>
+          <w:ilvl w:val="2"/>
+          <w:numId w:val="25"/>
+        </w:numPr>
+        <w:tabs>
+          <w:tab w:val="num" w:pos="3240"/>
+        </w:tabs>
+        <w:rPr>
+          <w:b/>
+          <w:bCs/>
+        </w:rPr>
+      </w:pPr>
+      <w:r>
+        <w:rPr>
+          <w:b/>
+          <w:bCs/>
+        </w:rPr>
+        <w:t>Security</w:t>
+      </w:r>
+      <w:r>
+        <w:rPr>
+          <w:b/>
+          <w:bCs/>
+        </w:rPr>
+        <w:t>:</w:t>
+      </w:r>
+    </w:p>
+    <w:p>
+      <w:pPr>
+        <w:numPr>
+          <w:ilvl w:val="3"/>
+          <w:numId w:val="25"/>
+        </w:numPr>
+        <w:rPr>
+          <w:b/>
+          <w:bCs/>
+        </w:rPr>
+      </w:pPr>
+      <w:r>
+        <w:t xml:space="preserve">Implement a simple server client who will communicate using secure HTTPS protocol over the </w:t>
+      </w:r>
+      <w:r>
+        <w:t>internet.</w:t>
+      </w:r>
+    </w:p>
+    <w:p>
+      <w:pPr>
+        <w:numPr>
+          <w:ilvl w:val="3"/>
+          <w:numId w:val="25"/>
+        </w:numPr>
+        <w:rPr>
+          <w:b/>
+          <w:bCs/>
+        </w:rPr>
+      </w:pPr>
+      <w:r>
+        <w:t>Authentication will be done using JWT which the server will create and send to the client after authentication process.</w:t>
+      </w:r>
+    </w:p>
+    <w:p>
+      <w:pPr>
+        <w:numPr>
+          <w:ilvl w:val="2"/>
+          <w:numId w:val="25"/>
+        </w:numPr>
+        <w:tabs>
+          <w:tab w:val="num" w:pos="3240"/>
+        </w:tabs>
+        <w:rPr>
+          <w:b/>
+          <w:bCs/>
+        </w:rPr>
+      </w:pPr>
+      <w:r>
+        <w:rPr>
+          <w:b/>
+          <w:bCs/>
+        </w:rPr>
+        <w:t>User needs</w:t>
+      </w:r>
+      <w:r>
+        <w:rPr>
+          <w:b/>
+          <w:bCs/>
+        </w:rPr>
+        <w:t>:</w:t>
+      </w:r>
+    </w:p>
+    <w:p>
+      <w:pPr>
+        <w:numPr>
+          <w:ilvl w:val="3"/>
+          <w:numId w:val="25"/>
+        </w:numPr>
+        <w:rPr>
+          <w:b/>
+          <w:bCs/>
+        </w:rPr>
+      </w:pPr>
+      <w:r>
+        <w:t xml:space="preserve">Implement a simplified workflow management system that will be useful to use for creating an exam, </w:t>
+      </w:r>
+      <w:r>
+        <w:t>that should include</w:t>
+      </w:r>
+      <w:r>
+        <w:t xml:space="preserve"> the following:</w:t>
+      </w:r>
+    </w:p>
+    <w:p>
+      <w:pPr>
+        <w:pStyle w:val="ListParagraph"/>
+        <w:numPr>
+          <w:ilvl w:val="5"/>
+          <w:numId w:val="34"/>
+        </w:numPr>
+        <w:tabs>
+          <w:tab w:val="num" w:pos="3240"/>
+        </w:tabs>
+        <w:rPr>
+          <w:b/>
+          <w:bCs/>
+        </w:rPr>
+      </w:pPr>
+      <w:r>
+        <w:t xml:space="preserve">Add/remove </w:t>
+      </w:r>
+      <w:r>
+        <w:t>questions.</w:t>
+      </w:r>
+    </w:p>
+    <w:p>
+      <w:pPr>
+        <w:pStyle w:val="ListParagraph"/>
+        <w:numPr>
+          <w:ilvl w:val="5"/>
+          <w:numId w:val="34"/>
+        </w:numPr>
+        <w:tabs>
+          <w:tab w:val="num" w:pos="3240"/>
+        </w:tabs>
+        <w:rPr>
+          <w:b/>
+          <w:bCs/>
+        </w:rPr>
+      </w:pPr>
+      <w:r>
+        <w:t xml:space="preserve">Create </w:t>
+      </w:r>
+      <w:r>
+        <w:t>an</w:t>
+      </w:r>
+      <w:r>
+        <w:t xml:space="preserve"> exam in .pdf format</w:t>
       </w:r>
     </w:p>
     <w:p/>
@@ -14371,7 +14656,7 @@
         <w:rFonts w:ascii="Calibri" w:eastAsiaTheme="minorHAnsi" w:hAnsi="Calibri" w:cs="Calibri" w:hint="default"/>
       </w:rPr>
     </w:lvl>
-    <w:lvl w:ilvl="1" w:tplc="20000003" w:tentative="1">
+    <w:lvl w:ilvl="1" w:tplc="20000003">
       <w:start w:val="1"/>
       <w:numFmt w:val="bullet"/>
       <w:lvlText w:val="o"/>
@@ -14383,7 +14668,7 @@
         <w:rFonts w:ascii="Courier New" w:hAnsi="Courier New" w:cs="Courier New" w:hint="default"/>
       </w:rPr>
     </w:lvl>
-    <w:lvl w:ilvl="2" w:tplc="20000005" w:tentative="1">
+    <w:lvl w:ilvl="2" w:tplc="20000005">
       <w:start w:val="1"/>
       <w:numFmt w:val="bullet"/>
       <w:lvlText w:val=""/>
@@ -14395,7 +14680,7 @@
         <w:rFonts w:ascii="Wingdings" w:hAnsi="Wingdings" w:hint="default"/>
       </w:rPr>
     </w:lvl>
-    <w:lvl w:ilvl="3" w:tplc="20000001" w:tentative="1">
+    <w:lvl w:ilvl="3" w:tplc="20000001">
       <w:start w:val="1"/>
       <w:numFmt w:val="bullet"/>
       <w:lvlText w:val=""/>
@@ -14407,7 +14692,7 @@
         <w:rFonts w:ascii="Symbol" w:hAnsi="Symbol" w:hint="default"/>
       </w:rPr>
     </w:lvl>
-    <w:lvl w:ilvl="4" w:tplc="20000003" w:tentative="1">
+    <w:lvl w:ilvl="4" w:tplc="20000003">
       <w:start w:val="1"/>
       <w:numFmt w:val="bullet"/>
       <w:lvlText w:val="o"/>
@@ -14419,7 +14704,7 @@
         <w:rFonts w:ascii="Courier New" w:hAnsi="Courier New" w:cs="Courier New" w:hint="default"/>
       </w:rPr>
     </w:lvl>
-    <w:lvl w:ilvl="5" w:tplc="20000005" w:tentative="1">
+    <w:lvl w:ilvl="5" w:tplc="20000005">
       <w:start w:val="1"/>
       <w:numFmt w:val="bullet"/>
       <w:lvlText w:val=""/>
@@ -15139,7 +15424,7 @@
         <w:sz w:val="20"/>
       </w:rPr>
     </w:lvl>
-    <w:lvl w:ilvl="4" w:tentative="1">
+    <w:lvl w:ilvl="4">
       <w:start w:val="1"/>
       <w:numFmt w:val="bullet"/>
       <w:lvlText w:val=""/>
@@ -17995,6 +18280,7 @@
   <w:style w:type="character" w:default="1" w:styleId="DefaultParagraphFont">
     <w:name w:val="Default Paragraph Font"/>
     <w:uiPriority w:val="1"/>
+    <w:semiHidden/>
     <w:unhideWhenUsed/>
   </w:style>
   <w:style w:type="table" w:default="1" w:styleId="TableNormal">

</xml_diff>